<commit_message>
more edits to ACC word version
</commit_message>
<xml_diff>
--- a/assets/acc_form.docx
+++ b/assets/acc_form.docx
@@ -71,6 +71,7 @@
             <w14:uncheckedState w14:val="2610" w14:font="MS Gothic"/>
           </w14:checkbox>
         </w:sdtPr>
+        <w:sdtEndPr/>
         <w:sdtContent>
           <w:r>
             <w:rPr>
@@ -126,6 +127,7 @@
             <w14:uncheckedState w14:val="2610" w14:font="MS Gothic"/>
           </w14:checkbox>
         </w:sdtPr>
+        <w:sdtEndPr/>
         <w:sdtContent>
           <w:r>
             <w:rPr>
@@ -168,6 +170,7 @@
           <w:docPart w:val="B40F074726B5A344AF49E550BB90B696"/>
         </w:placeholder>
       </w:sdtPr>
+      <w:sdtEndPr/>
       <w:sdtContent>
         <w:p>
           <w:pPr>
@@ -286,6 +289,7 @@
             <w14:uncheckedState w14:val="2610" w14:font="MS Gothic"/>
           </w14:checkbox>
         </w:sdtPr>
+        <w:sdtEndPr/>
         <w:sdtContent>
           <w:r>
             <w:rPr>
@@ -321,6 +325,7 @@
             <w14:uncheckedState w14:val="2610" w14:font="MS Gothic"/>
           </w14:checkbox>
         </w:sdtPr>
+        <w:sdtEndPr/>
         <w:sdtContent>
           <w:r>
             <w:rPr>
@@ -402,6 +407,7 @@
             <w14:uncheckedState w14:val="2610" w14:font="MS Gothic"/>
           </w14:checkbox>
         </w:sdtPr>
+        <w:sdtEndPr/>
         <w:sdtContent>
           <w:r>
             <w:rPr>
@@ -427,6 +433,7 @@
         </w:placeholder>
         <w:temporary/>
       </w:sdtPr>
+      <w:sdtEndPr/>
       <w:sdtContent>
         <w:p>
           <w:pPr>
@@ -471,6 +478,7 @@
             <w14:uncheckedState w14:val="2610" w14:font="MS Gothic"/>
           </w14:checkbox>
         </w:sdtPr>
+        <w:sdtEndPr/>
         <w:sdtContent>
           <w:r>
             <w:rPr>
@@ -497,6 +505,7 @@
             <w14:uncheckedState w14:val="2610" w14:font="MS Gothic"/>
           </w14:checkbox>
         </w:sdtPr>
+        <w:sdtEndPr/>
         <w:sdtContent>
           <w:r>
             <w:rPr>
@@ -521,6 +530,7 @@
           <w:docPart w:val="A3BBB34B188EB540B47990BD04A34214"/>
         </w:placeholder>
       </w:sdtPr>
+      <w:sdtEndPr/>
       <w:sdtContent>
         <w:p>
           <w:pPr>
@@ -565,6 +575,7 @@
             <w14:uncheckedState w14:val="2610" w14:font="MS Gothic"/>
           </w14:checkbox>
         </w:sdtPr>
+        <w:sdtEndPr/>
         <w:sdtContent>
           <w:r>
             <w:rPr>
@@ -579,10 +590,7 @@
       </w:r>
       <w:commentRangeStart w:id="8"/>
       <w:r>
-        <w:t xml:space="preserve">Data are or will be made available through some other mechanism, described </w:t>
-      </w:r>
-      <w:r>
-        <w:t>here</w:t>
+        <w:t>Data are or will be made available through some other mechanism, described here</w:t>
       </w:r>
       <w:commentRangeEnd w:id="8"/>
       <w:r>
@@ -606,6 +614,7 @@
           <w:docPart w:val="0F1C9F5EF85A1C4EB924103928813DFD"/>
         </w:placeholder>
       </w:sdtPr>
+      <w:sdtEndPr/>
       <w:sdtContent>
         <w:p>
           <w:pPr>
@@ -681,6 +690,7 @@
           <w:docPart w:val="59467783A435B84CB4F2D33BFD7F2980"/>
         </w:placeholder>
       </w:sdtPr>
+      <w:sdtEndPr/>
       <w:sdtContent>
         <w:p>
           <w:pPr>
@@ -799,6 +809,7 @@
             <w14:uncheckedState w14:val="2610" w14:font="MS Gothic"/>
           </w14:checkbox>
         </w:sdtPr>
+        <w:sdtEndPr/>
         <w:sdtContent>
           <w:r>
             <w:rPr>
@@ -825,6 +836,7 @@
             <w14:uncheckedState w14:val="2610" w14:font="MS Gothic"/>
           </w14:checkbox>
         </w:sdtPr>
+        <w:sdtEndPr/>
         <w:sdtContent>
           <w:r>
             <w:rPr>
@@ -864,6 +876,7 @@
             <w14:uncheckedState w14:val="2610" w14:font="MS Gothic"/>
           </w14:checkbox>
         </w:sdtPr>
+        <w:sdtEndPr/>
         <w:sdtContent>
           <w:r>
             <w:rPr>
@@ -905,6 +918,7 @@
             <w14:uncheckedState w14:val="2610" w14:font="MS Gothic"/>
           </w14:checkbox>
         </w:sdtPr>
+        <w:sdtEndPr/>
         <w:sdtContent>
           <w:r>
             <w:rPr>
@@ -921,10 +935,7 @@
         <w:t>described here</w:t>
       </w:r>
       <w:r>
-        <w:t>)</w:t>
-      </w:r>
-      <w:r>
-        <w:t>:</w:t>
+        <w:t>):</w:t>
       </w:r>
     </w:p>
     <w:sdt>
@@ -1002,6 +1013,7 @@
             <w14:uncheckedState w14:val="2610" w14:font="MS Gothic"/>
           </w14:checkbox>
         </w:sdtPr>
+        <w:sdtEndPr/>
         <w:sdtContent>
           <w:r>
             <w:rPr>
@@ -1012,13 +1024,7 @@
         </w:sdtContent>
       </w:sdt>
       <w:r>
-        <w:t xml:space="preserve"> </w:t>
-      </w:r>
-      <w:r>
-        <w:t>Provided by the authors in the following file(s)</w:t>
-      </w:r>
-      <w:r>
-        <w:t>:</w:t>
+        <w:t xml:space="preserve"> Provided by the authors in the following file(s):</w:t>
       </w:r>
     </w:p>
     <w:p>
@@ -1034,6 +1040,7 @@
             <w14:uncheckedState w14:val="2610" w14:font="MS Gothic"/>
           </w14:checkbox>
         </w:sdtPr>
+        <w:sdtEndPr/>
         <w:sdtContent>
           <w:r>
             <w:rPr>
@@ -1044,10 +1051,7 @@
         </w:sdtContent>
       </w:sdt>
       <w:r>
-        <w:t xml:space="preserve"> </w:t>
-      </w:r>
-      <w:r>
-        <w:t>Data file(s) is (are) self-</w:t>
+        <w:t xml:space="preserve"> Data file(s) is (are) self-</w:t>
       </w:r>
       <w:proofErr w:type="spellStart"/>
       <w:r>
@@ -1063,10 +1067,7 @@
       </w:r>
       <w:proofErr w:type="spellEnd"/>
       <w:r>
-        <w:t xml:space="preserve"> files)</w:t>
-      </w:r>
-      <w:r>
-        <w:t xml:space="preserve"> </w:t>
+        <w:t xml:space="preserve"> files) </w:t>
       </w:r>
     </w:p>
     <w:p>
@@ -1089,6 +1090,7 @@
             <w14:uncheckedState w14:val="2610" w14:font="MS Gothic"/>
           </w14:checkbox>
         </w:sdtPr>
+        <w:sdtEndPr/>
         <w:sdtContent>
           <w:r>
             <w:rPr>
@@ -1099,13 +1101,7 @@
         </w:sdtContent>
       </w:sdt>
       <w:r>
-        <w:t xml:space="preserve"> </w:t>
-      </w:r>
-      <w:r>
-        <w:t>Available at the following URL</w:t>
-      </w:r>
-      <w:r>
-        <w:t>:</w:t>
+        <w:t xml:space="preserve"> Available at the following URL:</w:t>
       </w:r>
     </w:p>
     <w:sdt>
@@ -1156,8 +1152,17 @@
       <w:pPr>
         <w:pStyle w:val="Heading3"/>
       </w:pPr>
+      <w:commentRangeStart w:id="17"/>
       <w:r>
         <w:t>Additional information (optional)</w:t>
+      </w:r>
+      <w:commentRangeEnd w:id="17"/>
+      <w:r>
+        <w:rPr>
+          <w:rStyle w:val="CommentReference"/>
+          <w:color w:val="auto"/>
+        </w:rPr>
+        <w:commentReference w:id="17"/>
       </w:r>
     </w:p>
     <w:sdt>
@@ -1227,16 +1232,16 @@
       <w:pPr>
         <w:pStyle w:val="Heading2"/>
       </w:pPr>
-      <w:commentRangeStart w:id="17"/>
+      <w:commentRangeStart w:id="18"/>
       <w:r>
         <w:t xml:space="preserve">Abstract </w:t>
       </w:r>
-      <w:commentRangeEnd w:id="17"/>
+      <w:commentRangeEnd w:id="18"/>
       <w:r>
         <w:rPr>
           <w:rStyle w:val="CommentReference"/>
         </w:rPr>
-        <w:commentReference w:id="17"/>
+        <w:commentReference w:id="18"/>
       </w:r>
     </w:p>
     <w:sdt>
@@ -1250,6 +1255,7 @@
           <w:docPart w:val="6D227F0B8591E342BBA7883F061EC33F"/>
         </w:placeholder>
       </w:sdtPr>
+      <w:sdtEndPr/>
       <w:sdtContent>
         <w:p>
           <w:pPr>
@@ -1352,19 +1358,19 @@
       <w:pPr>
         <w:pStyle w:val="Heading3"/>
       </w:pPr>
-      <w:bookmarkStart w:id="18" w:name="_heading=h.35nkun2" w:colFirst="0" w:colLast="0"/>
-      <w:bookmarkEnd w:id="18"/>
-      <w:commentRangeStart w:id="19"/>
+      <w:bookmarkStart w:id="19" w:name="_heading=h.35nkun2" w:colFirst="0" w:colLast="0"/>
+      <w:bookmarkEnd w:id="19"/>
+      <w:commentRangeStart w:id="20"/>
       <w:r>
         <w:t>Code format(s)</w:t>
       </w:r>
-      <w:commentRangeEnd w:id="19"/>
+      <w:commentRangeEnd w:id="20"/>
       <w:r>
         <w:rPr>
           <w:rStyle w:val="CommentReference"/>
           <w:color w:val="auto"/>
         </w:rPr>
-        <w:commentReference w:id="19"/>
+        <w:commentReference w:id="20"/>
       </w:r>
       <w:r>
         <w:t xml:space="preserve"> </w:t>
@@ -1392,6 +1398,7 @@
             <w14:uncheckedState w14:val="2610" w14:font="MS Gothic"/>
           </w14:checkbox>
         </w:sdtPr>
+        <w:sdtEndPr/>
         <w:sdtContent>
           <w:r>
             <w:rPr>
@@ -1433,6 +1440,7 @@
             <w14:uncheckedState w14:val="2610" w14:font="MS Gothic"/>
           </w14:checkbox>
         </w:sdtPr>
+        <w:sdtEndPr/>
         <w:sdtContent>
           <w:r>
             <w:rPr>
@@ -1457,6 +1465,7 @@
             <w14:uncheckedState w14:val="2610" w14:font="MS Gothic"/>
           </w14:checkbox>
         </w:sdtPr>
+        <w:sdtEndPr/>
         <w:sdtContent>
           <w:r>
             <w:rPr>
@@ -1481,6 +1490,7 @@
             <w14:uncheckedState w14:val="2610" w14:font="MS Gothic"/>
           </w14:checkbox>
         </w:sdtPr>
+        <w:sdtEndPr/>
         <w:sdtContent>
           <w:r>
             <w:rPr>
@@ -1524,6 +1534,7 @@
             <w14:uncheckedState w14:val="2610" w14:font="MS Gothic"/>
           </w14:checkbox>
         </w:sdtPr>
+        <w:sdtEndPr/>
         <w:sdtContent>
           <w:r>
             <w:rPr>
@@ -1550,6 +1561,7 @@
             <w14:uncheckedState w14:val="2610" w14:font="MS Gothic"/>
           </w14:checkbox>
         </w:sdtPr>
+        <w:sdtEndPr/>
         <w:sdtContent>
           <w:r>
             <w:rPr>
@@ -1582,6 +1594,7 @@
             <w14:uncheckedState w14:val="2610" w14:font="MS Gothic"/>
           </w14:checkbox>
         </w:sdtPr>
+        <w:sdtEndPr/>
         <w:sdtContent>
           <w:r>
             <w:rPr>
@@ -1606,6 +1619,7 @@
             <w14:uncheckedState w14:val="2610" w14:font="MS Gothic"/>
           </w14:checkbox>
         </w:sdtPr>
+        <w:sdtEndPr/>
         <w:sdtContent>
           <w:r>
             <w:rPr>
@@ -1630,6 +1644,7 @@
             <w14:uncheckedState w14:val="2610" w14:font="MS Gothic"/>
           </w14:checkbox>
         </w:sdtPr>
+        <w:sdtEndPr/>
         <w:sdtContent>
           <w:r>
             <w:rPr>
@@ -1659,6 +1674,7 @@
             <w14:uncheckedState w14:val="2610" w14:font="MS Gothic"/>
           </w14:checkbox>
         </w:sdtPr>
+        <w:sdtEndPr/>
         <w:sdtContent>
           <w:r>
             <w:rPr>
@@ -1694,6 +1710,7 @@
             <w14:uncheckedState w14:val="2610" w14:font="MS Gothic"/>
           </w14:checkbox>
         </w:sdtPr>
+        <w:sdtEndPr/>
         <w:sdtContent>
           <w:r>
             <w:rPr>
@@ -1735,6 +1752,7 @@
             <w14:uncheckedState w14:val="2610" w14:font="MS Gothic"/>
           </w14:checkbox>
         </w:sdtPr>
+        <w:sdtEndPr/>
         <w:sdtContent>
           <w:r>
             <w:rPr>
@@ -1759,6 +1777,7 @@
             <w14:uncheckedState w14:val="2610" w14:font="MS Gothic"/>
           </w14:checkbox>
         </w:sdtPr>
+        <w:sdtEndPr/>
         <w:sdtContent>
           <w:r>
             <w:rPr>
@@ -1805,6 +1824,7 @@
             <w14:uncheckedState w14:val="2610" w14:font="MS Gothic"/>
           </w14:checkbox>
         </w:sdtPr>
+        <w:sdtEndPr/>
         <w:sdtContent>
           <w:r>
             <w:rPr>
@@ -1840,6 +1860,7 @@
             <w14:uncheckedState w14:val="2610" w14:font="MS Gothic"/>
           </w14:checkbox>
         </w:sdtPr>
+        <w:sdtEndPr/>
         <w:sdtContent>
           <w:r>
             <w:rPr>
@@ -1875,6 +1896,7 @@
             <w14:uncheckedState w14:val="2610" w14:font="MS Gothic"/>
           </w14:checkbox>
         </w:sdtPr>
+        <w:sdtEndPr/>
         <w:sdtContent>
           <w:r>
             <w:rPr>
@@ -1908,6 +1930,7 @@
           <w:docPart w:val="8B85802F3139204A9C4199113DA6C8E2"/>
         </w:placeholder>
       </w:sdtPr>
+      <w:sdtEndPr/>
       <w:sdtContent>
         <w:p>
           <w:pPr>
@@ -1943,8 +1966,8 @@
       <w:pPr>
         <w:pStyle w:val="Heading3"/>
       </w:pPr>
-      <w:bookmarkStart w:id="20" w:name="_heading=h.1ksv4uv" w:colFirst="0" w:colLast="0"/>
-      <w:bookmarkEnd w:id="20"/>
+      <w:bookmarkStart w:id="21" w:name="_heading=h.1ksv4uv" w:colFirst="0" w:colLast="0"/>
+      <w:bookmarkEnd w:id="21"/>
       <w:r>
         <w:rPr>
           <w:b/>
@@ -1957,16 +1980,16 @@
     </w:p>
     <w:p/>
     <w:p>
-      <w:commentRangeStart w:id="21"/>
+      <w:commentRangeStart w:id="22"/>
       <w:r>
         <w:t>Version of primary software used</w:t>
       </w:r>
-      <w:commentRangeEnd w:id="21"/>
+      <w:commentRangeEnd w:id="22"/>
       <w:r>
         <w:rPr>
           <w:rStyle w:val="CommentReference"/>
         </w:rPr>
-        <w:commentReference w:id="21"/>
+        <w:commentReference w:id="22"/>
       </w:r>
     </w:p>
     <w:sdt>
@@ -1980,6 +2003,7 @@
           <w:docPart w:val="8C789B951722EE4481C4F80E8F609BC9"/>
         </w:placeholder>
       </w:sdtPr>
+      <w:sdtEndPr/>
       <w:sdtContent>
         <w:p>
           <w:pPr>
@@ -2013,20 +2037,20 @@
     </w:sdt>
     <w:p/>
     <w:p>
-      <w:commentRangeStart w:id="22"/>
+      <w:commentRangeStart w:id="23"/>
       <w:r>
         <w:t>Libraries and dependencies used by the code</w:t>
       </w:r>
-      <w:commentRangeEnd w:id="22"/>
+      <w:commentRangeEnd w:id="23"/>
       <w:r>
         <w:rPr>
           <w:rStyle w:val="CommentReference"/>
         </w:rPr>
-        <w:commentReference w:id="22"/>
-      </w:r>
-    </w:p>
-    <w:bookmarkStart w:id="23" w:name="_heading=h.44sinio" w:colFirst="0" w:colLast="0" w:displacedByCustomXml="next"/>
-    <w:bookmarkEnd w:id="23" w:displacedByCustomXml="next"/>
+        <w:commentReference w:id="23"/>
+      </w:r>
+    </w:p>
+    <w:bookmarkStart w:id="24" w:name="_heading=h.44sinio" w:colFirst="0" w:colLast="0" w:displacedByCustomXml="next"/>
+    <w:bookmarkEnd w:id="24" w:displacedByCustomXml="next"/>
     <w:sdt>
       <w:sdtPr>
         <w:rPr>
@@ -2038,6 +2062,7 @@
           <w:docPart w:val="E37EC2B1A52BE041B4F1A9AFFA4BD452"/>
         </w:placeholder>
       </w:sdtPr>
+      <w:sdtEndPr/>
       <w:sdtContent>
         <w:p>
           <w:pPr>
@@ -2077,7 +2102,7 @@
         <w:lastRenderedPageBreak/>
         <w:t xml:space="preserve"> </w:t>
       </w:r>
-      <w:commentRangeStart w:id="24"/>
+      <w:commentRangeStart w:id="25"/>
       <w:r>
         <w:t xml:space="preserve">Supporting </w:t>
       </w:r>
@@ -2087,17 +2112,17 @@
       <w:r>
         <w:t>hardware requirements (optional)</w:t>
       </w:r>
-      <w:commentRangeEnd w:id="24"/>
+      <w:commentRangeEnd w:id="25"/>
       <w:r>
         <w:rPr>
           <w:rStyle w:val="CommentReference"/>
           <w:color w:val="auto"/>
         </w:rPr>
-        <w:commentReference w:id="24"/>
-      </w:r>
-    </w:p>
-    <w:bookmarkStart w:id="25" w:name="_heading=h.2jxsxqh" w:colFirst="0" w:colLast="0" w:displacedByCustomXml="next"/>
-    <w:bookmarkEnd w:id="25" w:displacedByCustomXml="next"/>
+        <w:commentReference w:id="25"/>
+      </w:r>
+    </w:p>
+    <w:bookmarkStart w:id="26" w:name="_heading=h.2jxsxqh" w:colFirst="0" w:colLast="0" w:displacedByCustomXml="next"/>
+    <w:bookmarkEnd w:id="26" w:displacedByCustomXml="next"/>
     <w:sdt>
       <w:sdtPr>
         <w:rPr>
@@ -2109,6 +2134,7 @@
           <w:docPart w:val="E6F180122F7A414182112B4AFA4CA743"/>
         </w:placeholder>
       </w:sdtPr>
+      <w:sdtEndPr/>
       <w:sdtContent>
         <w:p>
           <w:pPr>
@@ -2161,6 +2187,7 @@
             <w14:uncheckedState w14:val="2610" w14:font="MS Gothic"/>
           </w14:checkbox>
         </w:sdtPr>
+        <w:sdtEndPr/>
         <w:sdtContent>
           <w:r>
             <w:rPr>
@@ -2187,6 +2214,7 @@
             <w14:uncheckedState w14:val="2610" w14:font="MS Gothic"/>
           </w14:checkbox>
         </w:sdtPr>
+        <w:sdtEndPr/>
         <w:sdtContent>
           <w:r>
             <w:rPr>
@@ -2218,6 +2246,7 @@
             <w14:uncheckedState w14:val="2610" w14:font="MS Gothic"/>
           </w14:checkbox>
         </w:sdtPr>
+        <w:sdtEndPr/>
         <w:sdtContent>
           <w:r>
             <w:rPr>
@@ -2232,16 +2261,16 @@
       </w:r>
     </w:p>
     <w:p>
-      <w:commentRangeStart w:id="26"/>
+      <w:commentRangeStart w:id="27"/>
       <w:r>
         <w:t xml:space="preserve">      Number of nodes and cores used</w:t>
       </w:r>
-      <w:commentRangeEnd w:id="26"/>
+      <w:commentRangeEnd w:id="27"/>
       <w:r>
         <w:rPr>
           <w:rStyle w:val="CommentReference"/>
         </w:rPr>
-        <w:commentReference w:id="26"/>
+        <w:commentReference w:id="27"/>
       </w:r>
       <w:r>
         <w:t xml:space="preserve">: </w:t>
@@ -2251,8 +2280,8 @@
       <w:pPr>
         <w:pStyle w:val="Heading3"/>
       </w:pPr>
-      <w:bookmarkStart w:id="27" w:name="_heading=h.z337ya" w:colFirst="0" w:colLast="0"/>
-      <w:bookmarkEnd w:id="27"/>
+      <w:bookmarkStart w:id="28" w:name="_heading=h.z337ya" w:colFirst="0" w:colLast="0"/>
+      <w:bookmarkEnd w:id="28"/>
       <w:r>
         <w:t>License</w:t>
       </w:r>
@@ -2270,6 +2299,7 @@
             <w14:uncheckedState w14:val="2610" w14:font="MS Gothic"/>
           </w14:checkbox>
         </w:sdtPr>
+        <w:sdtEndPr/>
         <w:sdtContent>
           <w:r>
             <w:rPr>
@@ -2296,6 +2326,7 @@
             <w14:uncheckedState w14:val="2610" w14:font="MS Gothic"/>
           </w14:checkbox>
         </w:sdtPr>
+        <w:sdtEndPr/>
         <w:sdtContent>
           <w:r>
             <w:rPr>
@@ -2322,6 +2353,7 @@
             <w14:uncheckedState w14:val="2610" w14:font="MS Gothic"/>
           </w14:checkbox>
         </w:sdtPr>
+        <w:sdtEndPr/>
         <w:sdtContent>
           <w:r>
             <w:rPr>
@@ -2348,6 +2380,7 @@
             <w14:uncheckedState w14:val="2610" w14:font="MS Gothic"/>
           </w14:checkbox>
         </w:sdtPr>
+        <w:sdtEndPr/>
         <w:sdtContent>
           <w:r>
             <w:rPr>
@@ -2374,6 +2407,7 @@
             <w14:uncheckedState w14:val="2610" w14:font="MS Gothic"/>
           </w14:checkbox>
         </w:sdtPr>
+        <w:sdtEndPr/>
         <w:sdtContent>
           <w:r>
             <w:rPr>
@@ -2411,6 +2445,7 @@
         </w:placeholder>
         <w:showingPlcHdr/>
       </w:sdtPr>
+      <w:sdtEndPr/>
       <w:sdtContent>
         <w:p>
           <w:pPr>
@@ -2447,17 +2482,17 @@
       <w:pPr>
         <w:pStyle w:val="Heading3"/>
       </w:pPr>
-      <w:commentRangeStart w:id="28"/>
+      <w:commentRangeStart w:id="29"/>
       <w:r>
         <w:t>Additional information</w:t>
       </w:r>
-      <w:commentRangeEnd w:id="28"/>
+      <w:commentRangeEnd w:id="29"/>
       <w:r>
         <w:rPr>
           <w:rStyle w:val="CommentReference"/>
           <w:color w:val="auto"/>
         </w:rPr>
-        <w:commentReference w:id="28"/>
+        <w:commentReference w:id="29"/>
       </w:r>
       <w:r>
         <w:t xml:space="preserve"> (optional)</w:t>
@@ -2474,8 +2509,8 @@
         </w:pBdr>
       </w:pPr>
     </w:p>
-    <w:bookmarkStart w:id="29" w:name="_heading=h.1y810tw" w:colFirst="0" w:colLast="0" w:displacedByCustomXml="next"/>
-    <w:bookmarkEnd w:id="29" w:displacedByCustomXml="next"/>
+    <w:bookmarkStart w:id="30" w:name="_heading=h.1y810tw" w:colFirst="0" w:colLast="0" w:displacedByCustomXml="next"/>
+    <w:bookmarkEnd w:id="30" w:displacedByCustomXml="next"/>
     <w:sdt>
       <w:sdtPr>
         <w:rPr>
@@ -2488,6 +2523,7 @@
         </w:placeholder>
         <w:showingPlcHdr/>
       </w:sdtPr>
+      <w:sdtEndPr/>
       <w:sdtContent>
         <w:p>
           <w:pPr>
@@ -2539,27 +2575,27 @@
         <w:lastRenderedPageBreak/>
         <w:t xml:space="preserve">Part 3: </w:t>
       </w:r>
-      <w:commentRangeStart w:id="30"/>
+      <w:commentRangeStart w:id="31"/>
       <w:r>
         <w:t>Reproducibility w</w:t>
       </w:r>
       <w:r>
         <w:t>orkflow</w:t>
       </w:r>
-      <w:commentRangeEnd w:id="30"/>
+      <w:commentRangeEnd w:id="31"/>
       <w:r>
         <w:rPr>
           <w:rStyle w:val="CommentReference"/>
         </w:rPr>
-        <w:commentReference w:id="30"/>
+        <w:commentReference w:id="31"/>
       </w:r>
     </w:p>
     <w:p>
       <w:pPr>
         <w:pStyle w:val="Heading2"/>
       </w:pPr>
-      <w:bookmarkStart w:id="31" w:name="_heading=h.4i7ojhp" w:colFirst="0" w:colLast="0"/>
-      <w:bookmarkEnd w:id="31"/>
+      <w:bookmarkStart w:id="32" w:name="_heading=h.4i7ojhp" w:colFirst="0" w:colLast="0"/>
+      <w:bookmarkEnd w:id="32"/>
       <w:r>
         <w:t>Scope</w:t>
       </w:r>
@@ -2582,6 +2618,7 @@
             <w14:uncheckedState w14:val="2610" w14:font="MS Gothic"/>
           </w14:checkbox>
         </w:sdtPr>
+        <w:sdtEndPr/>
         <w:sdtContent>
           <w:r>
             <w:rPr>
@@ -2592,10 +2629,7 @@
         </w:sdtContent>
       </w:sdt>
       <w:r>
-        <w:t xml:space="preserve"> </w:t>
-      </w:r>
-      <w:r>
-        <w:t xml:space="preserve">Any numbers </w:t>
+        <w:t xml:space="preserve"> Any numbers </w:t>
       </w:r>
       <w:proofErr w:type="spellStart"/>
       <w:r>
@@ -2603,10 +2637,7 @@
       </w:r>
       <w:proofErr w:type="spellEnd"/>
       <w:r>
-        <w:t xml:space="preserve"> in text in the paper</w:t>
-      </w:r>
-      <w:r>
-        <w:t xml:space="preserve"> </w:t>
+        <w:t xml:space="preserve"> in text in the paper </w:t>
       </w:r>
     </w:p>
     <w:p>
@@ -2622,6 +2653,7 @@
             <w14:uncheckedState w14:val="2610" w14:font="MS Gothic"/>
           </w14:checkbox>
         </w:sdtPr>
+        <w:sdtEndPr/>
         <w:sdtContent>
           <w:r>
             <w:rPr>
@@ -2632,10 +2664,7 @@
         </w:sdtContent>
       </w:sdt>
       <w:r>
-        <w:t xml:space="preserve"> </w:t>
-      </w:r>
-      <w:r>
-        <w:t>All tables and figures in the paper</w:t>
+        <w:t xml:space="preserve"> All tables and figures in the paper</w:t>
       </w:r>
     </w:p>
     <w:p>
@@ -2651,6 +2680,7 @@
             <w14:uncheckedState w14:val="2610" w14:font="MS Gothic"/>
           </w14:checkbox>
         </w:sdtPr>
+        <w:sdtEndPr/>
         <w:sdtContent>
           <w:r>
             <w:rPr>
@@ -2661,10 +2691,7 @@
         </w:sdtContent>
       </w:sdt>
       <w:r>
-        <w:t xml:space="preserve"> </w:t>
-      </w:r>
-      <w:r>
-        <w:t xml:space="preserve">Selected tables and figures </w:t>
+        <w:t xml:space="preserve"> Selected tables and figures </w:t>
       </w:r>
       <w:r>
         <w:t>in</w:t>
@@ -2684,6 +2711,7 @@
           <w:docPart w:val="BCC5215ADC1A7F4BBFEB0B10ED607981"/>
         </w:placeholder>
       </w:sdtPr>
+      <w:sdtEndPr/>
       <w:sdtContent>
         <w:p>
           <w:pPr>
@@ -2724,8 +2752,8 @@
       <w:pPr>
         <w:pStyle w:val="Heading2"/>
       </w:pPr>
-      <w:bookmarkStart w:id="32" w:name="_heading=h.1ci93xb" w:colFirst="0" w:colLast="0"/>
-      <w:bookmarkEnd w:id="32"/>
+      <w:bookmarkStart w:id="33" w:name="_heading=h.1ci93xb" w:colFirst="0" w:colLast="0"/>
+      <w:bookmarkEnd w:id="33"/>
       <w:r>
         <w:t>Workflow details</w:t>
       </w:r>
@@ -2734,17 +2762,17 @@
       <w:pPr>
         <w:pStyle w:val="Heading3"/>
       </w:pPr>
-      <w:commentRangeStart w:id="33"/>
+      <w:commentRangeStart w:id="34"/>
       <w:r>
         <w:t>Format(s)</w:t>
       </w:r>
-      <w:commentRangeEnd w:id="33"/>
+      <w:commentRangeEnd w:id="34"/>
       <w:r>
         <w:rPr>
           <w:rStyle w:val="CommentReference"/>
           <w:color w:val="auto"/>
         </w:rPr>
-        <w:commentReference w:id="33"/>
+        <w:commentReference w:id="34"/>
       </w:r>
       <w:r>
         <w:t xml:space="preserve"> </w:t>
@@ -2763,6 +2791,7 @@
             <w14:uncheckedState w14:val="2610" w14:font="MS Gothic"/>
           </w14:checkbox>
         </w:sdtPr>
+        <w:sdtEndPr/>
         <w:sdtContent>
           <w:r>
             <w:rPr>
@@ -2789,6 +2818,7 @@
             <w14:uncheckedState w14:val="2610" w14:font="MS Gothic"/>
           </w14:checkbox>
         </w:sdtPr>
+        <w:sdtEndPr/>
         <w:sdtContent>
           <w:r>
             <w:rPr>
@@ -2815,6 +2845,7 @@
             <w14:uncheckedState w14:val="2610" w14:font="MS Gothic"/>
           </w14:checkbox>
         </w:sdtPr>
+        <w:sdtEndPr/>
         <w:sdtContent>
           <w:r>
             <w:rPr>
@@ -2849,6 +2880,7 @@
             <w14:uncheckedState w14:val="2610" w14:font="MS Gothic"/>
           </w14:checkbox>
         </w:sdtPr>
+        <w:sdtEndPr/>
         <w:sdtContent>
           <w:r>
             <w:rPr>
@@ -2875,6 +2907,7 @@
             <w14:uncheckedState w14:val="2610" w14:font="MS Gothic"/>
           </w14:checkbox>
         </w:sdtPr>
+        <w:sdtEndPr/>
         <w:sdtContent>
           <w:r>
             <w:rPr>
@@ -2906,6 +2939,7 @@
             <w14:uncheckedState w14:val="2610" w14:font="MS Gothic"/>
           </w14:checkbox>
         </w:sdtPr>
+        <w:sdtEndPr/>
         <w:sdtContent>
           <w:r>
             <w:rPr>
@@ -2930,6 +2964,7 @@
           <w:docPart w:val="44D6FC914E3E054499BEA5C425C195A0"/>
         </w:placeholder>
       </w:sdtPr>
+      <w:sdtEndPr/>
       <w:sdtContent>
         <w:p>
           <w:pPr>
@@ -2965,19 +3000,19 @@
       <w:pPr>
         <w:pStyle w:val="Heading3"/>
       </w:pPr>
-      <w:bookmarkStart w:id="34" w:name="_heading=h.3whwml4" w:colFirst="0" w:colLast="0"/>
-      <w:bookmarkEnd w:id="34"/>
-      <w:commentRangeStart w:id="35"/>
+      <w:bookmarkStart w:id="35" w:name="_heading=h.3whwml4" w:colFirst="0" w:colLast="0"/>
+      <w:bookmarkEnd w:id="35"/>
+      <w:commentRangeStart w:id="36"/>
       <w:r>
         <w:t>Instructions</w:t>
       </w:r>
-      <w:commentRangeEnd w:id="35"/>
+      <w:commentRangeEnd w:id="36"/>
       <w:r>
         <w:rPr>
           <w:rStyle w:val="CommentReference"/>
           <w:color w:val="auto"/>
         </w:rPr>
-        <w:commentReference w:id="35"/>
+        <w:commentReference w:id="36"/>
       </w:r>
     </w:p>
     <w:sdt>
@@ -2991,6 +3026,7 @@
           <w:docPart w:val="A9C15AB1C28F6F41B41F5DEC9B75AEE4"/>
         </w:placeholder>
       </w:sdtPr>
+      <w:sdtEndPr/>
       <w:sdtContent>
         <w:p>
           <w:pPr>
@@ -3036,8 +3072,8 @@
         </w:p>
       </w:sdtContent>
     </w:sdt>
-    <w:bookmarkStart w:id="36" w:name="_heading=h.2bn6wsx" w:colFirst="0" w:colLast="0" w:displacedByCustomXml="prev"/>
-    <w:bookmarkEnd w:id="36" w:displacedByCustomXml="prev"/>
+    <w:bookmarkStart w:id="37" w:name="_heading=h.2bn6wsx" w:colFirst="0" w:colLast="0" w:displacedByCustomXml="prev"/>
+    <w:bookmarkEnd w:id="37" w:displacedByCustomXml="prev"/>
     <w:p/>
     <w:p>
       <w:pPr>
@@ -3080,6 +3116,7 @@
             <w14:uncheckedState w14:val="2610" w14:font="MS Gothic"/>
           </w14:checkbox>
         </w:sdtPr>
+        <w:sdtEndPr/>
         <w:sdtContent>
           <w:r>
             <w:rPr>
@@ -3090,13 +3127,7 @@
         </w:sdtContent>
       </w:sdt>
       <w:r>
-        <w:t xml:space="preserve"> </w:t>
-      </w:r>
-      <w:r>
-        <w:t>&lt;1 minute</w:t>
-      </w:r>
-      <w:r>
-        <w:t xml:space="preserve"> </w:t>
+        <w:t xml:space="preserve"> &lt;1 minute </w:t>
       </w:r>
     </w:p>
     <w:p>
@@ -3112,6 +3143,7 @@
             <w14:uncheckedState w14:val="2610" w14:font="MS Gothic"/>
           </w14:checkbox>
         </w:sdtPr>
+        <w:sdtEndPr/>
         <w:sdtContent>
           <w:r>
             <w:rPr>
@@ -3122,10 +3154,7 @@
         </w:sdtContent>
       </w:sdt>
       <w:r>
-        <w:t xml:space="preserve"> </w:t>
-      </w:r>
-      <w:r>
-        <w:t>1-10 minutes</w:t>
+        <w:t xml:space="preserve"> 1-10 minutes</w:t>
       </w:r>
     </w:p>
     <w:p>
@@ -3141,6 +3170,7 @@
             <w14:uncheckedState w14:val="2610" w14:font="MS Gothic"/>
           </w14:checkbox>
         </w:sdtPr>
+        <w:sdtEndPr/>
         <w:sdtContent>
           <w:r>
             <w:rPr>
@@ -3151,10 +3181,7 @@
         </w:sdtContent>
       </w:sdt>
       <w:r>
-        <w:t xml:space="preserve"> </w:t>
-      </w:r>
-      <w:r>
-        <w:t>10-60 minutes</w:t>
+        <w:t xml:space="preserve"> 10-60 minutes</w:t>
       </w:r>
     </w:p>
     <w:p>
@@ -3170,6 +3197,7 @@
             <w14:uncheckedState w14:val="2610" w14:font="MS Gothic"/>
           </w14:checkbox>
         </w:sdtPr>
+        <w:sdtEndPr/>
         <w:sdtContent>
           <w:r>
             <w:rPr>
@@ -3180,10 +3208,7 @@
         </w:sdtContent>
       </w:sdt>
       <w:r>
-        <w:t xml:space="preserve"> </w:t>
-      </w:r>
-      <w:r>
-        <w:t>1-8 hours</w:t>
+        <w:t xml:space="preserve"> 1-8 hours</w:t>
       </w:r>
     </w:p>
     <w:p>
@@ -3199,6 +3224,7 @@
             <w14:uncheckedState w14:val="2610" w14:font="MS Gothic"/>
           </w14:checkbox>
         </w:sdtPr>
+        <w:sdtEndPr/>
         <w:sdtContent>
           <w:r>
             <w:rPr>
@@ -3209,10 +3235,7 @@
         </w:sdtContent>
       </w:sdt>
       <w:r>
-        <w:t xml:space="preserve"> </w:t>
-      </w:r>
-      <w:r>
-        <w:t>&gt;8 hours</w:t>
+        <w:t xml:space="preserve"> &gt;8 hours</w:t>
       </w:r>
     </w:p>
     <w:p>
@@ -3228,6 +3251,7 @@
             <w14:uncheckedState w14:val="2610" w14:font="MS Gothic"/>
           </w14:checkbox>
         </w:sdtPr>
+        <w:sdtEndPr/>
         <w:sdtContent>
           <w:r>
             <w:rPr>
@@ -3252,6 +3276,7 @@
           <w:docPart w:val="088ABDF202BA9D40A53676FA961EC809"/>
         </w:placeholder>
       </w:sdtPr>
+      <w:sdtEndPr/>
       <w:sdtContent>
         <w:p>
           <w:pPr>
@@ -3274,17 +3299,17 @@
       <w:pPr>
         <w:pStyle w:val="Heading3"/>
       </w:pPr>
-      <w:commentRangeStart w:id="37"/>
+      <w:commentRangeStart w:id="38"/>
       <w:r>
         <w:t>Additional documentation (optional)</w:t>
       </w:r>
-      <w:commentRangeEnd w:id="37"/>
+      <w:commentRangeEnd w:id="38"/>
       <w:r>
         <w:rPr>
           <w:rStyle w:val="CommentReference"/>
           <w:color w:val="auto"/>
         </w:rPr>
-        <w:commentReference w:id="37"/>
+        <w:commentReference w:id="38"/>
       </w:r>
     </w:p>
     <w:sdt>
@@ -3298,6 +3323,7 @@
           <w:docPart w:val="12C19B62AF325B44BF8553B78DD1FC2E"/>
         </w:placeholder>
       </w:sdtPr>
+      <w:sdtEndPr/>
       <w:sdtContent>
         <w:p>
           <w:pPr>
@@ -3414,18 +3440,18 @@
       <w:pPr>
         <w:pStyle w:val="Heading1"/>
       </w:pPr>
-      <w:bookmarkStart w:id="38" w:name="_heading=h.3as4poj" w:colFirst="0" w:colLast="0"/>
-      <w:bookmarkEnd w:id="38"/>
-      <w:commentRangeStart w:id="39"/>
+      <w:bookmarkStart w:id="39" w:name="_heading=h.3as4poj" w:colFirst="0" w:colLast="0"/>
+      <w:bookmarkEnd w:id="39"/>
+      <w:commentRangeStart w:id="40"/>
       <w:r>
         <w:t>Notes</w:t>
       </w:r>
-      <w:commentRangeEnd w:id="39"/>
+      <w:commentRangeEnd w:id="40"/>
       <w:r>
         <w:rPr>
           <w:rStyle w:val="CommentReference"/>
         </w:rPr>
-        <w:commentReference w:id="39"/>
+        <w:commentReference w:id="40"/>
       </w:r>
       <w:r>
         <w:t xml:space="preserve"> (optional)</w:t>
@@ -3442,6 +3468,7 @@
           <w:docPart w:val="3B1840E11EB22E46B8D565EF5833EECD"/>
         </w:placeholder>
       </w:sdtPr>
+      <w:sdtEndPr/>
       <w:sdtContent>
         <w:p>
           <w:pPr>
@@ -3838,7 +3865,7 @@
       </w:r>
     </w:p>
   </w:comment>
-  <w:comment w:id="17" w:author="Author" w:initials="A">
+  <w:comment w:id="17" w:author="Author" w:date="2020-04-25T15:36:00Z" w:initials="CP">
     <w:p>
       <w:pPr>
         <w:pStyle w:val="CommentText"/>
@@ -3850,6 +3877,22 @@
         <w:annotationRef/>
       </w:r>
       <w:r>
+        <w:t>Provide any details that would be helpful in understanding the data. If relevant, provide unique identifier/DOI/version information and/or license/terms of use.</w:t>
+      </w:r>
+    </w:p>
+  </w:comment>
+  <w:comment w:id="18" w:author="Author" w:initials="A">
+    <w:p>
+      <w:pPr>
+        <w:pStyle w:val="CommentText"/>
+      </w:pPr>
+      <w:r>
+        <w:rPr>
+          <w:rStyle w:val="CommentReference"/>
+        </w:rPr>
+        <w:annotationRef/>
+      </w:r>
+      <w:r>
         <w:t>A short (</w:t>
       </w:r>
       <w:r>
@@ -3863,7 +3906,7 @@
       </w:r>
     </w:p>
   </w:comment>
-  <w:comment w:id="19" w:author="Author" w:date="2020-04-25T15:22:00Z" w:initials="CP">
+  <w:comment w:id="20" w:author="Author" w:date="2020-04-25T15:22:00Z" w:initials="CP">
     <w:p>
       <w:pPr>
         <w:pStyle w:val="CommentText"/>
@@ -3879,7 +3922,7 @@
       </w:r>
     </w:p>
   </w:comment>
-  <w:comment w:id="21" w:author="Author" w:date="2020-04-25T15:22:00Z" w:initials="CP">
+  <w:comment w:id="22" w:author="Author" w:date="2020-04-25T15:22:00Z" w:initials="CP">
     <w:p>
       <w:pPr>
         <w:pStyle w:val="CommentText"/>
@@ -3895,7 +3938,7 @@
       </w:r>
     </w:p>
   </w:comment>
-  <w:comment w:id="22" w:author="Author" w:date="2020-04-25T15:23:00Z" w:initials="CP">
+  <w:comment w:id="23" w:author="Author" w:date="2020-04-25T15:23:00Z" w:initials="CP">
     <w:p>
       <w:pPr>
         <w:pStyle w:val="CommentText"/>
@@ -3911,7 +3954,7 @@
       </w:r>
     </w:p>
   </w:comment>
-  <w:comment w:id="24" w:author="Author" w:initials="A">
+  <w:comment w:id="25" w:author="Author" w:initials="A">
     <w:p>
       <w:pPr>
         <w:rPr>
@@ -3948,7 +3991,7 @@
       </w:r>
     </w:p>
   </w:comment>
-  <w:comment w:id="26" w:author="Author" w:initials="A">
+  <w:comment w:id="27" w:author="Author" w:initials="A">
     <w:p>
       <w:pPr>
         <w:pStyle w:val="CommentText"/>
@@ -3972,7 +4015,7 @@
       </w:r>
     </w:p>
   </w:comment>
-  <w:comment w:id="28" w:author="Author" w:date="2020-04-25T15:24:00Z" w:initials="CP">
+  <w:comment w:id="29" w:author="Author" w:date="2020-04-25T15:24:00Z" w:initials="CP">
     <w:p>
       <w:pPr>
         <w:pStyle w:val="CommentText"/>
@@ -3996,7 +4039,7 @@
       </w:r>
     </w:p>
   </w:comment>
-  <w:comment w:id="30" w:author="Author" w:date="2020-04-25T15:26:00Z" w:initials="CP">
+  <w:comment w:id="31" w:author="Author" w:date="2020-04-25T15:26:00Z" w:initials="CP">
     <w:p>
       <w:pPr>
         <w:pStyle w:val="CommentText"/>
@@ -4012,7 +4055,7 @@
       </w:r>
     </w:p>
   </w:comment>
-  <w:comment w:id="33" w:author="Author" w:date="2020-04-25T15:26:00Z" w:initials="CP">
+  <w:comment w:id="34" w:author="Author" w:date="2020-04-25T15:26:00Z" w:initials="CP">
     <w:p>
       <w:pPr>
         <w:pStyle w:val="CommentText"/>
@@ -4028,7 +4071,7 @@
       </w:r>
     </w:p>
   </w:comment>
-  <w:comment w:id="35" w:author="Author" w:initials="A">
+  <w:comment w:id="36" w:author="Author" w:initials="A">
     <w:p>
       <w:pPr>
         <w:pStyle w:val="CommentText"/>
@@ -4050,7 +4093,7 @@
       </w:r>
     </w:p>
   </w:comment>
-  <w:comment w:id="37" w:author="Author" w:initials="A">
+  <w:comment w:id="38" w:author="Author" w:initials="A">
     <w:p>
       <w:pPr>
         <w:pStyle w:val="CommentText"/>
@@ -4069,7 +4112,7 @@
       </w:r>
     </w:p>
   </w:comment>
-  <w:comment w:id="39" w:author="Author" w:initials="A">
+  <w:comment w:id="40" w:author="Author" w:initials="A">
     <w:p>
       <w:pPr>
         <w:pStyle w:val="CommentText"/>
@@ -4105,6 +4148,7 @@
   <w15:commentEx w15:paraId="4B937DAE" w15:done="0"/>
   <w15:commentEx w15:paraId="2C5C6CAC" w15:done="0"/>
   <w15:commentEx w15:paraId="17F30D65" w15:done="0"/>
+  <w15:commentEx w15:paraId="096EC5CE" w15:done="0"/>
   <w15:commentEx w15:paraId="5CB50FFF" w15:done="0"/>
   <w15:commentEx w15:paraId="2FF089D9" w15:done="0"/>
   <w15:commentEx w15:paraId="0BE0B11C" w15:done="0"/>
@@ -4131,6 +4175,7 @@
   <w16cid:commentId w16cid:paraId="4B937DAE" w16cid:durableId="224EB8A6"/>
   <w16cid:commentId w16cid:paraId="2C5C6CAC" w16cid:durableId="224ED420"/>
   <w16cid:commentId w16cid:paraId="17F30D65" w16cid:durableId="224ED3CA"/>
+  <w16cid:commentId w16cid:paraId="096EC5CE" w16cid:durableId="224ED765"/>
   <w16cid:commentId w16cid:paraId="5CB50FFF" w16cid:durableId="224ED045"/>
   <w16cid:commentId w16cid:paraId="2FF089D9" w16cid:durableId="224ED43A"/>
   <w16cid:commentId w16cid:paraId="0BE0B11C" w16cid:durableId="224ED44C"/>
@@ -4494,6 +4539,7 @@
     <w:lsdException w:name="HTML Sample" w:semiHidden="1" w:unhideWhenUsed="1"/>
     <w:lsdException w:name="HTML Typewriter" w:semiHidden="1" w:unhideWhenUsed="1"/>
     <w:lsdException w:name="HTML Variable" w:semiHidden="1" w:unhideWhenUsed="1"/>
+    <w:lsdException w:name="Normal Table" w:semiHidden="1" w:unhideWhenUsed="1"/>
     <w:lsdException w:name="annotation subject" w:semiHidden="1" w:unhideWhenUsed="1"/>
     <w:lsdException w:name="No List" w:semiHidden="1" w:unhideWhenUsed="1"/>
     <w:lsdException w:name="Outline List 1" w:semiHidden="1" w:unhideWhenUsed="1"/>
@@ -4540,8 +4586,10 @@
     <w:lsdException w:name="Table Subtle 2" w:semiHidden="1" w:unhideWhenUsed="1"/>
     <w:lsdException w:name="Table Web 1" w:semiHidden="1" w:unhideWhenUsed="1"/>
     <w:lsdException w:name="Table Web 2" w:semiHidden="1" w:unhideWhenUsed="1"/>
+    <w:lsdException w:name="Table Web 3" w:semiHidden="1" w:unhideWhenUsed="1"/>
     <w:lsdException w:name="Balloon Text" w:semiHidden="1" w:unhideWhenUsed="1"/>
     <w:lsdException w:name="Table Grid" w:uiPriority="39"/>
+    <w:lsdException w:name="Table Theme" w:semiHidden="1" w:unhideWhenUsed="1"/>
     <w:lsdException w:name="Placeholder Text" w:semiHidden="1"/>
     <w:lsdException w:name="No Spacing" w:uiPriority="1" w:qFormat="1"/>
     <w:lsdException w:name="Light Shading" w:uiPriority="60"/>
@@ -4840,6 +4888,7 @@
   <w:style w:type="character" w:default="1" w:styleId="DefaultParagraphFont">
     <w:name w:val="Default Paragraph Font"/>
     <w:uiPriority w:val="1"/>
+    <w:semiHidden/>
     <w:unhideWhenUsed/>
   </w:style>
   <w:style w:type="table" w:default="1" w:styleId="TableNormal">
@@ -5921,7 +5970,9 @@
   <w:rsids>
     <w:rsidRoot w:val="0003729C"/>
     <w:rsid w:val="0003729C"/>
-    <w:rsid w:val="009866E6"/>
+    <w:rsid w:val="000C7A64"/>
+    <w:rsid w:val="00272790"/>
+    <w:rsid w:val="00F846C6"/>
   </w:rsids>
   <m:mathPr>
     <m:mathFont m:val="Cambria Math"/>

</xml_diff>

<commit_message>
mostly final cleanup of ACC docx
</commit_message>
<xml_diff>
--- a/assets/acc_form.docx
+++ b/assets/acc_form.docx
@@ -161,16 +161,17 @@
     </w:p>
     <w:sdt>
       <w:sdtPr>
+        <w:id w:val="-828597673"/>
+        <w:placeholder>
+          <w:docPart w:val="1B3F19DCA4511E45A112526561DC3F50"/>
+        </w:placeholder>
+      </w:sdtPr>
+      <w:sdtEndPr>
         <w:rPr>
           <w:rFonts w:ascii="Times New Roman" w:hAnsi="Times New Roman" w:cs="Times New Roman"/>
           <w:color w:val="7F7F7F" w:themeColor="text1" w:themeTint="80"/>
         </w:rPr>
-        <w:id w:val="-2059088880"/>
-        <w:placeholder>
-          <w:docPart w:val="B40F074726B5A344AF49E550BB90B696"/>
-        </w:placeholder>
-      </w:sdtPr>
-      <w:sdtEndPr/>
+      </w:sdtEndPr>
       <w:sdtContent>
         <w:p>
           <w:pPr>
@@ -228,34 +229,6 @@
             </w:rPr>
           </w:pPr>
         </w:p>
-        <w:p>
-          <w:pPr>
-            <w:pBdr>
-              <w:top w:val="single" w:sz="4" w:space="1" w:color="auto"/>
-              <w:left w:val="single" w:sz="4" w:space="4" w:color="auto"/>
-              <w:bottom w:val="single" w:sz="4" w:space="1" w:color="auto"/>
-              <w:right w:val="single" w:sz="4" w:space="4" w:color="auto"/>
-            </w:pBdr>
-            <w:rPr>
-              <w:rFonts w:ascii="Times New Roman" w:hAnsi="Times New Roman" w:cs="Times New Roman"/>
-              <w:color w:val="7F7F7F" w:themeColor="text1" w:themeTint="80"/>
-            </w:rPr>
-          </w:pPr>
-        </w:p>
-        <w:p>
-          <w:pPr>
-            <w:pBdr>
-              <w:top w:val="single" w:sz="4" w:space="1" w:color="auto"/>
-              <w:left w:val="single" w:sz="4" w:space="4" w:color="auto"/>
-              <w:bottom w:val="single" w:sz="4" w:space="1" w:color="auto"/>
-              <w:right w:val="single" w:sz="4" w:space="4" w:color="auto"/>
-            </w:pBdr>
-            <w:rPr>
-              <w:rFonts w:ascii="Times New Roman" w:hAnsi="Times New Roman" w:cs="Times New Roman"/>
-              <w:color w:val="7F7F7F" w:themeColor="text1" w:themeTint="80"/>
-            </w:rPr>
-          </w:pPr>
-        </w:p>
       </w:sdtContent>
     </w:sdt>
     <w:p>
@@ -264,16 +237,8 @@
       </w:pPr>
       <w:bookmarkStart w:id="5" w:name="_heading=h.3znysh7" w:colFirst="0" w:colLast="0"/>
       <w:bookmarkEnd w:id="5"/>
-      <w:commentRangeStart w:id="6"/>
       <w:r>
         <w:t>Availability</w:t>
-      </w:r>
-      <w:commentRangeEnd w:id="6"/>
-      <w:r>
-        <w:rPr>
-          <w:rStyle w:val="CommentReference"/>
-        </w:rPr>
-        <w:commentReference w:id="6"/>
       </w:r>
     </w:p>
     <w:p>
@@ -388,13 +353,19 @@
       <w:pPr>
         <w:pStyle w:val="Heading3"/>
       </w:pPr>
-      <w:bookmarkStart w:id="7" w:name="_heading=h.2et92p0" w:colFirst="0" w:colLast="0"/>
-      <w:bookmarkEnd w:id="7"/>
+      <w:bookmarkStart w:id="6" w:name="_heading=h.2et92p0" w:colFirst="0" w:colLast="0"/>
+      <w:bookmarkEnd w:id="6"/>
       <w:r>
         <w:t>Publicly available data</w:t>
       </w:r>
     </w:p>
     <w:p>
+      <w:pPr>
+        <w:rPr>
+          <w:rFonts w:ascii="Times New Roman" w:hAnsi="Times New Roman" w:cs="Times New Roman"/>
+          <w:color w:val="7F7F7F" w:themeColor="text1" w:themeTint="80"/>
+        </w:rPr>
+      </w:pPr>
       <w:sdt>
         <w:sdtPr>
           <w:rPr>
@@ -420,51 +391,59 @@
       <w:r>
         <w:t xml:space="preserve"> Data are available online at:</w:t>
       </w:r>
-    </w:p>
-    <w:sdt>
-      <w:sdtPr>
-        <w:rPr>
-          <w:rFonts w:ascii="Times New Roman" w:hAnsi="Times New Roman" w:cs="Times New Roman"/>
-          <w:color w:val="7F7F7F" w:themeColor="text1" w:themeTint="80"/>
-        </w:rPr>
-        <w:id w:val="-1554388511"/>
-        <w:placeholder>
-          <w:docPart w:val="A3BBB34B188EB540B47990BD04A34214"/>
-        </w:placeholder>
-        <w:temporary/>
-      </w:sdtPr>
-      <w:sdtEndPr/>
-      <w:sdtContent>
-        <w:p>
-          <w:pPr>
-            <w:pBdr>
-              <w:top w:val="single" w:sz="4" w:space="1" w:color="auto"/>
-              <w:left w:val="single" w:sz="4" w:space="4" w:color="auto"/>
-              <w:bottom w:val="single" w:sz="4" w:space="1" w:color="auto"/>
-              <w:right w:val="single" w:sz="4" w:space="4" w:color="auto"/>
-            </w:pBdr>
-            <w:rPr>
-              <w:rFonts w:ascii="Times New Roman" w:hAnsi="Times New Roman" w:cs="Times New Roman"/>
-              <w:color w:val="7F7F7F" w:themeColor="text1" w:themeTint="80"/>
-            </w:rPr>
-          </w:pPr>
-        </w:p>
-        <w:p>
-          <w:pPr>
-            <w:pBdr>
-              <w:top w:val="single" w:sz="4" w:space="1" w:color="auto"/>
-              <w:left w:val="single" w:sz="4" w:space="4" w:color="auto"/>
-              <w:bottom w:val="single" w:sz="4" w:space="1" w:color="auto"/>
-              <w:right w:val="single" w:sz="4" w:space="4" w:color="auto"/>
-            </w:pBdr>
-            <w:rPr>
-              <w:rFonts w:ascii="Times New Roman" w:hAnsi="Times New Roman" w:cs="Times New Roman"/>
-              <w:color w:val="7F7F7F" w:themeColor="text1" w:themeTint="80"/>
-            </w:rPr>
-          </w:pPr>
-        </w:p>
-      </w:sdtContent>
-    </w:sdt>
+      <w:r>
+        <w:t xml:space="preserve"> </w:t>
+      </w:r>
+      <w:r>
+        <w:fldChar w:fldCharType="begin">
+          <w:ffData>
+            <w:name w:val="Text1"/>
+            <w:enabled/>
+            <w:calcOnExit w:val="0"/>
+            <w:textInput/>
+          </w:ffData>
+        </w:fldChar>
+      </w:r>
+      <w:r>
+        <w:instrText xml:space="preserve"> FORMTEXT </w:instrText>
+      </w:r>
+      <w:r>
+        <w:fldChar w:fldCharType="separate"/>
+      </w:r>
+      <w:r>
+        <w:rPr>
+          <w:noProof/>
+        </w:rPr>
+        <w:t> </w:t>
+      </w:r>
+      <w:r>
+        <w:rPr>
+          <w:noProof/>
+        </w:rPr>
+        <w:t> </w:t>
+      </w:r>
+      <w:r>
+        <w:rPr>
+          <w:noProof/>
+        </w:rPr>
+        <w:t> </w:t>
+      </w:r>
+      <w:r>
+        <w:rPr>
+          <w:noProof/>
+        </w:rPr>
+        <w:t> </w:t>
+      </w:r>
+      <w:r>
+        <w:rPr>
+          <w:noProof/>
+        </w:rPr>
+        <w:t> </w:t>
+      </w:r>
+      <w:r>
+        <w:fldChar w:fldCharType="end"/>
+      </w:r>
+    </w:p>
     <w:p>
       <w:sdt>
         <w:sdtPr>
@@ -493,6 +472,12 @@
       </w:r>
     </w:p>
     <w:p>
+      <w:pPr>
+        <w:rPr>
+          <w:rFonts w:ascii="Times New Roman" w:hAnsi="Times New Roman" w:cs="Times New Roman"/>
+          <w:color w:val="7F7F7F" w:themeColor="text1" w:themeTint="80"/>
+        </w:rPr>
+      </w:pPr>
       <w:sdt>
         <w:sdtPr>
           <w:rPr>
@@ -516,22 +501,51 @@
         </w:sdtContent>
       </w:sdt>
       <w:r>
-        <w:t xml:space="preserve"> Data are publicly available by request, following the process described here:</w:t>
+        <w:t xml:space="preserve"> </w:t>
+      </w:r>
+      <w:commentRangeStart w:id="7"/>
+      <w:r>
+        <w:t>Data are publicly available by request, following the process described here</w:t>
+      </w:r>
+      <w:commentRangeEnd w:id="7"/>
+      <w:r>
+        <w:rPr>
+          <w:rStyle w:val="CommentReference"/>
+        </w:rPr>
+        <w:commentReference w:id="7"/>
+      </w:r>
+      <w:r>
+        <w:t>:</w:t>
       </w:r>
     </w:p>
     <w:sdt>
       <w:sdtPr>
+        <w:id w:val="-1106346166"/>
+        <w:placeholder>
+          <w:docPart w:val="627A6781CFA14540A885D00D04DEE8FA"/>
+        </w:placeholder>
+      </w:sdtPr>
+      <w:sdtEndPr>
         <w:rPr>
           <w:rFonts w:ascii="Times New Roman" w:hAnsi="Times New Roman" w:cs="Times New Roman"/>
           <w:color w:val="7F7F7F" w:themeColor="text1" w:themeTint="80"/>
         </w:rPr>
-        <w:id w:val="1555508969"/>
-        <w:placeholder>
-          <w:docPart w:val="A3BBB34B188EB540B47990BD04A34214"/>
-        </w:placeholder>
-      </w:sdtPr>
-      <w:sdtEndPr/>
+      </w:sdtEndPr>
       <w:sdtContent>
+        <w:p>
+          <w:pPr>
+            <w:pBdr>
+              <w:top w:val="single" w:sz="4" w:space="1" w:color="auto"/>
+              <w:left w:val="single" w:sz="4" w:space="4" w:color="auto"/>
+              <w:bottom w:val="single" w:sz="4" w:space="1" w:color="auto"/>
+              <w:right w:val="single" w:sz="4" w:space="4" w:color="auto"/>
+            </w:pBdr>
+            <w:rPr>
+              <w:rFonts w:ascii="Times New Roman" w:hAnsi="Times New Roman" w:cs="Times New Roman"/>
+              <w:color w:val="7F7F7F" w:themeColor="text1" w:themeTint="80"/>
+            </w:rPr>
+          </w:pPr>
+        </w:p>
         <w:p>
           <w:pPr>
             <w:pBdr>
@@ -586,35 +600,22 @@
         </w:sdtContent>
       </w:sdt>
       <w:r>
-        <w:t xml:space="preserve"> </w:t>
-      </w:r>
-      <w:commentRangeStart w:id="8"/>
-      <w:r>
-        <w:t>Data are or will be made available through some other mechanism, described here</w:t>
-      </w:r>
-      <w:commentRangeEnd w:id="8"/>
-      <w:r>
-        <w:rPr>
-          <w:rStyle w:val="CommentReference"/>
-        </w:rPr>
-        <w:commentReference w:id="8"/>
-      </w:r>
-      <w:r>
-        <w:t>:</w:t>
+        <w:t xml:space="preserve"> Data are or will be made available through some other mechanism, described here:</w:t>
       </w:r>
     </w:p>
     <w:sdt>
       <w:sdtPr>
+        <w:id w:val="72474605"/>
+        <w:placeholder>
+          <w:docPart w:val="8F660F8604A1E3439D9E93BD5C3CE476"/>
+        </w:placeholder>
+      </w:sdtPr>
+      <w:sdtEndPr>
         <w:rPr>
           <w:rFonts w:ascii="Times New Roman" w:hAnsi="Times New Roman" w:cs="Times New Roman"/>
           <w:color w:val="7F7F7F" w:themeColor="text1" w:themeTint="80"/>
         </w:rPr>
-        <w:id w:val="-787896321"/>
-        <w:placeholder>
-          <w:docPart w:val="0F1C9F5EF85A1C4EB924103928813DFD"/>
-        </w:placeholder>
-      </w:sdtPr>
-      <w:sdtEndPr/>
+      </w:sdtEndPr>
       <w:sdtContent>
         <w:p>
           <w:pPr>
@@ -650,47 +651,48 @@
       <w:pPr>
         <w:pStyle w:val="Heading3"/>
       </w:pPr>
-      <w:bookmarkStart w:id="9" w:name="_heading=h.tyjcwt" w:colFirst="0" w:colLast="0"/>
-      <w:bookmarkEnd w:id="9"/>
-      <w:commentRangeStart w:id="10"/>
-      <w:r>
+      <w:bookmarkStart w:id="8" w:name="_heading=h.tyjcwt" w:colFirst="0" w:colLast="0"/>
+      <w:bookmarkEnd w:id="8"/>
+      <w:commentRangeStart w:id="9"/>
+      <w:r>
+        <w:lastRenderedPageBreak/>
         <w:t>Non-publicly available data</w:t>
       </w:r>
-      <w:commentRangeEnd w:id="10"/>
+      <w:commentRangeEnd w:id="9"/>
       <w:r>
         <w:rPr>
           <w:rStyle w:val="CommentReference"/>
           <w:color w:val="auto"/>
         </w:rPr>
+        <w:commentReference w:id="9"/>
+      </w:r>
+    </w:p>
+    <w:p>
+      <w:commentRangeStart w:id="10"/>
+      <w:r>
+        <w:t>Discussion of lack of publicly available data:</w:t>
+      </w:r>
+      <w:commentRangeEnd w:id="10"/>
+      <w:r>
+        <w:rPr>
+          <w:rStyle w:val="CommentReference"/>
+        </w:rPr>
         <w:commentReference w:id="10"/>
       </w:r>
     </w:p>
-    <w:p>
-      <w:commentRangeStart w:id="11"/>
-      <w:r>
-        <w:t>Discussion of lack of publicly available data:</w:t>
-      </w:r>
-      <w:commentRangeEnd w:id="11"/>
-      <w:r>
-        <w:rPr>
-          <w:rStyle w:val="CommentReference"/>
-        </w:rPr>
-        <w:commentReference w:id="11"/>
-      </w:r>
-    </w:p>
-    <w:p/>
     <w:sdt>
       <w:sdtPr>
+        <w:id w:val="-539366053"/>
+        <w:placeholder>
+          <w:docPart w:val="B2775BFAAE92594DA57860C0136063D2"/>
+        </w:placeholder>
+      </w:sdtPr>
+      <w:sdtEndPr>
         <w:rPr>
           <w:rFonts w:ascii="Times New Roman" w:hAnsi="Times New Roman" w:cs="Times New Roman"/>
           <w:color w:val="7F7F7F" w:themeColor="text1" w:themeTint="80"/>
         </w:rPr>
-        <w:id w:val="-210036567"/>
-        <w:placeholder>
-          <w:docPart w:val="59467783A435B84CB4F2D33BFD7F2980"/>
-        </w:placeholder>
-      </w:sdtPr>
-      <w:sdtEndPr/>
+      </w:sdtEndPr>
       <w:sdtContent>
         <w:p>
           <w:pPr>
@@ -715,8 +717,7 @@
               <w:right w:val="single" w:sz="4" w:space="4" w:color="auto"/>
             </w:pBdr>
             <w:rPr>
-              <w:rFonts w:ascii="Times New Roman" w:hAnsi="Times New Roman" w:cs="Times New Roman"/>
-              <w:color w:val="7F7F7F" w:themeColor="text1" w:themeTint="80"/>
+              <w:rFonts w:cs="Times New Roman"/>
             </w:rPr>
           </w:pPr>
         </w:p>
@@ -748,28 +749,15 @@
             </w:rPr>
           </w:pPr>
         </w:p>
-        <w:p>
-          <w:pPr>
-            <w:pBdr>
-              <w:top w:val="single" w:sz="4" w:space="1" w:color="auto"/>
-              <w:left w:val="single" w:sz="4" w:space="4" w:color="auto"/>
-              <w:bottom w:val="single" w:sz="4" w:space="1" w:color="auto"/>
-              <w:right w:val="single" w:sz="4" w:space="4" w:color="auto"/>
-            </w:pBdr>
-            <w:rPr>
-              <w:rFonts w:ascii="Times New Roman" w:hAnsi="Times New Roman" w:cs="Times New Roman"/>
-              <w:color w:val="7F7F7F" w:themeColor="text1" w:themeTint="80"/>
-            </w:rPr>
-          </w:pPr>
-        </w:p>
       </w:sdtContent>
     </w:sdt>
-    <w:bookmarkStart w:id="12" w:name="_heading=h.3dy6vkm" w:colFirst="0" w:colLast="0" w:displacedByCustomXml="prev"/>
-    <w:bookmarkEnd w:id="12" w:displacedByCustomXml="prev"/>
+    <w:p/>
     <w:p>
       <w:pPr>
         <w:pStyle w:val="Heading2"/>
       </w:pPr>
+      <w:bookmarkStart w:id="11" w:name="_heading=h.3dy6vkm" w:colFirst="0" w:colLast="0"/>
+      <w:bookmarkEnd w:id="11"/>
       <w:r>
         <w:t>Description</w:t>
       </w:r>
@@ -778,19 +766,19 @@
       <w:pPr>
         <w:pStyle w:val="Heading3"/>
       </w:pPr>
-      <w:bookmarkStart w:id="13" w:name="_heading=h.1t3h5sf" w:colFirst="0" w:colLast="0"/>
-      <w:bookmarkEnd w:id="13"/>
-      <w:commentRangeStart w:id="14"/>
+      <w:bookmarkStart w:id="12" w:name="_heading=h.1t3h5sf" w:colFirst="0" w:colLast="0"/>
+      <w:bookmarkEnd w:id="12"/>
+      <w:commentRangeStart w:id="13"/>
       <w:r>
         <w:t>File format(s)</w:t>
       </w:r>
-      <w:commentRangeEnd w:id="14"/>
+      <w:commentRangeEnd w:id="13"/>
       <w:r>
         <w:rPr>
           <w:rStyle w:val="CommentReference"/>
           <w:color w:val="auto"/>
         </w:rPr>
-        <w:commentReference w:id="14"/>
+        <w:commentReference w:id="13"/>
       </w:r>
       <w:r>
         <w:t xml:space="preserve"> </w:t>
@@ -822,6 +810,58 @@
       <w:r>
         <w:t xml:space="preserve"> CSV or other plain text:</w:t>
       </w:r>
+      <w:r>
+        <w:t xml:space="preserve"> </w:t>
+      </w:r>
+      <w:r>
+        <w:fldChar w:fldCharType="begin">
+          <w:ffData>
+            <w:name w:val="Text1"/>
+            <w:enabled/>
+            <w:calcOnExit w:val="0"/>
+            <w:textInput/>
+          </w:ffData>
+        </w:fldChar>
+      </w:r>
+      <w:r>
+        <w:instrText xml:space="preserve"> FORMTEXT </w:instrText>
+      </w:r>
+      <w:r>
+        <w:fldChar w:fldCharType="separate"/>
+      </w:r>
+      <w:r>
+        <w:rPr>
+          <w:noProof/>
+        </w:rPr>
+        <w:t> </w:t>
+      </w:r>
+      <w:r>
+        <w:rPr>
+          <w:noProof/>
+        </w:rPr>
+        <w:t> </w:t>
+      </w:r>
+      <w:r>
+        <w:rPr>
+          <w:noProof/>
+        </w:rPr>
+        <w:t> </w:t>
+      </w:r>
+      <w:r>
+        <w:rPr>
+          <w:noProof/>
+        </w:rPr>
+        <w:t> </w:t>
+      </w:r>
+      <w:r>
+        <w:rPr>
+          <w:noProof/>
+        </w:rPr>
+        <w:t> </w:t>
+      </w:r>
+      <w:r>
+        <w:fldChar w:fldCharType="end"/>
+      </w:r>
     </w:p>
     <w:p>
       <w:sdt>
@@ -851,16 +891,63 @@
       </w:r>
       <w:proofErr w:type="gramStart"/>
       <w:r>
-        <w:t>(.</w:t>
-      </w:r>
-      <w:proofErr w:type="spellStart"/>
-      <w:r>
-        <w:t>Rda</w:t>
-      </w:r>
-      <w:proofErr w:type="spellEnd"/>
+        <w:t>(.Rda</w:t>
+      </w:r>
       <w:proofErr w:type="gramEnd"/>
       <w:r>
         <w:t>, Python pickle, etc.):</w:t>
+      </w:r>
+      <w:r>
+        <w:t xml:space="preserve"> </w:t>
+      </w:r>
+      <w:r>
+        <w:fldChar w:fldCharType="begin">
+          <w:ffData>
+            <w:name w:val="Text1"/>
+            <w:enabled/>
+            <w:calcOnExit w:val="0"/>
+            <w:textInput/>
+          </w:ffData>
+        </w:fldChar>
+      </w:r>
+      <w:r>
+        <w:instrText xml:space="preserve"> FORMTEXT </w:instrText>
+      </w:r>
+      <w:r>
+        <w:fldChar w:fldCharType="separate"/>
+      </w:r>
+      <w:r>
+        <w:rPr>
+          <w:noProof/>
+        </w:rPr>
+        <w:t> </w:t>
+      </w:r>
+      <w:r>
+        <w:rPr>
+          <w:noProof/>
+        </w:rPr>
+        <w:t> </w:t>
+      </w:r>
+      <w:r>
+        <w:rPr>
+          <w:noProof/>
+        </w:rPr>
+        <w:t> </w:t>
+      </w:r>
+      <w:r>
+        <w:rPr>
+          <w:noProof/>
+        </w:rPr>
+        <w:t> </w:t>
+      </w:r>
+      <w:r>
+        <w:rPr>
+          <w:noProof/>
+        </w:rPr>
+        <w:t> </w:t>
+      </w:r>
+      <w:r>
+        <w:fldChar w:fldCharType="end"/>
       </w:r>
     </w:p>
     <w:p>
@@ -887,15 +974,56 @@
         </w:sdtContent>
       </w:sdt>
       <w:r>
-        <w:t xml:space="preserve"> Standardized binary format (e.g., </w:t>
-      </w:r>
-      <w:proofErr w:type="spellStart"/>
-      <w:r>
-        <w:t>netCDF</w:t>
-      </w:r>
-      <w:proofErr w:type="spellEnd"/>
-      <w:r>
-        <w:t xml:space="preserve">, HDF5, etc.): </w:t>
+        <w:t xml:space="preserve"> Standardized binary format (e.g., netCDF, HDF5, etc.): </w:t>
+      </w:r>
+      <w:r>
+        <w:fldChar w:fldCharType="begin">
+          <w:ffData>
+            <w:name w:val="Text1"/>
+            <w:enabled/>
+            <w:calcOnExit w:val="0"/>
+            <w:textInput/>
+          </w:ffData>
+        </w:fldChar>
+      </w:r>
+      <w:r>
+        <w:instrText xml:space="preserve"> FORMTEXT </w:instrText>
+      </w:r>
+      <w:r>
+        <w:fldChar w:fldCharType="separate"/>
+      </w:r>
+      <w:r>
+        <w:rPr>
+          <w:noProof/>
+        </w:rPr>
+        <w:t> </w:t>
+      </w:r>
+      <w:r>
+        <w:rPr>
+          <w:noProof/>
+        </w:rPr>
+        <w:t> </w:t>
+      </w:r>
+      <w:r>
+        <w:rPr>
+          <w:noProof/>
+        </w:rPr>
+        <w:t> </w:t>
+      </w:r>
+      <w:r>
+        <w:rPr>
+          <w:noProof/>
+        </w:rPr>
+        <w:t> </w:t>
+      </w:r>
+      <w:r>
+        <w:rPr>
+          <w:noProof/>
+        </w:rPr>
+        <w:t> </w:t>
+      </w:r>
+      <w:r>
+        <w:fldChar w:fldCharType="end"/>
       </w:r>
     </w:p>
     <w:p>
@@ -985,22 +1113,28 @@
       <w:pPr>
         <w:pStyle w:val="Heading3"/>
       </w:pPr>
-      <w:bookmarkStart w:id="15" w:name="_heading=h.lnxbz9" w:colFirst="0" w:colLast="0"/>
-      <w:bookmarkEnd w:id="15"/>
-      <w:commentRangeStart w:id="16"/>
+      <w:bookmarkStart w:id="14" w:name="_heading=h.lnxbz9" w:colFirst="0" w:colLast="0"/>
+      <w:bookmarkEnd w:id="14"/>
+      <w:commentRangeStart w:id="15"/>
       <w:r>
         <w:t>Data dictionary</w:t>
       </w:r>
-      <w:commentRangeEnd w:id="16"/>
+      <w:commentRangeEnd w:id="15"/>
       <w:r>
         <w:rPr>
           <w:rStyle w:val="CommentReference"/>
           <w:color w:val="auto"/>
         </w:rPr>
-        <w:commentReference w:id="16"/>
-      </w:r>
-    </w:p>
-    <w:p>
+        <w:commentReference w:id="15"/>
+      </w:r>
+    </w:p>
+    <w:p>
+      <w:pPr>
+        <w:rPr>
+          <w:rFonts w:ascii="Times New Roman" w:hAnsi="Times New Roman" w:cs="Times New Roman"/>
+          <w:color w:val="7F7F7F" w:themeColor="text1" w:themeTint="80"/>
+        </w:rPr>
+      </w:pPr>
       <w:sdt>
         <w:sdtPr>
           <w:rPr>
@@ -1026,6 +1160,58 @@
       <w:r>
         <w:t xml:space="preserve"> Provided by the authors in the following file(s):</w:t>
       </w:r>
+      <w:r>
+        <w:t xml:space="preserve"> </w:t>
+      </w:r>
+      <w:r>
+        <w:fldChar w:fldCharType="begin">
+          <w:ffData>
+            <w:name w:val="Text1"/>
+            <w:enabled/>
+            <w:calcOnExit w:val="0"/>
+            <w:textInput/>
+          </w:ffData>
+        </w:fldChar>
+      </w:r>
+      <w:r>
+        <w:instrText xml:space="preserve"> FORMTEXT </w:instrText>
+      </w:r>
+      <w:r>
+        <w:fldChar w:fldCharType="separate"/>
+      </w:r>
+      <w:r>
+        <w:rPr>
+          <w:noProof/>
+        </w:rPr>
+        <w:t> </w:t>
+      </w:r>
+      <w:r>
+        <w:rPr>
+          <w:noProof/>
+        </w:rPr>
+        <w:t> </w:t>
+      </w:r>
+      <w:r>
+        <w:rPr>
+          <w:noProof/>
+        </w:rPr>
+        <w:t> </w:t>
+      </w:r>
+      <w:r>
+        <w:rPr>
+          <w:noProof/>
+        </w:rPr>
+        <w:t> </w:t>
+      </w:r>
+      <w:r>
+        <w:rPr>
+          <w:noProof/>
+        </w:rPr>
+        <w:t> </w:t>
+      </w:r>
+      <w:r>
+        <w:fldChar w:fldCharType="end"/>
+      </w:r>
     </w:p>
     <w:p>
       <w:sdt>
@@ -1051,23 +1237,7 @@
         </w:sdtContent>
       </w:sdt>
       <w:r>
-        <w:t xml:space="preserve"> Data file(s) is (are) self-</w:t>
-      </w:r>
-      <w:proofErr w:type="spellStart"/>
-      <w:r>
-        <w:t>describiing</w:t>
-      </w:r>
-      <w:proofErr w:type="spellEnd"/>
-      <w:r>
-        <w:t xml:space="preserve"> (e.g., </w:t>
-      </w:r>
-      <w:proofErr w:type="spellStart"/>
-      <w:r>
-        <w:t>netCDF</w:t>
-      </w:r>
-      <w:proofErr w:type="spellEnd"/>
-      <w:r>
-        <w:t xml:space="preserve"> files) </w:t>
+        <w:t xml:space="preserve"> Data file(s) is (are) self-describiing (e.g., netCDF files) </w:t>
       </w:r>
     </w:p>
     <w:p>
@@ -1152,17 +1322,17 @@
       <w:pPr>
         <w:pStyle w:val="Heading3"/>
       </w:pPr>
-      <w:commentRangeStart w:id="17"/>
+      <w:commentRangeStart w:id="16"/>
       <w:r>
         <w:t>Additional information (optional)</w:t>
       </w:r>
-      <w:commentRangeEnd w:id="17"/>
+      <w:commentRangeEnd w:id="16"/>
       <w:r>
         <w:rPr>
           <w:rStyle w:val="CommentReference"/>
           <w:color w:val="auto"/>
         </w:rPr>
-        <w:commentReference w:id="17"/>
+        <w:commentReference w:id="16"/>
       </w:r>
     </w:p>
     <w:sdt>
@@ -1232,30 +1402,31 @@
       <w:pPr>
         <w:pStyle w:val="Heading2"/>
       </w:pPr>
-      <w:commentRangeStart w:id="18"/>
+      <w:commentRangeStart w:id="17"/>
       <w:r>
         <w:t xml:space="preserve">Abstract </w:t>
       </w:r>
-      <w:commentRangeEnd w:id="18"/>
+      <w:commentRangeEnd w:id="17"/>
       <w:r>
         <w:rPr>
           <w:rStyle w:val="CommentReference"/>
         </w:rPr>
-        <w:commentReference w:id="18"/>
+        <w:commentReference w:id="17"/>
       </w:r>
     </w:p>
     <w:sdt>
       <w:sdtPr>
+        <w:id w:val="1779362901"/>
+        <w:placeholder>
+          <w:docPart w:val="383BB88BFA3AD44A90DF919EF067E3E9"/>
+        </w:placeholder>
+      </w:sdtPr>
+      <w:sdtEndPr>
         <w:rPr>
           <w:rFonts w:ascii="Times New Roman" w:hAnsi="Times New Roman" w:cs="Times New Roman"/>
           <w:color w:val="7F7F7F" w:themeColor="text1" w:themeTint="80"/>
         </w:rPr>
-        <w:id w:val="1965614114"/>
-        <w:placeholder>
-          <w:docPart w:val="6D227F0B8591E342BBA7883F061EC33F"/>
-        </w:placeholder>
-      </w:sdtPr>
-      <w:sdtEndPr/>
+      </w:sdtEndPr>
       <w:sdtContent>
         <w:p>
           <w:pPr>
@@ -1280,8 +1451,7 @@
               <w:right w:val="single" w:sz="4" w:space="4" w:color="auto"/>
             </w:pBdr>
             <w:rPr>
-              <w:rFonts w:ascii="Times New Roman" w:hAnsi="Times New Roman" w:cs="Times New Roman"/>
-              <w:color w:val="7F7F7F" w:themeColor="text1" w:themeTint="80"/>
+              <w:rFonts w:cs="Times New Roman"/>
             </w:rPr>
           </w:pPr>
         </w:p>
@@ -1313,36 +1483,9 @@
             </w:rPr>
           </w:pPr>
         </w:p>
-        <w:p>
-          <w:pPr>
-            <w:pBdr>
-              <w:top w:val="single" w:sz="4" w:space="1" w:color="auto"/>
-              <w:left w:val="single" w:sz="4" w:space="4" w:color="auto"/>
-              <w:bottom w:val="single" w:sz="4" w:space="1" w:color="auto"/>
-              <w:right w:val="single" w:sz="4" w:space="4" w:color="auto"/>
-            </w:pBdr>
-            <w:rPr>
-              <w:rFonts w:ascii="Times New Roman" w:hAnsi="Times New Roman" w:cs="Times New Roman"/>
-              <w:color w:val="7F7F7F" w:themeColor="text1" w:themeTint="80"/>
-            </w:rPr>
-          </w:pPr>
-        </w:p>
-        <w:p>
-          <w:pPr>
-            <w:pBdr>
-              <w:top w:val="single" w:sz="4" w:space="1" w:color="auto"/>
-              <w:left w:val="single" w:sz="4" w:space="4" w:color="auto"/>
-              <w:bottom w:val="single" w:sz="4" w:space="1" w:color="auto"/>
-              <w:right w:val="single" w:sz="4" w:space="4" w:color="auto"/>
-            </w:pBdr>
-            <w:rPr>
-              <w:rFonts w:ascii="Times New Roman" w:hAnsi="Times New Roman" w:cs="Times New Roman"/>
-              <w:color w:val="7F7F7F" w:themeColor="text1" w:themeTint="80"/>
-            </w:rPr>
-          </w:pPr>
-        </w:p>
       </w:sdtContent>
     </w:sdt>
+    <w:p/>
     <w:p>
       <w:pPr>
         <w:pStyle w:val="Heading2"/>
@@ -1358,19 +1501,19 @@
       <w:pPr>
         <w:pStyle w:val="Heading3"/>
       </w:pPr>
-      <w:bookmarkStart w:id="19" w:name="_heading=h.35nkun2" w:colFirst="0" w:colLast="0"/>
-      <w:bookmarkEnd w:id="19"/>
-      <w:commentRangeStart w:id="20"/>
+      <w:bookmarkStart w:id="18" w:name="_heading=h.35nkun2" w:colFirst="0" w:colLast="0"/>
+      <w:bookmarkEnd w:id="18"/>
+      <w:commentRangeStart w:id="19"/>
       <w:r>
         <w:t>Code format(s)</w:t>
       </w:r>
-      <w:commentRangeEnd w:id="20"/>
+      <w:commentRangeEnd w:id="19"/>
       <w:r>
         <w:rPr>
           <w:rStyle w:val="CommentReference"/>
           <w:color w:val="auto"/>
         </w:rPr>
-        <w:commentReference w:id="20"/>
+        <w:commentReference w:id="19"/>
       </w:r>
       <w:r>
         <w:t xml:space="preserve"> </w:t>
@@ -1501,13 +1644,8 @@
         </w:sdtContent>
       </w:sdt>
       <w:r>
-        <w:t xml:space="preserve"> </w:t>
-      </w:r>
-      <w:proofErr w:type="spellStart"/>
-      <w:r>
-        <w:t>Matlab</w:t>
-      </w:r>
-      <w:proofErr w:type="spellEnd"/>
+        <w:t xml:space="preserve"> Matlab</w:t>
+      </w:r>
     </w:p>
     <w:p>
       <w:pPr>
@@ -1547,6 +1685,55 @@
       <w:r>
         <w:t xml:space="preserve"> Other: </w:t>
       </w:r>
+      <w:r>
+        <w:fldChar w:fldCharType="begin">
+          <w:ffData>
+            <w:name w:val="Text1"/>
+            <w:enabled/>
+            <w:calcOnExit w:val="0"/>
+            <w:textInput/>
+          </w:ffData>
+        </w:fldChar>
+      </w:r>
+      <w:r>
+        <w:instrText xml:space="preserve"> FORMTEXT </w:instrText>
+      </w:r>
+      <w:r>
+        <w:fldChar w:fldCharType="separate"/>
+      </w:r>
+      <w:r>
+        <w:rPr>
+          <w:noProof/>
+        </w:rPr>
+        <w:t> </w:t>
+      </w:r>
+      <w:r>
+        <w:rPr>
+          <w:noProof/>
+        </w:rPr>
+        <w:t> </w:t>
+      </w:r>
+      <w:r>
+        <w:rPr>
+          <w:noProof/>
+        </w:rPr>
+        <w:t> </w:t>
+      </w:r>
+      <w:r>
+        <w:rPr>
+          <w:noProof/>
+        </w:rPr>
+        <w:t> </w:t>
+      </w:r>
+      <w:r>
+        <w:rPr>
+          <w:noProof/>
+        </w:rPr>
+        <w:t> </w:t>
+      </w:r>
+      <w:r>
+        <w:fldChar w:fldCharType="end"/>
+      </w:r>
     </w:p>
     <w:p>
       <w:sdt>
@@ -1687,6 +1874,55 @@
       <w:r>
         <w:t xml:space="preserve"> Other: </w:t>
       </w:r>
+      <w:r>
+        <w:fldChar w:fldCharType="begin">
+          <w:ffData>
+            <w:name w:val="Text1"/>
+            <w:enabled/>
+            <w:calcOnExit w:val="0"/>
+            <w:textInput/>
+          </w:ffData>
+        </w:fldChar>
+      </w:r>
+      <w:r>
+        <w:instrText xml:space="preserve"> FORMTEXT </w:instrText>
+      </w:r>
+      <w:r>
+        <w:fldChar w:fldCharType="separate"/>
+      </w:r>
+      <w:r>
+        <w:rPr>
+          <w:noProof/>
+        </w:rPr>
+        <w:t> </w:t>
+      </w:r>
+      <w:r>
+        <w:rPr>
+          <w:noProof/>
+        </w:rPr>
+        <w:t> </w:t>
+      </w:r>
+      <w:r>
+        <w:rPr>
+          <w:noProof/>
+        </w:rPr>
+        <w:t> </w:t>
+      </w:r>
+      <w:r>
+        <w:rPr>
+          <w:noProof/>
+        </w:rPr>
+        <w:t> </w:t>
+      </w:r>
+      <w:r>
+        <w:rPr>
+          <w:noProof/>
+        </w:rPr>
+        <w:t> </w:t>
+      </w:r>
+      <w:r>
+        <w:fldChar w:fldCharType="end"/>
+      </w:r>
     </w:p>
     <w:p>
       <w:pPr>
@@ -1788,15 +2024,7 @@
         </w:sdtContent>
       </w:sdt>
       <w:r>
-        <w:t xml:space="preserve"> </w:t>
-      </w:r>
-      <w:proofErr w:type="spellStart"/>
-      <w:r>
-        <w:t>Jupyter</w:t>
-      </w:r>
-      <w:proofErr w:type="spellEnd"/>
-      <w:r>
-        <w:t xml:space="preserve"> notebook</w:t>
+        <w:t xml:space="preserve"> Jupyter notebook</w:t>
       </w:r>
     </w:p>
     <w:p>
@@ -1837,6 +2065,58 @@
       <w:r>
         <w:t xml:space="preserve"> Other:</w:t>
       </w:r>
+      <w:r>
+        <w:t xml:space="preserve"> </w:t>
+      </w:r>
+      <w:r>
+        <w:fldChar w:fldCharType="begin">
+          <w:ffData>
+            <w:name w:val="Text1"/>
+            <w:enabled/>
+            <w:calcOnExit w:val="0"/>
+            <w:textInput/>
+          </w:ffData>
+        </w:fldChar>
+      </w:r>
+      <w:r>
+        <w:instrText xml:space="preserve"> FORMTEXT </w:instrText>
+      </w:r>
+      <w:r>
+        <w:fldChar w:fldCharType="separate"/>
+      </w:r>
+      <w:r>
+        <w:rPr>
+          <w:noProof/>
+        </w:rPr>
+        <w:t> </w:t>
+      </w:r>
+      <w:r>
+        <w:rPr>
+          <w:noProof/>
+        </w:rPr>
+        <w:t> </w:t>
+      </w:r>
+      <w:r>
+        <w:rPr>
+          <w:noProof/>
+        </w:rPr>
+        <w:t> </w:t>
+      </w:r>
+      <w:r>
+        <w:rPr>
+          <w:noProof/>
+        </w:rPr>
+        <w:t> </w:t>
+      </w:r>
+      <w:r>
+        <w:rPr>
+          <w:noProof/>
+        </w:rPr>
+        <w:t> </w:t>
+      </w:r>
+      <w:r>
+        <w:fldChar w:fldCharType="end"/>
+      </w:r>
     </w:p>
     <w:p>
       <w:pPr>
@@ -1921,16 +2201,17 @@
     </w:p>
     <w:sdt>
       <w:sdtPr>
+        <w:id w:val="809062639"/>
+        <w:placeholder>
+          <w:docPart w:val="067D66AB963A5C4D86AEEDD53F4911B8"/>
+        </w:placeholder>
+      </w:sdtPr>
+      <w:sdtEndPr>
         <w:rPr>
           <w:rFonts w:ascii="Times New Roman" w:hAnsi="Times New Roman" w:cs="Times New Roman"/>
           <w:color w:val="7F7F7F" w:themeColor="text1" w:themeTint="80"/>
         </w:rPr>
-        <w:id w:val="199906394"/>
-        <w:placeholder>
-          <w:docPart w:val="8B85802F3139204A9C4199113DA6C8E2"/>
-        </w:placeholder>
-      </w:sdtPr>
-      <w:sdtEndPr/>
+      </w:sdtEndPr>
       <w:sdtContent>
         <w:p>
           <w:pPr>
@@ -1964,10 +2245,21 @@
     </w:sdt>
     <w:p>
       <w:pPr>
+        <w:pBdr>
+          <w:top w:val="nil"/>
+          <w:left w:val="nil"/>
+          <w:bottom w:val="nil"/>
+          <w:right w:val="nil"/>
+          <w:between w:val="nil"/>
+        </w:pBdr>
+      </w:pPr>
+    </w:p>
+    <w:p>
+      <w:pPr>
         <w:pStyle w:val="Heading3"/>
       </w:pPr>
-      <w:bookmarkStart w:id="21" w:name="_heading=h.1ksv4uv" w:colFirst="0" w:colLast="0"/>
-      <w:bookmarkEnd w:id="21"/>
+      <w:bookmarkStart w:id="20" w:name="_heading=h.1ksv4uv" w:colFirst="0" w:colLast="0"/>
+      <w:bookmarkEnd w:id="20"/>
       <w:r>
         <w:rPr>
           <w:b/>
@@ -1980,30 +2272,40 @@
     </w:p>
     <w:p/>
     <w:p>
-      <w:commentRangeStart w:id="22"/>
+      <w:pPr>
+        <w:pBdr>
+          <w:top w:val="nil"/>
+          <w:left w:val="nil"/>
+          <w:bottom w:val="nil"/>
+          <w:right w:val="nil"/>
+          <w:between w:val="nil"/>
+        </w:pBdr>
+      </w:pPr>
+      <w:commentRangeStart w:id="21"/>
       <w:r>
         <w:t>Version of primary software used</w:t>
       </w:r>
-      <w:commentRangeEnd w:id="22"/>
+      <w:commentRangeEnd w:id="21"/>
       <w:r>
         <w:rPr>
           <w:rStyle w:val="CommentReference"/>
         </w:rPr>
-        <w:commentReference w:id="22"/>
+        <w:commentReference w:id="21"/>
       </w:r>
     </w:p>
     <w:sdt>
       <w:sdtPr>
+        <w:id w:val="1483820318"/>
+        <w:placeholder>
+          <w:docPart w:val="C655D2C8B0982746BF734F66C2DEE4AF"/>
+        </w:placeholder>
+      </w:sdtPr>
+      <w:sdtEndPr>
         <w:rPr>
           <w:rFonts w:ascii="Times New Roman" w:hAnsi="Times New Roman" w:cs="Times New Roman"/>
           <w:color w:val="7F7F7F" w:themeColor="text1" w:themeTint="80"/>
         </w:rPr>
-        <w:id w:val="-1798910112"/>
-        <w:placeholder>
-          <w:docPart w:val="8C789B951722EE4481C4F80E8F609BC9"/>
-        </w:placeholder>
-      </w:sdtPr>
-      <w:sdtEndPr/>
+      </w:sdtEndPr>
       <w:sdtContent>
         <w:p>
           <w:pPr>
@@ -2037,32 +2339,40 @@
     </w:sdt>
     <w:p/>
     <w:p>
-      <w:commentRangeStart w:id="23"/>
+      <w:pPr>
+        <w:pBdr>
+          <w:top w:val="nil"/>
+          <w:left w:val="nil"/>
+          <w:bottom w:val="nil"/>
+          <w:right w:val="nil"/>
+          <w:between w:val="nil"/>
+        </w:pBdr>
+      </w:pPr>
+      <w:commentRangeStart w:id="22"/>
       <w:r>
         <w:t>Libraries and dependencies used by the code</w:t>
       </w:r>
-      <w:commentRangeEnd w:id="23"/>
+      <w:commentRangeEnd w:id="22"/>
       <w:r>
         <w:rPr>
           <w:rStyle w:val="CommentReference"/>
         </w:rPr>
-        <w:commentReference w:id="23"/>
-      </w:r>
-    </w:p>
-    <w:bookmarkStart w:id="24" w:name="_heading=h.44sinio" w:colFirst="0" w:colLast="0" w:displacedByCustomXml="next"/>
-    <w:bookmarkEnd w:id="24" w:displacedByCustomXml="next"/>
+        <w:commentReference w:id="22"/>
+      </w:r>
+    </w:p>
     <w:sdt>
       <w:sdtPr>
+        <w:id w:val="-654830808"/>
+        <w:placeholder>
+          <w:docPart w:val="4D7942BC731D4A4B955B05C033CF8CEE"/>
+        </w:placeholder>
+      </w:sdtPr>
+      <w:sdtEndPr>
         <w:rPr>
           <w:rFonts w:ascii="Times New Roman" w:hAnsi="Times New Roman" w:cs="Times New Roman"/>
           <w:color w:val="7F7F7F" w:themeColor="text1" w:themeTint="80"/>
         </w:rPr>
-        <w:id w:val="-579364692"/>
-        <w:placeholder>
-          <w:docPart w:val="E37EC2B1A52BE041B4F1A9AFFA4BD452"/>
-        </w:placeholder>
-      </w:sdtPr>
-      <w:sdtEndPr/>
+      </w:sdtEndPr>
       <w:sdtContent>
         <w:p>
           <w:pPr>
@@ -2072,10 +2382,6 @@
               <w:bottom w:val="single" w:sz="4" w:space="1" w:color="auto"/>
               <w:right w:val="single" w:sz="4" w:space="4" w:color="auto"/>
             </w:pBdr>
-            <w:rPr>
-              <w:rFonts w:ascii="Times New Roman" w:hAnsi="Times New Roman" w:cs="Times New Roman"/>
-              <w:color w:val="7F7F7F" w:themeColor="text1" w:themeTint="80"/>
-            </w:rPr>
           </w:pPr>
         </w:p>
         <w:p>
@@ -2092,50 +2398,6 @@
             </w:rPr>
           </w:pPr>
         </w:p>
-      </w:sdtContent>
-    </w:sdt>
-    <w:p>
-      <w:pPr>
-        <w:pStyle w:val="Heading3"/>
-      </w:pPr>
-      <w:r>
-        <w:lastRenderedPageBreak/>
-        <w:t xml:space="preserve"> </w:t>
-      </w:r>
-      <w:commentRangeStart w:id="25"/>
-      <w:r>
-        <w:t xml:space="preserve">Supporting </w:t>
-      </w:r>
-      <w:r>
-        <w:t>system/</w:t>
-      </w:r>
-      <w:r>
-        <w:t>hardware requirements (optional)</w:t>
-      </w:r>
-      <w:commentRangeEnd w:id="25"/>
-      <w:r>
-        <w:rPr>
-          <w:rStyle w:val="CommentReference"/>
-          <w:color w:val="auto"/>
-        </w:rPr>
-        <w:commentReference w:id="25"/>
-      </w:r>
-    </w:p>
-    <w:bookmarkStart w:id="26" w:name="_heading=h.2jxsxqh" w:colFirst="0" w:colLast="0" w:displacedByCustomXml="next"/>
-    <w:bookmarkEnd w:id="26" w:displacedByCustomXml="next"/>
-    <w:sdt>
-      <w:sdtPr>
-        <w:rPr>
-          <w:rFonts w:ascii="Times New Roman" w:hAnsi="Times New Roman" w:cs="Times New Roman"/>
-          <w:color w:val="7F7F7F" w:themeColor="text1" w:themeTint="80"/>
-        </w:rPr>
-        <w:id w:val="1441570163"/>
-        <w:placeholder>
-          <w:docPart w:val="E6F180122F7A414182112B4AFA4CA743"/>
-        </w:placeholder>
-      </w:sdtPr>
-      <w:sdtEndPr/>
-      <w:sdtContent>
         <w:p>
           <w:pPr>
             <w:pBdr>
@@ -2150,6 +2412,47 @@
             </w:rPr>
           </w:pPr>
         </w:p>
+      </w:sdtContent>
+    </w:sdt>
+    <w:p/>
+    <w:p>
+      <w:pPr>
+        <w:pStyle w:val="Heading3"/>
+      </w:pPr>
+      <w:commentRangeStart w:id="23"/>
+      <w:r>
+        <w:lastRenderedPageBreak/>
+        <w:t xml:space="preserve">Supporting </w:t>
+      </w:r>
+      <w:r>
+        <w:t>system/</w:t>
+      </w:r>
+      <w:r>
+        <w:t>hardware requirements (optional)</w:t>
+      </w:r>
+      <w:commentRangeEnd w:id="23"/>
+      <w:r>
+        <w:rPr>
+          <w:rStyle w:val="CommentReference"/>
+          <w:color w:val="auto"/>
+        </w:rPr>
+        <w:commentReference w:id="23"/>
+      </w:r>
+    </w:p>
+    <w:sdt>
+      <w:sdtPr>
+        <w:id w:val="-1671405313"/>
+        <w:placeholder>
+          <w:docPart w:val="EBC2F6478F62E549B1F074E706519ECA"/>
+        </w:placeholder>
+      </w:sdtPr>
+      <w:sdtEndPr>
+        <w:rPr>
+          <w:rFonts w:ascii="Times New Roman" w:hAnsi="Times New Roman" w:cs="Times New Roman"/>
+          <w:color w:val="7F7F7F" w:themeColor="text1" w:themeTint="80"/>
+        </w:rPr>
+      </w:sdtEndPr>
+      <w:sdtContent>
         <w:p>
           <w:pPr>
             <w:pBdr>
@@ -2164,8 +2467,23 @@
             </w:rPr>
           </w:pPr>
         </w:p>
+        <w:p>
+          <w:pPr>
+            <w:pBdr>
+              <w:top w:val="single" w:sz="4" w:space="1" w:color="auto"/>
+              <w:left w:val="single" w:sz="4" w:space="4" w:color="auto"/>
+              <w:bottom w:val="single" w:sz="4" w:space="1" w:color="auto"/>
+              <w:right w:val="single" w:sz="4" w:space="4" w:color="auto"/>
+            </w:pBdr>
+            <w:rPr>
+              <w:rFonts w:ascii="Times New Roman" w:hAnsi="Times New Roman" w:cs="Times New Roman"/>
+              <w:color w:val="7F7F7F" w:themeColor="text1" w:themeTint="80"/>
+            </w:rPr>
+          </w:pPr>
+        </w:p>
       </w:sdtContent>
     </w:sdt>
+    <w:p/>
     <w:p>
       <w:pPr>
         <w:pStyle w:val="Heading3"/>
@@ -2232,6 +2550,57 @@
       <w:r>
         <w:t xml:space="preserve">      Number of cores used: </w:t>
       </w:r>
+      <w:r>
+        <w:fldChar w:fldCharType="begin">
+          <w:ffData>
+            <w:name w:val="Text1"/>
+            <w:enabled/>
+            <w:calcOnExit w:val="0"/>
+            <w:textInput/>
+          </w:ffData>
+        </w:fldChar>
+      </w:r>
+      <w:bookmarkStart w:id="24" w:name="Text1"/>
+      <w:r>
+        <w:instrText xml:space="preserve"> FORMTEXT </w:instrText>
+      </w:r>
+      <w:r>
+        <w:fldChar w:fldCharType="separate"/>
+      </w:r>
+      <w:r>
+        <w:rPr>
+          <w:noProof/>
+        </w:rPr>
+        <w:t> </w:t>
+      </w:r>
+      <w:r>
+        <w:rPr>
+          <w:noProof/>
+        </w:rPr>
+        <w:t> </w:t>
+      </w:r>
+      <w:r>
+        <w:rPr>
+          <w:noProof/>
+        </w:rPr>
+        <w:t> </w:t>
+      </w:r>
+      <w:r>
+        <w:rPr>
+          <w:noProof/>
+        </w:rPr>
+        <w:t> </w:t>
+      </w:r>
+      <w:r>
+        <w:rPr>
+          <w:noProof/>
+        </w:rPr>
+        <w:t> </w:t>
+      </w:r>
+      <w:r>
+        <w:fldChar w:fldCharType="end"/>
+      </w:r>
+      <w:bookmarkEnd w:id="24"/>
     </w:p>
     <w:p>
       <w:sdt>
@@ -2261,27 +2630,65 @@
       </w:r>
     </w:p>
     <w:p>
-      <w:commentRangeStart w:id="27"/>
-      <w:r>
-        <w:t xml:space="preserve">      Number of nodes and cores used</w:t>
-      </w:r>
-      <w:commentRangeEnd w:id="27"/>
-      <w:r>
-        <w:rPr>
-          <w:rStyle w:val="CommentReference"/>
-        </w:rPr>
-        <w:commentReference w:id="27"/>
-      </w:r>
-      <w:r>
-        <w:t xml:space="preserve">: </w:t>
+      <w:r>
+        <w:t xml:space="preserve">      Number of nodes and cores used: </w:t>
+      </w:r>
+      <w:r>
+        <w:fldChar w:fldCharType="begin">
+          <w:ffData>
+            <w:name w:val="Text1"/>
+            <w:enabled/>
+            <w:calcOnExit w:val="0"/>
+            <w:textInput/>
+          </w:ffData>
+        </w:fldChar>
+      </w:r>
+      <w:r>
+        <w:instrText xml:space="preserve"> FORMTEXT </w:instrText>
+      </w:r>
+      <w:r>
+        <w:fldChar w:fldCharType="separate"/>
+      </w:r>
+      <w:r>
+        <w:rPr>
+          <w:noProof/>
+        </w:rPr>
+        <w:t> </w:t>
+      </w:r>
+      <w:r>
+        <w:rPr>
+          <w:noProof/>
+        </w:rPr>
+        <w:t> </w:t>
+      </w:r>
+      <w:r>
+        <w:rPr>
+          <w:noProof/>
+        </w:rPr>
+        <w:t> </w:t>
+      </w:r>
+      <w:r>
+        <w:rPr>
+          <w:noProof/>
+        </w:rPr>
+        <w:t> </w:t>
+      </w:r>
+      <w:r>
+        <w:rPr>
+          <w:noProof/>
+        </w:rPr>
+        <w:t> </w:t>
+      </w:r>
+      <w:r>
+        <w:fldChar w:fldCharType="end"/>
       </w:r>
     </w:p>
     <w:p>
       <w:pPr>
         <w:pStyle w:val="Heading3"/>
       </w:pPr>
-      <w:bookmarkStart w:id="28" w:name="_heading=h.z337ya" w:colFirst="0" w:colLast="0"/>
-      <w:bookmarkEnd w:id="28"/>
+      <w:bookmarkStart w:id="25" w:name="_heading=h.z337ya" w:colFirst="0" w:colLast="0"/>
+      <w:bookmarkEnd w:id="25"/>
       <w:r>
         <w:t>License</w:t>
       </w:r>
@@ -2395,6 +2802,15 @@
       </w:r>
     </w:p>
     <w:p>
+      <w:pPr>
+        <w:pBdr>
+          <w:top w:val="nil"/>
+          <w:left w:val="nil"/>
+          <w:bottom w:val="nil"/>
+          <w:right w:val="nil"/>
+          <w:between w:val="nil"/>
+        </w:pBdr>
+      </w:pPr>
       <w:sdt>
         <w:sdtPr>
           <w:rPr>
@@ -2432,20 +2848,23 @@
       <w:r>
         <w:t>)</w:t>
       </w:r>
+      <w:r>
+        <w:t>:</w:t>
+      </w:r>
     </w:p>
     <w:sdt>
       <w:sdtPr>
+        <w:id w:val="1798183701"/>
+        <w:placeholder>
+          <w:docPart w:val="E7B41AAF89F0C04BA754D4688680CF6E"/>
+        </w:placeholder>
+      </w:sdtPr>
+      <w:sdtEndPr>
         <w:rPr>
           <w:rFonts w:ascii="Times New Roman" w:hAnsi="Times New Roman" w:cs="Times New Roman"/>
           <w:color w:val="7F7F7F" w:themeColor="text1" w:themeTint="80"/>
         </w:rPr>
-        <w:id w:val="588969508"/>
-        <w:placeholder>
-          <w:docPart w:val="BD7FD11F769D3A4EBF548E10D6F6CC53"/>
-        </w:placeholder>
-        <w:showingPlcHdr/>
-      </w:sdtPr>
-      <w:sdtEndPr/>
+      </w:sdtEndPr>
       <w:sdtContent>
         <w:p>
           <w:pPr>
@@ -2482,48 +2901,35 @@
       <w:pPr>
         <w:pStyle w:val="Heading3"/>
       </w:pPr>
-      <w:commentRangeStart w:id="29"/>
+      <w:commentRangeStart w:id="26"/>
       <w:r>
         <w:t>Additional information</w:t>
       </w:r>
-      <w:commentRangeEnd w:id="29"/>
+      <w:commentRangeEnd w:id="26"/>
       <w:r>
         <w:rPr>
           <w:rStyle w:val="CommentReference"/>
           <w:color w:val="auto"/>
         </w:rPr>
-        <w:commentReference w:id="29"/>
+        <w:commentReference w:id="26"/>
       </w:r>
       <w:r>
         <w:t xml:space="preserve"> (optional)</w:t>
       </w:r>
     </w:p>
-    <w:p>
-      <w:pPr>
-        <w:pBdr>
-          <w:top w:val="nil"/>
-          <w:left w:val="nil"/>
-          <w:bottom w:val="nil"/>
-          <w:right w:val="nil"/>
-          <w:between w:val="nil"/>
-        </w:pBdr>
-      </w:pPr>
-    </w:p>
-    <w:bookmarkStart w:id="30" w:name="_heading=h.1y810tw" w:colFirst="0" w:colLast="0" w:displacedByCustomXml="next"/>
-    <w:bookmarkEnd w:id="30" w:displacedByCustomXml="next"/>
     <w:sdt>
       <w:sdtPr>
+        <w:id w:val="1089969441"/>
+        <w:placeholder>
+          <w:docPart w:val="D14AE48A279C164796CADBCB8036FD6A"/>
+        </w:placeholder>
+      </w:sdtPr>
+      <w:sdtEndPr>
         <w:rPr>
           <w:rFonts w:ascii="Times New Roman" w:hAnsi="Times New Roman" w:cs="Times New Roman"/>
           <w:color w:val="7F7F7F" w:themeColor="text1" w:themeTint="80"/>
         </w:rPr>
-        <w:id w:val="1650401593"/>
-        <w:placeholder>
-          <w:docPart w:val="316684D3D22ED7439EE56ADA9F68CA17"/>
-        </w:placeholder>
-        <w:showingPlcHdr/>
-      </w:sdtPr>
-      <w:sdtEndPr/>
+      </w:sdtEndPr>
       <w:sdtContent>
         <w:p>
           <w:pPr>
@@ -2556,6 +2962,8 @@
       </w:sdtContent>
     </w:sdt>
     <w:p/>
+    <w:p/>
+    <w:p/>
     <w:p>
       <w:pPr>
         <w:rPr>
@@ -2575,27 +2983,27 @@
         <w:lastRenderedPageBreak/>
         <w:t xml:space="preserve">Part 3: </w:t>
       </w:r>
-      <w:commentRangeStart w:id="31"/>
+      <w:commentRangeStart w:id="27"/>
       <w:r>
         <w:t>Reproducibility w</w:t>
       </w:r>
       <w:r>
         <w:t>orkflow</w:t>
       </w:r>
-      <w:commentRangeEnd w:id="31"/>
+      <w:commentRangeEnd w:id="27"/>
       <w:r>
         <w:rPr>
           <w:rStyle w:val="CommentReference"/>
         </w:rPr>
-        <w:commentReference w:id="31"/>
+        <w:commentReference w:id="27"/>
       </w:r>
     </w:p>
     <w:p>
       <w:pPr>
         <w:pStyle w:val="Heading2"/>
       </w:pPr>
-      <w:bookmarkStart w:id="32" w:name="_heading=h.4i7ojhp" w:colFirst="0" w:colLast="0"/>
-      <w:bookmarkEnd w:id="32"/>
+      <w:bookmarkStart w:id="28" w:name="_heading=h.4i7ojhp" w:colFirst="0" w:colLast="0"/>
+      <w:bookmarkEnd w:id="28"/>
       <w:r>
         <w:t>Scope</w:t>
       </w:r>
@@ -2629,15 +3037,7 @@
         </w:sdtContent>
       </w:sdt>
       <w:r>
-        <w:t xml:space="preserve"> Any numbers </w:t>
-      </w:r>
-      <w:proofErr w:type="spellStart"/>
-      <w:r>
-        <w:t>proviided</w:t>
-      </w:r>
-      <w:proofErr w:type="spellEnd"/>
-      <w:r>
-        <w:t xml:space="preserve"> in text in the paper </w:t>
+        <w:t xml:space="preserve"> Any numbers proviided in text in the paper </w:t>
       </w:r>
     </w:p>
     <w:p>
@@ -2702,16 +3102,17 @@
     </w:p>
     <w:sdt>
       <w:sdtPr>
+        <w:id w:val="821316474"/>
+        <w:placeholder>
+          <w:docPart w:val="49C50B56ED49D443B6FDA4A52798D926"/>
+        </w:placeholder>
+      </w:sdtPr>
+      <w:sdtEndPr>
         <w:rPr>
           <w:rFonts w:ascii="Times New Roman" w:hAnsi="Times New Roman" w:cs="Times New Roman"/>
           <w:color w:val="7F7F7F" w:themeColor="text1" w:themeTint="80"/>
         </w:rPr>
-        <w:id w:val="-321128586"/>
-        <w:placeholder>
-          <w:docPart w:val="BCC5215ADC1A7F4BBFEB0B10ED607981"/>
-        </w:placeholder>
-      </w:sdtPr>
-      <w:sdtEndPr/>
+      </w:sdtEndPr>
       <w:sdtContent>
         <w:p>
           <w:pPr>
@@ -2721,10 +3122,6 @@
               <w:bottom w:val="single" w:sz="4" w:space="1" w:color="auto"/>
               <w:right w:val="single" w:sz="4" w:space="4" w:color="auto"/>
             </w:pBdr>
-            <w:rPr>
-              <w:rFonts w:ascii="Times New Roman" w:hAnsi="Times New Roman" w:cs="Times New Roman"/>
-              <w:color w:val="7F7F7F" w:themeColor="text1" w:themeTint="80"/>
-            </w:rPr>
           </w:pPr>
         </w:p>
         <w:p>
@@ -2735,6 +3132,16 @@
               <w:bottom w:val="single" w:sz="4" w:space="1" w:color="auto"/>
               <w:right w:val="single" w:sz="4" w:space="4" w:color="auto"/>
             </w:pBdr>
+          </w:pPr>
+        </w:p>
+        <w:p>
+          <w:pPr>
+            <w:pBdr>
+              <w:top w:val="single" w:sz="4" w:space="1" w:color="auto"/>
+              <w:left w:val="single" w:sz="4" w:space="4" w:color="auto"/>
+              <w:bottom w:val="single" w:sz="4" w:space="1" w:color="auto"/>
+              <w:right w:val="single" w:sz="4" w:space="4" w:color="auto"/>
+            </w:pBdr>
             <w:rPr>
               <w:rFonts w:ascii="Times New Roman" w:hAnsi="Times New Roman" w:cs="Times New Roman"/>
               <w:color w:val="7F7F7F" w:themeColor="text1" w:themeTint="80"/>
@@ -2743,17 +3150,13 @@
         </w:p>
       </w:sdtContent>
     </w:sdt>
-    <w:p>
-      <w:r>
-        <w:t xml:space="preserve"> </w:t>
-      </w:r>
-    </w:p>
+    <w:p/>
     <w:p>
       <w:pPr>
         <w:pStyle w:val="Heading2"/>
       </w:pPr>
-      <w:bookmarkStart w:id="33" w:name="_heading=h.1ci93xb" w:colFirst="0" w:colLast="0"/>
-      <w:bookmarkEnd w:id="33"/>
+      <w:bookmarkStart w:id="29" w:name="_heading=h.1ci93xb" w:colFirst="0" w:colLast="0"/>
+      <w:bookmarkEnd w:id="29"/>
       <w:r>
         <w:t>Workflow details</w:t>
       </w:r>
@@ -2762,17 +3165,17 @@
       <w:pPr>
         <w:pStyle w:val="Heading3"/>
       </w:pPr>
-      <w:commentRangeStart w:id="34"/>
+      <w:commentRangeStart w:id="30"/>
       <w:r>
         <w:t>Format(s)</w:t>
       </w:r>
-      <w:commentRangeEnd w:id="34"/>
+      <w:commentRangeEnd w:id="30"/>
       <w:r>
         <w:rPr>
           <w:rStyle w:val="CommentReference"/>
           <w:color w:val="auto"/>
         </w:rPr>
-        <w:commentReference w:id="34"/>
+        <w:commentReference w:id="30"/>
       </w:r>
       <w:r>
         <w:t xml:space="preserve"> </w:t>
@@ -2856,15 +3259,7 @@
         </w:sdtContent>
       </w:sdt>
       <w:r>
-        <w:t xml:space="preserve"> Self-contained R Markdown file, </w:t>
-      </w:r>
-      <w:proofErr w:type="spellStart"/>
-      <w:r>
-        <w:t>Jupyter</w:t>
-      </w:r>
-      <w:proofErr w:type="spellEnd"/>
-      <w:r>
-        <w:t xml:space="preserve"> notebook, or other literate programming approach</w:t>
+        <w:t xml:space="preserve"> Self-contained R Markdown file, Jupyter notebook, or other literate programming approach</w:t>
       </w:r>
     </w:p>
     <w:p>
@@ -2918,15 +3313,16 @@
         </w:sdtContent>
       </w:sdt>
       <w:r>
-        <w:t xml:space="preserve"> </w:t>
-      </w:r>
-      <w:proofErr w:type="spellStart"/>
-      <w:r>
-        <w:t>Makefile</w:t>
-      </w:r>
-      <w:proofErr w:type="spellEnd"/>
-    </w:p>
-    <w:p>
+        <w:t xml:space="preserve"> Makefile</w:t>
+      </w:r>
+    </w:p>
+    <w:p>
+      <w:pPr>
+        <w:rPr>
+          <w:rFonts w:ascii="Times New Roman" w:hAnsi="Times New Roman" w:cs="Times New Roman"/>
+          <w:color w:val="7F7F7F" w:themeColor="text1" w:themeTint="80"/>
+        </w:rPr>
+      </w:pPr>
       <w:sdt>
         <w:sdtPr>
           <w:rPr>
@@ -2953,18 +3349,38 @@
         <w:t xml:space="preserve"> Other (more detail in 'Instructions' below)</w:t>
       </w:r>
     </w:p>
+    <w:p>
+      <w:pPr>
+        <w:pStyle w:val="Heading3"/>
+      </w:pPr>
+      <w:bookmarkStart w:id="31" w:name="_heading=h.3whwml4" w:colFirst="0" w:colLast="0"/>
+      <w:bookmarkEnd w:id="31"/>
+      <w:commentRangeStart w:id="32"/>
+      <w:r>
+        <w:t>Instructions</w:t>
+      </w:r>
+      <w:commentRangeEnd w:id="32"/>
+      <w:r>
+        <w:rPr>
+          <w:rStyle w:val="CommentReference"/>
+          <w:color w:val="auto"/>
+        </w:rPr>
+        <w:commentReference w:id="32"/>
+      </w:r>
+    </w:p>
     <w:sdt>
       <w:sdtPr>
+        <w:id w:val="329879692"/>
+        <w:placeholder>
+          <w:docPart w:val="A8E88FEB4BB90A4B82E40DC88951609C"/>
+        </w:placeholder>
+      </w:sdtPr>
+      <w:sdtEndPr>
         <w:rPr>
           <w:rFonts w:ascii="Times New Roman" w:hAnsi="Times New Roman" w:cs="Times New Roman"/>
           <w:color w:val="7F7F7F" w:themeColor="text1" w:themeTint="80"/>
         </w:rPr>
-        <w:id w:val="1435403061"/>
-        <w:placeholder>
-          <w:docPart w:val="44D6FC914E3E054499BEA5C425C195A0"/>
-        </w:placeholder>
-      </w:sdtPr>
-      <w:sdtEndPr/>
+      </w:sdtEndPr>
       <w:sdtContent>
         <w:p>
           <w:pPr>
@@ -2974,10 +3390,6 @@
               <w:bottom w:val="single" w:sz="4" w:space="1" w:color="auto"/>
               <w:right w:val="single" w:sz="4" w:space="4" w:color="auto"/>
             </w:pBdr>
-            <w:rPr>
-              <w:rFonts w:ascii="Times New Roman" w:hAnsi="Times New Roman" w:cs="Times New Roman"/>
-              <w:color w:val="7F7F7F" w:themeColor="text1" w:themeTint="80"/>
-            </w:rPr>
           </w:pPr>
         </w:p>
         <w:p>
@@ -2988,46 +3400,8 @@
               <w:bottom w:val="single" w:sz="4" w:space="1" w:color="auto"/>
               <w:right w:val="single" w:sz="4" w:space="4" w:color="auto"/>
             </w:pBdr>
-            <w:rPr>
-              <w:rFonts w:ascii="Times New Roman" w:hAnsi="Times New Roman" w:cs="Times New Roman"/>
-              <w:color w:val="7F7F7F" w:themeColor="text1" w:themeTint="80"/>
-            </w:rPr>
-          </w:pPr>
-        </w:p>
-      </w:sdtContent>
-    </w:sdt>
-    <w:p>
-      <w:pPr>
-        <w:pStyle w:val="Heading3"/>
-      </w:pPr>
-      <w:bookmarkStart w:id="35" w:name="_heading=h.3whwml4" w:colFirst="0" w:colLast="0"/>
-      <w:bookmarkEnd w:id="35"/>
-      <w:commentRangeStart w:id="36"/>
-      <w:r>
-        <w:t>Instructions</w:t>
-      </w:r>
-      <w:commentRangeEnd w:id="36"/>
-      <w:r>
-        <w:rPr>
-          <w:rStyle w:val="CommentReference"/>
-          <w:color w:val="auto"/>
-        </w:rPr>
-        <w:commentReference w:id="36"/>
-      </w:r>
-    </w:p>
-    <w:sdt>
-      <w:sdtPr>
-        <w:rPr>
-          <w:rFonts w:ascii="Times New Roman" w:hAnsi="Times New Roman" w:cs="Times New Roman"/>
-          <w:color w:val="7F7F7F" w:themeColor="text1" w:themeTint="80"/>
-        </w:rPr>
-        <w:id w:val="17201872"/>
-        <w:placeholder>
-          <w:docPart w:val="A9C15AB1C28F6F41B41F5DEC9B75AEE4"/>
-        </w:placeholder>
-      </w:sdtPr>
-      <w:sdtEndPr/>
-      <w:sdtContent>
+          </w:pPr>
+        </w:p>
         <w:p>
           <w:pPr>
             <w:pBdr>
@@ -3036,10 +3410,6 @@
               <w:bottom w:val="single" w:sz="4" w:space="1" w:color="auto"/>
               <w:right w:val="single" w:sz="4" w:space="4" w:color="auto"/>
             </w:pBdr>
-            <w:rPr>
-              <w:rFonts w:ascii="Times New Roman" w:hAnsi="Times New Roman" w:cs="Times New Roman"/>
-              <w:color w:val="7F7F7F" w:themeColor="text1" w:themeTint="80"/>
-            </w:rPr>
           </w:pPr>
         </w:p>
         <w:p>
@@ -3072,8 +3442,7 @@
         </w:p>
       </w:sdtContent>
     </w:sdt>
-    <w:bookmarkStart w:id="37" w:name="_heading=h.2bn6wsx" w:colFirst="0" w:colLast="0" w:displacedByCustomXml="prev"/>
-    <w:bookmarkEnd w:id="37" w:displacedByCustomXml="prev"/>
+    <w:p/>
     <w:p/>
     <w:p>
       <w:pPr>
@@ -3239,6 +3608,11 @@
       </w:r>
     </w:p>
     <w:p>
+      <w:pPr>
+        <w:rPr>
+          <w:rFonts w:cs="Times New Roman"/>
+        </w:rPr>
+      </w:pPr>
       <w:sdt>
         <w:sdtPr>
           <w:rPr>
@@ -3267,16 +3641,17 @@
     </w:p>
     <w:sdt>
       <w:sdtPr>
+        <w:id w:val="-1460414822"/>
+        <w:placeholder>
+          <w:docPart w:val="BE77E7DA29E0A144AFB9B3F4D9225D16"/>
+        </w:placeholder>
+      </w:sdtPr>
+      <w:sdtEndPr>
         <w:rPr>
           <w:rFonts w:ascii="Times New Roman" w:hAnsi="Times New Roman" w:cs="Times New Roman"/>
           <w:color w:val="7F7F7F" w:themeColor="text1" w:themeTint="80"/>
         </w:rPr>
-        <w:id w:val="498087761"/>
-        <w:placeholder>
-          <w:docPart w:val="088ABDF202BA9D40A53676FA961EC809"/>
-        </w:placeholder>
-      </w:sdtPr>
-      <w:sdtEndPr/>
+      </w:sdtEndPr>
       <w:sdtContent>
         <w:p>
           <w:pPr>
@@ -3292,39 +3667,6 @@
             </w:rPr>
           </w:pPr>
         </w:p>
-        <w:p/>
-      </w:sdtContent>
-    </w:sdt>
-    <w:p>
-      <w:pPr>
-        <w:pStyle w:val="Heading3"/>
-      </w:pPr>
-      <w:commentRangeStart w:id="38"/>
-      <w:r>
-        <w:t>Additional documentation (optional)</w:t>
-      </w:r>
-      <w:commentRangeEnd w:id="38"/>
-      <w:r>
-        <w:rPr>
-          <w:rStyle w:val="CommentReference"/>
-          <w:color w:val="auto"/>
-        </w:rPr>
-        <w:commentReference w:id="38"/>
-      </w:r>
-    </w:p>
-    <w:sdt>
-      <w:sdtPr>
-        <w:rPr>
-          <w:rFonts w:ascii="Times New Roman" w:hAnsi="Times New Roman" w:cs="Times New Roman"/>
-          <w:color w:val="7F7F7F" w:themeColor="text1" w:themeTint="80"/>
-        </w:rPr>
-        <w:id w:val="537553053"/>
-        <w:placeholder>
-          <w:docPart w:val="12C19B62AF325B44BF8553B78DD1FC2E"/>
-        </w:placeholder>
-      </w:sdtPr>
-      <w:sdtEndPr/>
-      <w:sdtContent>
         <w:p>
           <w:pPr>
             <w:pBdr>
@@ -3339,6 +3681,46 @@
             </w:rPr>
           </w:pPr>
         </w:p>
+      </w:sdtContent>
+    </w:sdt>
+    <w:p>
+      <w:pPr>
+        <w:rPr>
+          <w:rFonts w:cs="Times New Roman"/>
+        </w:rPr>
+      </w:pPr>
+    </w:p>
+    <w:p>
+      <w:pPr>
+        <w:pStyle w:val="Heading3"/>
+      </w:pPr>
+      <w:commentRangeStart w:id="33"/>
+      <w:r>
+        <w:t>Additional documentation (optional)</w:t>
+      </w:r>
+      <w:commentRangeEnd w:id="33"/>
+      <w:r>
+        <w:rPr>
+          <w:rStyle w:val="CommentReference"/>
+          <w:color w:val="auto"/>
+        </w:rPr>
+        <w:commentReference w:id="33"/>
+      </w:r>
+    </w:p>
+    <w:sdt>
+      <w:sdtPr>
+        <w:id w:val="186263085"/>
+        <w:placeholder>
+          <w:docPart w:val="9CC6D9F8E0332E41989A760FD44FC703"/>
+        </w:placeholder>
+      </w:sdtPr>
+      <w:sdtEndPr>
+        <w:rPr>
+          <w:rFonts w:ascii="Times New Roman" w:hAnsi="Times New Roman" w:cs="Times New Roman"/>
+          <w:color w:val="7F7F7F" w:themeColor="text1" w:themeTint="80"/>
+        </w:rPr>
+      </w:sdtEndPr>
+      <w:sdtContent>
         <w:p>
           <w:pPr>
             <w:pBdr>
@@ -3347,10 +3729,6 @@
               <w:bottom w:val="single" w:sz="4" w:space="1" w:color="auto"/>
               <w:right w:val="single" w:sz="4" w:space="4" w:color="auto"/>
             </w:pBdr>
-            <w:rPr>
-              <w:rFonts w:ascii="Times New Roman" w:hAnsi="Times New Roman" w:cs="Times New Roman"/>
-              <w:color w:val="7F7F7F" w:themeColor="text1" w:themeTint="80"/>
-            </w:rPr>
           </w:pPr>
         </w:p>
         <w:p>
@@ -3361,10 +3739,6 @@
               <w:bottom w:val="single" w:sz="4" w:space="1" w:color="auto"/>
               <w:right w:val="single" w:sz="4" w:space="4" w:color="auto"/>
             </w:pBdr>
-            <w:rPr>
-              <w:rFonts w:ascii="Times New Roman" w:hAnsi="Times New Roman" w:cs="Times New Roman"/>
-              <w:color w:val="7F7F7F" w:themeColor="text1" w:themeTint="80"/>
-            </w:rPr>
           </w:pPr>
         </w:p>
         <w:p>
@@ -3375,10 +3749,6 @@
               <w:bottom w:val="single" w:sz="4" w:space="1" w:color="auto"/>
               <w:right w:val="single" w:sz="4" w:space="4" w:color="auto"/>
             </w:pBdr>
-            <w:rPr>
-              <w:rFonts w:ascii="Times New Roman" w:hAnsi="Times New Roman" w:cs="Times New Roman"/>
-              <w:color w:val="7F7F7F" w:themeColor="text1" w:themeTint="80"/>
-            </w:rPr>
           </w:pPr>
         </w:p>
         <w:p>
@@ -3409,6 +3779,44 @@
             </w:rPr>
           </w:pPr>
         </w:p>
+      </w:sdtContent>
+    </w:sdt>
+    <w:p/>
+    <w:p>
+      <w:pPr>
+        <w:pStyle w:val="Heading1"/>
+      </w:pPr>
+      <w:bookmarkStart w:id="34" w:name="_heading=h.3as4poj" w:colFirst="0" w:colLast="0"/>
+      <w:bookmarkEnd w:id="34"/>
+      <w:commentRangeStart w:id="35"/>
+      <w:r>
+        <w:t>Notes</w:t>
+      </w:r>
+      <w:commentRangeEnd w:id="35"/>
+      <w:r>
+        <w:rPr>
+          <w:rStyle w:val="CommentReference"/>
+        </w:rPr>
+        <w:commentReference w:id="35"/>
+      </w:r>
+      <w:r>
+        <w:t xml:space="preserve"> (optional)</w:t>
+      </w:r>
+    </w:p>
+    <w:sdt>
+      <w:sdtPr>
+        <w:id w:val="1257255916"/>
+        <w:placeholder>
+          <w:docPart w:val="90F28A55654CEE48883958EDDE4C8BFC"/>
+        </w:placeholder>
+      </w:sdtPr>
+      <w:sdtEndPr>
+        <w:rPr>
+          <w:rFonts w:ascii="Times New Roman" w:hAnsi="Times New Roman" w:cs="Times New Roman"/>
+          <w:color w:val="7F7F7F" w:themeColor="text1" w:themeTint="80"/>
+        </w:rPr>
+      </w:sdtEndPr>
+      <w:sdtContent>
         <w:p>
           <w:pPr>
             <w:pBdr>
@@ -3417,59 +3825,8 @@
               <w:bottom w:val="single" w:sz="4" w:space="1" w:color="auto"/>
               <w:right w:val="single" w:sz="4" w:space="4" w:color="auto"/>
             </w:pBdr>
-            <w:rPr>
-              <w:rFonts w:ascii="Times New Roman" w:hAnsi="Times New Roman" w:cs="Times New Roman"/>
-              <w:color w:val="7F7F7F" w:themeColor="text1" w:themeTint="80"/>
-            </w:rPr>
-          </w:pPr>
-        </w:p>
-      </w:sdtContent>
-    </w:sdt>
-    <w:p>
-      <w:pPr>
-        <w:pBdr>
-          <w:top w:val="nil"/>
-          <w:left w:val="nil"/>
-          <w:bottom w:val="nil"/>
-          <w:right w:val="nil"/>
-          <w:between w:val="nil"/>
-        </w:pBdr>
-      </w:pPr>
-    </w:p>
-    <w:p>
-      <w:pPr>
-        <w:pStyle w:val="Heading1"/>
-      </w:pPr>
-      <w:bookmarkStart w:id="39" w:name="_heading=h.3as4poj" w:colFirst="0" w:colLast="0"/>
-      <w:bookmarkEnd w:id="39"/>
-      <w:commentRangeStart w:id="40"/>
-      <w:r>
-        <w:t>Notes</w:t>
-      </w:r>
-      <w:commentRangeEnd w:id="40"/>
-      <w:r>
-        <w:rPr>
-          <w:rStyle w:val="CommentReference"/>
-        </w:rPr>
-        <w:commentReference w:id="40"/>
-      </w:r>
-      <w:r>
-        <w:t xml:space="preserve"> (optional)</w:t>
-      </w:r>
-    </w:p>
-    <w:sdt>
-      <w:sdtPr>
-        <w:rPr>
-          <w:rFonts w:ascii="Times New Roman" w:hAnsi="Times New Roman" w:cs="Times New Roman"/>
-          <w:color w:val="7F7F7F" w:themeColor="text1" w:themeTint="80"/>
-        </w:rPr>
-        <w:id w:val="657272489"/>
-        <w:placeholder>
-          <w:docPart w:val="3B1840E11EB22E46B8D565EF5833EECD"/>
-        </w:placeholder>
-      </w:sdtPr>
-      <w:sdtEndPr/>
-      <w:sdtContent>
+          </w:pPr>
+        </w:p>
         <w:p>
           <w:pPr>
             <w:pBdr>
@@ -3478,10 +3835,6 @@
               <w:bottom w:val="single" w:sz="4" w:space="1" w:color="auto"/>
               <w:right w:val="single" w:sz="4" w:space="4" w:color="auto"/>
             </w:pBdr>
-            <w:rPr>
-              <w:rFonts w:ascii="Times New Roman" w:hAnsi="Times New Roman" w:cs="Times New Roman"/>
-              <w:color w:val="7F7F7F" w:themeColor="text1" w:themeTint="80"/>
-            </w:rPr>
           </w:pPr>
         </w:p>
         <w:p>
@@ -3492,80 +3845,6 @@
               <w:bottom w:val="single" w:sz="4" w:space="1" w:color="auto"/>
               <w:right w:val="single" w:sz="4" w:space="4" w:color="auto"/>
             </w:pBdr>
-            <w:rPr>
-              <w:rFonts w:ascii="Times New Roman" w:hAnsi="Times New Roman" w:cs="Times New Roman"/>
-              <w:color w:val="7F7F7F" w:themeColor="text1" w:themeTint="80"/>
-            </w:rPr>
-          </w:pPr>
-        </w:p>
-        <w:p>
-          <w:pPr>
-            <w:pBdr>
-              <w:top w:val="single" w:sz="4" w:space="1" w:color="auto"/>
-              <w:left w:val="single" w:sz="4" w:space="4" w:color="auto"/>
-              <w:bottom w:val="single" w:sz="4" w:space="1" w:color="auto"/>
-              <w:right w:val="single" w:sz="4" w:space="4" w:color="auto"/>
-            </w:pBdr>
-            <w:rPr>
-              <w:rFonts w:ascii="Times New Roman" w:hAnsi="Times New Roman" w:cs="Times New Roman"/>
-              <w:color w:val="7F7F7F" w:themeColor="text1" w:themeTint="80"/>
-            </w:rPr>
-          </w:pPr>
-        </w:p>
-        <w:p>
-          <w:pPr>
-            <w:pBdr>
-              <w:top w:val="single" w:sz="4" w:space="1" w:color="auto"/>
-              <w:left w:val="single" w:sz="4" w:space="4" w:color="auto"/>
-              <w:bottom w:val="single" w:sz="4" w:space="1" w:color="auto"/>
-              <w:right w:val="single" w:sz="4" w:space="4" w:color="auto"/>
-            </w:pBdr>
-            <w:rPr>
-              <w:rFonts w:ascii="Times New Roman" w:hAnsi="Times New Roman" w:cs="Times New Roman"/>
-              <w:color w:val="7F7F7F" w:themeColor="text1" w:themeTint="80"/>
-            </w:rPr>
-          </w:pPr>
-        </w:p>
-        <w:p>
-          <w:pPr>
-            <w:pBdr>
-              <w:top w:val="single" w:sz="4" w:space="1" w:color="auto"/>
-              <w:left w:val="single" w:sz="4" w:space="4" w:color="auto"/>
-              <w:bottom w:val="single" w:sz="4" w:space="1" w:color="auto"/>
-              <w:right w:val="single" w:sz="4" w:space="4" w:color="auto"/>
-            </w:pBdr>
-            <w:rPr>
-              <w:rFonts w:ascii="Times New Roman" w:hAnsi="Times New Roman" w:cs="Times New Roman"/>
-              <w:color w:val="7F7F7F" w:themeColor="text1" w:themeTint="80"/>
-            </w:rPr>
-          </w:pPr>
-        </w:p>
-        <w:p>
-          <w:pPr>
-            <w:pBdr>
-              <w:top w:val="single" w:sz="4" w:space="1" w:color="auto"/>
-              <w:left w:val="single" w:sz="4" w:space="4" w:color="auto"/>
-              <w:bottom w:val="single" w:sz="4" w:space="1" w:color="auto"/>
-              <w:right w:val="single" w:sz="4" w:space="4" w:color="auto"/>
-            </w:pBdr>
-            <w:rPr>
-              <w:rFonts w:ascii="Times New Roman" w:hAnsi="Times New Roman" w:cs="Times New Roman"/>
-              <w:color w:val="7F7F7F" w:themeColor="text1" w:themeTint="80"/>
-            </w:rPr>
-          </w:pPr>
-        </w:p>
-        <w:p>
-          <w:pPr>
-            <w:pBdr>
-              <w:top w:val="single" w:sz="4" w:space="1" w:color="auto"/>
-              <w:left w:val="single" w:sz="4" w:space="4" w:color="auto"/>
-              <w:bottom w:val="single" w:sz="4" w:space="1" w:color="auto"/>
-              <w:right w:val="single" w:sz="4" w:space="4" w:color="auto"/>
-            </w:pBdr>
-            <w:rPr>
-              <w:rFonts w:ascii="Times New Roman" w:hAnsi="Times New Roman" w:cs="Times New Roman"/>
-              <w:color w:val="7F7F7F" w:themeColor="text1" w:themeTint="80"/>
-            </w:rPr>
           </w:pPr>
         </w:p>
         <w:p>
@@ -3712,7 +3991,7 @@
       </w:r>
     </w:p>
   </w:comment>
-  <w:comment w:id="6" w:author="Author" w:initials="A">
+  <w:comment w:id="7" w:author="Author" w:date="2020-04-26T20:58:00Z" w:initials="CP">
     <w:p>
       <w:pPr>
         <w:pStyle w:val="CommentText"/>
@@ -3724,11 +4003,22 @@
         <w:annotationRef/>
       </w:r>
       <w:r>
-        <w:t>If the data are publicly available, complete the Publicly available data section. Otherwise, complete the Non-publicly available data section, below.</w:t>
-      </w:r>
+        <w:rPr>
+          <w:rStyle w:val="CommentReference"/>
+        </w:rPr>
+        <w:annotationRef/>
+      </w:r>
+      <w:r>
+        <w:t>If the data are only available by request to the authors or some other data owner, please make sure to explain the process of requesting access to the data.</w:t>
+      </w:r>
+    </w:p>
+    <w:p>
+      <w:pPr>
+        <w:pStyle w:val="CommentText"/>
+      </w:pPr>
     </w:p>
   </w:comment>
-  <w:comment w:id="8" w:author="Author" w:date="2020-04-25T15:19:00Z" w:initials="CP">
+  <w:comment w:id="9" w:author="Author" w:initials="A">
     <w:p>
       <w:pPr>
         <w:pStyle w:val="CommentText"/>
@@ -3740,40 +4030,24 @@
         <w:annotationRef/>
       </w:r>
       <w:r>
-        <w:t>If the data are only available by request to the authors or some other data owner, please make sure to explain the process of requesting access to the data.</w:t>
+        <w:t>If the data for this manuscript are publicly available, skip to the Description section below. Otherwise, continue.</w:t>
+      </w:r>
+    </w:p>
+    <w:p>
+      <w:pPr>
+        <w:pStyle w:val="CommentText"/>
+      </w:pPr>
+    </w:p>
+    <w:p>
+      <w:pPr>
+        <w:pStyle w:val="CommentText"/>
+      </w:pPr>
+      <w:r>
+        <w:t>The Journal of the American Statistical Association requires authors to make data accompanying their papers available to the scientific community except in cases where: 1) public sharing of data would be impossible, 2) suitable synthetic data are provided which allow the main analyses to be replicated (recognizing that results may differ from the "real" data analyses), and 3) the scientific value of the results and methods outweigh the lack of reproducibility.</w:t>
       </w:r>
     </w:p>
   </w:comment>
   <w:comment w:id="10" w:author="Author" w:initials="A">
-    <w:p>
-      <w:pPr>
-        <w:pStyle w:val="CommentText"/>
-      </w:pPr>
-      <w:r>
-        <w:rPr>
-          <w:rStyle w:val="CommentReference"/>
-        </w:rPr>
-        <w:annotationRef/>
-      </w:r>
-      <w:r>
-        <w:t>If the data for this manuscript are publicly available, skip to the Description section below. Otherwise, continue.</w:t>
-      </w:r>
-    </w:p>
-    <w:p>
-      <w:pPr>
-        <w:pStyle w:val="CommentText"/>
-      </w:pPr>
-    </w:p>
-    <w:p>
-      <w:pPr>
-        <w:pStyle w:val="CommentText"/>
-      </w:pPr>
-      <w:r>
-        <w:t>The Journal of the American Statistical Association requires authors to make data accompanying their papers available to the scientific community except in cases where: 1) public sharing of data would be impossible, 2) suitable synthetic data are provided which allow the main analyses to be replicated (recognizing that results may differ from the "real" data analyses), and 3) the scientific value of the results and methods outweigh the lack of reproducibility.</w:t>
-      </w:r>
-    </w:p>
-  </w:comment>
-  <w:comment w:id="11" w:author="Author" w:initials="A">
     <w:p>
       <w:pPr>
         <w:pStyle w:val="CommentText"/>
@@ -3833,7 +4107,7 @@
       </w:r>
     </w:p>
   </w:comment>
-  <w:comment w:id="14" w:author="Author" w:date="2020-04-25T15:22:00Z" w:initials="CP">
+  <w:comment w:id="13" w:author="Author" w:date="2020-04-25T15:22:00Z" w:initials="CP">
     <w:p>
       <w:pPr>
         <w:pStyle w:val="CommentText"/>
@@ -3849,7 +4123,7 @@
       </w:r>
     </w:p>
   </w:comment>
-  <w:comment w:id="16" w:author="Author" w:date="2020-04-25T15:20:00Z" w:initials="CP">
+  <w:comment w:id="15" w:author="Author" w:date="2020-04-25T15:20:00Z" w:initials="CP">
     <w:p>
       <w:pPr>
         <w:pStyle w:val="CommentText"/>
@@ -3865,7 +4139,7 @@
       </w:r>
     </w:p>
   </w:comment>
-  <w:comment w:id="17" w:author="Author" w:date="2020-04-25T15:36:00Z" w:initials="CP">
+  <w:comment w:id="16" w:author="Author" w:date="2020-04-25T15:36:00Z" w:initials="CP">
     <w:p>
       <w:pPr>
         <w:pStyle w:val="CommentText"/>
@@ -3881,7 +4155,7 @@
       </w:r>
     </w:p>
   </w:comment>
-  <w:comment w:id="18" w:author="Author" w:initials="A">
+  <w:comment w:id="17" w:author="Author" w:initials="A">
     <w:p>
       <w:pPr>
         <w:pStyle w:val="CommentText"/>
@@ -3906,7 +4180,7 @@
       </w:r>
     </w:p>
   </w:comment>
-  <w:comment w:id="20" w:author="Author" w:date="2020-04-25T15:22:00Z" w:initials="CP">
+  <w:comment w:id="19" w:author="Author" w:date="2020-04-25T15:22:00Z" w:initials="CP">
     <w:p>
       <w:pPr>
         <w:pStyle w:val="CommentText"/>
@@ -3922,7 +4196,7 @@
       </w:r>
     </w:p>
   </w:comment>
-  <w:comment w:id="22" w:author="Author" w:date="2020-04-25T15:22:00Z" w:initials="CP">
+  <w:comment w:id="21" w:author="Author" w:date="2020-04-25T15:22:00Z" w:initials="CP">
     <w:p>
       <w:pPr>
         <w:pStyle w:val="CommentText"/>
@@ -3938,7 +4212,7 @@
       </w:r>
     </w:p>
   </w:comment>
-  <w:comment w:id="23" w:author="Author" w:date="2020-04-25T15:23:00Z" w:initials="CP">
+  <w:comment w:id="22" w:author="Author" w:date="2020-04-25T15:23:00Z" w:initials="CP">
     <w:p>
       <w:pPr>
         <w:pStyle w:val="CommentText"/>
@@ -3954,7 +4228,7 @@
       </w:r>
     </w:p>
   </w:comment>
-  <w:comment w:id="25" w:author="Author" w:initials="A">
+  <w:comment w:id="23" w:author="Author" w:initials="A">
     <w:p>
       <w:pPr>
         <w:rPr>
@@ -3991,7 +4265,7 @@
       </w:r>
     </w:p>
   </w:comment>
-  <w:comment w:id="27" w:author="Author" w:initials="A">
+  <w:comment w:id="26" w:author="Author" w:date="2020-04-25T15:24:00Z" w:initials="CP">
     <w:p>
       <w:pPr>
         <w:pStyle w:val="CommentText"/>
@@ -4003,19 +4277,65 @@
         <w:annotationRef/>
       </w:r>
       <w:r>
-        <w:t xml:space="preserve">Gobble </w:t>
-      </w:r>
-      <w:proofErr w:type="spellStart"/>
-      <w:r>
-        <w:t>gobble</w:t>
-      </w:r>
-      <w:proofErr w:type="spellEnd"/>
+        <w:t>By default, submitted code will be published on the JASA Github repository (https://github.com/jasa-acs) as well as in the supplementary material. Authors are encouraged to also make their code available in a public repository. If relevant, please provide unique identifier/DOI/version information here.</w:t>
+      </w:r>
+    </w:p>
+  </w:comment>
+  <w:comment w:id="27" w:author="Author" w:date="2020-04-25T15:26:00Z" w:initials="CP">
+    <w:p>
+      <w:pPr>
+        <w:pStyle w:val="CommentText"/>
+      </w:pPr>
+      <w:r>
+        <w:rPr>
+          <w:rStyle w:val="CommentReference"/>
+        </w:rPr>
+        <w:annotationRef/>
+      </w:r>
+      <w:r>
+        <w:t>The materials provided should provide a straightforward way for reviewers and readers to reproduce analyses with as few steps as possible.</w:t>
+      </w:r>
+    </w:p>
+  </w:comment>
+  <w:comment w:id="30" w:author="Author" w:date="2020-04-25T15:26:00Z" w:initials="CP">
+    <w:p>
+      <w:pPr>
+        <w:pStyle w:val="CommentText"/>
+      </w:pPr>
+      <w:r>
+        <w:rPr>
+          <w:rStyle w:val="CommentReference"/>
+        </w:rPr>
+        <w:annotationRef/>
+      </w:r>
+      <w:r>
+        <w:t>Check all that apply</w:t>
+      </w:r>
+    </w:p>
+  </w:comment>
+  <w:comment w:id="32" w:author="Author" w:initials="A">
+    <w:p>
+      <w:pPr>
+        <w:pStyle w:val="CommentText"/>
+      </w:pPr>
+      <w:r>
+        <w:rPr>
+          <w:rStyle w:val="CommentReference"/>
+        </w:rPr>
+        <w:annotationRef/>
+      </w:r>
+      <w:r>
+        <w:t>Describe how to use the materials provided to reproduce analyses in the manuscript</w:t>
+      </w:r>
       <w:r>
         <w:t>.</w:t>
       </w:r>
+      <w:r>
+        <w:t xml:space="preserve"> Additional details can be provided in file(s) accompanying the reproducibility materials.</w:t>
+      </w:r>
     </w:p>
   </w:comment>
-  <w:comment w:id="29" w:author="Author" w:date="2020-04-25T15:24:00Z" w:initials="CP">
+  <w:comment w:id="33" w:author="Author" w:initials="A">
     <w:p>
       <w:pPr>
         <w:pStyle w:val="CommentText"/>
@@ -4027,92 +4347,14 @@
         <w:annotationRef/>
       </w:r>
       <w:r>
-        <w:t xml:space="preserve">By default, submitted code will be published on the JASA </w:t>
-      </w:r>
-      <w:proofErr w:type="spellStart"/>
-      <w:r>
-        <w:t>Github</w:t>
-      </w:r>
-      <w:proofErr w:type="spellEnd"/>
-      <w:r>
-        <w:t xml:space="preserve"> repository (https://github.com/jasa-acs) as well as in the supplementary material. Authors are encouraged to also make their code available in a public repository. If relevant, please provide unique identifier/DOI/version information here.</w:t>
+        <w:t>Additional documentation provided (e.g., R package vignettes, demos or other examples) that show how to use the provided code/software in other settings</w:t>
+      </w:r>
+      <w:r>
+        <w:t>.</w:t>
       </w:r>
     </w:p>
   </w:comment>
-  <w:comment w:id="31" w:author="Author" w:date="2020-04-25T15:26:00Z" w:initials="CP">
-    <w:p>
-      <w:pPr>
-        <w:pStyle w:val="CommentText"/>
-      </w:pPr>
-      <w:r>
-        <w:rPr>
-          <w:rStyle w:val="CommentReference"/>
-        </w:rPr>
-        <w:annotationRef/>
-      </w:r>
-      <w:r>
-        <w:t>The materials provided should provide a straightforward way for reviewers and readers to reproduce analyses with as few steps as possible.</w:t>
-      </w:r>
-    </w:p>
-  </w:comment>
-  <w:comment w:id="34" w:author="Author" w:date="2020-04-25T15:26:00Z" w:initials="CP">
-    <w:p>
-      <w:pPr>
-        <w:pStyle w:val="CommentText"/>
-      </w:pPr>
-      <w:r>
-        <w:rPr>
-          <w:rStyle w:val="CommentReference"/>
-        </w:rPr>
-        <w:annotationRef/>
-      </w:r>
-      <w:r>
-        <w:t>Check all that apply</w:t>
-      </w:r>
-    </w:p>
-  </w:comment>
-  <w:comment w:id="36" w:author="Author" w:initials="A">
-    <w:p>
-      <w:pPr>
-        <w:pStyle w:val="CommentText"/>
-      </w:pPr>
-      <w:r>
-        <w:rPr>
-          <w:rStyle w:val="CommentReference"/>
-        </w:rPr>
-        <w:annotationRef/>
-      </w:r>
-      <w:r>
-        <w:t>Describe how to use the materials provided to reproduce analyses in the manuscript</w:t>
-      </w:r>
-      <w:r>
-        <w:t>.</w:t>
-      </w:r>
-      <w:r>
-        <w:t xml:space="preserve"> Additional details can be provided in file(s) accompanying the reproducibility materials.</w:t>
-      </w:r>
-    </w:p>
-  </w:comment>
-  <w:comment w:id="38" w:author="Author" w:initials="A">
-    <w:p>
-      <w:pPr>
-        <w:pStyle w:val="CommentText"/>
-      </w:pPr>
-      <w:r>
-        <w:rPr>
-          <w:rStyle w:val="CommentReference"/>
-        </w:rPr>
-        <w:annotationRef/>
-      </w:r>
-      <w:r>
-        <w:t>Additional documentation provided (e.g., R package vignettes, demos or other examples) that show how to use the provided code/software in other settings</w:t>
-      </w:r>
-      <w:r>
-        <w:t>.</w:t>
-      </w:r>
-    </w:p>
-  </w:comment>
-  <w:comment w:id="40" w:author="Author" w:initials="A">
+  <w:comment w:id="35" w:author="Author" w:initials="A">
     <w:p>
       <w:pPr>
         <w:pStyle w:val="CommentText"/>
@@ -4142,8 +4384,7 @@
   <w15:commentEx w15:paraId="3C843FD7" w15:done="0"/>
   <w15:commentEx w15:paraId="0444695B" w15:done="0"/>
   <w15:commentEx w15:paraId="4F8A765D" w15:done="0"/>
-  <w15:commentEx w15:paraId="0DEBB15E" w15:done="0"/>
-  <w15:commentEx w15:paraId="1F7F5293" w15:done="0"/>
+  <w15:commentEx w15:paraId="1BF4231B" w15:done="0"/>
   <w15:commentEx w15:paraId="0C5D3C17" w15:done="0"/>
   <w15:commentEx w15:paraId="4B937DAE" w15:done="0"/>
   <w15:commentEx w15:paraId="2C5C6CAC" w15:done="0"/>
@@ -4154,7 +4395,6 @@
   <w15:commentEx w15:paraId="0BE0B11C" w15:done="0"/>
   <w15:commentEx w15:paraId="26A43973" w15:done="0"/>
   <w15:commentEx w15:paraId="3E9EE990" w15:done="0"/>
-  <w15:commentEx w15:paraId="7173213C" w15:done="0"/>
   <w15:commentEx w15:paraId="5388EA45" w15:done="0"/>
   <w15:commentEx w15:paraId="59F0F3F3" w15:done="0"/>
   <w15:commentEx w15:paraId="02BE8CD2" w15:done="0"/>
@@ -4169,8 +4409,7 @@
   <w16cid:commentId w16cid:paraId="3C843FD7" w16cid:durableId="224EB8A1"/>
   <w16cid:commentId w16cid:paraId="0444695B" w16cid:durableId="224EB8A2"/>
   <w16cid:commentId w16cid:paraId="4F8A765D" w16cid:durableId="224EB8A3"/>
-  <w16cid:commentId w16cid:paraId="0DEBB15E" w16cid:durableId="224EB8A4"/>
-  <w16cid:commentId w16cid:paraId="1F7F5293" w16cid:durableId="224ED385"/>
+  <w16cid:commentId w16cid:paraId="1BF4231B" w16cid:durableId="2250745D"/>
   <w16cid:commentId w16cid:paraId="0C5D3C17" w16cid:durableId="224EB8A5"/>
   <w16cid:commentId w16cid:paraId="4B937DAE" w16cid:durableId="224EB8A6"/>
   <w16cid:commentId w16cid:paraId="2C5C6CAC" w16cid:durableId="224ED420"/>
@@ -4181,7 +4420,6 @@
   <w16cid:commentId w16cid:paraId="0BE0B11C" w16cid:durableId="224ED44C"/>
   <w16cid:commentId w16cid:paraId="26A43973" w16cid:durableId="224ED45E"/>
   <w16cid:commentId w16cid:paraId="3E9EE990" w16cid:durableId="224EB8A8"/>
-  <w16cid:commentId w16cid:paraId="7173213C" w16cid:durableId="224EBAB4"/>
   <w16cid:commentId w16cid:paraId="5388EA45" w16cid:durableId="224ED4BE"/>
   <w16cid:commentId w16cid:paraId="59F0F3F3" w16cid:durableId="224ED519"/>
   <w16cid:commentId w16cid:paraId="02BE8CD2" w16cid:durableId="224ED540"/>
@@ -5151,195 +5389,22 @@
       <w:lang w:val="en" w:eastAsia="zh-CN"/>
     </w:rPr>
   </w:style>
+  <w:style w:type="character" w:styleId="PlaceholderText">
+    <w:name w:val="Placeholder Text"/>
+    <w:basedOn w:val="DefaultParagraphFont"/>
+    <w:uiPriority w:val="99"/>
+    <w:semiHidden/>
+    <w:rsid w:val="00724257"/>
+    <w:rPr>
+      <w:color w:val="808080"/>
+    </w:rPr>
+  </w:style>
 </w:styles>
 </file>
 
 <file path=word/glossary/document.xml><?xml version="1.0" encoding="utf-8"?>
 <w:glossaryDocument xmlns:wpc="http://schemas.microsoft.com/office/word/2010/wordprocessingCanvas" xmlns:cx="http://schemas.microsoft.com/office/drawing/2014/chartex" xmlns:cx1="http://schemas.microsoft.com/office/drawing/2015/9/8/chartex" xmlns:cx2="http://schemas.microsoft.com/office/drawing/2015/10/21/chartex" xmlns:cx3="http://schemas.microsoft.com/office/drawing/2016/5/9/chartex" xmlns:cx4="http://schemas.microsoft.com/office/drawing/2016/5/10/chartex" xmlns:cx5="http://schemas.microsoft.com/office/drawing/2016/5/11/chartex" xmlns:cx6="http://schemas.microsoft.com/office/drawing/2016/5/12/chartex" xmlns:cx7="http://schemas.microsoft.com/office/drawing/2016/5/13/chartex" xmlns:cx8="http://schemas.microsoft.com/office/drawing/2016/5/14/chartex" xmlns:mc="http://schemas.openxmlformats.org/markup-compatibility/2006" xmlns:aink="http://schemas.microsoft.com/office/drawing/2016/ink" xmlns:am3d="http://schemas.microsoft.com/office/drawing/2017/model3d" xmlns:o="urn:schemas-microsoft-com:office:office" xmlns:r="http://schemas.openxmlformats.org/officeDocument/2006/relationships" xmlns:m="http://schemas.openxmlformats.org/officeDocument/2006/math" xmlns:v="urn:schemas-microsoft-com:vml" xmlns:wp14="http://schemas.microsoft.com/office/word/2010/wordprocessingDrawing" xmlns:wp="http://schemas.openxmlformats.org/drawingml/2006/wordprocessingDrawing" xmlns:w10="urn:schemas-microsoft-com:office:word" xmlns:w="http://schemas.openxmlformats.org/wordprocessingml/2006/main" xmlns:w14="http://schemas.microsoft.com/office/word/2010/wordml" xmlns:w15="http://schemas.microsoft.com/office/word/2012/wordml" xmlns:w16cid="http://schemas.microsoft.com/office/word/2016/wordml/cid" xmlns:w16se="http://schemas.microsoft.com/office/word/2015/wordml/symex" xmlns:wpg="http://schemas.microsoft.com/office/word/2010/wordprocessingGroup" xmlns:wpi="http://schemas.microsoft.com/office/word/2010/wordprocessingInk" xmlns:wne="http://schemas.microsoft.com/office/word/2006/wordml" xmlns:wps="http://schemas.microsoft.com/office/word/2010/wordprocessingShape" mc:Ignorable="w14 w15 w16se w16cid wp14">
   <w:docParts>
-    <w:docPart>
-      <w:docPartPr>
-        <w:name w:val="B40F074726B5A344AF49E550BB90B696"/>
-        <w:category>
-          <w:name w:val="General"/>
-          <w:gallery w:val="placeholder"/>
-        </w:category>
-        <w:types>
-          <w:type w:val="bbPlcHdr"/>
-        </w:types>
-        <w:behaviors>
-          <w:behavior w:val="content"/>
-        </w:behaviors>
-        <w:guid w:val="{35F12B16-074D-F145-8A7C-F51273769890}"/>
-      </w:docPartPr>
-      <w:docPartBody>
-        <w:p>
-          <w:pPr>
-            <w:pBdr>
-              <w:top w:val="single" w:sz="4" w:space="1" w:color="auto"/>
-              <w:left w:val="single" w:sz="4" w:space="4" w:color="auto"/>
-              <w:bottom w:val="single" w:sz="4" w:space="1" w:color="auto"/>
-              <w:right w:val="single" w:sz="4" w:space="4" w:color="auto"/>
-            </w:pBdr>
-            <w:rPr>
-              <w:rFonts w:ascii="Times New Roman" w:hAnsi="Times New Roman" w:cs="Times New Roman"/>
-              <w:color w:val="7F7F7F" w:themeColor="text1" w:themeTint="80"/>
-            </w:rPr>
-          </w:pPr>
-          <w:r>
-            <w:rPr>
-              <w:rFonts w:ascii="Times New Roman" w:hAnsi="Times New Roman" w:cs="Times New Roman"/>
-              <w:color w:val="7F7F7F" w:themeColor="text1" w:themeTint="80"/>
-            </w:rPr>
-            <w:t>A short (~100 words) description of the data</w:t>
-          </w:r>
-        </w:p>
-        <w:p>
-          <w:pPr>
-            <w:pBdr>
-              <w:top w:val="single" w:sz="4" w:space="1" w:color="auto"/>
-              <w:left w:val="single" w:sz="4" w:space="4" w:color="auto"/>
-              <w:bottom w:val="single" w:sz="4" w:space="1" w:color="auto"/>
-              <w:right w:val="single" w:sz="4" w:space="4" w:color="auto"/>
-            </w:pBdr>
-            <w:rPr>
-              <w:rFonts w:ascii="Times New Roman" w:hAnsi="Times New Roman" w:cs="Times New Roman"/>
-              <w:color w:val="7F7F7F" w:themeColor="text1" w:themeTint="80"/>
-            </w:rPr>
-          </w:pPr>
-        </w:p>
-        <w:p>
-          <w:pPr>
-            <w:pBdr>
-              <w:top w:val="single" w:sz="4" w:space="1" w:color="auto"/>
-              <w:left w:val="single" w:sz="4" w:space="4" w:color="auto"/>
-              <w:bottom w:val="single" w:sz="4" w:space="1" w:color="auto"/>
-              <w:right w:val="single" w:sz="4" w:space="4" w:color="auto"/>
-            </w:pBdr>
-            <w:rPr>
-              <w:rFonts w:ascii="Times New Roman" w:hAnsi="Times New Roman" w:cs="Times New Roman"/>
-              <w:color w:val="7F7F7F" w:themeColor="text1" w:themeTint="80"/>
-            </w:rPr>
-          </w:pPr>
-        </w:p>
-        <w:p>
-          <w:pPr>
-            <w:pBdr>
-              <w:top w:val="single" w:sz="4" w:space="1" w:color="auto"/>
-              <w:left w:val="single" w:sz="4" w:space="4" w:color="auto"/>
-              <w:bottom w:val="single" w:sz="4" w:space="1" w:color="auto"/>
-              <w:right w:val="single" w:sz="4" w:space="4" w:color="auto"/>
-            </w:pBdr>
-            <w:rPr>
-              <w:rFonts w:ascii="Times New Roman" w:hAnsi="Times New Roman" w:cs="Times New Roman"/>
-              <w:color w:val="7F7F7F" w:themeColor="text1" w:themeTint="80"/>
-            </w:rPr>
-          </w:pPr>
-        </w:p>
-        <w:p>
-          <w:pPr>
-            <w:pBdr>
-              <w:top w:val="single" w:sz="4" w:space="1" w:color="auto"/>
-              <w:left w:val="single" w:sz="4" w:space="4" w:color="auto"/>
-              <w:bottom w:val="single" w:sz="4" w:space="1" w:color="auto"/>
-              <w:right w:val="single" w:sz="4" w:space="4" w:color="auto"/>
-            </w:pBdr>
-            <w:rPr>
-              <w:rFonts w:ascii="Times New Roman" w:hAnsi="Times New Roman" w:cs="Times New Roman"/>
-              <w:color w:val="7F7F7F" w:themeColor="text1" w:themeTint="80"/>
-            </w:rPr>
-          </w:pPr>
-        </w:p>
-        <w:p/>
-      </w:docPartBody>
-    </w:docPart>
-    <w:docPart>
-      <w:docPartPr>
-        <w:name w:val="A3BBB34B188EB540B47990BD04A34214"/>
-        <w:category>
-          <w:name w:val="General"/>
-          <w:gallery w:val="placeholder"/>
-        </w:category>
-        <w:types>
-          <w:type w:val="bbPlcHdr"/>
-        </w:types>
-        <w:behaviors>
-          <w:behavior w:val="content"/>
-        </w:behaviors>
-        <w:guid w:val="{D27D06B4-1ABF-F041-A7E7-52F615FE9264}"/>
-      </w:docPartPr>
-      <w:docPartBody>
-        <w:p>
-          <w:pPr>
-            <w:pStyle w:val="A3BBB34B188EB540B47990BD04A34214"/>
-          </w:pPr>
-          <w:r>
-            <w:rPr>
-              <w:rStyle w:val="PlaceholderText"/>
-            </w:rPr>
-            <w:t>Click or tap here to enter text.</w:t>
-          </w:r>
-        </w:p>
-      </w:docPartBody>
-    </w:docPart>
-    <w:docPart>
-      <w:docPartPr>
-        <w:name w:val="0F1C9F5EF85A1C4EB924103928813DFD"/>
-        <w:category>
-          <w:name w:val="General"/>
-          <w:gallery w:val="placeholder"/>
-        </w:category>
-        <w:types>
-          <w:type w:val="bbPlcHdr"/>
-        </w:types>
-        <w:behaviors>
-          <w:behavior w:val="content"/>
-        </w:behaviors>
-        <w:guid w:val="{E68BC919-0FC0-6748-9303-733050902D6E}"/>
-      </w:docPartPr>
-      <w:docPartBody>
-        <w:p>
-          <w:pPr>
-            <w:pStyle w:val="0F1C9F5EF85A1C4EB924103928813DFD"/>
-          </w:pPr>
-          <w:r>
-            <w:rPr>
-              <w:rStyle w:val="PlaceholderText"/>
-            </w:rPr>
-            <w:t>Click or tap here to enter text.</w:t>
-          </w:r>
-        </w:p>
-      </w:docPartBody>
-    </w:docPart>
-    <w:docPart>
-      <w:docPartPr>
-        <w:name w:val="59467783A435B84CB4F2D33BFD7F2980"/>
-        <w:category>
-          <w:name w:val="General"/>
-          <w:gallery w:val="placeholder"/>
-        </w:category>
-        <w:types>
-          <w:type w:val="bbPlcHdr"/>
-        </w:types>
-        <w:behaviors>
-          <w:behavior w:val="content"/>
-        </w:behaviors>
-        <w:guid w:val="{01A997FD-DB1D-FE4C-9888-08920121E242}"/>
-      </w:docPartPr>
-      <w:docPartBody>
-        <w:p>
-          <w:pPr>
-            <w:pStyle w:val="59467783A435B84CB4F2D33BFD7F2980"/>
-          </w:pPr>
-          <w:r>
-            <w:rPr>
-              <w:rStyle w:val="PlaceholderText"/>
-            </w:rPr>
-            <w:t>Click or tap here to enter text.</w:t>
-          </w:r>
-        </w:p>
-      </w:docPartBody>
-    </w:docPart>
     <w:docPart>
       <w:docPartPr>
         <w:name w:val="BABE0752FB5AE1418B9FB0679B668A4F"/>
@@ -5359,271 +5424,6 @@
         <w:p>
           <w:pPr>
             <w:pStyle w:val="BABE0752FB5AE1418B9FB0679B668A4F"/>
-          </w:pPr>
-          <w:r>
-            <w:rPr>
-              <w:rStyle w:val="PlaceholderText"/>
-            </w:rPr>
-            <w:t>Click or tap here to enter text.</w:t>
-          </w:r>
-        </w:p>
-      </w:docPartBody>
-    </w:docPart>
-    <w:docPart>
-      <w:docPartPr>
-        <w:name w:val="8B85802F3139204A9C4199113DA6C8E2"/>
-        <w:category>
-          <w:name w:val="General"/>
-          <w:gallery w:val="placeholder"/>
-        </w:category>
-        <w:types>
-          <w:type w:val="bbPlcHdr"/>
-        </w:types>
-        <w:behaviors>
-          <w:behavior w:val="content"/>
-        </w:behaviors>
-        <w:guid w:val="{374A2029-4C03-284D-9DBB-6445109A3967}"/>
-      </w:docPartPr>
-      <w:docPartBody>
-        <w:p>
-          <w:pPr>
-            <w:pStyle w:val="8B85802F3139204A9C4199113DA6C8E2"/>
-          </w:pPr>
-          <w:r>
-            <w:rPr>
-              <w:rStyle w:val="PlaceholderText"/>
-            </w:rPr>
-            <w:t>Click or tap here to enter text.</w:t>
-          </w:r>
-        </w:p>
-      </w:docPartBody>
-    </w:docPart>
-    <w:docPart>
-      <w:docPartPr>
-        <w:name w:val="8C789B951722EE4481C4F80E8F609BC9"/>
-        <w:category>
-          <w:name w:val="General"/>
-          <w:gallery w:val="placeholder"/>
-        </w:category>
-        <w:types>
-          <w:type w:val="bbPlcHdr"/>
-        </w:types>
-        <w:behaviors>
-          <w:behavior w:val="content"/>
-        </w:behaviors>
-        <w:guid w:val="{B86BEF8E-5EB6-194E-B5CF-6CD48F00027F}"/>
-      </w:docPartPr>
-      <w:docPartBody>
-        <w:p>
-          <w:pPr>
-            <w:pStyle w:val="8C789B951722EE4481C4F80E8F609BC9"/>
-          </w:pPr>
-          <w:r>
-            <w:rPr>
-              <w:rStyle w:val="PlaceholderText"/>
-            </w:rPr>
-            <w:t>Click or tap here to enter text.</w:t>
-          </w:r>
-        </w:p>
-      </w:docPartBody>
-    </w:docPart>
-    <w:docPart>
-      <w:docPartPr>
-        <w:name w:val="E37EC2B1A52BE041B4F1A9AFFA4BD452"/>
-        <w:category>
-          <w:name w:val="General"/>
-          <w:gallery w:val="placeholder"/>
-        </w:category>
-        <w:types>
-          <w:type w:val="bbPlcHdr"/>
-        </w:types>
-        <w:behaviors>
-          <w:behavior w:val="content"/>
-        </w:behaviors>
-        <w:guid w:val="{014B4468-2123-3342-A75B-63B997CE6E31}"/>
-      </w:docPartPr>
-      <w:docPartBody>
-        <w:p>
-          <w:pPr>
-            <w:pStyle w:val="E37EC2B1A52BE041B4F1A9AFFA4BD452"/>
-          </w:pPr>
-          <w:r>
-            <w:rPr>
-              <w:rStyle w:val="PlaceholderText"/>
-            </w:rPr>
-            <w:t>Click or tap here to enter text.</w:t>
-          </w:r>
-        </w:p>
-      </w:docPartBody>
-    </w:docPart>
-    <w:docPart>
-      <w:docPartPr>
-        <w:name w:val="E6F180122F7A414182112B4AFA4CA743"/>
-        <w:category>
-          <w:name w:val="General"/>
-          <w:gallery w:val="placeholder"/>
-        </w:category>
-        <w:types>
-          <w:type w:val="bbPlcHdr"/>
-        </w:types>
-        <w:behaviors>
-          <w:behavior w:val="content"/>
-        </w:behaviors>
-        <w:guid w:val="{8635003A-7AA1-FA4C-BF04-30B4C8F48B61}"/>
-      </w:docPartPr>
-      <w:docPartBody>
-        <w:p>
-          <w:pPr>
-            <w:pStyle w:val="E6F180122F7A414182112B4AFA4CA743"/>
-          </w:pPr>
-          <w:r>
-            <w:rPr>
-              <w:rStyle w:val="PlaceholderText"/>
-            </w:rPr>
-            <w:t>Click or tap here to enter text.</w:t>
-          </w:r>
-        </w:p>
-      </w:docPartBody>
-    </w:docPart>
-    <w:docPart>
-      <w:docPartPr>
-        <w:name w:val="316684D3D22ED7439EE56ADA9F68CA17"/>
-        <w:category>
-          <w:name w:val="General"/>
-          <w:gallery w:val="placeholder"/>
-        </w:category>
-        <w:types>
-          <w:type w:val="bbPlcHdr"/>
-        </w:types>
-        <w:behaviors>
-          <w:behavior w:val="content"/>
-        </w:behaviors>
-        <w:guid w:val="{0BE2896D-93FA-5F40-BAB6-B40C499EBDF6}"/>
-      </w:docPartPr>
-      <w:docPartBody>
-        <w:p>
-          <w:pPr>
-            <w:pBdr>
-              <w:top w:val="single" w:sz="4" w:space="1" w:color="auto"/>
-              <w:left w:val="single" w:sz="4" w:space="4" w:color="auto"/>
-              <w:bottom w:val="single" w:sz="4" w:space="1" w:color="auto"/>
-              <w:right w:val="single" w:sz="4" w:space="4" w:color="auto"/>
-            </w:pBdr>
-            <w:rPr>
-              <w:rFonts w:ascii="Times New Roman" w:hAnsi="Times New Roman" w:cs="Times New Roman"/>
-              <w:color w:val="7F7F7F" w:themeColor="text1" w:themeTint="80"/>
-            </w:rPr>
-          </w:pPr>
-        </w:p>
-        <w:p/>
-      </w:docPartBody>
-    </w:docPart>
-    <w:docPart>
-      <w:docPartPr>
-        <w:name w:val="44D6FC914E3E054499BEA5C425C195A0"/>
-        <w:category>
-          <w:name w:val="General"/>
-          <w:gallery w:val="placeholder"/>
-        </w:category>
-        <w:types>
-          <w:type w:val="bbPlcHdr"/>
-        </w:types>
-        <w:behaviors>
-          <w:behavior w:val="content"/>
-        </w:behaviors>
-        <w:guid w:val="{08C1DD59-4084-0147-A71C-05B47C51D6C7}"/>
-      </w:docPartPr>
-      <w:docPartBody>
-        <w:p>
-          <w:pPr>
-            <w:pStyle w:val="44D6FC914E3E054499BEA5C425C195A0"/>
-          </w:pPr>
-          <w:r>
-            <w:rPr>
-              <w:rStyle w:val="PlaceholderText"/>
-            </w:rPr>
-            <w:t>Click or tap here to enter text.</w:t>
-          </w:r>
-        </w:p>
-      </w:docPartBody>
-    </w:docPart>
-    <w:docPart>
-      <w:docPartPr>
-        <w:name w:val="A9C15AB1C28F6F41B41F5DEC9B75AEE4"/>
-        <w:category>
-          <w:name w:val="General"/>
-          <w:gallery w:val="placeholder"/>
-        </w:category>
-        <w:types>
-          <w:type w:val="bbPlcHdr"/>
-        </w:types>
-        <w:behaviors>
-          <w:behavior w:val="content"/>
-        </w:behaviors>
-        <w:guid w:val="{4234323C-1ADF-0E4C-BBBC-C09C905905B2}"/>
-      </w:docPartPr>
-      <w:docPartBody>
-        <w:p>
-          <w:pPr>
-            <w:pStyle w:val="A9C15AB1C28F6F41B41F5DEC9B75AEE4"/>
-          </w:pPr>
-          <w:r>
-            <w:rPr>
-              <w:rStyle w:val="PlaceholderText"/>
-            </w:rPr>
-            <w:t>Click or tap here to enter text.</w:t>
-          </w:r>
-        </w:p>
-      </w:docPartBody>
-    </w:docPart>
-    <w:docPart>
-      <w:docPartPr>
-        <w:name w:val="12C19B62AF325B44BF8553B78DD1FC2E"/>
-        <w:category>
-          <w:name w:val="General"/>
-          <w:gallery w:val="placeholder"/>
-        </w:category>
-        <w:types>
-          <w:type w:val="bbPlcHdr"/>
-        </w:types>
-        <w:behaviors>
-          <w:behavior w:val="content"/>
-        </w:behaviors>
-        <w:guid w:val="{389662BC-C475-8C46-BCFC-688CEE98ADE7}"/>
-      </w:docPartPr>
-      <w:docPartBody>
-        <w:p>
-          <w:pPr>
-            <w:pStyle w:val="12C19B62AF325B44BF8553B78DD1FC2E"/>
-          </w:pPr>
-          <w:r>
-            <w:rPr>
-              <w:rStyle w:val="PlaceholderText"/>
-            </w:rPr>
-            <w:t>Click or tap here to enter text.</w:t>
-          </w:r>
-        </w:p>
-      </w:docPartBody>
-    </w:docPart>
-    <w:docPart>
-      <w:docPartPr>
-        <w:name w:val="3B1840E11EB22E46B8D565EF5833EECD"/>
-        <w:category>
-          <w:name w:val="General"/>
-          <w:gallery w:val="placeholder"/>
-        </w:category>
-        <w:types>
-          <w:type w:val="bbPlcHdr"/>
-        </w:types>
-        <w:behaviors>
-          <w:behavior w:val="content"/>
-        </w:behaviors>
-        <w:guid w:val="{12B05F4D-480D-634A-B593-30A2C2626CD0}"/>
-      </w:docPartPr>
-      <w:docPartBody>
-        <w:p>
-          <w:pPr>
-            <w:pStyle w:val="3B1840E11EB22E46B8D565EF5833EECD"/>
           </w:pPr>
           <w:r>
             <w:rPr>
@@ -5694,7 +5494,7 @@
     </w:docPart>
     <w:docPart>
       <w:docPartPr>
-        <w:name w:val="6D227F0B8591E342BBA7883F061EC33F"/>
+        <w:name w:val="1B3F19DCA4511E45A112526561DC3F50"/>
         <w:category>
           <w:name w:val="General"/>
           <w:gallery w:val="placeholder"/>
@@ -5705,92 +5505,25 @@
         <w:behaviors>
           <w:behavior w:val="content"/>
         </w:behaviors>
-        <w:guid w:val="{5156C2CF-0BE3-3D4E-83F6-D1C903E1F31A}"/>
+        <w:guid w:val="{5089656F-0A5D-774B-8EB4-8988F20742F3}"/>
       </w:docPartPr>
       <w:docPartBody>
         <w:p>
           <w:pPr>
-            <w:pBdr>
-              <w:top w:val="single" w:sz="4" w:space="1" w:color="auto"/>
-              <w:left w:val="single" w:sz="4" w:space="4" w:color="auto"/>
-              <w:bottom w:val="single" w:sz="4" w:space="1" w:color="auto"/>
-              <w:right w:val="single" w:sz="4" w:space="4" w:color="auto"/>
-            </w:pBdr>
-            <w:rPr>
-              <w:rFonts w:ascii="Times New Roman" w:hAnsi="Times New Roman" w:cs="Times New Roman"/>
-              <w:color w:val="7F7F7F" w:themeColor="text1" w:themeTint="80"/>
-            </w:rPr>
-          </w:pPr>
-          <w:r>
-            <w:rPr>
-              <w:rFonts w:ascii="Times New Roman" w:hAnsi="Times New Roman" w:cs="Times New Roman"/>
-              <w:color w:val="7F7F7F" w:themeColor="text1" w:themeTint="80"/>
-            </w:rPr>
-            <w:t>A short (~100 words) description of the data</w:t>
-          </w:r>
-        </w:p>
-        <w:p>
-          <w:pPr>
-            <w:pBdr>
-              <w:top w:val="single" w:sz="4" w:space="1" w:color="auto"/>
-              <w:left w:val="single" w:sz="4" w:space="4" w:color="auto"/>
-              <w:bottom w:val="single" w:sz="4" w:space="1" w:color="auto"/>
-              <w:right w:val="single" w:sz="4" w:space="4" w:color="auto"/>
-            </w:pBdr>
-            <w:rPr>
-              <w:rFonts w:ascii="Times New Roman" w:hAnsi="Times New Roman" w:cs="Times New Roman"/>
-              <w:color w:val="7F7F7F" w:themeColor="text1" w:themeTint="80"/>
-            </w:rPr>
-          </w:pPr>
-        </w:p>
-        <w:p>
-          <w:pPr>
-            <w:pBdr>
-              <w:top w:val="single" w:sz="4" w:space="1" w:color="auto"/>
-              <w:left w:val="single" w:sz="4" w:space="4" w:color="auto"/>
-              <w:bottom w:val="single" w:sz="4" w:space="1" w:color="auto"/>
-              <w:right w:val="single" w:sz="4" w:space="4" w:color="auto"/>
-            </w:pBdr>
-            <w:rPr>
-              <w:rFonts w:ascii="Times New Roman" w:hAnsi="Times New Roman" w:cs="Times New Roman"/>
-              <w:color w:val="7F7F7F" w:themeColor="text1" w:themeTint="80"/>
-            </w:rPr>
-          </w:pPr>
-        </w:p>
-        <w:p>
-          <w:pPr>
-            <w:pBdr>
-              <w:top w:val="single" w:sz="4" w:space="1" w:color="auto"/>
-              <w:left w:val="single" w:sz="4" w:space="4" w:color="auto"/>
-              <w:bottom w:val="single" w:sz="4" w:space="1" w:color="auto"/>
-              <w:right w:val="single" w:sz="4" w:space="4" w:color="auto"/>
-            </w:pBdr>
-            <w:rPr>
-              <w:rFonts w:ascii="Times New Roman" w:hAnsi="Times New Roman" w:cs="Times New Roman"/>
-              <w:color w:val="7F7F7F" w:themeColor="text1" w:themeTint="80"/>
-            </w:rPr>
-          </w:pPr>
-        </w:p>
-        <w:p>
-          <w:pPr>
-            <w:pBdr>
-              <w:top w:val="single" w:sz="4" w:space="1" w:color="auto"/>
-              <w:left w:val="single" w:sz="4" w:space="4" w:color="auto"/>
-              <w:bottom w:val="single" w:sz="4" w:space="1" w:color="auto"/>
-              <w:right w:val="single" w:sz="4" w:space="4" w:color="auto"/>
-            </w:pBdr>
-            <w:rPr>
-              <w:rFonts w:ascii="Times New Roman" w:hAnsi="Times New Roman" w:cs="Times New Roman"/>
-              <w:color w:val="7F7F7F" w:themeColor="text1" w:themeTint="80"/>
-            </w:rPr>
-          </w:pPr>
-        </w:p>
-        <w:p/>
+            <w:pStyle w:val="1B3F19DCA4511E45A112526561DC3F50"/>
+          </w:pPr>
+          <w:r>
+            <w:rPr>
+              <w:rStyle w:val="PlaceholderText"/>
+            </w:rPr>
+            <w:t>Click or tap here to enter text.</w:t>
+          </w:r>
+        </w:p>
       </w:docPartBody>
     </w:docPart>
     <w:docPart>
       <w:docPartPr>
-        <w:name w:val="BCC5215ADC1A7F4BBFEB0B10ED607981"/>
+        <w:name w:val="627A6781CFA14540A885D00D04DEE8FA"/>
         <w:category>
           <w:name w:val="General"/>
           <w:gallery w:val="placeholder"/>
@@ -5801,12 +5534,12 @@
         <w:behaviors>
           <w:behavior w:val="content"/>
         </w:behaviors>
-        <w:guid w:val="{E3CB2040-4AA5-1847-B4EA-1C863EC5ECE0}"/>
+        <w:guid w:val="{C2CD3150-50F6-D54A-8F27-BA5885ABC80D}"/>
       </w:docPartPr>
       <w:docPartBody>
         <w:p>
           <w:pPr>
-            <w:pStyle w:val="BCC5215ADC1A7F4BBFEB0B10ED607981"/>
+            <w:pStyle w:val="627A6781CFA14540A885D00D04DEE8FA"/>
           </w:pPr>
           <w:r>
             <w:rPr>
@@ -5819,7 +5552,7 @@
     </w:docPart>
     <w:docPart>
       <w:docPartPr>
-        <w:name w:val="088ABDF202BA9D40A53676FA961EC809"/>
+        <w:name w:val="8F660F8604A1E3439D9E93BD5C3CE476"/>
         <w:category>
           <w:name w:val="General"/>
           <w:gallery w:val="placeholder"/>
@@ -5830,12 +5563,12 @@
         <w:behaviors>
           <w:behavior w:val="content"/>
         </w:behaviors>
-        <w:guid w:val="{83938AA9-6960-1749-B2B5-9C882CFD54EF}"/>
+        <w:guid w:val="{A755EB2A-0C78-D142-9A60-236250B6BE9C}"/>
       </w:docPartPr>
       <w:docPartBody>
         <w:p>
           <w:pPr>
-            <w:pStyle w:val="088ABDF202BA9D40A53676FA961EC809"/>
+            <w:pStyle w:val="8F660F8604A1E3439D9E93BD5C3CE476"/>
           </w:pPr>
           <w:r>
             <w:rPr>
@@ -5848,7 +5581,7 @@
     </w:docPart>
     <w:docPart>
       <w:docPartPr>
-        <w:name w:val="BD7FD11F769D3A4EBF548E10D6F6CC53"/>
+        <w:name w:val="B2775BFAAE92594DA57860C0136063D2"/>
         <w:category>
           <w:name w:val="General"/>
           <w:gallery w:val="placeholder"/>
@@ -5859,24 +5592,368 @@
         <w:behaviors>
           <w:behavior w:val="content"/>
         </w:behaviors>
-        <w:guid w:val="{82585F3B-F454-A84E-A55C-5334DAD67BCB}"/>
+        <w:guid w:val="{C2CD8C56-33B1-D84F-8072-854BFCCD8166}"/>
       </w:docPartPr>
       <w:docPartBody>
         <w:p>
           <w:pPr>
-            <w:pBdr>
-              <w:top w:val="single" w:sz="4" w:space="1" w:color="auto"/>
-              <w:left w:val="single" w:sz="4" w:space="4" w:color="auto"/>
-              <w:bottom w:val="single" w:sz="4" w:space="1" w:color="auto"/>
-              <w:right w:val="single" w:sz="4" w:space="4" w:color="auto"/>
-            </w:pBdr>
-            <w:rPr>
-              <w:rFonts w:ascii="Times New Roman" w:hAnsi="Times New Roman" w:cs="Times New Roman"/>
-              <w:color w:val="7F7F7F" w:themeColor="text1" w:themeTint="80"/>
-            </w:rPr>
-          </w:pPr>
-        </w:p>
-        <w:p/>
+            <w:pStyle w:val="B2775BFAAE92594DA57860C0136063D2"/>
+          </w:pPr>
+          <w:r>
+            <w:rPr>
+              <w:rStyle w:val="PlaceholderText"/>
+            </w:rPr>
+            <w:t>Click or tap here to enter text.</w:t>
+          </w:r>
+        </w:p>
+      </w:docPartBody>
+    </w:docPart>
+    <w:docPart>
+      <w:docPartPr>
+        <w:name w:val="383BB88BFA3AD44A90DF919EF067E3E9"/>
+        <w:category>
+          <w:name w:val="General"/>
+          <w:gallery w:val="placeholder"/>
+        </w:category>
+        <w:types>
+          <w:type w:val="bbPlcHdr"/>
+        </w:types>
+        <w:behaviors>
+          <w:behavior w:val="content"/>
+        </w:behaviors>
+        <w:guid w:val="{030B400E-12E1-A946-AACD-6D15A0499C95}"/>
+      </w:docPartPr>
+      <w:docPartBody>
+        <w:p>
+          <w:pPr>
+            <w:pStyle w:val="383BB88BFA3AD44A90DF919EF067E3E9"/>
+          </w:pPr>
+          <w:r>
+            <w:rPr>
+              <w:rStyle w:val="PlaceholderText"/>
+            </w:rPr>
+            <w:t>Click or tap here to enter text.</w:t>
+          </w:r>
+        </w:p>
+      </w:docPartBody>
+    </w:docPart>
+    <w:docPart>
+      <w:docPartPr>
+        <w:name w:val="067D66AB963A5C4D86AEEDD53F4911B8"/>
+        <w:category>
+          <w:name w:val="General"/>
+          <w:gallery w:val="placeholder"/>
+        </w:category>
+        <w:types>
+          <w:type w:val="bbPlcHdr"/>
+        </w:types>
+        <w:behaviors>
+          <w:behavior w:val="content"/>
+        </w:behaviors>
+        <w:guid w:val="{3954A8BC-BC28-0B42-86AF-D34C90105AAA}"/>
+      </w:docPartPr>
+      <w:docPartBody>
+        <w:p>
+          <w:pPr>
+            <w:pStyle w:val="067D66AB963A5C4D86AEEDD53F4911B8"/>
+          </w:pPr>
+          <w:r>
+            <w:rPr>
+              <w:rStyle w:val="PlaceholderText"/>
+            </w:rPr>
+            <w:t>Click or tap here to enter text.</w:t>
+          </w:r>
+        </w:p>
+      </w:docPartBody>
+    </w:docPart>
+    <w:docPart>
+      <w:docPartPr>
+        <w:name w:val="C655D2C8B0982746BF734F66C2DEE4AF"/>
+        <w:category>
+          <w:name w:val="General"/>
+          <w:gallery w:val="placeholder"/>
+        </w:category>
+        <w:types>
+          <w:type w:val="bbPlcHdr"/>
+        </w:types>
+        <w:behaviors>
+          <w:behavior w:val="content"/>
+        </w:behaviors>
+        <w:guid w:val="{5DA34BA5-4A45-6C46-9816-4647D9ACD919}"/>
+      </w:docPartPr>
+      <w:docPartBody>
+        <w:p>
+          <w:pPr>
+            <w:pStyle w:val="C655D2C8B0982746BF734F66C2DEE4AF"/>
+          </w:pPr>
+          <w:r>
+            <w:rPr>
+              <w:rStyle w:val="PlaceholderText"/>
+            </w:rPr>
+            <w:t>Click or tap here to enter text.</w:t>
+          </w:r>
+        </w:p>
+      </w:docPartBody>
+    </w:docPart>
+    <w:docPart>
+      <w:docPartPr>
+        <w:name w:val="4D7942BC731D4A4B955B05C033CF8CEE"/>
+        <w:category>
+          <w:name w:val="General"/>
+          <w:gallery w:val="placeholder"/>
+        </w:category>
+        <w:types>
+          <w:type w:val="bbPlcHdr"/>
+        </w:types>
+        <w:behaviors>
+          <w:behavior w:val="content"/>
+        </w:behaviors>
+        <w:guid w:val="{A9B48184-8714-B740-969D-04176F043BD8}"/>
+      </w:docPartPr>
+      <w:docPartBody>
+        <w:p>
+          <w:pPr>
+            <w:pStyle w:val="4D7942BC731D4A4B955B05C033CF8CEE"/>
+          </w:pPr>
+          <w:r>
+            <w:rPr>
+              <w:rStyle w:val="PlaceholderText"/>
+            </w:rPr>
+            <w:t>Click or tap here to enter text.</w:t>
+          </w:r>
+        </w:p>
+      </w:docPartBody>
+    </w:docPart>
+    <w:docPart>
+      <w:docPartPr>
+        <w:name w:val="EBC2F6478F62E549B1F074E706519ECA"/>
+        <w:category>
+          <w:name w:val="General"/>
+          <w:gallery w:val="placeholder"/>
+        </w:category>
+        <w:types>
+          <w:type w:val="bbPlcHdr"/>
+        </w:types>
+        <w:behaviors>
+          <w:behavior w:val="content"/>
+        </w:behaviors>
+        <w:guid w:val="{10AF353A-9193-B340-9564-4F5D1E6CB8AC}"/>
+      </w:docPartPr>
+      <w:docPartBody>
+        <w:p>
+          <w:pPr>
+            <w:pStyle w:val="EBC2F6478F62E549B1F074E706519ECA"/>
+          </w:pPr>
+          <w:r>
+            <w:rPr>
+              <w:rStyle w:val="PlaceholderText"/>
+            </w:rPr>
+            <w:t>Click or tap here to enter text.</w:t>
+          </w:r>
+        </w:p>
+      </w:docPartBody>
+    </w:docPart>
+    <w:docPart>
+      <w:docPartPr>
+        <w:name w:val="E7B41AAF89F0C04BA754D4688680CF6E"/>
+        <w:category>
+          <w:name w:val="General"/>
+          <w:gallery w:val="placeholder"/>
+        </w:category>
+        <w:types>
+          <w:type w:val="bbPlcHdr"/>
+        </w:types>
+        <w:behaviors>
+          <w:behavior w:val="content"/>
+        </w:behaviors>
+        <w:guid w:val="{A913247C-2D01-7B41-94AF-2400BE55FB49}"/>
+      </w:docPartPr>
+      <w:docPartBody>
+        <w:p>
+          <w:pPr>
+            <w:pStyle w:val="E7B41AAF89F0C04BA754D4688680CF6E"/>
+          </w:pPr>
+          <w:r>
+            <w:rPr>
+              <w:rStyle w:val="PlaceholderText"/>
+            </w:rPr>
+            <w:t>Click or tap here to enter text.</w:t>
+          </w:r>
+        </w:p>
+      </w:docPartBody>
+    </w:docPart>
+    <w:docPart>
+      <w:docPartPr>
+        <w:name w:val="D14AE48A279C164796CADBCB8036FD6A"/>
+        <w:category>
+          <w:name w:val="General"/>
+          <w:gallery w:val="placeholder"/>
+        </w:category>
+        <w:types>
+          <w:type w:val="bbPlcHdr"/>
+        </w:types>
+        <w:behaviors>
+          <w:behavior w:val="content"/>
+        </w:behaviors>
+        <w:guid w:val="{5CFC411C-FA3D-544E-8A80-28726ED69DE6}"/>
+      </w:docPartPr>
+      <w:docPartBody>
+        <w:p>
+          <w:pPr>
+            <w:pStyle w:val="D14AE48A279C164796CADBCB8036FD6A"/>
+          </w:pPr>
+          <w:r>
+            <w:rPr>
+              <w:rStyle w:val="PlaceholderText"/>
+            </w:rPr>
+            <w:t>Click or tap here to enter text.</w:t>
+          </w:r>
+        </w:p>
+      </w:docPartBody>
+    </w:docPart>
+    <w:docPart>
+      <w:docPartPr>
+        <w:name w:val="BE77E7DA29E0A144AFB9B3F4D9225D16"/>
+        <w:category>
+          <w:name w:val="General"/>
+          <w:gallery w:val="placeholder"/>
+        </w:category>
+        <w:types>
+          <w:type w:val="bbPlcHdr"/>
+        </w:types>
+        <w:behaviors>
+          <w:behavior w:val="content"/>
+        </w:behaviors>
+        <w:guid w:val="{534FA845-260F-CD4B-9912-CCE0B245B685}"/>
+      </w:docPartPr>
+      <w:docPartBody>
+        <w:p>
+          <w:pPr>
+            <w:pStyle w:val="BE77E7DA29E0A144AFB9B3F4D9225D16"/>
+          </w:pPr>
+          <w:r>
+            <w:rPr>
+              <w:rStyle w:val="PlaceholderText"/>
+            </w:rPr>
+            <w:t>Click or tap here to enter text.</w:t>
+          </w:r>
+        </w:p>
+      </w:docPartBody>
+    </w:docPart>
+    <w:docPart>
+      <w:docPartPr>
+        <w:name w:val="90F28A55654CEE48883958EDDE4C8BFC"/>
+        <w:category>
+          <w:name w:val="General"/>
+          <w:gallery w:val="placeholder"/>
+        </w:category>
+        <w:types>
+          <w:type w:val="bbPlcHdr"/>
+        </w:types>
+        <w:behaviors>
+          <w:behavior w:val="content"/>
+        </w:behaviors>
+        <w:guid w:val="{4EB9A993-8497-B943-AE60-45C7DA1C57D1}"/>
+      </w:docPartPr>
+      <w:docPartBody>
+        <w:p>
+          <w:pPr>
+            <w:pStyle w:val="90F28A55654CEE48883958EDDE4C8BFC"/>
+          </w:pPr>
+          <w:r>
+            <w:rPr>
+              <w:rStyle w:val="PlaceholderText"/>
+            </w:rPr>
+            <w:t>Click or tap here to enter text.</w:t>
+          </w:r>
+        </w:p>
+      </w:docPartBody>
+    </w:docPart>
+    <w:docPart>
+      <w:docPartPr>
+        <w:name w:val="9CC6D9F8E0332E41989A760FD44FC703"/>
+        <w:category>
+          <w:name w:val="General"/>
+          <w:gallery w:val="placeholder"/>
+        </w:category>
+        <w:types>
+          <w:type w:val="bbPlcHdr"/>
+        </w:types>
+        <w:behaviors>
+          <w:behavior w:val="content"/>
+        </w:behaviors>
+        <w:guid w:val="{0BEE9C8F-A2F9-DE4F-9600-42C0A29BE355}"/>
+      </w:docPartPr>
+      <w:docPartBody>
+        <w:p>
+          <w:pPr>
+            <w:pStyle w:val="9CC6D9F8E0332E41989A760FD44FC703"/>
+          </w:pPr>
+          <w:r>
+            <w:rPr>
+              <w:rStyle w:val="PlaceholderText"/>
+            </w:rPr>
+            <w:t>Click or tap here to enter text.</w:t>
+          </w:r>
+        </w:p>
+      </w:docPartBody>
+    </w:docPart>
+    <w:docPart>
+      <w:docPartPr>
+        <w:name w:val="A8E88FEB4BB90A4B82E40DC88951609C"/>
+        <w:category>
+          <w:name w:val="General"/>
+          <w:gallery w:val="placeholder"/>
+        </w:category>
+        <w:types>
+          <w:type w:val="bbPlcHdr"/>
+        </w:types>
+        <w:behaviors>
+          <w:behavior w:val="content"/>
+        </w:behaviors>
+        <w:guid w:val="{D85711F6-A8DA-0846-B105-2E64174DEEBB}"/>
+      </w:docPartPr>
+      <w:docPartBody>
+        <w:p>
+          <w:pPr>
+            <w:pStyle w:val="A8E88FEB4BB90A4B82E40DC88951609C"/>
+          </w:pPr>
+          <w:r>
+            <w:rPr>
+              <w:rStyle w:val="PlaceholderText"/>
+            </w:rPr>
+            <w:t>Click or tap here to enter text.</w:t>
+          </w:r>
+        </w:p>
+      </w:docPartBody>
+    </w:docPart>
+    <w:docPart>
+      <w:docPartPr>
+        <w:name w:val="49C50B56ED49D443B6FDA4A52798D926"/>
+        <w:category>
+          <w:name w:val="General"/>
+          <w:gallery w:val="placeholder"/>
+        </w:category>
+        <w:types>
+          <w:type w:val="bbPlcHdr"/>
+        </w:types>
+        <w:behaviors>
+          <w:behavior w:val="content"/>
+        </w:behaviors>
+        <w:guid w:val="{2A84A119-88E1-7042-89E8-FAA1D2CB36AD}"/>
+      </w:docPartPr>
+      <w:docPartBody>
+        <w:p>
+          <w:pPr>
+            <w:pStyle w:val="49C50B56ED49D443B6FDA4A52798D926"/>
+          </w:pPr>
+          <w:r>
+            <w:rPr>
+              <w:rStyle w:val="PlaceholderText"/>
+            </w:rPr>
+            <w:t>Click or tap here to enter text.</w:t>
+          </w:r>
+        </w:p>
       </w:docPartBody>
     </w:docPart>
   </w:docParts>
@@ -5970,8 +6047,30 @@
   <w:rsids>
     <w:rsidRoot w:val="0003729C"/>
     <w:rsid w:val="0003729C"/>
+    <w:rsid w:val="0004116D"/>
     <w:rsid w:val="000C7A64"/>
+    <w:rsid w:val="000F7E2C"/>
+    <w:rsid w:val="00100076"/>
     <w:rsid w:val="00272790"/>
+    <w:rsid w:val="00306F82"/>
+    <w:rsid w:val="00347F5C"/>
+    <w:rsid w:val="004B7D5F"/>
+    <w:rsid w:val="004D37D2"/>
+    <w:rsid w:val="00560CB6"/>
+    <w:rsid w:val="005F712F"/>
+    <w:rsid w:val="00720C08"/>
+    <w:rsid w:val="009E646A"/>
+    <w:rsid w:val="00A05D07"/>
+    <w:rsid w:val="00A44EDC"/>
+    <w:rsid w:val="00B015E6"/>
+    <w:rsid w:val="00BB1E43"/>
+    <w:rsid w:val="00BB2866"/>
+    <w:rsid w:val="00BF58BB"/>
+    <w:rsid w:val="00C36457"/>
+    <w:rsid w:val="00C64D42"/>
+    <w:rsid w:val="00CA3A19"/>
+    <w:rsid w:val="00CF0C2B"/>
+    <w:rsid w:val="00E44832"/>
     <w:rsid w:val="00F846C6"/>
   </w:rsids>
   <m:mathPr>
@@ -6430,7 +6529,7 @@
     <w:basedOn w:val="DefaultParagraphFont"/>
     <w:uiPriority w:val="99"/>
     <w:semiHidden/>
-    <w:rsid w:val="0003729C"/>
+    <w:rsid w:val="00A44EDC"/>
     <w:rPr>
       <w:color w:val="808080"/>
     </w:rPr>
@@ -6498,6 +6597,98 @@
   <w:style w:type="paragraph" w:customStyle="1" w:styleId="088ABDF202BA9D40A53676FA961EC809">
     <w:name w:val="088ABDF202BA9D40A53676FA961EC809"/>
     <w:rsid w:val="0003729C"/>
+  </w:style>
+  <w:style w:type="paragraph" w:customStyle="1" w:styleId="2EE1A74F37429C46A0EA4699C7E5FC50">
+    <w:name w:val="2EE1A74F37429C46A0EA4699C7E5FC50"/>
+    <w:rsid w:val="00C36457"/>
+  </w:style>
+  <w:style w:type="paragraph" w:customStyle="1" w:styleId="1551800380082C4A9766A54B7B511E9D">
+    <w:name w:val="1551800380082C4A9766A54B7B511E9D"/>
+    <w:rsid w:val="00C36457"/>
+  </w:style>
+  <w:style w:type="paragraph" w:customStyle="1" w:styleId="AFF15CF2EB090A4F9D6085AB3FF625CC">
+    <w:name w:val="AFF15CF2EB090A4F9D6085AB3FF625CC"/>
+    <w:rsid w:val="00C36457"/>
+  </w:style>
+  <w:style w:type="paragraph" w:customStyle="1" w:styleId="1B3F19DCA4511E45A112526561DC3F50">
+    <w:name w:val="1B3F19DCA4511E45A112526561DC3F50"/>
+    <w:rsid w:val="000F7E2C"/>
+  </w:style>
+  <w:style w:type="paragraph" w:customStyle="1" w:styleId="627A6781CFA14540A885D00D04DEE8FA">
+    <w:name w:val="627A6781CFA14540A885D00D04DEE8FA"/>
+    <w:rsid w:val="000F7E2C"/>
+  </w:style>
+  <w:style w:type="paragraph" w:customStyle="1" w:styleId="8F660F8604A1E3439D9E93BD5C3CE476">
+    <w:name w:val="8F660F8604A1E3439D9E93BD5C3CE476"/>
+    <w:rsid w:val="000F7E2C"/>
+  </w:style>
+  <w:style w:type="paragraph" w:customStyle="1" w:styleId="C482C46D38F134438BD662F6878B83C9">
+    <w:name w:val="C482C46D38F134438BD662F6878B83C9"/>
+    <w:rsid w:val="000F7E2C"/>
+  </w:style>
+  <w:style w:type="paragraph" w:customStyle="1" w:styleId="B2775BFAAE92594DA57860C0136063D2">
+    <w:name w:val="B2775BFAAE92594DA57860C0136063D2"/>
+    <w:rsid w:val="000F7E2C"/>
+  </w:style>
+  <w:style w:type="paragraph" w:customStyle="1" w:styleId="383BB88BFA3AD44A90DF919EF067E3E9">
+    <w:name w:val="383BB88BFA3AD44A90DF919EF067E3E9"/>
+    <w:rsid w:val="00A05D07"/>
+  </w:style>
+  <w:style w:type="paragraph" w:customStyle="1" w:styleId="9AF8461135888C4AA00277A7A09D196E">
+    <w:name w:val="9AF8461135888C4AA00277A7A09D196E"/>
+    <w:rsid w:val="004B7D5F"/>
+  </w:style>
+  <w:style w:type="paragraph" w:customStyle="1" w:styleId="176964A4C8FEE84781D93A531345F9FC">
+    <w:name w:val="176964A4C8FEE84781D93A531345F9FC"/>
+    <w:rsid w:val="004B7D5F"/>
+  </w:style>
+  <w:style w:type="paragraph" w:customStyle="1" w:styleId="4F43918AC380C94BBE9FD501FC8A72DB">
+    <w:name w:val="4F43918AC380C94BBE9FD501FC8A72DB"/>
+    <w:rsid w:val="00BB2866"/>
+  </w:style>
+  <w:style w:type="paragraph" w:customStyle="1" w:styleId="067D66AB963A5C4D86AEEDD53F4911B8">
+    <w:name w:val="067D66AB963A5C4D86AEEDD53F4911B8"/>
+    <w:rsid w:val="00BB2866"/>
+  </w:style>
+  <w:style w:type="paragraph" w:customStyle="1" w:styleId="C655D2C8B0982746BF734F66C2DEE4AF">
+    <w:name w:val="C655D2C8B0982746BF734F66C2DEE4AF"/>
+    <w:rsid w:val="00BB2866"/>
+  </w:style>
+  <w:style w:type="paragraph" w:customStyle="1" w:styleId="4D7942BC731D4A4B955B05C033CF8CEE">
+    <w:name w:val="4D7942BC731D4A4B955B05C033CF8CEE"/>
+    <w:rsid w:val="00BB2866"/>
+  </w:style>
+  <w:style w:type="paragraph" w:customStyle="1" w:styleId="EBC2F6478F62E549B1F074E706519ECA">
+    <w:name w:val="EBC2F6478F62E549B1F074E706519ECA"/>
+    <w:rsid w:val="00BB2866"/>
+  </w:style>
+  <w:style w:type="paragraph" w:customStyle="1" w:styleId="E7B41AAF89F0C04BA754D4688680CF6E">
+    <w:name w:val="E7B41AAF89F0C04BA754D4688680CF6E"/>
+    <w:rsid w:val="00560CB6"/>
+  </w:style>
+  <w:style w:type="paragraph" w:customStyle="1" w:styleId="D14AE48A279C164796CADBCB8036FD6A">
+    <w:name w:val="D14AE48A279C164796CADBCB8036FD6A"/>
+    <w:rsid w:val="00560CB6"/>
+  </w:style>
+  <w:style w:type="paragraph" w:customStyle="1" w:styleId="BE77E7DA29E0A144AFB9B3F4D9225D16">
+    <w:name w:val="BE77E7DA29E0A144AFB9B3F4D9225D16"/>
+    <w:rsid w:val="00560CB6"/>
+  </w:style>
+  <w:style w:type="paragraph" w:customStyle="1" w:styleId="90F28A55654CEE48883958EDDE4C8BFC">
+    <w:name w:val="90F28A55654CEE48883958EDDE4C8BFC"/>
+    <w:rsid w:val="00A44EDC"/>
+  </w:style>
+  <w:style w:type="paragraph" w:customStyle="1" w:styleId="9CC6D9F8E0332E41989A760FD44FC703">
+    <w:name w:val="9CC6D9F8E0332E41989A760FD44FC703"/>
+    <w:rsid w:val="00A44EDC"/>
+  </w:style>
+  <w:style w:type="paragraph" w:customStyle="1" w:styleId="A8E88FEB4BB90A4B82E40DC88951609C">
+    <w:name w:val="A8E88FEB4BB90A4B82E40DC88951609C"/>
+    <w:rsid w:val="00A44EDC"/>
+  </w:style>
+  <w:style w:type="paragraph" w:customStyle="1" w:styleId="49C50B56ED49D443B6FDA4A52798D926">
+    <w:name w:val="49C50B56ED49D443B6FDA4A52798D926"/>
+    <w:rsid w:val="00A44EDC"/>
   </w:style>
 </w:styles>
 </file>

</xml_diff>

<commit_message>
update acc form and instructions in light of T&M launch
</commit_message>
<xml_diff>
--- a/assets/acc_form.docx
+++ b/assets/acc_form.docx
@@ -1,6 +1,6 @@
 
 <file path=word/document.xml><?xml version="1.0" encoding="utf-8"?>
-<w:document xmlns:wpc="http://schemas.microsoft.com/office/word/2010/wordprocessingCanvas" xmlns:cx="http://schemas.microsoft.com/office/drawing/2014/chartex" xmlns:cx1="http://schemas.microsoft.com/office/drawing/2015/9/8/chartex" xmlns:cx2="http://schemas.microsoft.com/office/drawing/2015/10/21/chartex" xmlns:cx3="http://schemas.microsoft.com/office/drawing/2016/5/9/chartex" xmlns:cx4="http://schemas.microsoft.com/office/drawing/2016/5/10/chartex" xmlns:cx5="http://schemas.microsoft.com/office/drawing/2016/5/11/chartex" xmlns:cx6="http://schemas.microsoft.com/office/drawing/2016/5/12/chartex" xmlns:cx7="http://schemas.microsoft.com/office/drawing/2016/5/13/chartex" xmlns:cx8="http://schemas.microsoft.com/office/drawing/2016/5/14/chartex" xmlns:mc="http://schemas.openxmlformats.org/markup-compatibility/2006" xmlns:aink="http://schemas.microsoft.com/office/drawing/2016/ink" xmlns:am3d="http://schemas.microsoft.com/office/drawing/2017/model3d" xmlns:o="urn:schemas-microsoft-com:office:office" xmlns:r="http://schemas.openxmlformats.org/officeDocument/2006/relationships" xmlns:m="http://schemas.openxmlformats.org/officeDocument/2006/math" xmlns:v="urn:schemas-microsoft-com:vml" xmlns:wp14="http://schemas.microsoft.com/office/word/2010/wordprocessingDrawing" xmlns:wp="http://schemas.openxmlformats.org/drawingml/2006/wordprocessingDrawing" xmlns:w10="urn:schemas-microsoft-com:office:word" xmlns:w="http://schemas.openxmlformats.org/wordprocessingml/2006/main" xmlns:w14="http://schemas.microsoft.com/office/word/2010/wordml" xmlns:w15="http://schemas.microsoft.com/office/word/2012/wordml" xmlns:w16cid="http://schemas.microsoft.com/office/word/2016/wordml/cid" xmlns:w16se="http://schemas.microsoft.com/office/word/2015/wordml/symex" xmlns:wpg="http://schemas.microsoft.com/office/word/2010/wordprocessingGroup" xmlns:wpi="http://schemas.microsoft.com/office/word/2010/wordprocessingInk" xmlns:wne="http://schemas.microsoft.com/office/word/2006/wordml" xmlns:wps="http://schemas.microsoft.com/office/word/2010/wordprocessingShape" mc:Ignorable="w14 w15 w16se w16cid wp14">
+<w:document xmlns:wpc="http://schemas.microsoft.com/office/word/2010/wordprocessingCanvas" xmlns:cx="http://schemas.microsoft.com/office/drawing/2014/chartex" xmlns:cx1="http://schemas.microsoft.com/office/drawing/2015/9/8/chartex" xmlns:cx2="http://schemas.microsoft.com/office/drawing/2015/10/21/chartex" xmlns:cx3="http://schemas.microsoft.com/office/drawing/2016/5/9/chartex" xmlns:cx4="http://schemas.microsoft.com/office/drawing/2016/5/10/chartex" xmlns:cx5="http://schemas.microsoft.com/office/drawing/2016/5/11/chartex" xmlns:cx6="http://schemas.microsoft.com/office/drawing/2016/5/12/chartex" xmlns:cx7="http://schemas.microsoft.com/office/drawing/2016/5/13/chartex" xmlns:cx8="http://schemas.microsoft.com/office/drawing/2016/5/14/chartex" xmlns:mc="http://schemas.openxmlformats.org/markup-compatibility/2006" xmlns:aink="http://schemas.microsoft.com/office/drawing/2016/ink" xmlns:am3d="http://schemas.microsoft.com/office/drawing/2017/model3d" xmlns:o="urn:schemas-microsoft-com:office:office" xmlns:r="http://schemas.openxmlformats.org/officeDocument/2006/relationships" xmlns:m="http://schemas.openxmlformats.org/officeDocument/2006/math" xmlns:v="urn:schemas-microsoft-com:vml" xmlns:wp14="http://schemas.microsoft.com/office/word/2010/wordprocessingDrawing" xmlns:wp="http://schemas.openxmlformats.org/drawingml/2006/wordprocessingDrawing" xmlns:w10="urn:schemas-microsoft-com:office:word" xmlns:w="http://schemas.openxmlformats.org/wordprocessingml/2006/main" xmlns:w14="http://schemas.microsoft.com/office/word/2010/wordml" xmlns:w15="http://schemas.microsoft.com/office/word/2012/wordml" xmlns:w16cex="http://schemas.microsoft.com/office/word/2018/wordml/cex" xmlns:w16cid="http://schemas.microsoft.com/office/word/2016/wordml/cid" xmlns:w16="http://schemas.microsoft.com/office/word/2018/wordml" xmlns:w16sdtdh="http://schemas.microsoft.com/office/word/2020/wordml/sdtdatahash" xmlns:w16se="http://schemas.microsoft.com/office/word/2015/wordml/symex" xmlns:wpg="http://schemas.microsoft.com/office/word/2010/wordprocessingGroup" xmlns:wpi="http://schemas.microsoft.com/office/word/2010/wordprocessingInk" xmlns:wne="http://schemas.microsoft.com/office/word/2006/wordml" xmlns:wps="http://schemas.microsoft.com/office/word/2010/wordprocessingShape" mc:Ignorable="w14 w15 w16se w16cid w16 w16cex w16sdtdh wp14">
   <w:body>
     <w:p>
       <w:pPr>
@@ -3037,7 +3037,44 @@
         </w:sdtContent>
       </w:sdt>
       <w:r>
-        <w:t xml:space="preserve"> Any numbers proviided in text in the paper </w:t>
+        <w:t xml:space="preserve"> Any numbers provided in text in the paper</w:t>
+      </w:r>
+    </w:p>
+    <w:p>
+      <w:sdt>
+        <w:sdtPr>
+          <w:rPr>
+            <w:rFonts w:ascii="MS Gothic" w:eastAsia="MS Gothic" w:hAnsi="MS Gothic" w:cs="MS Gothic"/>
+          </w:rPr>
+          <w:id w:val="1516654062"/>
+          <w14:checkbox>
+            <w14:checked w14:val="0"/>
+            <w14:checkedState w14:val="2612" w14:font="MS Gothic"/>
+            <w14:uncheckedState w14:val="2610" w14:font="MS Gothic"/>
+          </w14:checkbox>
+        </w:sdtPr>
+        <w:sdtContent>
+          <w:r>
+            <w:rPr>
+              <w:rFonts w:ascii="MS Gothic" w:eastAsia="MS Gothic" w:hAnsi="MS Gothic" w:cs="MS Gothic" w:hint="eastAsia"/>
+            </w:rPr>
+            <w:t>☐</w:t>
+          </w:r>
+        </w:sdtContent>
+      </w:sdt>
+      <w:r>
+        <w:t xml:space="preserve"> </w:t>
+      </w:r>
+      <w:r>
+        <w:t xml:space="preserve">The computational method(s) presented in the paper (i.e., code is </w:t>
+      </w:r>
+      <w:proofErr w:type="gramStart"/>
+      <w:r>
+        <w:t>provided that</w:t>
+      </w:r>
+      <w:proofErr w:type="gramEnd"/>
+      <w:r>
+        <w:t xml:space="preserve"> implements the method(s))</w:t>
       </w:r>
     </w:p>
     <w:p>
@@ -3892,7 +3929,7 @@
 </file>
 
 <file path=word/comments.xml><?xml version="1.0" encoding="utf-8"?>
-<w:comments xmlns:wpc="http://schemas.microsoft.com/office/word/2010/wordprocessingCanvas" xmlns:cx="http://schemas.microsoft.com/office/drawing/2014/chartex" xmlns:cx1="http://schemas.microsoft.com/office/drawing/2015/9/8/chartex" xmlns:cx2="http://schemas.microsoft.com/office/drawing/2015/10/21/chartex" xmlns:cx3="http://schemas.microsoft.com/office/drawing/2016/5/9/chartex" xmlns:cx4="http://schemas.microsoft.com/office/drawing/2016/5/10/chartex" xmlns:cx5="http://schemas.microsoft.com/office/drawing/2016/5/11/chartex" xmlns:cx6="http://schemas.microsoft.com/office/drawing/2016/5/12/chartex" xmlns:cx7="http://schemas.microsoft.com/office/drawing/2016/5/13/chartex" xmlns:cx8="http://schemas.microsoft.com/office/drawing/2016/5/14/chartex" xmlns:mc="http://schemas.openxmlformats.org/markup-compatibility/2006" xmlns:aink="http://schemas.microsoft.com/office/drawing/2016/ink" xmlns:am3d="http://schemas.microsoft.com/office/drawing/2017/model3d" xmlns:o="urn:schemas-microsoft-com:office:office" xmlns:r="http://schemas.openxmlformats.org/officeDocument/2006/relationships" xmlns:m="http://schemas.openxmlformats.org/officeDocument/2006/math" xmlns:v="urn:schemas-microsoft-com:vml" xmlns:wp14="http://schemas.microsoft.com/office/word/2010/wordprocessingDrawing" xmlns:wp="http://schemas.openxmlformats.org/drawingml/2006/wordprocessingDrawing" xmlns:w10="urn:schemas-microsoft-com:office:word" xmlns:w="http://schemas.openxmlformats.org/wordprocessingml/2006/main" xmlns:w14="http://schemas.microsoft.com/office/word/2010/wordml" xmlns:w15="http://schemas.microsoft.com/office/word/2012/wordml" xmlns:w16cid="http://schemas.microsoft.com/office/word/2016/wordml/cid" xmlns:w16se="http://schemas.microsoft.com/office/word/2015/wordml/symex" xmlns:wpg="http://schemas.microsoft.com/office/word/2010/wordprocessingGroup" xmlns:wpi="http://schemas.microsoft.com/office/word/2010/wordprocessingInk" xmlns:wne="http://schemas.microsoft.com/office/word/2006/wordml" xmlns:wps="http://schemas.microsoft.com/office/word/2010/wordprocessingShape" mc:Ignorable="w14 w15 w16se w16cid wp14">
+<w:comments xmlns:wpc="http://schemas.microsoft.com/office/word/2010/wordprocessingCanvas" xmlns:cx="http://schemas.microsoft.com/office/drawing/2014/chartex" xmlns:cx1="http://schemas.microsoft.com/office/drawing/2015/9/8/chartex" xmlns:cx2="http://schemas.microsoft.com/office/drawing/2015/10/21/chartex" xmlns:cx3="http://schemas.microsoft.com/office/drawing/2016/5/9/chartex" xmlns:cx4="http://schemas.microsoft.com/office/drawing/2016/5/10/chartex" xmlns:cx5="http://schemas.microsoft.com/office/drawing/2016/5/11/chartex" xmlns:cx6="http://schemas.microsoft.com/office/drawing/2016/5/12/chartex" xmlns:cx7="http://schemas.microsoft.com/office/drawing/2016/5/13/chartex" xmlns:cx8="http://schemas.microsoft.com/office/drawing/2016/5/14/chartex" xmlns:mc="http://schemas.openxmlformats.org/markup-compatibility/2006" xmlns:aink="http://schemas.microsoft.com/office/drawing/2016/ink" xmlns:am3d="http://schemas.microsoft.com/office/drawing/2017/model3d" xmlns:o="urn:schemas-microsoft-com:office:office" xmlns:r="http://schemas.openxmlformats.org/officeDocument/2006/relationships" xmlns:m="http://schemas.openxmlformats.org/officeDocument/2006/math" xmlns:v="urn:schemas-microsoft-com:vml" xmlns:wp14="http://schemas.microsoft.com/office/word/2010/wordprocessingDrawing" xmlns:wp="http://schemas.openxmlformats.org/drawingml/2006/wordprocessingDrawing" xmlns:w10="urn:schemas-microsoft-com:office:word" xmlns:w="http://schemas.openxmlformats.org/wordprocessingml/2006/main" xmlns:w14="http://schemas.microsoft.com/office/word/2010/wordml" xmlns:w15="http://schemas.microsoft.com/office/word/2012/wordml" xmlns:w16cex="http://schemas.microsoft.com/office/word/2018/wordml/cex" xmlns:w16cid="http://schemas.microsoft.com/office/word/2016/wordml/cid" xmlns:w16="http://schemas.microsoft.com/office/word/2018/wordml" xmlns:w16sdtdh="http://schemas.microsoft.com/office/word/2020/wordml/sdtdatahash" xmlns:w16se="http://schemas.microsoft.com/office/word/2015/wordml/symex" xmlns:wpg="http://schemas.microsoft.com/office/word/2010/wordprocessingGroup" xmlns:wpi="http://schemas.microsoft.com/office/word/2010/wordprocessingInk" xmlns:wne="http://schemas.microsoft.com/office/word/2006/wordml" xmlns:wps="http://schemas.microsoft.com/office/word/2010/wordprocessingShape" mc:Ignorable="w14 w15 w16se w16cid w16 w16cex w16sdtdh wp14">
   <w:comment w:id="1" w:author="Author" w:initials="A">
     <w:p>
       <w:pPr>
@@ -3905,13 +3942,24 @@
         <w:annotationRef/>
       </w:r>
       <w:r>
-        <w:t xml:space="preserve"> </w:t>
-      </w:r>
-      <w:r>
         <w:rPr>
           <w:rFonts w:hint="eastAsia"/>
         </w:rPr>
-        <w:t xml:space="preserve">This document will be read by readers after an accepted manuscript is published so please phrase your responses for future readers. </w:t>
+        <w:t xml:space="preserve">This document will be read by readers after an accepted manuscript is published </w:t>
+      </w:r>
+      <w:proofErr w:type="gramStart"/>
+      <w:r>
+        <w:rPr>
+          <w:rFonts w:hint="eastAsia"/>
+        </w:rPr>
+        <w:t>so</w:t>
+      </w:r>
+      <w:proofErr w:type="gramEnd"/>
+      <w:r>
+        <w:rPr>
+          <w:rFonts w:hint="eastAsia"/>
+        </w:rPr>
+        <w:t xml:space="preserve"> please phrase your responses for future readers. </w:t>
       </w:r>
       <w:r>
         <w:t xml:space="preserve">Please see </w:t>
@@ -4178,6 +4226,18 @@
       <w:r>
         <w:t xml:space="preserve"> code. If necessary, more details can be provided in files that accompany the code.</w:t>
       </w:r>
+      <w:r>
+        <w:t xml:space="preserve"> </w:t>
+      </w:r>
+      <w:r>
+        <w:t xml:space="preserve">If no </w:t>
+      </w:r>
+      <w:r>
+        <w:t xml:space="preserve">code </w:t>
+      </w:r>
+      <w:r>
+        <w:t>is provided, please state this and say why (e.g., if the paper contains no computational work).</w:t>
+      </w:r>
     </w:p>
   </w:comment>
   <w:comment w:id="19" w:author="Author" w:date="2020-04-25T15:22:00Z" w:initials="CP">
@@ -4332,6 +4392,9 @@
       </w:r>
       <w:r>
         <w:t xml:space="preserve"> Additional details can be provided in file(s) accompanying the reproducibility materials.</w:t>
+      </w:r>
+      <w:r>
+        <w:t xml:space="preserve"> If no workflow is provided, please state this and say why (e.g., if the paper contains no computational work).</w:t>
       </w:r>
     </w:p>
   </w:comment>
@@ -4380,7 +4443,7 @@
 </file>
 
 <file path=word/commentsExtended.xml><?xml version="1.0" encoding="utf-8"?>
-<w15:commentsEx xmlns:wpc="http://schemas.microsoft.com/office/word/2010/wordprocessingCanvas" xmlns:cx="http://schemas.microsoft.com/office/drawing/2014/chartex" xmlns:cx1="http://schemas.microsoft.com/office/drawing/2015/9/8/chartex" xmlns:cx2="http://schemas.microsoft.com/office/drawing/2015/10/21/chartex" xmlns:cx3="http://schemas.microsoft.com/office/drawing/2016/5/9/chartex" xmlns:cx4="http://schemas.microsoft.com/office/drawing/2016/5/10/chartex" xmlns:cx5="http://schemas.microsoft.com/office/drawing/2016/5/11/chartex" xmlns:cx6="http://schemas.microsoft.com/office/drawing/2016/5/12/chartex" xmlns:cx7="http://schemas.microsoft.com/office/drawing/2016/5/13/chartex" xmlns:cx8="http://schemas.microsoft.com/office/drawing/2016/5/14/chartex" xmlns:mc="http://schemas.openxmlformats.org/markup-compatibility/2006" xmlns:aink="http://schemas.microsoft.com/office/drawing/2016/ink" xmlns:am3d="http://schemas.microsoft.com/office/drawing/2017/model3d" xmlns:o="urn:schemas-microsoft-com:office:office" xmlns:r="http://schemas.openxmlformats.org/officeDocument/2006/relationships" xmlns:m="http://schemas.openxmlformats.org/officeDocument/2006/math" xmlns:v="urn:schemas-microsoft-com:vml" xmlns:wp14="http://schemas.microsoft.com/office/word/2010/wordprocessingDrawing" xmlns:wp="http://schemas.openxmlformats.org/drawingml/2006/wordprocessingDrawing" xmlns:w10="urn:schemas-microsoft-com:office:word" xmlns:w="http://schemas.openxmlformats.org/wordprocessingml/2006/main" xmlns:w14="http://schemas.microsoft.com/office/word/2010/wordml" xmlns:w15="http://schemas.microsoft.com/office/word/2012/wordml" xmlns:w16cid="http://schemas.microsoft.com/office/word/2016/wordml/cid" xmlns:w16se="http://schemas.microsoft.com/office/word/2015/wordml/symex" xmlns:wpg="http://schemas.microsoft.com/office/word/2010/wordprocessingGroup" xmlns:wpi="http://schemas.microsoft.com/office/word/2010/wordprocessingInk" xmlns:wne="http://schemas.microsoft.com/office/word/2006/wordml" xmlns:wps="http://schemas.microsoft.com/office/word/2010/wordprocessingShape" mc:Ignorable="w14 w15 w16se w16cid wp14">
+<w15:commentsEx xmlns:wpc="http://schemas.microsoft.com/office/word/2010/wordprocessingCanvas" xmlns:cx="http://schemas.microsoft.com/office/drawing/2014/chartex" xmlns:cx1="http://schemas.microsoft.com/office/drawing/2015/9/8/chartex" xmlns:cx2="http://schemas.microsoft.com/office/drawing/2015/10/21/chartex" xmlns:cx3="http://schemas.microsoft.com/office/drawing/2016/5/9/chartex" xmlns:cx4="http://schemas.microsoft.com/office/drawing/2016/5/10/chartex" xmlns:cx5="http://schemas.microsoft.com/office/drawing/2016/5/11/chartex" xmlns:cx6="http://schemas.microsoft.com/office/drawing/2016/5/12/chartex" xmlns:cx7="http://schemas.microsoft.com/office/drawing/2016/5/13/chartex" xmlns:cx8="http://schemas.microsoft.com/office/drawing/2016/5/14/chartex" xmlns:mc="http://schemas.openxmlformats.org/markup-compatibility/2006" xmlns:aink="http://schemas.microsoft.com/office/drawing/2016/ink" xmlns:am3d="http://schemas.microsoft.com/office/drawing/2017/model3d" xmlns:o="urn:schemas-microsoft-com:office:office" xmlns:r="http://schemas.openxmlformats.org/officeDocument/2006/relationships" xmlns:m="http://schemas.openxmlformats.org/officeDocument/2006/math" xmlns:v="urn:schemas-microsoft-com:vml" xmlns:wp14="http://schemas.microsoft.com/office/word/2010/wordprocessingDrawing" xmlns:wp="http://schemas.openxmlformats.org/drawingml/2006/wordprocessingDrawing" xmlns:w10="urn:schemas-microsoft-com:office:word" xmlns:w="http://schemas.openxmlformats.org/wordprocessingml/2006/main" xmlns:w14="http://schemas.microsoft.com/office/word/2010/wordml" xmlns:w15="http://schemas.microsoft.com/office/word/2012/wordml" xmlns:w16cex="http://schemas.microsoft.com/office/word/2018/wordml/cex" xmlns:w16cid="http://schemas.microsoft.com/office/word/2016/wordml/cid" xmlns:w16="http://schemas.microsoft.com/office/word/2018/wordml" xmlns:w16sdtdh="http://schemas.microsoft.com/office/word/2020/wordml/sdtdatahash" xmlns:w16se="http://schemas.microsoft.com/office/word/2015/wordml/symex" xmlns:wpg="http://schemas.microsoft.com/office/word/2010/wordprocessingGroup" xmlns:wpi="http://schemas.microsoft.com/office/word/2010/wordprocessingInk" xmlns:wne="http://schemas.microsoft.com/office/word/2006/wordml" xmlns:wps="http://schemas.microsoft.com/office/word/2010/wordprocessingShape" mc:Ignorable="w14 w15 w16se w16cid w16 w16cex w16sdtdh wp14">
   <w15:commentEx w15:paraId="3C843FD7" w15:done="0"/>
   <w15:commentEx w15:paraId="0444695B" w15:done="0"/>
   <w15:commentEx w15:paraId="4F8A765D" w15:done="0"/>
@@ -4405,7 +4468,7 @@
 </file>
 
 <file path=word/commentsIds.xml><?xml version="1.0" encoding="utf-8"?>
-<w16cid:commentsIds xmlns:wpc="http://schemas.microsoft.com/office/word/2010/wordprocessingCanvas" xmlns:cx="http://schemas.microsoft.com/office/drawing/2014/chartex" xmlns:cx1="http://schemas.microsoft.com/office/drawing/2015/9/8/chartex" xmlns:cx2="http://schemas.microsoft.com/office/drawing/2015/10/21/chartex" xmlns:cx3="http://schemas.microsoft.com/office/drawing/2016/5/9/chartex" xmlns:cx4="http://schemas.microsoft.com/office/drawing/2016/5/10/chartex" xmlns:cx5="http://schemas.microsoft.com/office/drawing/2016/5/11/chartex" xmlns:cx6="http://schemas.microsoft.com/office/drawing/2016/5/12/chartex" xmlns:cx7="http://schemas.microsoft.com/office/drawing/2016/5/13/chartex" xmlns:cx8="http://schemas.microsoft.com/office/drawing/2016/5/14/chartex" xmlns:mc="http://schemas.openxmlformats.org/markup-compatibility/2006" xmlns:aink="http://schemas.microsoft.com/office/drawing/2016/ink" xmlns:am3d="http://schemas.microsoft.com/office/drawing/2017/model3d" xmlns:o="urn:schemas-microsoft-com:office:office" xmlns:r="http://schemas.openxmlformats.org/officeDocument/2006/relationships" xmlns:m="http://schemas.openxmlformats.org/officeDocument/2006/math" xmlns:v="urn:schemas-microsoft-com:vml" xmlns:wp14="http://schemas.microsoft.com/office/word/2010/wordprocessingDrawing" xmlns:wp="http://schemas.openxmlformats.org/drawingml/2006/wordprocessingDrawing" xmlns:w10="urn:schemas-microsoft-com:office:word" xmlns:w="http://schemas.openxmlformats.org/wordprocessingml/2006/main" xmlns:w14="http://schemas.microsoft.com/office/word/2010/wordml" xmlns:w15="http://schemas.microsoft.com/office/word/2012/wordml" xmlns:w16cid="http://schemas.microsoft.com/office/word/2016/wordml/cid" xmlns:w16se="http://schemas.microsoft.com/office/word/2015/wordml/symex" xmlns:wpg="http://schemas.microsoft.com/office/word/2010/wordprocessingGroup" xmlns:wpi="http://schemas.microsoft.com/office/word/2010/wordprocessingInk" xmlns:wne="http://schemas.microsoft.com/office/word/2006/wordml" xmlns:wps="http://schemas.microsoft.com/office/word/2010/wordprocessingShape" mc:Ignorable="w14 w15 w16se w16cid wp14">
+<w16cid:commentsIds xmlns:wpc="http://schemas.microsoft.com/office/word/2010/wordprocessingCanvas" xmlns:cx="http://schemas.microsoft.com/office/drawing/2014/chartex" xmlns:cx1="http://schemas.microsoft.com/office/drawing/2015/9/8/chartex" xmlns:cx2="http://schemas.microsoft.com/office/drawing/2015/10/21/chartex" xmlns:cx3="http://schemas.microsoft.com/office/drawing/2016/5/9/chartex" xmlns:cx4="http://schemas.microsoft.com/office/drawing/2016/5/10/chartex" xmlns:cx5="http://schemas.microsoft.com/office/drawing/2016/5/11/chartex" xmlns:cx6="http://schemas.microsoft.com/office/drawing/2016/5/12/chartex" xmlns:cx7="http://schemas.microsoft.com/office/drawing/2016/5/13/chartex" xmlns:cx8="http://schemas.microsoft.com/office/drawing/2016/5/14/chartex" xmlns:mc="http://schemas.openxmlformats.org/markup-compatibility/2006" xmlns:aink="http://schemas.microsoft.com/office/drawing/2016/ink" xmlns:am3d="http://schemas.microsoft.com/office/drawing/2017/model3d" xmlns:o="urn:schemas-microsoft-com:office:office" xmlns:r="http://schemas.openxmlformats.org/officeDocument/2006/relationships" xmlns:m="http://schemas.openxmlformats.org/officeDocument/2006/math" xmlns:v="urn:schemas-microsoft-com:vml" xmlns:wp14="http://schemas.microsoft.com/office/word/2010/wordprocessingDrawing" xmlns:wp="http://schemas.openxmlformats.org/drawingml/2006/wordprocessingDrawing" xmlns:w10="urn:schemas-microsoft-com:office:word" xmlns:w="http://schemas.openxmlformats.org/wordprocessingml/2006/main" xmlns:w14="http://schemas.microsoft.com/office/word/2010/wordml" xmlns:w15="http://schemas.microsoft.com/office/word/2012/wordml" xmlns:w16cex="http://schemas.microsoft.com/office/word/2018/wordml/cex" xmlns:w16cid="http://schemas.microsoft.com/office/word/2016/wordml/cid" xmlns:w16="http://schemas.microsoft.com/office/word/2018/wordml" xmlns:w16sdtdh="http://schemas.microsoft.com/office/word/2020/wordml/sdtdatahash" xmlns:w16se="http://schemas.microsoft.com/office/word/2015/wordml/symex" xmlns:wpg="http://schemas.microsoft.com/office/word/2010/wordprocessingGroup" xmlns:wpi="http://schemas.microsoft.com/office/word/2010/wordprocessingInk" xmlns:wne="http://schemas.microsoft.com/office/word/2006/wordml" xmlns:wps="http://schemas.microsoft.com/office/word/2010/wordprocessingShape" mc:Ignorable="w14 w15 w16se w16cid w16 w16cex w16sdtdh wp14">
   <w16cid:commentId w16cid:paraId="3C843FD7" w16cid:durableId="224EB8A1"/>
   <w16cid:commentId w16cid:paraId="0444695B" w16cid:durableId="224EB8A2"/>
   <w16cid:commentId w16cid:paraId="4F8A765D" w16cid:durableId="224EB8A3"/>
@@ -4430,7 +4493,7 @@
 </file>
 
 <file path=word/endnotes.xml><?xml version="1.0" encoding="utf-8"?>
-<w:endnotes xmlns:wpc="http://schemas.microsoft.com/office/word/2010/wordprocessingCanvas" xmlns:cx="http://schemas.microsoft.com/office/drawing/2014/chartex" xmlns:cx1="http://schemas.microsoft.com/office/drawing/2015/9/8/chartex" xmlns:cx2="http://schemas.microsoft.com/office/drawing/2015/10/21/chartex" xmlns:cx3="http://schemas.microsoft.com/office/drawing/2016/5/9/chartex" xmlns:cx4="http://schemas.microsoft.com/office/drawing/2016/5/10/chartex" xmlns:cx5="http://schemas.microsoft.com/office/drawing/2016/5/11/chartex" xmlns:cx6="http://schemas.microsoft.com/office/drawing/2016/5/12/chartex" xmlns:cx7="http://schemas.microsoft.com/office/drawing/2016/5/13/chartex" xmlns:cx8="http://schemas.microsoft.com/office/drawing/2016/5/14/chartex" xmlns:mc="http://schemas.openxmlformats.org/markup-compatibility/2006" xmlns:aink="http://schemas.microsoft.com/office/drawing/2016/ink" xmlns:am3d="http://schemas.microsoft.com/office/drawing/2017/model3d" xmlns:o="urn:schemas-microsoft-com:office:office" xmlns:r="http://schemas.openxmlformats.org/officeDocument/2006/relationships" xmlns:m="http://schemas.openxmlformats.org/officeDocument/2006/math" xmlns:v="urn:schemas-microsoft-com:vml" xmlns:wp14="http://schemas.microsoft.com/office/word/2010/wordprocessingDrawing" xmlns:wp="http://schemas.openxmlformats.org/drawingml/2006/wordprocessingDrawing" xmlns:w10="urn:schemas-microsoft-com:office:word" xmlns:w="http://schemas.openxmlformats.org/wordprocessingml/2006/main" xmlns:w14="http://schemas.microsoft.com/office/word/2010/wordml" xmlns:w15="http://schemas.microsoft.com/office/word/2012/wordml" xmlns:w16cid="http://schemas.microsoft.com/office/word/2016/wordml/cid" xmlns:w16se="http://schemas.microsoft.com/office/word/2015/wordml/symex" xmlns:wpg="http://schemas.microsoft.com/office/word/2010/wordprocessingGroup" xmlns:wpi="http://schemas.microsoft.com/office/word/2010/wordprocessingInk" xmlns:wne="http://schemas.microsoft.com/office/word/2006/wordml" xmlns:wps="http://schemas.microsoft.com/office/word/2010/wordprocessingShape" mc:Ignorable="w14 w15 w16se w16cid wp14">
+<w:endnotes xmlns:wpc="http://schemas.microsoft.com/office/word/2010/wordprocessingCanvas" xmlns:cx="http://schemas.microsoft.com/office/drawing/2014/chartex" xmlns:cx1="http://schemas.microsoft.com/office/drawing/2015/9/8/chartex" xmlns:cx2="http://schemas.microsoft.com/office/drawing/2015/10/21/chartex" xmlns:cx3="http://schemas.microsoft.com/office/drawing/2016/5/9/chartex" xmlns:cx4="http://schemas.microsoft.com/office/drawing/2016/5/10/chartex" xmlns:cx5="http://schemas.microsoft.com/office/drawing/2016/5/11/chartex" xmlns:cx6="http://schemas.microsoft.com/office/drawing/2016/5/12/chartex" xmlns:cx7="http://schemas.microsoft.com/office/drawing/2016/5/13/chartex" xmlns:cx8="http://schemas.microsoft.com/office/drawing/2016/5/14/chartex" xmlns:mc="http://schemas.openxmlformats.org/markup-compatibility/2006" xmlns:aink="http://schemas.microsoft.com/office/drawing/2016/ink" xmlns:am3d="http://schemas.microsoft.com/office/drawing/2017/model3d" xmlns:o="urn:schemas-microsoft-com:office:office" xmlns:r="http://schemas.openxmlformats.org/officeDocument/2006/relationships" xmlns:m="http://schemas.openxmlformats.org/officeDocument/2006/math" xmlns:v="urn:schemas-microsoft-com:vml" xmlns:wp14="http://schemas.microsoft.com/office/word/2010/wordprocessingDrawing" xmlns:wp="http://schemas.openxmlformats.org/drawingml/2006/wordprocessingDrawing" xmlns:w10="urn:schemas-microsoft-com:office:word" xmlns:w="http://schemas.openxmlformats.org/wordprocessingml/2006/main" xmlns:w14="http://schemas.microsoft.com/office/word/2010/wordml" xmlns:w15="http://schemas.microsoft.com/office/word/2012/wordml" xmlns:w16cex="http://schemas.microsoft.com/office/word/2018/wordml/cex" xmlns:w16cid="http://schemas.microsoft.com/office/word/2016/wordml/cid" xmlns:w16="http://schemas.microsoft.com/office/word/2018/wordml" xmlns:w16sdtdh="http://schemas.microsoft.com/office/word/2020/wordml/sdtdatahash" xmlns:w16se="http://schemas.microsoft.com/office/word/2015/wordml/symex" xmlns:wpg="http://schemas.microsoft.com/office/word/2010/wordprocessingGroup" xmlns:wpi="http://schemas.microsoft.com/office/word/2010/wordprocessingInk" xmlns:wne="http://schemas.microsoft.com/office/word/2006/wordml" xmlns:wps="http://schemas.microsoft.com/office/word/2010/wordprocessingShape" mc:Ignorable="w14 w15 w16se w16cid w16 w16cex w16sdtdh wp14">
   <w:endnote w:type="separator" w:id="-1">
     <w:p>
       <w:pPr>
@@ -4455,7 +4518,7 @@
 </file>
 
 <file path=word/footer1.xml><?xml version="1.0" encoding="utf-8"?>
-<w:ftr xmlns:wpc="http://schemas.microsoft.com/office/word/2010/wordprocessingCanvas" xmlns:cx="http://schemas.microsoft.com/office/drawing/2014/chartex" xmlns:cx1="http://schemas.microsoft.com/office/drawing/2015/9/8/chartex" xmlns:cx2="http://schemas.microsoft.com/office/drawing/2015/10/21/chartex" xmlns:cx3="http://schemas.microsoft.com/office/drawing/2016/5/9/chartex" xmlns:cx4="http://schemas.microsoft.com/office/drawing/2016/5/10/chartex" xmlns:cx5="http://schemas.microsoft.com/office/drawing/2016/5/11/chartex" xmlns:cx6="http://schemas.microsoft.com/office/drawing/2016/5/12/chartex" xmlns:cx7="http://schemas.microsoft.com/office/drawing/2016/5/13/chartex" xmlns:cx8="http://schemas.microsoft.com/office/drawing/2016/5/14/chartex" xmlns:mc="http://schemas.openxmlformats.org/markup-compatibility/2006" xmlns:aink="http://schemas.microsoft.com/office/drawing/2016/ink" xmlns:am3d="http://schemas.microsoft.com/office/drawing/2017/model3d" xmlns:o="urn:schemas-microsoft-com:office:office" xmlns:r="http://schemas.openxmlformats.org/officeDocument/2006/relationships" xmlns:m="http://schemas.openxmlformats.org/officeDocument/2006/math" xmlns:v="urn:schemas-microsoft-com:vml" xmlns:wp14="http://schemas.microsoft.com/office/word/2010/wordprocessingDrawing" xmlns:wp="http://schemas.openxmlformats.org/drawingml/2006/wordprocessingDrawing" xmlns:w10="urn:schemas-microsoft-com:office:word" xmlns:w="http://schemas.openxmlformats.org/wordprocessingml/2006/main" xmlns:w14="http://schemas.microsoft.com/office/word/2010/wordml" xmlns:w15="http://schemas.microsoft.com/office/word/2012/wordml" xmlns:w16cid="http://schemas.microsoft.com/office/word/2016/wordml/cid" xmlns:w16se="http://schemas.microsoft.com/office/word/2015/wordml/symex" xmlns:wpg="http://schemas.microsoft.com/office/word/2010/wordprocessingGroup" xmlns:wpi="http://schemas.microsoft.com/office/word/2010/wordprocessingInk" xmlns:wne="http://schemas.microsoft.com/office/word/2006/wordml" xmlns:wps="http://schemas.microsoft.com/office/word/2010/wordprocessingShape" mc:Ignorable="w14 w15 w16se w16cid wp14">
+<w:ftr xmlns:wpc="http://schemas.microsoft.com/office/word/2010/wordprocessingCanvas" xmlns:cx="http://schemas.microsoft.com/office/drawing/2014/chartex" xmlns:cx1="http://schemas.microsoft.com/office/drawing/2015/9/8/chartex" xmlns:cx2="http://schemas.microsoft.com/office/drawing/2015/10/21/chartex" xmlns:cx3="http://schemas.microsoft.com/office/drawing/2016/5/9/chartex" xmlns:cx4="http://schemas.microsoft.com/office/drawing/2016/5/10/chartex" xmlns:cx5="http://schemas.microsoft.com/office/drawing/2016/5/11/chartex" xmlns:cx6="http://schemas.microsoft.com/office/drawing/2016/5/12/chartex" xmlns:cx7="http://schemas.microsoft.com/office/drawing/2016/5/13/chartex" xmlns:cx8="http://schemas.microsoft.com/office/drawing/2016/5/14/chartex" xmlns:mc="http://schemas.openxmlformats.org/markup-compatibility/2006" xmlns:aink="http://schemas.microsoft.com/office/drawing/2016/ink" xmlns:am3d="http://schemas.microsoft.com/office/drawing/2017/model3d" xmlns:o="urn:schemas-microsoft-com:office:office" xmlns:r="http://schemas.openxmlformats.org/officeDocument/2006/relationships" xmlns:m="http://schemas.openxmlformats.org/officeDocument/2006/math" xmlns:v="urn:schemas-microsoft-com:vml" xmlns:wp14="http://schemas.microsoft.com/office/word/2010/wordprocessingDrawing" xmlns:wp="http://schemas.openxmlformats.org/drawingml/2006/wordprocessingDrawing" xmlns:w10="urn:schemas-microsoft-com:office:word" xmlns:w="http://schemas.openxmlformats.org/wordprocessingml/2006/main" xmlns:w14="http://schemas.microsoft.com/office/word/2010/wordml" xmlns:w15="http://schemas.microsoft.com/office/word/2012/wordml" xmlns:w16cex="http://schemas.microsoft.com/office/word/2018/wordml/cex" xmlns:w16cid="http://schemas.microsoft.com/office/word/2016/wordml/cid" xmlns:w16="http://schemas.microsoft.com/office/word/2018/wordml" xmlns:w16sdtdh="http://schemas.microsoft.com/office/word/2020/wordml/sdtdatahash" xmlns:w16se="http://schemas.microsoft.com/office/word/2015/wordml/symex" xmlns:wpg="http://schemas.microsoft.com/office/word/2010/wordprocessingGroup" xmlns:wpi="http://schemas.microsoft.com/office/word/2010/wordprocessingInk" xmlns:wne="http://schemas.microsoft.com/office/word/2006/wordml" xmlns:wps="http://schemas.microsoft.com/office/word/2010/wordprocessingShape" mc:Ignorable="w14 w15 w16se w16cid w16 w16cex w16sdtdh wp14">
   <w:p>
     <w:pPr>
       <w:pStyle w:val="Footer"/>
@@ -4467,14 +4530,29 @@
       <w:ptab w:relativeTo="margin" w:alignment="right" w:leader="none"/>
     </w:r>
     <w:r>
-      <w:t>Version: 2020-05-01</w:t>
+      <w:t>Version: 202</w:t>
+    </w:r>
+    <w:r>
+      <w:t>1</w:t>
+    </w:r>
+    <w:r>
+      <w:t>-0</w:t>
+    </w:r>
+    <w:r>
+      <w:t>9</w:t>
+    </w:r>
+    <w:r>
+      <w:t>-</w:t>
+    </w:r>
+    <w:r>
+      <w:t>10</w:t>
     </w:r>
   </w:p>
 </w:ftr>
 </file>
 
 <file path=word/footnotes.xml><?xml version="1.0" encoding="utf-8"?>
-<w:footnotes xmlns:wpc="http://schemas.microsoft.com/office/word/2010/wordprocessingCanvas" xmlns:cx="http://schemas.microsoft.com/office/drawing/2014/chartex" xmlns:cx1="http://schemas.microsoft.com/office/drawing/2015/9/8/chartex" xmlns:cx2="http://schemas.microsoft.com/office/drawing/2015/10/21/chartex" xmlns:cx3="http://schemas.microsoft.com/office/drawing/2016/5/9/chartex" xmlns:cx4="http://schemas.microsoft.com/office/drawing/2016/5/10/chartex" xmlns:cx5="http://schemas.microsoft.com/office/drawing/2016/5/11/chartex" xmlns:cx6="http://schemas.microsoft.com/office/drawing/2016/5/12/chartex" xmlns:cx7="http://schemas.microsoft.com/office/drawing/2016/5/13/chartex" xmlns:cx8="http://schemas.microsoft.com/office/drawing/2016/5/14/chartex" xmlns:mc="http://schemas.openxmlformats.org/markup-compatibility/2006" xmlns:aink="http://schemas.microsoft.com/office/drawing/2016/ink" xmlns:am3d="http://schemas.microsoft.com/office/drawing/2017/model3d" xmlns:o="urn:schemas-microsoft-com:office:office" xmlns:r="http://schemas.openxmlformats.org/officeDocument/2006/relationships" xmlns:m="http://schemas.openxmlformats.org/officeDocument/2006/math" xmlns:v="urn:schemas-microsoft-com:vml" xmlns:wp14="http://schemas.microsoft.com/office/word/2010/wordprocessingDrawing" xmlns:wp="http://schemas.openxmlformats.org/drawingml/2006/wordprocessingDrawing" xmlns:w10="urn:schemas-microsoft-com:office:word" xmlns:w="http://schemas.openxmlformats.org/wordprocessingml/2006/main" xmlns:w14="http://schemas.microsoft.com/office/word/2010/wordml" xmlns:w15="http://schemas.microsoft.com/office/word/2012/wordml" xmlns:w16cid="http://schemas.microsoft.com/office/word/2016/wordml/cid" xmlns:w16se="http://schemas.microsoft.com/office/word/2015/wordml/symex" xmlns:wpg="http://schemas.microsoft.com/office/word/2010/wordprocessingGroup" xmlns:wpi="http://schemas.microsoft.com/office/word/2010/wordprocessingInk" xmlns:wne="http://schemas.microsoft.com/office/word/2006/wordml" xmlns:wps="http://schemas.microsoft.com/office/word/2010/wordprocessingShape" mc:Ignorable="w14 w15 w16se w16cid wp14">
+<w:footnotes xmlns:wpc="http://schemas.microsoft.com/office/word/2010/wordprocessingCanvas" xmlns:cx="http://schemas.microsoft.com/office/drawing/2014/chartex" xmlns:cx1="http://schemas.microsoft.com/office/drawing/2015/9/8/chartex" xmlns:cx2="http://schemas.microsoft.com/office/drawing/2015/10/21/chartex" xmlns:cx3="http://schemas.microsoft.com/office/drawing/2016/5/9/chartex" xmlns:cx4="http://schemas.microsoft.com/office/drawing/2016/5/10/chartex" xmlns:cx5="http://schemas.microsoft.com/office/drawing/2016/5/11/chartex" xmlns:cx6="http://schemas.microsoft.com/office/drawing/2016/5/12/chartex" xmlns:cx7="http://schemas.microsoft.com/office/drawing/2016/5/13/chartex" xmlns:cx8="http://schemas.microsoft.com/office/drawing/2016/5/14/chartex" xmlns:mc="http://schemas.openxmlformats.org/markup-compatibility/2006" xmlns:aink="http://schemas.microsoft.com/office/drawing/2016/ink" xmlns:am3d="http://schemas.microsoft.com/office/drawing/2017/model3d" xmlns:o="urn:schemas-microsoft-com:office:office" xmlns:r="http://schemas.openxmlformats.org/officeDocument/2006/relationships" xmlns:m="http://schemas.openxmlformats.org/officeDocument/2006/math" xmlns:v="urn:schemas-microsoft-com:vml" xmlns:wp14="http://schemas.microsoft.com/office/word/2010/wordprocessingDrawing" xmlns:wp="http://schemas.openxmlformats.org/drawingml/2006/wordprocessingDrawing" xmlns:w10="urn:schemas-microsoft-com:office:word" xmlns:w="http://schemas.openxmlformats.org/wordprocessingml/2006/main" xmlns:w14="http://schemas.microsoft.com/office/word/2010/wordml" xmlns:w15="http://schemas.microsoft.com/office/word/2012/wordml" xmlns:w16cex="http://schemas.microsoft.com/office/word/2018/wordml/cex" xmlns:w16cid="http://schemas.microsoft.com/office/word/2016/wordml/cid" xmlns:w16="http://schemas.microsoft.com/office/word/2018/wordml" xmlns:w16sdtdh="http://schemas.microsoft.com/office/word/2020/wordml/sdtdatahash" xmlns:w16se="http://schemas.microsoft.com/office/word/2015/wordml/symex" xmlns:wpg="http://schemas.microsoft.com/office/word/2010/wordprocessingGroup" xmlns:wpi="http://schemas.microsoft.com/office/word/2010/wordprocessingInk" xmlns:wne="http://schemas.microsoft.com/office/word/2006/wordml" xmlns:wps="http://schemas.microsoft.com/office/word/2010/wordprocessingShape" mc:Ignorable="w14 w15 w16se w16cid w16 w16cex w16sdtdh wp14">
   <w:footnote w:type="separator" w:id="-1">
     <w:p>
       <w:pPr>
@@ -4499,7 +4577,7 @@
 </file>
 
 <file path=word/header1.xml><?xml version="1.0" encoding="utf-8"?>
-<w:hdr xmlns:wpc="http://schemas.microsoft.com/office/word/2010/wordprocessingCanvas" xmlns:cx="http://schemas.microsoft.com/office/drawing/2014/chartex" xmlns:cx1="http://schemas.microsoft.com/office/drawing/2015/9/8/chartex" xmlns:cx2="http://schemas.microsoft.com/office/drawing/2015/10/21/chartex" xmlns:cx3="http://schemas.microsoft.com/office/drawing/2016/5/9/chartex" xmlns:cx4="http://schemas.microsoft.com/office/drawing/2016/5/10/chartex" xmlns:cx5="http://schemas.microsoft.com/office/drawing/2016/5/11/chartex" xmlns:cx6="http://schemas.microsoft.com/office/drawing/2016/5/12/chartex" xmlns:cx7="http://schemas.microsoft.com/office/drawing/2016/5/13/chartex" xmlns:cx8="http://schemas.microsoft.com/office/drawing/2016/5/14/chartex" xmlns:mc="http://schemas.openxmlformats.org/markup-compatibility/2006" xmlns:aink="http://schemas.microsoft.com/office/drawing/2016/ink" xmlns:am3d="http://schemas.microsoft.com/office/drawing/2017/model3d" xmlns:o="urn:schemas-microsoft-com:office:office" xmlns:r="http://schemas.openxmlformats.org/officeDocument/2006/relationships" xmlns:m="http://schemas.openxmlformats.org/officeDocument/2006/math" xmlns:v="urn:schemas-microsoft-com:vml" xmlns:wp14="http://schemas.microsoft.com/office/word/2010/wordprocessingDrawing" xmlns:wp="http://schemas.openxmlformats.org/drawingml/2006/wordprocessingDrawing" xmlns:w10="urn:schemas-microsoft-com:office:word" xmlns:w="http://schemas.openxmlformats.org/wordprocessingml/2006/main" xmlns:w14="http://schemas.microsoft.com/office/word/2010/wordml" xmlns:w15="http://schemas.microsoft.com/office/word/2012/wordml" xmlns:w16cid="http://schemas.microsoft.com/office/word/2016/wordml/cid" xmlns:w16se="http://schemas.microsoft.com/office/word/2015/wordml/symex" xmlns:wpg="http://schemas.microsoft.com/office/word/2010/wordprocessingGroup" xmlns:wpi="http://schemas.microsoft.com/office/word/2010/wordprocessingInk" xmlns:wne="http://schemas.microsoft.com/office/word/2006/wordml" xmlns:wps="http://schemas.microsoft.com/office/word/2010/wordprocessingShape" mc:Ignorable="w14 w15 w16se w16cid wp14">
+<w:hdr xmlns:wpc="http://schemas.microsoft.com/office/word/2010/wordprocessingCanvas" xmlns:cx="http://schemas.microsoft.com/office/drawing/2014/chartex" xmlns:cx1="http://schemas.microsoft.com/office/drawing/2015/9/8/chartex" xmlns:cx2="http://schemas.microsoft.com/office/drawing/2015/10/21/chartex" xmlns:cx3="http://schemas.microsoft.com/office/drawing/2016/5/9/chartex" xmlns:cx4="http://schemas.microsoft.com/office/drawing/2016/5/10/chartex" xmlns:cx5="http://schemas.microsoft.com/office/drawing/2016/5/11/chartex" xmlns:cx6="http://schemas.microsoft.com/office/drawing/2016/5/12/chartex" xmlns:cx7="http://schemas.microsoft.com/office/drawing/2016/5/13/chartex" xmlns:cx8="http://schemas.microsoft.com/office/drawing/2016/5/14/chartex" xmlns:mc="http://schemas.openxmlformats.org/markup-compatibility/2006" xmlns:aink="http://schemas.microsoft.com/office/drawing/2016/ink" xmlns:am3d="http://schemas.microsoft.com/office/drawing/2017/model3d" xmlns:o="urn:schemas-microsoft-com:office:office" xmlns:r="http://schemas.openxmlformats.org/officeDocument/2006/relationships" xmlns:m="http://schemas.openxmlformats.org/officeDocument/2006/math" xmlns:v="urn:schemas-microsoft-com:vml" xmlns:wp14="http://schemas.microsoft.com/office/word/2010/wordprocessingDrawing" xmlns:wp="http://schemas.openxmlformats.org/drawingml/2006/wordprocessingDrawing" xmlns:w10="urn:schemas-microsoft-com:office:word" xmlns:w="http://schemas.openxmlformats.org/wordprocessingml/2006/main" xmlns:w14="http://schemas.microsoft.com/office/word/2010/wordml" xmlns:w15="http://schemas.microsoft.com/office/word/2012/wordml" xmlns:w16cex="http://schemas.microsoft.com/office/word/2018/wordml/cex" xmlns:w16cid="http://schemas.microsoft.com/office/word/2016/wordml/cid" xmlns:w16="http://schemas.microsoft.com/office/word/2018/wordml" xmlns:w16sdtdh="http://schemas.microsoft.com/office/word/2020/wordml/sdtdatahash" xmlns:w16se="http://schemas.microsoft.com/office/word/2015/wordml/symex" xmlns:wpg="http://schemas.microsoft.com/office/word/2010/wordprocessingGroup" xmlns:wpi="http://schemas.microsoft.com/office/word/2010/wordprocessingInk" xmlns:wne="http://schemas.microsoft.com/office/word/2006/wordml" xmlns:wps="http://schemas.microsoft.com/office/word/2010/wordprocessingShape" mc:Ignorable="w14 w15 w16se w16cid w16 w16cex w16sdtdh wp14">
   <w:p>
     <w:pPr>
       <w:pStyle w:val="Header"/>
@@ -4538,7 +4616,7 @@
 </file>
 
 <file path=word/numbering.xml><?xml version="1.0" encoding="utf-8"?>
-<w:numbering xmlns:wpc="http://schemas.microsoft.com/office/word/2010/wordprocessingCanvas" xmlns:cx="http://schemas.microsoft.com/office/drawing/2014/chartex" xmlns:cx1="http://schemas.microsoft.com/office/drawing/2015/9/8/chartex" xmlns:cx2="http://schemas.microsoft.com/office/drawing/2015/10/21/chartex" xmlns:cx3="http://schemas.microsoft.com/office/drawing/2016/5/9/chartex" xmlns:cx4="http://schemas.microsoft.com/office/drawing/2016/5/10/chartex" xmlns:cx5="http://schemas.microsoft.com/office/drawing/2016/5/11/chartex" xmlns:cx6="http://schemas.microsoft.com/office/drawing/2016/5/12/chartex" xmlns:cx7="http://schemas.microsoft.com/office/drawing/2016/5/13/chartex" xmlns:cx8="http://schemas.microsoft.com/office/drawing/2016/5/14/chartex" xmlns:mc="http://schemas.openxmlformats.org/markup-compatibility/2006" xmlns:aink="http://schemas.microsoft.com/office/drawing/2016/ink" xmlns:am3d="http://schemas.microsoft.com/office/drawing/2017/model3d" xmlns:o="urn:schemas-microsoft-com:office:office" xmlns:r="http://schemas.openxmlformats.org/officeDocument/2006/relationships" xmlns:m="http://schemas.openxmlformats.org/officeDocument/2006/math" xmlns:v="urn:schemas-microsoft-com:vml" xmlns:wp14="http://schemas.microsoft.com/office/word/2010/wordprocessingDrawing" xmlns:wp="http://schemas.openxmlformats.org/drawingml/2006/wordprocessingDrawing" xmlns:w10="urn:schemas-microsoft-com:office:word" xmlns:w="http://schemas.openxmlformats.org/wordprocessingml/2006/main" xmlns:w14="http://schemas.microsoft.com/office/word/2010/wordml" xmlns:w15="http://schemas.microsoft.com/office/word/2012/wordml" xmlns:w16cid="http://schemas.microsoft.com/office/word/2016/wordml/cid" xmlns:w16se="http://schemas.microsoft.com/office/word/2015/wordml/symex" xmlns:wpg="http://schemas.microsoft.com/office/word/2010/wordprocessingGroup" xmlns:wpi="http://schemas.microsoft.com/office/word/2010/wordprocessingInk" xmlns:wne="http://schemas.microsoft.com/office/word/2006/wordml" xmlns:wps="http://schemas.microsoft.com/office/word/2010/wordprocessingShape" mc:Ignorable="w14 w15 w16se w16cid wp14">
+<w:numbering xmlns:wpc="http://schemas.microsoft.com/office/word/2010/wordprocessingCanvas" xmlns:cx="http://schemas.microsoft.com/office/drawing/2014/chartex" xmlns:cx1="http://schemas.microsoft.com/office/drawing/2015/9/8/chartex" xmlns:cx2="http://schemas.microsoft.com/office/drawing/2015/10/21/chartex" xmlns:cx3="http://schemas.microsoft.com/office/drawing/2016/5/9/chartex" xmlns:cx4="http://schemas.microsoft.com/office/drawing/2016/5/10/chartex" xmlns:cx5="http://schemas.microsoft.com/office/drawing/2016/5/11/chartex" xmlns:cx6="http://schemas.microsoft.com/office/drawing/2016/5/12/chartex" xmlns:cx7="http://schemas.microsoft.com/office/drawing/2016/5/13/chartex" xmlns:cx8="http://schemas.microsoft.com/office/drawing/2016/5/14/chartex" xmlns:mc="http://schemas.openxmlformats.org/markup-compatibility/2006" xmlns:aink="http://schemas.microsoft.com/office/drawing/2016/ink" xmlns:am3d="http://schemas.microsoft.com/office/drawing/2017/model3d" xmlns:o="urn:schemas-microsoft-com:office:office" xmlns:r="http://schemas.openxmlformats.org/officeDocument/2006/relationships" xmlns:m="http://schemas.openxmlformats.org/officeDocument/2006/math" xmlns:v="urn:schemas-microsoft-com:vml" xmlns:wp14="http://schemas.microsoft.com/office/word/2010/wordprocessingDrawing" xmlns:wp="http://schemas.openxmlformats.org/drawingml/2006/wordprocessingDrawing" xmlns:w10="urn:schemas-microsoft-com:office:word" xmlns:w="http://schemas.openxmlformats.org/wordprocessingml/2006/main" xmlns:w14="http://schemas.microsoft.com/office/word/2010/wordml" xmlns:w15="http://schemas.microsoft.com/office/word/2012/wordml" xmlns:w16cex="http://schemas.microsoft.com/office/word/2018/wordml/cex" xmlns:w16cid="http://schemas.microsoft.com/office/word/2016/wordml/cid" xmlns:w16="http://schemas.microsoft.com/office/word/2018/wordml" xmlns:w16sdtdh="http://schemas.microsoft.com/office/word/2020/wordml/sdtdatahash" xmlns:w16se="http://schemas.microsoft.com/office/word/2015/wordml/symex" xmlns:wpg="http://schemas.microsoft.com/office/word/2010/wordprocessingGroup" xmlns:wpi="http://schemas.microsoft.com/office/word/2010/wordprocessingInk" xmlns:wne="http://schemas.microsoft.com/office/word/2006/wordml" xmlns:wps="http://schemas.microsoft.com/office/word/2010/wordprocessingShape" mc:Ignorable="w14 w15 w16se w16cid w16 w16cex w16sdtdh wp14">
   <w:abstractNum w:abstractNumId="0" w15:restartNumberingAfterBreak="0">
     <w:nsid w:val="2FD94E89"/>
     <w:multiLevelType w:val="hybridMultilevel"/>
@@ -4659,7 +4737,7 @@
 </file>
 
 <file path=word/styles.xml><?xml version="1.0" encoding="utf-8"?>
-<w:styles xmlns:mc="http://schemas.openxmlformats.org/markup-compatibility/2006" xmlns:r="http://schemas.openxmlformats.org/officeDocument/2006/relationships" xmlns:w="http://schemas.openxmlformats.org/wordprocessingml/2006/main" xmlns:w14="http://schemas.microsoft.com/office/word/2010/wordml" xmlns:w15="http://schemas.microsoft.com/office/word/2012/wordml" xmlns:w16cid="http://schemas.microsoft.com/office/word/2016/wordml/cid" xmlns:w16se="http://schemas.microsoft.com/office/word/2015/wordml/symex" mc:Ignorable="w14 w15 w16se w16cid">
+<w:styles xmlns:mc="http://schemas.openxmlformats.org/markup-compatibility/2006" xmlns:r="http://schemas.openxmlformats.org/officeDocument/2006/relationships" xmlns:w="http://schemas.openxmlformats.org/wordprocessingml/2006/main" xmlns:w14="http://schemas.microsoft.com/office/word/2010/wordml" xmlns:w15="http://schemas.microsoft.com/office/word/2012/wordml" xmlns:w16cex="http://schemas.microsoft.com/office/word/2018/wordml/cex" xmlns:w16cid="http://schemas.microsoft.com/office/word/2016/wordml/cid" xmlns:w16="http://schemas.microsoft.com/office/word/2018/wordml" xmlns:w16sdtdh="http://schemas.microsoft.com/office/word/2020/wordml/sdtdatahash" xmlns:w16se="http://schemas.microsoft.com/office/word/2015/wordml/symex" mc:Ignorable="w14 w15 w16se w16cid w16 w16cex w16sdtdh">
   <w:docDefaults>
     <w:rPrDefault>
       <w:rPr>
@@ -5403,7 +5481,7 @@
 </file>
 
 <file path=word/glossary/document.xml><?xml version="1.0" encoding="utf-8"?>
-<w:glossaryDocument xmlns:wpc="http://schemas.microsoft.com/office/word/2010/wordprocessingCanvas" xmlns:cx="http://schemas.microsoft.com/office/drawing/2014/chartex" xmlns:cx1="http://schemas.microsoft.com/office/drawing/2015/9/8/chartex" xmlns:cx2="http://schemas.microsoft.com/office/drawing/2015/10/21/chartex" xmlns:cx3="http://schemas.microsoft.com/office/drawing/2016/5/9/chartex" xmlns:cx4="http://schemas.microsoft.com/office/drawing/2016/5/10/chartex" xmlns:cx5="http://schemas.microsoft.com/office/drawing/2016/5/11/chartex" xmlns:cx6="http://schemas.microsoft.com/office/drawing/2016/5/12/chartex" xmlns:cx7="http://schemas.microsoft.com/office/drawing/2016/5/13/chartex" xmlns:cx8="http://schemas.microsoft.com/office/drawing/2016/5/14/chartex" xmlns:mc="http://schemas.openxmlformats.org/markup-compatibility/2006" xmlns:aink="http://schemas.microsoft.com/office/drawing/2016/ink" xmlns:am3d="http://schemas.microsoft.com/office/drawing/2017/model3d" xmlns:o="urn:schemas-microsoft-com:office:office" xmlns:r="http://schemas.openxmlformats.org/officeDocument/2006/relationships" xmlns:m="http://schemas.openxmlformats.org/officeDocument/2006/math" xmlns:v="urn:schemas-microsoft-com:vml" xmlns:wp14="http://schemas.microsoft.com/office/word/2010/wordprocessingDrawing" xmlns:wp="http://schemas.openxmlformats.org/drawingml/2006/wordprocessingDrawing" xmlns:w10="urn:schemas-microsoft-com:office:word" xmlns:w="http://schemas.openxmlformats.org/wordprocessingml/2006/main" xmlns:w14="http://schemas.microsoft.com/office/word/2010/wordml" xmlns:w15="http://schemas.microsoft.com/office/word/2012/wordml" xmlns:w16cid="http://schemas.microsoft.com/office/word/2016/wordml/cid" xmlns:w16se="http://schemas.microsoft.com/office/word/2015/wordml/symex" xmlns:wpg="http://schemas.microsoft.com/office/word/2010/wordprocessingGroup" xmlns:wpi="http://schemas.microsoft.com/office/word/2010/wordprocessingInk" xmlns:wne="http://schemas.microsoft.com/office/word/2006/wordml" xmlns:wps="http://schemas.microsoft.com/office/word/2010/wordprocessingShape" mc:Ignorable="w14 w15 w16se w16cid wp14">
+<w:glossaryDocument xmlns:wpc="http://schemas.microsoft.com/office/word/2010/wordprocessingCanvas" xmlns:cx="http://schemas.microsoft.com/office/drawing/2014/chartex" xmlns:cx1="http://schemas.microsoft.com/office/drawing/2015/9/8/chartex" xmlns:cx2="http://schemas.microsoft.com/office/drawing/2015/10/21/chartex" xmlns:cx3="http://schemas.microsoft.com/office/drawing/2016/5/9/chartex" xmlns:cx4="http://schemas.microsoft.com/office/drawing/2016/5/10/chartex" xmlns:cx5="http://schemas.microsoft.com/office/drawing/2016/5/11/chartex" xmlns:cx6="http://schemas.microsoft.com/office/drawing/2016/5/12/chartex" xmlns:cx7="http://schemas.microsoft.com/office/drawing/2016/5/13/chartex" xmlns:cx8="http://schemas.microsoft.com/office/drawing/2016/5/14/chartex" xmlns:mc="http://schemas.openxmlformats.org/markup-compatibility/2006" xmlns:aink="http://schemas.microsoft.com/office/drawing/2016/ink" xmlns:am3d="http://schemas.microsoft.com/office/drawing/2017/model3d" xmlns:o="urn:schemas-microsoft-com:office:office" xmlns:r="http://schemas.openxmlformats.org/officeDocument/2006/relationships" xmlns:m="http://schemas.openxmlformats.org/officeDocument/2006/math" xmlns:v="urn:schemas-microsoft-com:vml" xmlns:wp14="http://schemas.microsoft.com/office/word/2010/wordprocessingDrawing" xmlns:wp="http://schemas.openxmlformats.org/drawingml/2006/wordprocessingDrawing" xmlns:w10="urn:schemas-microsoft-com:office:word" xmlns:w="http://schemas.openxmlformats.org/wordprocessingml/2006/main" xmlns:w14="http://schemas.microsoft.com/office/word/2010/wordml" xmlns:w15="http://schemas.microsoft.com/office/word/2012/wordml" xmlns:w16cex="http://schemas.microsoft.com/office/word/2018/wordml/cex" xmlns:w16cid="http://schemas.microsoft.com/office/word/2016/wordml/cid" xmlns:w16="http://schemas.microsoft.com/office/word/2018/wordml" xmlns:w16sdtdh="http://schemas.microsoft.com/office/word/2020/wordml/sdtdatahash" xmlns:w16se="http://schemas.microsoft.com/office/word/2015/wordml/symex" xmlns:wpg="http://schemas.microsoft.com/office/word/2010/wordprocessingGroup" xmlns:wpi="http://schemas.microsoft.com/office/word/2010/wordprocessingInk" xmlns:wne="http://schemas.microsoft.com/office/word/2006/wordml" xmlns:wps="http://schemas.microsoft.com/office/word/2010/wordprocessingShape" mc:Ignorable="w14 w15 w16se w16cid w16 w16cex w16sdtdh wp14">
   <w:docParts>
     <w:docPart>
       <w:docPartPr>
@@ -5961,7 +6039,7 @@
 </file>
 
 <file path=word/glossary/fontTable.xml><?xml version="1.0" encoding="utf-8"?>
-<w:fonts xmlns:mc="http://schemas.openxmlformats.org/markup-compatibility/2006" xmlns:r="http://schemas.openxmlformats.org/officeDocument/2006/relationships" xmlns:w="http://schemas.openxmlformats.org/wordprocessingml/2006/main" xmlns:w14="http://schemas.microsoft.com/office/word/2010/wordml" xmlns:w15="http://schemas.microsoft.com/office/word/2012/wordml" xmlns:w16cid="http://schemas.microsoft.com/office/word/2016/wordml/cid" xmlns:w16se="http://schemas.microsoft.com/office/word/2015/wordml/symex" mc:Ignorable="w14 w15 w16se w16cid">
+<w:fonts xmlns:mc="http://schemas.openxmlformats.org/markup-compatibility/2006" xmlns:r="http://schemas.openxmlformats.org/officeDocument/2006/relationships" xmlns:w="http://schemas.openxmlformats.org/wordprocessingml/2006/main" xmlns:w14="http://schemas.microsoft.com/office/word/2010/wordml" xmlns:w15="http://schemas.microsoft.com/office/word/2012/wordml" xmlns:w16cex="http://schemas.microsoft.com/office/word/2018/wordml/cex" xmlns:w16cid="http://schemas.microsoft.com/office/word/2016/wordml/cid" xmlns:w16="http://schemas.microsoft.com/office/word/2018/wordml" xmlns:w16sdtdh="http://schemas.microsoft.com/office/word/2020/wordml/sdtdatahash" xmlns:w16se="http://schemas.microsoft.com/office/word/2015/wordml/symex" mc:Ignorable="w14 w15 w16se w16cid w16 w16cex w16sdtdh">
   <w:font w:name="Symbol">
     <w:panose1 w:val="05050102010706020507"/>
     <w:charset w:val="02"/>
@@ -5974,7 +6052,7 @@
     <w:charset w:val="00"/>
     <w:family w:val="roman"/>
     <w:pitch w:val="variable"/>
-    <w:sig w:usb0="20002A87" w:usb1="80000000" w:usb2="00000008" w:usb3="00000000" w:csb0="000001FF" w:csb1="00000000"/>
+    <w:sig w:usb0="E0002EFF" w:usb1="C000785B" w:usb2="00000009" w:usb3="00000000" w:csb0="000001FF" w:csb1="00000000"/>
   </w:font>
   <w:font w:name="Courier New">
     <w:panose1 w:val="02070309020205020404"/>
@@ -5995,7 +6073,7 @@
     <w:charset w:val="00"/>
     <w:family w:val="swiss"/>
     <w:pitch w:val="variable"/>
-    <w:sig w:usb0="A00002EF" w:usb1="4000207B" w:usb2="00000000" w:usb3="00000000" w:csb0="0000009F" w:csb1="00000000"/>
+    <w:sig w:usb0="E0002AFF" w:usb1="C000247B" w:usb2="00000009" w:usb3="00000000" w:csb0="000001FF" w:csb1="00000000"/>
   </w:font>
   <w:font w:name="SimSun">
     <w:altName w:val="宋体"/>
@@ -6025,13 +6103,13 @@
     <w:charset w:val="00"/>
     <w:family w:val="swiss"/>
     <w:pitch w:val="variable"/>
-    <w:sig w:usb0="A00002EF" w:usb1="4000207B" w:usb2="00000000" w:usb3="00000000" w:csb0="0000019F" w:csb1="00000000"/>
+    <w:sig w:usb0="E0002AFF" w:usb1="C000247B" w:usb2="00000009" w:usb3="00000000" w:csb0="000001FF" w:csb1="00000000"/>
   </w:font>
 </w:fonts>
 </file>
 
 <file path=word/glossary/settings.xml><?xml version="1.0" encoding="utf-8"?>
-<w:settings xmlns:mc="http://schemas.openxmlformats.org/markup-compatibility/2006" xmlns:o="urn:schemas-microsoft-com:office:office" xmlns:r="http://schemas.openxmlformats.org/officeDocument/2006/relationships" xmlns:m="http://schemas.openxmlformats.org/officeDocument/2006/math" xmlns:v="urn:schemas-microsoft-com:vml" xmlns:w10="urn:schemas-microsoft-com:office:word" xmlns:w="http://schemas.openxmlformats.org/wordprocessingml/2006/main" xmlns:w14="http://schemas.microsoft.com/office/word/2010/wordml" xmlns:w15="http://schemas.microsoft.com/office/word/2012/wordml" xmlns:w16cid="http://schemas.microsoft.com/office/word/2016/wordml/cid" xmlns:w16se="http://schemas.microsoft.com/office/word/2015/wordml/symex" xmlns:sl="http://schemas.openxmlformats.org/schemaLibrary/2006/main" mc:Ignorable="w14 w15 w16se w16cid">
+<w:settings xmlns:mc="http://schemas.openxmlformats.org/markup-compatibility/2006" xmlns:o="urn:schemas-microsoft-com:office:office" xmlns:r="http://schemas.openxmlformats.org/officeDocument/2006/relationships" xmlns:m="http://schemas.openxmlformats.org/officeDocument/2006/math" xmlns:v="urn:schemas-microsoft-com:vml" xmlns:w10="urn:schemas-microsoft-com:office:word" xmlns:w="http://schemas.openxmlformats.org/wordprocessingml/2006/main" xmlns:w14="http://schemas.microsoft.com/office/word/2010/wordml" xmlns:w15="http://schemas.microsoft.com/office/word/2012/wordml" xmlns:w16cex="http://schemas.microsoft.com/office/word/2018/wordml/cex" xmlns:w16cid="http://schemas.microsoft.com/office/word/2016/wordml/cid" xmlns:w16="http://schemas.microsoft.com/office/word/2018/wordml" xmlns:w16sdtdh="http://schemas.microsoft.com/office/word/2020/wordml/sdtdatahash" xmlns:w16se="http://schemas.microsoft.com/office/word/2015/wordml/symex" xmlns:sl="http://schemas.openxmlformats.org/schemaLibrary/2006/main" mc:Ignorable="w14 w15 w16se w16cid w16 w16cex w16sdtdh">
   <w:view w:val="normal"/>
   <w:defaultTabStop w:val="720"/>
   <w:characterSpacingControl w:val="doNotCompress"/>
@@ -6063,6 +6141,7 @@
     <w:rsid w:val="00A05D07"/>
     <w:rsid w:val="00A44EDC"/>
     <w:rsid w:val="00B015E6"/>
+    <w:rsid w:val="00B85C4F"/>
     <w:rsid w:val="00BB1E43"/>
     <w:rsid w:val="00BB2866"/>
     <w:rsid w:val="00BF58BB"/>
@@ -6095,7 +6174,7 @@
 </file>
 
 <file path=word/glossary/styles.xml><?xml version="1.0" encoding="utf-8"?>
-<w:styles xmlns:mc="http://schemas.openxmlformats.org/markup-compatibility/2006" xmlns:r="http://schemas.openxmlformats.org/officeDocument/2006/relationships" xmlns:w="http://schemas.openxmlformats.org/wordprocessingml/2006/main" xmlns:w14="http://schemas.microsoft.com/office/word/2010/wordml" xmlns:w15="http://schemas.microsoft.com/office/word/2012/wordml" xmlns:w16cid="http://schemas.microsoft.com/office/word/2016/wordml/cid" xmlns:w16se="http://schemas.microsoft.com/office/word/2015/wordml/symex" mc:Ignorable="w14 w15 w16se w16cid">
+<w:styles xmlns:mc="http://schemas.openxmlformats.org/markup-compatibility/2006" xmlns:r="http://schemas.openxmlformats.org/officeDocument/2006/relationships" xmlns:w="http://schemas.openxmlformats.org/wordprocessingml/2006/main" xmlns:w14="http://schemas.microsoft.com/office/word/2010/wordml" xmlns:w15="http://schemas.microsoft.com/office/word/2012/wordml" xmlns:w16cex="http://schemas.microsoft.com/office/word/2018/wordml/cex" xmlns:w16cid="http://schemas.microsoft.com/office/word/2016/wordml/cid" xmlns:w16="http://schemas.microsoft.com/office/word/2018/wordml" xmlns:w16sdtdh="http://schemas.microsoft.com/office/word/2020/wordml/sdtdatahash" xmlns:w16se="http://schemas.microsoft.com/office/word/2015/wordml/symex" mc:Ignorable="w14 w15 w16se w16cid w16 w16cex w16sdtdh">
   <w:docDefaults>
     <w:rPrDefault>
       <w:rPr>
@@ -6516,14 +6595,6 @@
     <w:semiHidden/>
     <w:unhideWhenUsed/>
   </w:style>
-  <w:style w:type="paragraph" w:customStyle="1" w:styleId="206A276F1350E94F9C6EDD9DF12FEBFF">
-    <w:name w:val="206A276F1350E94F9C6EDD9DF12FEBFF"/>
-    <w:rsid w:val="0003729C"/>
-  </w:style>
-  <w:style w:type="paragraph" w:customStyle="1" w:styleId="9CD9BF8A8E1EDF4C87B4D5827F65FAA6">
-    <w:name w:val="9CD9BF8A8E1EDF4C87B4D5827F65FAA6"/>
-    <w:rsid w:val="0003729C"/>
-  </w:style>
   <w:style w:type="character" w:styleId="PlaceholderText">
     <w:name w:val="Placeholder Text"/>
     <w:basedOn w:val="DefaultParagraphFont"/>
@@ -6534,52 +6605,8 @@
       <w:color w:val="808080"/>
     </w:rPr>
   </w:style>
-  <w:style w:type="paragraph" w:customStyle="1" w:styleId="A3BBB34B188EB540B47990BD04A34214">
-    <w:name w:val="A3BBB34B188EB540B47990BD04A34214"/>
-    <w:rsid w:val="0003729C"/>
-  </w:style>
-  <w:style w:type="paragraph" w:customStyle="1" w:styleId="0F1C9F5EF85A1C4EB924103928813DFD">
-    <w:name w:val="0F1C9F5EF85A1C4EB924103928813DFD"/>
-    <w:rsid w:val="0003729C"/>
-  </w:style>
-  <w:style w:type="paragraph" w:customStyle="1" w:styleId="59467783A435B84CB4F2D33BFD7F2980">
-    <w:name w:val="59467783A435B84CB4F2D33BFD7F2980"/>
-    <w:rsid w:val="0003729C"/>
-  </w:style>
   <w:style w:type="paragraph" w:customStyle="1" w:styleId="BABE0752FB5AE1418B9FB0679B668A4F">
     <w:name w:val="BABE0752FB5AE1418B9FB0679B668A4F"/>
-    <w:rsid w:val="0003729C"/>
-  </w:style>
-  <w:style w:type="paragraph" w:customStyle="1" w:styleId="8B85802F3139204A9C4199113DA6C8E2">
-    <w:name w:val="8B85802F3139204A9C4199113DA6C8E2"/>
-    <w:rsid w:val="0003729C"/>
-  </w:style>
-  <w:style w:type="paragraph" w:customStyle="1" w:styleId="8C789B951722EE4481C4F80E8F609BC9">
-    <w:name w:val="8C789B951722EE4481C4F80E8F609BC9"/>
-    <w:rsid w:val="0003729C"/>
-  </w:style>
-  <w:style w:type="paragraph" w:customStyle="1" w:styleId="E37EC2B1A52BE041B4F1A9AFFA4BD452">
-    <w:name w:val="E37EC2B1A52BE041B4F1A9AFFA4BD452"/>
-    <w:rsid w:val="0003729C"/>
-  </w:style>
-  <w:style w:type="paragraph" w:customStyle="1" w:styleId="E6F180122F7A414182112B4AFA4CA743">
-    <w:name w:val="E6F180122F7A414182112B4AFA4CA743"/>
-    <w:rsid w:val="0003729C"/>
-  </w:style>
-  <w:style w:type="paragraph" w:customStyle="1" w:styleId="44D6FC914E3E054499BEA5C425C195A0">
-    <w:name w:val="44D6FC914E3E054499BEA5C425C195A0"/>
-    <w:rsid w:val="0003729C"/>
-  </w:style>
-  <w:style w:type="paragraph" w:customStyle="1" w:styleId="A9C15AB1C28F6F41B41F5DEC9B75AEE4">
-    <w:name w:val="A9C15AB1C28F6F41B41F5DEC9B75AEE4"/>
-    <w:rsid w:val="0003729C"/>
-  </w:style>
-  <w:style w:type="paragraph" w:customStyle="1" w:styleId="12C19B62AF325B44BF8553B78DD1FC2E">
-    <w:name w:val="12C19B62AF325B44BF8553B78DD1FC2E"/>
-    <w:rsid w:val="0003729C"/>
-  </w:style>
-  <w:style w:type="paragraph" w:customStyle="1" w:styleId="3B1840E11EB22E46B8D565EF5833EECD">
-    <w:name w:val="3B1840E11EB22E46B8D565EF5833EECD"/>
     <w:rsid w:val="0003729C"/>
   </w:style>
   <w:style w:type="paragraph" w:customStyle="1" w:styleId="D39A413E1C21CC41A87C4F21F167BB1D">
@@ -6589,26 +6616,6 @@
   <w:style w:type="paragraph" w:customStyle="1" w:styleId="273E18BB08E967439DB4B7E8D347FF43">
     <w:name w:val="273E18BB08E967439DB4B7E8D347FF43"/>
     <w:rsid w:val="0003729C"/>
-  </w:style>
-  <w:style w:type="paragraph" w:customStyle="1" w:styleId="BCC5215ADC1A7F4BBFEB0B10ED607981">
-    <w:name w:val="BCC5215ADC1A7F4BBFEB0B10ED607981"/>
-    <w:rsid w:val="0003729C"/>
-  </w:style>
-  <w:style w:type="paragraph" w:customStyle="1" w:styleId="088ABDF202BA9D40A53676FA961EC809">
-    <w:name w:val="088ABDF202BA9D40A53676FA961EC809"/>
-    <w:rsid w:val="0003729C"/>
-  </w:style>
-  <w:style w:type="paragraph" w:customStyle="1" w:styleId="2EE1A74F37429C46A0EA4699C7E5FC50">
-    <w:name w:val="2EE1A74F37429C46A0EA4699C7E5FC50"/>
-    <w:rsid w:val="00C36457"/>
-  </w:style>
-  <w:style w:type="paragraph" w:customStyle="1" w:styleId="1551800380082C4A9766A54B7B511E9D">
-    <w:name w:val="1551800380082C4A9766A54B7B511E9D"/>
-    <w:rsid w:val="00C36457"/>
-  </w:style>
-  <w:style w:type="paragraph" w:customStyle="1" w:styleId="AFF15CF2EB090A4F9D6085AB3FF625CC">
-    <w:name w:val="AFF15CF2EB090A4F9D6085AB3FF625CC"/>
-    <w:rsid w:val="00C36457"/>
   </w:style>
   <w:style w:type="paragraph" w:customStyle="1" w:styleId="1B3F19DCA4511E45A112526561DC3F50">
     <w:name w:val="1B3F19DCA4511E45A112526561DC3F50"/>
@@ -6622,10 +6629,6 @@
     <w:name w:val="8F660F8604A1E3439D9E93BD5C3CE476"/>
     <w:rsid w:val="000F7E2C"/>
   </w:style>
-  <w:style w:type="paragraph" w:customStyle="1" w:styleId="C482C46D38F134438BD662F6878B83C9">
-    <w:name w:val="C482C46D38F134438BD662F6878B83C9"/>
-    <w:rsid w:val="000F7E2C"/>
-  </w:style>
   <w:style w:type="paragraph" w:customStyle="1" w:styleId="B2775BFAAE92594DA57860C0136063D2">
     <w:name w:val="B2775BFAAE92594DA57860C0136063D2"/>
     <w:rsid w:val="000F7E2C"/>
@@ -6633,18 +6636,6 @@
   <w:style w:type="paragraph" w:customStyle="1" w:styleId="383BB88BFA3AD44A90DF919EF067E3E9">
     <w:name w:val="383BB88BFA3AD44A90DF919EF067E3E9"/>
     <w:rsid w:val="00A05D07"/>
-  </w:style>
-  <w:style w:type="paragraph" w:customStyle="1" w:styleId="9AF8461135888C4AA00277A7A09D196E">
-    <w:name w:val="9AF8461135888C4AA00277A7A09D196E"/>
-    <w:rsid w:val="004B7D5F"/>
-  </w:style>
-  <w:style w:type="paragraph" w:customStyle="1" w:styleId="176964A4C8FEE84781D93A531345F9FC">
-    <w:name w:val="176964A4C8FEE84781D93A531345F9FC"/>
-    <w:rsid w:val="004B7D5F"/>
-  </w:style>
-  <w:style w:type="paragraph" w:customStyle="1" w:styleId="4F43918AC380C94BBE9FD501FC8A72DB">
-    <w:name w:val="4F43918AC380C94BBE9FD501FC8A72DB"/>
-    <w:rsid w:val="00BB2866"/>
   </w:style>
   <w:style w:type="paragraph" w:customStyle="1" w:styleId="067D66AB963A5C4D86AEEDD53F4911B8">
     <w:name w:val="067D66AB963A5C4D86AEEDD53F4911B8"/>
@@ -6694,7 +6685,7 @@
 </file>
 
 <file path=word/glossary/webSettings.xml><?xml version="1.0" encoding="utf-8"?>
-<w:webSettings xmlns:mc="http://schemas.openxmlformats.org/markup-compatibility/2006" xmlns:r="http://schemas.openxmlformats.org/officeDocument/2006/relationships" xmlns:w="http://schemas.openxmlformats.org/wordprocessingml/2006/main" xmlns:w14="http://schemas.microsoft.com/office/word/2010/wordml" xmlns:w15="http://schemas.microsoft.com/office/word/2012/wordml" xmlns:w16cid="http://schemas.microsoft.com/office/word/2016/wordml/cid" xmlns:w16se="http://schemas.microsoft.com/office/word/2015/wordml/symex" mc:Ignorable="w14 w15 w16se w16cid">
+<w:webSettings xmlns:mc="http://schemas.openxmlformats.org/markup-compatibility/2006" xmlns:r="http://schemas.openxmlformats.org/officeDocument/2006/relationships" xmlns:w="http://schemas.openxmlformats.org/wordprocessingml/2006/main" xmlns:w14="http://schemas.microsoft.com/office/word/2010/wordml" xmlns:w15="http://schemas.microsoft.com/office/word/2012/wordml" xmlns:w16cex="http://schemas.microsoft.com/office/word/2018/wordml/cex" xmlns:w16cid="http://schemas.microsoft.com/office/word/2016/wordml/cid" xmlns:w16="http://schemas.microsoft.com/office/word/2018/wordml" xmlns:w16sdtdh="http://schemas.microsoft.com/office/word/2020/wordml/sdtdatahash" xmlns:w16se="http://schemas.microsoft.com/office/word/2015/wordml/symex" mc:Ignorable="w14 w15 w16se w16cid w16 w16cex w16sdtdh">
   <w:optimizeForBrowser/>
   <w:allowPNG/>
 </w:webSettings>

</xml_diff>

<commit_message>
update ACC form docx regarding citing packages
</commit_message>
<xml_diff>
--- a/assets/acc_form.docx
+++ b/assets/acc_form.docx
@@ -1,6 +1,6 @@
 
 <file path=word/document.xml><?xml version="1.0" encoding="utf-8"?>
-<w:document xmlns:wpc="http://schemas.microsoft.com/office/word/2010/wordprocessingCanvas" xmlns:cx="http://schemas.microsoft.com/office/drawing/2014/chartex" xmlns:cx1="http://schemas.microsoft.com/office/drawing/2015/9/8/chartex" xmlns:cx2="http://schemas.microsoft.com/office/drawing/2015/10/21/chartex" xmlns:cx3="http://schemas.microsoft.com/office/drawing/2016/5/9/chartex" xmlns:cx4="http://schemas.microsoft.com/office/drawing/2016/5/10/chartex" xmlns:cx5="http://schemas.microsoft.com/office/drawing/2016/5/11/chartex" xmlns:cx6="http://schemas.microsoft.com/office/drawing/2016/5/12/chartex" xmlns:cx7="http://schemas.microsoft.com/office/drawing/2016/5/13/chartex" xmlns:cx8="http://schemas.microsoft.com/office/drawing/2016/5/14/chartex" xmlns:mc="http://schemas.openxmlformats.org/markup-compatibility/2006" xmlns:aink="http://schemas.microsoft.com/office/drawing/2016/ink" xmlns:am3d="http://schemas.microsoft.com/office/drawing/2017/model3d" xmlns:o="urn:schemas-microsoft-com:office:office" xmlns:r="http://schemas.openxmlformats.org/officeDocument/2006/relationships" xmlns:m="http://schemas.openxmlformats.org/officeDocument/2006/math" xmlns:v="urn:schemas-microsoft-com:vml" xmlns:wp14="http://schemas.microsoft.com/office/word/2010/wordprocessingDrawing" xmlns:wp="http://schemas.openxmlformats.org/drawingml/2006/wordprocessingDrawing" xmlns:w10="urn:schemas-microsoft-com:office:word" xmlns:w="http://schemas.openxmlformats.org/wordprocessingml/2006/main" xmlns:w14="http://schemas.microsoft.com/office/word/2010/wordml" xmlns:w15="http://schemas.microsoft.com/office/word/2012/wordml" xmlns:w16cex="http://schemas.microsoft.com/office/word/2018/wordml/cex" xmlns:w16cid="http://schemas.microsoft.com/office/word/2016/wordml/cid" xmlns:w16="http://schemas.microsoft.com/office/word/2018/wordml" xmlns:w16sdtdh="http://schemas.microsoft.com/office/word/2020/wordml/sdtdatahash" xmlns:w16se="http://schemas.microsoft.com/office/word/2015/wordml/symex" xmlns:wpg="http://schemas.microsoft.com/office/word/2010/wordprocessingGroup" xmlns:wpi="http://schemas.microsoft.com/office/word/2010/wordprocessingInk" xmlns:wne="http://schemas.microsoft.com/office/word/2006/wordml" xmlns:wps="http://schemas.microsoft.com/office/word/2010/wordprocessingShape" mc:Ignorable="w14 w15 w16se w16cid w16 w16cex w16sdtdh wp14">
+<w:document xmlns:wpc="http://schemas.microsoft.com/office/word/2010/wordprocessingCanvas" xmlns:cx="http://schemas.microsoft.com/office/drawing/2014/chartex" xmlns:cx1="http://schemas.microsoft.com/office/drawing/2015/9/8/chartex" xmlns:cx2="http://schemas.microsoft.com/office/drawing/2015/10/21/chartex" xmlns:cx3="http://schemas.microsoft.com/office/drawing/2016/5/9/chartex" xmlns:cx4="http://schemas.microsoft.com/office/drawing/2016/5/10/chartex" xmlns:cx5="http://schemas.microsoft.com/office/drawing/2016/5/11/chartex" xmlns:cx6="http://schemas.microsoft.com/office/drawing/2016/5/12/chartex" xmlns:cx7="http://schemas.microsoft.com/office/drawing/2016/5/13/chartex" xmlns:cx8="http://schemas.microsoft.com/office/drawing/2016/5/14/chartex" xmlns:mc="http://schemas.openxmlformats.org/markup-compatibility/2006" xmlns:aink="http://schemas.microsoft.com/office/drawing/2016/ink" xmlns:am3d="http://schemas.microsoft.com/office/drawing/2017/model3d" xmlns:o="urn:schemas-microsoft-com:office:office" xmlns:oel="http://schemas.microsoft.com/office/2019/extlst" xmlns:r="http://schemas.openxmlformats.org/officeDocument/2006/relationships" xmlns:m="http://schemas.openxmlformats.org/officeDocument/2006/math" xmlns:v="urn:schemas-microsoft-com:vml" xmlns:wp14="http://schemas.microsoft.com/office/word/2010/wordprocessingDrawing" xmlns:wp="http://schemas.openxmlformats.org/drawingml/2006/wordprocessingDrawing" xmlns:w10="urn:schemas-microsoft-com:office:word" xmlns:w="http://schemas.openxmlformats.org/wordprocessingml/2006/main" xmlns:w14="http://schemas.microsoft.com/office/word/2010/wordml" xmlns:w15="http://schemas.microsoft.com/office/word/2012/wordml" xmlns:w16cex="http://schemas.microsoft.com/office/word/2018/wordml/cex" xmlns:w16cid="http://schemas.microsoft.com/office/word/2016/wordml/cid" xmlns:w16="http://schemas.microsoft.com/office/word/2018/wordml" xmlns:w16sdtdh="http://schemas.microsoft.com/office/word/2020/wordml/sdtdatahash" xmlns:w16se="http://schemas.microsoft.com/office/word/2015/wordml/symex" xmlns:wpg="http://schemas.microsoft.com/office/word/2010/wordprocessingGroup" xmlns:wpi="http://schemas.microsoft.com/office/word/2010/wordprocessingInk" xmlns:wne="http://schemas.microsoft.com/office/word/2006/wordml" xmlns:wps="http://schemas.microsoft.com/office/word/2010/wordprocessingShape" mc:Ignorable="w14 w15 w16se w16cid w16 w16cex w16sdtdh wp14">
   <w:body>
     <w:p>
       <w:pPr>
@@ -71,7 +71,6 @@
             <w14:uncheckedState w14:val="2610" w14:font="MS Gothic"/>
           </w14:checkbox>
         </w:sdtPr>
-        <w:sdtEndPr/>
         <w:sdtContent>
           <w:r>
             <w:rPr>
@@ -95,15 +94,7 @@
         <w:t>does not</w:t>
       </w:r>
       <w:r>
-        <w:t xml:space="preserve"> involve analysis of external data (i.e., no data are </w:t>
-      </w:r>
-      <w:proofErr w:type="gramStart"/>
-      <w:r>
-        <w:t>used</w:t>
-      </w:r>
-      <w:proofErr w:type="gramEnd"/>
-      <w:r>
-        <w:t xml:space="preserve"> or the only data are generated by the authors via simulation in their code).</w:t>
+        <w:t xml:space="preserve"> involve analysis of external data (i.e., no data are used or the only data are generated by the authors via simulation in their code).</w:t>
       </w:r>
       <w:commentRangeEnd w:id="2"/>
       <w:r>
@@ -127,7 +118,6 @@
             <w14:uncheckedState w14:val="2610" w14:font="MS Gothic"/>
           </w14:checkbox>
         </w:sdtPr>
-        <w:sdtEndPr/>
         <w:sdtContent>
           <w:r>
             <w:rPr>
@@ -254,7 +244,6 @@
             <w14:uncheckedState w14:val="2610" w14:font="MS Gothic"/>
           </w14:checkbox>
         </w:sdtPr>
-        <w:sdtEndPr/>
         <w:sdtContent>
           <w:r>
             <w:rPr>
@@ -290,7 +279,6 @@
             <w14:uncheckedState w14:val="2610" w14:font="MS Gothic"/>
           </w14:checkbox>
         </w:sdtPr>
-        <w:sdtEndPr/>
         <w:sdtContent>
           <w:r>
             <w:rPr>
@@ -378,7 +366,6 @@
             <w14:uncheckedState w14:val="2610" w14:font="MS Gothic"/>
           </w14:checkbox>
         </w:sdtPr>
-        <w:sdtEndPr/>
         <w:sdtContent>
           <w:r>
             <w:rPr>
@@ -457,7 +444,6 @@
             <w14:uncheckedState w14:val="2610" w14:font="MS Gothic"/>
           </w14:checkbox>
         </w:sdtPr>
-        <w:sdtEndPr/>
         <w:sdtContent>
           <w:r>
             <w:rPr>
@@ -490,7 +476,6 @@
             <w14:uncheckedState w14:val="2610" w14:font="MS Gothic"/>
           </w14:checkbox>
         </w:sdtPr>
-        <w:sdtEndPr/>
         <w:sdtContent>
           <w:r>
             <w:rPr>
@@ -589,7 +574,6 @@
             <w14:uncheckedState w14:val="2610" w14:font="MS Gothic"/>
           </w14:checkbox>
         </w:sdtPr>
-        <w:sdtEndPr/>
         <w:sdtContent>
           <w:r>
             <w:rPr>
@@ -797,7 +781,6 @@
             <w14:uncheckedState w14:val="2610" w14:font="MS Gothic"/>
           </w14:checkbox>
         </w:sdtPr>
-        <w:sdtEndPr/>
         <w:sdtContent>
           <w:r>
             <w:rPr>
@@ -876,7 +859,6 @@
             <w14:uncheckedState w14:val="2610" w14:font="MS Gothic"/>
           </w14:checkbox>
         </w:sdtPr>
-        <w:sdtEndPr/>
         <w:sdtContent>
           <w:r>
             <w:rPr>
@@ -887,15 +869,7 @@
         </w:sdtContent>
       </w:sdt>
       <w:r>
-        <w:t xml:space="preserve"> Software-specific binary format </w:t>
-      </w:r>
-      <w:proofErr w:type="gramStart"/>
-      <w:r>
-        <w:t>(.Rda</w:t>
-      </w:r>
-      <w:proofErr w:type="gramEnd"/>
-      <w:r>
-        <w:t>, Python pickle, etc.):</w:t>
+        <w:t xml:space="preserve"> Software-specific binary format (.Rda, Python pickle, etc.):</w:t>
       </w:r>
       <w:r>
         <w:t xml:space="preserve"> </w:t>
@@ -963,7 +937,6 @@
             <w14:uncheckedState w14:val="2610" w14:font="MS Gothic"/>
           </w14:checkbox>
         </w:sdtPr>
-        <w:sdtEndPr/>
         <w:sdtContent>
           <w:r>
             <w:rPr>
@@ -1046,7 +1019,6 @@
             <w14:uncheckedState w14:val="2610" w14:font="MS Gothic"/>
           </w14:checkbox>
         </w:sdtPr>
-        <w:sdtEndPr/>
         <w:sdtContent>
           <w:r>
             <w:rPr>
@@ -1147,7 +1119,6 @@
             <w14:uncheckedState w14:val="2610" w14:font="MS Gothic"/>
           </w14:checkbox>
         </w:sdtPr>
-        <w:sdtEndPr/>
         <w:sdtContent>
           <w:r>
             <w:rPr>
@@ -1226,7 +1197,6 @@
             <w14:uncheckedState w14:val="2610" w14:font="MS Gothic"/>
           </w14:checkbox>
         </w:sdtPr>
-        <w:sdtEndPr/>
         <w:sdtContent>
           <w:r>
             <w:rPr>
@@ -1260,7 +1230,6 @@
             <w14:uncheckedState w14:val="2610" w14:font="MS Gothic"/>
           </w14:checkbox>
         </w:sdtPr>
-        <w:sdtEndPr/>
         <w:sdtContent>
           <w:r>
             <w:rPr>
@@ -1541,7 +1510,6 @@
             <w14:uncheckedState w14:val="2610" w14:font="MS Gothic"/>
           </w14:checkbox>
         </w:sdtPr>
-        <w:sdtEndPr/>
         <w:sdtContent>
           <w:r>
             <w:rPr>
@@ -1583,7 +1551,6 @@
             <w14:uncheckedState w14:val="2610" w14:font="MS Gothic"/>
           </w14:checkbox>
         </w:sdtPr>
-        <w:sdtEndPr/>
         <w:sdtContent>
           <w:r>
             <w:rPr>
@@ -1608,7 +1575,6 @@
             <w14:uncheckedState w14:val="2610" w14:font="MS Gothic"/>
           </w14:checkbox>
         </w:sdtPr>
-        <w:sdtEndPr/>
         <w:sdtContent>
           <w:r>
             <w:rPr>
@@ -1633,7 +1599,6 @@
             <w14:uncheckedState w14:val="2610" w14:font="MS Gothic"/>
           </w14:checkbox>
         </w:sdtPr>
-        <w:sdtEndPr/>
         <w:sdtContent>
           <w:r>
             <w:rPr>
@@ -1672,7 +1637,6 @@
             <w14:uncheckedState w14:val="2610" w14:font="MS Gothic"/>
           </w14:checkbox>
         </w:sdtPr>
-        <w:sdtEndPr/>
         <w:sdtContent>
           <w:r>
             <w:rPr>
@@ -1748,7 +1712,6 @@
             <w14:uncheckedState w14:val="2610" w14:font="MS Gothic"/>
           </w14:checkbox>
         </w:sdtPr>
-        <w:sdtEndPr/>
         <w:sdtContent>
           <w:r>
             <w:rPr>
@@ -1781,7 +1744,6 @@
             <w14:uncheckedState w14:val="2610" w14:font="MS Gothic"/>
           </w14:checkbox>
         </w:sdtPr>
-        <w:sdtEndPr/>
         <w:sdtContent>
           <w:r>
             <w:rPr>
@@ -1806,7 +1768,6 @@
             <w14:uncheckedState w14:val="2610" w14:font="MS Gothic"/>
           </w14:checkbox>
         </w:sdtPr>
-        <w:sdtEndPr/>
         <w:sdtContent>
           <w:r>
             <w:rPr>
@@ -1831,7 +1792,6 @@
             <w14:uncheckedState w14:val="2610" w14:font="MS Gothic"/>
           </w14:checkbox>
         </w:sdtPr>
-        <w:sdtEndPr/>
         <w:sdtContent>
           <w:r>
             <w:rPr>
@@ -1861,7 +1821,6 @@
             <w14:uncheckedState w14:val="2610" w14:font="MS Gothic"/>
           </w14:checkbox>
         </w:sdtPr>
-        <w:sdtEndPr/>
         <w:sdtContent>
           <w:r>
             <w:rPr>
@@ -1946,7 +1905,6 @@
             <w14:uncheckedState w14:val="2610" w14:font="MS Gothic"/>
           </w14:checkbox>
         </w:sdtPr>
-        <w:sdtEndPr/>
         <w:sdtContent>
           <w:r>
             <w:rPr>
@@ -1988,7 +1946,6 @@
             <w14:uncheckedState w14:val="2610" w14:font="MS Gothic"/>
           </w14:checkbox>
         </w:sdtPr>
-        <w:sdtEndPr/>
         <w:sdtContent>
           <w:r>
             <w:rPr>
@@ -2013,7 +1970,6 @@
             <w14:uncheckedState w14:val="2610" w14:font="MS Gothic"/>
           </w14:checkbox>
         </w:sdtPr>
-        <w:sdtEndPr/>
         <w:sdtContent>
           <w:r>
             <w:rPr>
@@ -2052,7 +2008,6 @@
             <w14:uncheckedState w14:val="2610" w14:font="MS Gothic"/>
           </w14:checkbox>
         </w:sdtPr>
-        <w:sdtEndPr/>
         <w:sdtContent>
           <w:r>
             <w:rPr>
@@ -2140,7 +2095,6 @@
             <w14:uncheckedState w14:val="2610" w14:font="MS Gothic"/>
           </w14:checkbox>
         </w:sdtPr>
-        <w:sdtEndPr/>
         <w:sdtContent>
           <w:r>
             <w:rPr>
@@ -2176,7 +2130,6 @@
             <w14:uncheckedState w14:val="2610" w14:font="MS Gothic"/>
           </w14:checkbox>
         </w:sdtPr>
-        <w:sdtEndPr/>
         <w:sdtContent>
           <w:r>
             <w:rPr>
@@ -2260,11 +2213,20 @@
       </w:pPr>
       <w:bookmarkStart w:id="20" w:name="_heading=h.1ksv4uv" w:colFirst="0" w:colLast="0"/>
       <w:bookmarkEnd w:id="20"/>
+      <w:commentRangeStart w:id="21"/>
       <w:r>
         <w:rPr>
           <w:b/>
         </w:rPr>
         <w:t>Supporting software requirements</w:t>
+      </w:r>
+      <w:commentRangeEnd w:id="21"/>
+      <w:r>
+        <w:rPr>
+          <w:rStyle w:val="CommentReference"/>
+          <w:color w:val="auto"/>
+        </w:rPr>
+        <w:commentReference w:id="21"/>
       </w:r>
       <w:r>
         <w:t xml:space="preserve"> </w:t>
@@ -2281,16 +2243,16 @@
           <w:between w:val="nil"/>
         </w:pBdr>
       </w:pPr>
-      <w:commentRangeStart w:id="21"/>
+      <w:commentRangeStart w:id="22"/>
       <w:r>
         <w:t>Version of primary software used</w:t>
       </w:r>
-      <w:commentRangeEnd w:id="21"/>
+      <w:commentRangeEnd w:id="22"/>
       <w:r>
         <w:rPr>
           <w:rStyle w:val="CommentReference"/>
         </w:rPr>
-        <w:commentReference w:id="21"/>
+        <w:commentReference w:id="22"/>
       </w:r>
     </w:p>
     <w:sdt>
@@ -2348,16 +2310,16 @@
           <w:between w:val="nil"/>
         </w:pBdr>
       </w:pPr>
-      <w:commentRangeStart w:id="22"/>
+      <w:commentRangeStart w:id="23"/>
       <w:r>
         <w:t>Libraries and dependencies used by the code</w:t>
       </w:r>
-      <w:commentRangeEnd w:id="22"/>
+      <w:commentRangeEnd w:id="23"/>
       <w:r>
         <w:rPr>
           <w:rStyle w:val="CommentReference"/>
         </w:rPr>
-        <w:commentReference w:id="22"/>
+        <w:commentReference w:id="23"/>
       </w:r>
     </w:p>
     <w:sdt>
@@ -2419,7 +2381,7 @@
       <w:pPr>
         <w:pStyle w:val="Heading3"/>
       </w:pPr>
-      <w:commentRangeStart w:id="23"/>
+      <w:commentRangeStart w:id="24"/>
       <w:r>
         <w:lastRenderedPageBreak/>
         <w:t xml:space="preserve">Supporting </w:t>
@@ -2430,13 +2392,13 @@
       <w:r>
         <w:t>hardware requirements (optional)</w:t>
       </w:r>
-      <w:commentRangeEnd w:id="23"/>
+      <w:commentRangeEnd w:id="24"/>
       <w:r>
         <w:rPr>
           <w:rStyle w:val="CommentReference"/>
           <w:color w:val="auto"/>
         </w:rPr>
-        <w:commentReference w:id="23"/>
+        <w:commentReference w:id="24"/>
       </w:r>
     </w:p>
     <w:sdt>
@@ -2505,7 +2467,6 @@
             <w14:uncheckedState w14:val="2610" w14:font="MS Gothic"/>
           </w14:checkbox>
         </w:sdtPr>
-        <w:sdtEndPr/>
         <w:sdtContent>
           <w:r>
             <w:rPr>
@@ -2532,7 +2493,6 @@
             <w14:uncheckedState w14:val="2610" w14:font="MS Gothic"/>
           </w14:checkbox>
         </w:sdtPr>
-        <w:sdtEndPr/>
         <w:sdtContent>
           <w:r>
             <w:rPr>
@@ -2560,7 +2520,7 @@
           </w:ffData>
         </w:fldChar>
       </w:r>
-      <w:bookmarkStart w:id="24" w:name="Text1"/>
+      <w:bookmarkStart w:id="25" w:name="Text1"/>
       <w:r>
         <w:instrText xml:space="preserve"> FORMTEXT </w:instrText>
       </w:r>
@@ -2600,7 +2560,7 @@
       <w:r>
         <w:fldChar w:fldCharType="end"/>
       </w:r>
-      <w:bookmarkEnd w:id="24"/>
+      <w:bookmarkEnd w:id="25"/>
     </w:p>
     <w:p>
       <w:sdt>
@@ -2615,7 +2575,6 @@
             <w14:uncheckedState w14:val="2610" w14:font="MS Gothic"/>
           </w14:checkbox>
         </w:sdtPr>
-        <w:sdtEndPr/>
         <w:sdtContent>
           <w:r>
             <w:rPr>
@@ -2687,8 +2646,8 @@
       <w:pPr>
         <w:pStyle w:val="Heading3"/>
       </w:pPr>
-      <w:bookmarkStart w:id="25" w:name="_heading=h.z337ya" w:colFirst="0" w:colLast="0"/>
-      <w:bookmarkEnd w:id="25"/>
+      <w:bookmarkStart w:id="26" w:name="_heading=h.z337ya" w:colFirst="0" w:colLast="0"/>
+      <w:bookmarkEnd w:id="26"/>
       <w:r>
         <w:t>License</w:t>
       </w:r>
@@ -2706,7 +2665,6 @@
             <w14:uncheckedState w14:val="2610" w14:font="MS Gothic"/>
           </w14:checkbox>
         </w:sdtPr>
-        <w:sdtEndPr/>
         <w:sdtContent>
           <w:r>
             <w:rPr>
@@ -2733,7 +2691,6 @@
             <w14:uncheckedState w14:val="2610" w14:font="MS Gothic"/>
           </w14:checkbox>
         </w:sdtPr>
-        <w:sdtEndPr/>
         <w:sdtContent>
           <w:r>
             <w:rPr>
@@ -2760,7 +2717,6 @@
             <w14:uncheckedState w14:val="2610" w14:font="MS Gothic"/>
           </w14:checkbox>
         </w:sdtPr>
-        <w:sdtEndPr/>
         <w:sdtContent>
           <w:r>
             <w:rPr>
@@ -2787,7 +2743,6 @@
             <w14:uncheckedState w14:val="2610" w14:font="MS Gothic"/>
           </w14:checkbox>
         </w:sdtPr>
-        <w:sdtEndPr/>
         <w:sdtContent>
           <w:r>
             <w:rPr>
@@ -2823,7 +2778,6 @@
             <w14:uncheckedState w14:val="2610" w14:font="MS Gothic"/>
           </w14:checkbox>
         </w:sdtPr>
-        <w:sdtEndPr/>
         <w:sdtContent>
           <w:r>
             <w:rPr>
@@ -2901,17 +2855,17 @@
       <w:pPr>
         <w:pStyle w:val="Heading3"/>
       </w:pPr>
-      <w:commentRangeStart w:id="26"/>
+      <w:commentRangeStart w:id="27"/>
       <w:r>
         <w:t>Additional information</w:t>
       </w:r>
-      <w:commentRangeEnd w:id="26"/>
+      <w:commentRangeEnd w:id="27"/>
       <w:r>
         <w:rPr>
           <w:rStyle w:val="CommentReference"/>
           <w:color w:val="auto"/>
         </w:rPr>
-        <w:commentReference w:id="26"/>
+        <w:commentReference w:id="27"/>
       </w:r>
       <w:r>
         <w:t xml:space="preserve"> (optional)</w:t>
@@ -2983,27 +2937,27 @@
         <w:lastRenderedPageBreak/>
         <w:t xml:space="preserve">Part 3: </w:t>
       </w:r>
-      <w:commentRangeStart w:id="27"/>
+      <w:commentRangeStart w:id="28"/>
       <w:r>
         <w:t>Reproducibility w</w:t>
       </w:r>
       <w:r>
         <w:t>orkflow</w:t>
       </w:r>
-      <w:commentRangeEnd w:id="27"/>
+      <w:commentRangeEnd w:id="28"/>
       <w:r>
         <w:rPr>
           <w:rStyle w:val="CommentReference"/>
         </w:rPr>
-        <w:commentReference w:id="27"/>
+        <w:commentReference w:id="28"/>
       </w:r>
     </w:p>
     <w:p>
       <w:pPr>
         <w:pStyle w:val="Heading2"/>
       </w:pPr>
-      <w:bookmarkStart w:id="28" w:name="_heading=h.4i7ojhp" w:colFirst="0" w:colLast="0"/>
-      <w:bookmarkEnd w:id="28"/>
+      <w:bookmarkStart w:id="29" w:name="_heading=h.4i7ojhp" w:colFirst="0" w:colLast="0"/>
+      <w:bookmarkEnd w:id="29"/>
       <w:r>
         <w:t>Scope</w:t>
       </w:r>
@@ -3026,7 +2980,6 @@
             <w14:uncheckedState w14:val="2610" w14:font="MS Gothic"/>
           </w14:checkbox>
         </w:sdtPr>
-        <w:sdtEndPr/>
         <w:sdtContent>
           <w:r>
             <w:rPr>
@@ -3053,7 +3006,6 @@
             <w14:uncheckedState w14:val="2610" w14:font="MS Gothic"/>
           </w14:checkbox>
         </w:sdtPr>
-        <w:sdtEndPr/>
         <w:sdtContent>
           <w:r>
             <w:rPr>
@@ -3064,15 +3016,7 @@
         </w:sdtContent>
       </w:sdt>
       <w:r>
-        <w:t xml:space="preserve"> The computational method(s) presented in the paper (i.e., code is </w:t>
-      </w:r>
-      <w:proofErr w:type="gramStart"/>
-      <w:r>
-        <w:t>provided that</w:t>
-      </w:r>
-      <w:proofErr w:type="gramEnd"/>
-      <w:r>
-        <w:t xml:space="preserve"> implements the method(s))</w:t>
+        <w:t xml:space="preserve"> The computational method(s) presented in the paper (i.e., code is provided that implements the method(s))</w:t>
       </w:r>
     </w:p>
     <w:p>
@@ -3088,7 +3032,6 @@
             <w14:uncheckedState w14:val="2610" w14:font="MS Gothic"/>
           </w14:checkbox>
         </w:sdtPr>
-        <w:sdtEndPr/>
         <w:sdtContent>
           <w:r>
             <w:rPr>
@@ -3115,7 +3058,6 @@
             <w14:uncheckedState w14:val="2610" w14:font="MS Gothic"/>
           </w14:checkbox>
         </w:sdtPr>
-        <w:sdtEndPr/>
         <w:sdtContent>
           <w:r>
             <w:rPr>
@@ -3190,8 +3132,8 @@
       <w:pPr>
         <w:pStyle w:val="Heading2"/>
       </w:pPr>
-      <w:bookmarkStart w:id="29" w:name="_heading=h.1ci93xb" w:colFirst="0" w:colLast="0"/>
-      <w:bookmarkEnd w:id="29"/>
+      <w:bookmarkStart w:id="30" w:name="_heading=h.1ci93xb" w:colFirst="0" w:colLast="0"/>
+      <w:bookmarkEnd w:id="30"/>
       <w:r>
         <w:t>Workflow details</w:t>
       </w:r>
@@ -3200,17 +3142,17 @@
       <w:pPr>
         <w:pStyle w:val="Heading3"/>
       </w:pPr>
-      <w:commentRangeStart w:id="30"/>
+      <w:commentRangeStart w:id="31"/>
       <w:r>
         <w:t>Location</w:t>
       </w:r>
-      <w:commentRangeEnd w:id="30"/>
+      <w:commentRangeEnd w:id="31"/>
       <w:r>
         <w:rPr>
           <w:rStyle w:val="CommentReference"/>
           <w:color w:val="auto"/>
         </w:rPr>
-        <w:commentReference w:id="30"/>
+        <w:commentReference w:id="31"/>
       </w:r>
       <w:r>
         <w:t xml:space="preserve"> </w:t>
@@ -3244,13 +3186,7 @@
         </w:sdtContent>
       </w:sdt>
       <w:r>
-        <w:t xml:space="preserve"> </w:t>
-      </w:r>
-      <w:r>
-        <w:t>As part of the paper’s supplementary material</w:t>
-      </w:r>
-      <w:r>
-        <w:t xml:space="preserve"> </w:t>
+        <w:t xml:space="preserve"> As part of the paper’s supplementary material </w:t>
       </w:r>
     </w:p>
     <w:p>
@@ -3276,10 +3212,7 @@
         </w:sdtContent>
       </w:sdt>
       <w:r>
-        <w:t xml:space="preserve"> </w:t>
-      </w:r>
-      <w:r>
-        <w:t xml:space="preserve">In this Git repository: </w:t>
+        <w:t xml:space="preserve"> In this Git repository: </w:t>
       </w:r>
       <w:r>
         <w:fldChar w:fldCharType="begin">
@@ -3354,10 +3287,7 @@
         </w:sdtContent>
       </w:sdt>
       <w:r>
-        <w:t xml:space="preserve"> </w:t>
-      </w:r>
-      <w:r>
-        <w:t>Other:</w:t>
+        <w:t xml:space="preserve"> Other:</w:t>
       </w:r>
     </w:p>
     <w:sdt>
@@ -3414,17 +3344,17 @@
       <w:pPr>
         <w:pStyle w:val="Heading3"/>
       </w:pPr>
-      <w:commentRangeStart w:id="31"/>
+      <w:commentRangeStart w:id="32"/>
       <w:r>
         <w:t>Format(s)</w:t>
       </w:r>
-      <w:commentRangeEnd w:id="31"/>
+      <w:commentRangeEnd w:id="32"/>
       <w:r>
         <w:rPr>
           <w:rStyle w:val="CommentReference"/>
           <w:color w:val="auto"/>
         </w:rPr>
-        <w:commentReference w:id="31"/>
+        <w:commentReference w:id="32"/>
       </w:r>
       <w:r>
         <w:t xml:space="preserve"> </w:t>
@@ -3443,7 +3373,6 @@
             <w14:uncheckedState w14:val="2610" w14:font="MS Gothic"/>
           </w14:checkbox>
         </w:sdtPr>
-        <w:sdtEndPr/>
         <w:sdtContent>
           <w:r>
             <w:rPr>
@@ -3470,7 +3399,6 @@
             <w14:uncheckedState w14:val="2610" w14:font="MS Gothic"/>
           </w14:checkbox>
         </w:sdtPr>
-        <w:sdtEndPr/>
         <w:sdtContent>
           <w:r>
             <w:rPr>
@@ -3497,7 +3425,6 @@
             <w14:uncheckedState w14:val="2610" w14:font="MS Gothic"/>
           </w14:checkbox>
         </w:sdtPr>
-        <w:sdtEndPr/>
         <w:sdtContent>
           <w:r>
             <w:rPr>
@@ -3524,7 +3451,6 @@
             <w14:uncheckedState w14:val="2610" w14:font="MS Gothic"/>
           </w14:checkbox>
         </w:sdtPr>
-        <w:sdtEndPr/>
         <w:sdtContent>
           <w:r>
             <w:rPr>
@@ -3551,7 +3477,6 @@
             <w14:uncheckedState w14:val="2610" w14:font="MS Gothic"/>
           </w14:checkbox>
         </w:sdtPr>
-        <w:sdtEndPr/>
         <w:sdtContent>
           <w:r>
             <w:rPr>
@@ -3584,7 +3509,6 @@
             <w14:uncheckedState w14:val="2610" w14:font="MS Gothic"/>
           </w14:checkbox>
         </w:sdtPr>
-        <w:sdtEndPr/>
         <w:sdtContent>
           <w:r>
             <w:rPr>
@@ -3602,19 +3526,19 @@
       <w:pPr>
         <w:pStyle w:val="Heading3"/>
       </w:pPr>
-      <w:bookmarkStart w:id="32" w:name="_heading=h.3whwml4" w:colFirst="0" w:colLast="0"/>
-      <w:bookmarkEnd w:id="32"/>
-      <w:commentRangeStart w:id="33"/>
+      <w:bookmarkStart w:id="33" w:name="_heading=h.3whwml4" w:colFirst="0" w:colLast="0"/>
+      <w:bookmarkEnd w:id="33"/>
+      <w:commentRangeStart w:id="34"/>
       <w:r>
         <w:t>Instructions</w:t>
       </w:r>
-      <w:commentRangeEnd w:id="33"/>
+      <w:commentRangeEnd w:id="34"/>
       <w:r>
         <w:rPr>
           <w:rStyle w:val="CommentReference"/>
           <w:color w:val="auto"/>
         </w:rPr>
-        <w:commentReference w:id="33"/>
+        <w:commentReference w:id="34"/>
       </w:r>
     </w:p>
     <w:sdt>
@@ -3734,7 +3658,6 @@
             <w14:uncheckedState w14:val="2610" w14:font="MS Gothic"/>
           </w14:checkbox>
         </w:sdtPr>
-        <w:sdtEndPr/>
         <w:sdtContent>
           <w:r>
             <w:rPr>
@@ -3761,7 +3684,6 @@
             <w14:uncheckedState w14:val="2610" w14:font="MS Gothic"/>
           </w14:checkbox>
         </w:sdtPr>
-        <w:sdtEndPr/>
         <w:sdtContent>
           <w:r>
             <w:rPr>
@@ -3788,7 +3710,6 @@
             <w14:uncheckedState w14:val="2610" w14:font="MS Gothic"/>
           </w14:checkbox>
         </w:sdtPr>
-        <w:sdtEndPr/>
         <w:sdtContent>
           <w:r>
             <w:rPr>
@@ -3815,7 +3736,6 @@
             <w14:uncheckedState w14:val="2610" w14:font="MS Gothic"/>
           </w14:checkbox>
         </w:sdtPr>
-        <w:sdtEndPr/>
         <w:sdtContent>
           <w:r>
             <w:rPr>
@@ -3842,7 +3762,6 @@
             <w14:uncheckedState w14:val="2610" w14:font="MS Gothic"/>
           </w14:checkbox>
         </w:sdtPr>
-        <w:sdtEndPr/>
         <w:sdtContent>
           <w:r>
             <w:rPr>
@@ -3874,7 +3793,6 @@
             <w14:uncheckedState w14:val="2610" w14:font="MS Gothic"/>
           </w14:checkbox>
         </w:sdtPr>
-        <w:sdtEndPr/>
         <w:sdtContent>
           <w:r>
             <w:rPr>
@@ -3943,17 +3861,17 @@
       <w:pPr>
         <w:pStyle w:val="Heading3"/>
       </w:pPr>
-      <w:commentRangeStart w:id="34"/>
+      <w:commentRangeStart w:id="35"/>
       <w:r>
         <w:t>Additional documentation (optional)</w:t>
       </w:r>
-      <w:commentRangeEnd w:id="34"/>
+      <w:commentRangeEnd w:id="35"/>
       <w:r>
         <w:rPr>
           <w:rStyle w:val="CommentReference"/>
           <w:color w:val="auto"/>
         </w:rPr>
-        <w:commentReference w:id="34"/>
+        <w:commentReference w:id="35"/>
       </w:r>
     </w:p>
     <w:sdt>
@@ -4035,18 +3953,18 @@
       <w:pPr>
         <w:pStyle w:val="Heading1"/>
       </w:pPr>
-      <w:bookmarkStart w:id="35" w:name="_heading=h.3as4poj" w:colFirst="0" w:colLast="0"/>
-      <w:bookmarkEnd w:id="35"/>
-      <w:commentRangeStart w:id="36"/>
+      <w:bookmarkStart w:id="36" w:name="_heading=h.3as4poj" w:colFirst="0" w:colLast="0"/>
+      <w:bookmarkEnd w:id="36"/>
+      <w:commentRangeStart w:id="37"/>
       <w:r>
         <w:t>Notes</w:t>
       </w:r>
-      <w:commentRangeEnd w:id="36"/>
+      <w:commentRangeEnd w:id="37"/>
       <w:r>
         <w:rPr>
           <w:rStyle w:val="CommentReference"/>
         </w:rPr>
-        <w:commentReference w:id="36"/>
+        <w:commentReference w:id="37"/>
       </w:r>
       <w:r>
         <w:t xml:space="preserve"> (optional)</w:t>
@@ -4129,8 +4047,12 @@
     <w:p/>
     <w:p/>
     <w:sectPr>
-      <w:headerReference w:type="default" r:id="rId11"/>
-      <w:footerReference w:type="default" r:id="rId12"/>
+      <w:headerReference w:type="even" r:id="rId11"/>
+      <w:headerReference w:type="default" r:id="rId12"/>
+      <w:footerReference w:type="even" r:id="rId13"/>
+      <w:footerReference w:type="default" r:id="rId14"/>
+      <w:headerReference w:type="first" r:id="rId15"/>
+      <w:footerReference w:type="first" r:id="rId16"/>
       <w:pgSz w:w="12240" w:h="15840"/>
       <w:pgMar w:top="1440" w:right="1440" w:bottom="1440" w:left="1440" w:header="576" w:footer="720" w:gutter="0"/>
       <w:cols w:space="720"/>
@@ -4141,7 +4063,7 @@
 </file>
 
 <file path=word/comments.xml><?xml version="1.0" encoding="utf-8"?>
-<w:comments xmlns:wpc="http://schemas.microsoft.com/office/word/2010/wordprocessingCanvas" xmlns:cx="http://schemas.microsoft.com/office/drawing/2014/chartex" xmlns:cx1="http://schemas.microsoft.com/office/drawing/2015/9/8/chartex" xmlns:cx2="http://schemas.microsoft.com/office/drawing/2015/10/21/chartex" xmlns:cx3="http://schemas.microsoft.com/office/drawing/2016/5/9/chartex" xmlns:cx4="http://schemas.microsoft.com/office/drawing/2016/5/10/chartex" xmlns:cx5="http://schemas.microsoft.com/office/drawing/2016/5/11/chartex" xmlns:cx6="http://schemas.microsoft.com/office/drawing/2016/5/12/chartex" xmlns:cx7="http://schemas.microsoft.com/office/drawing/2016/5/13/chartex" xmlns:cx8="http://schemas.microsoft.com/office/drawing/2016/5/14/chartex" xmlns:mc="http://schemas.openxmlformats.org/markup-compatibility/2006" xmlns:aink="http://schemas.microsoft.com/office/drawing/2016/ink" xmlns:am3d="http://schemas.microsoft.com/office/drawing/2017/model3d" xmlns:o="urn:schemas-microsoft-com:office:office" xmlns:r="http://schemas.openxmlformats.org/officeDocument/2006/relationships" xmlns:m="http://schemas.openxmlformats.org/officeDocument/2006/math" xmlns:v="urn:schemas-microsoft-com:vml" xmlns:wp14="http://schemas.microsoft.com/office/word/2010/wordprocessingDrawing" xmlns:wp="http://schemas.openxmlformats.org/drawingml/2006/wordprocessingDrawing" xmlns:w10="urn:schemas-microsoft-com:office:word" xmlns:w="http://schemas.openxmlformats.org/wordprocessingml/2006/main" xmlns:w14="http://schemas.microsoft.com/office/word/2010/wordml" xmlns:w15="http://schemas.microsoft.com/office/word/2012/wordml" xmlns:w16cex="http://schemas.microsoft.com/office/word/2018/wordml/cex" xmlns:w16cid="http://schemas.microsoft.com/office/word/2016/wordml/cid" xmlns:w16="http://schemas.microsoft.com/office/word/2018/wordml" xmlns:w16sdtdh="http://schemas.microsoft.com/office/word/2020/wordml/sdtdatahash" xmlns:w16se="http://schemas.microsoft.com/office/word/2015/wordml/symex" xmlns:wpg="http://schemas.microsoft.com/office/word/2010/wordprocessingGroup" xmlns:wpi="http://schemas.microsoft.com/office/word/2010/wordprocessingInk" xmlns:wne="http://schemas.microsoft.com/office/word/2006/wordml" xmlns:wps="http://schemas.microsoft.com/office/word/2010/wordprocessingShape" mc:Ignorable="w14 w15 w16se w16cid w16 w16cex w16sdtdh wp14">
+<w:comments xmlns:wpc="http://schemas.microsoft.com/office/word/2010/wordprocessingCanvas" xmlns:cx="http://schemas.microsoft.com/office/drawing/2014/chartex" xmlns:cx1="http://schemas.microsoft.com/office/drawing/2015/9/8/chartex" xmlns:cx2="http://schemas.microsoft.com/office/drawing/2015/10/21/chartex" xmlns:cx3="http://schemas.microsoft.com/office/drawing/2016/5/9/chartex" xmlns:cx4="http://schemas.microsoft.com/office/drawing/2016/5/10/chartex" xmlns:cx5="http://schemas.microsoft.com/office/drawing/2016/5/11/chartex" xmlns:cx6="http://schemas.microsoft.com/office/drawing/2016/5/12/chartex" xmlns:cx7="http://schemas.microsoft.com/office/drawing/2016/5/13/chartex" xmlns:cx8="http://schemas.microsoft.com/office/drawing/2016/5/14/chartex" xmlns:mc="http://schemas.openxmlformats.org/markup-compatibility/2006" xmlns:aink="http://schemas.microsoft.com/office/drawing/2016/ink" xmlns:am3d="http://schemas.microsoft.com/office/drawing/2017/model3d" xmlns:o="urn:schemas-microsoft-com:office:office" xmlns:oel="http://schemas.microsoft.com/office/2019/extlst" xmlns:r="http://schemas.openxmlformats.org/officeDocument/2006/relationships" xmlns:m="http://schemas.openxmlformats.org/officeDocument/2006/math" xmlns:v="urn:schemas-microsoft-com:vml" xmlns:wp14="http://schemas.microsoft.com/office/word/2010/wordprocessingDrawing" xmlns:wp="http://schemas.openxmlformats.org/drawingml/2006/wordprocessingDrawing" xmlns:w10="urn:schemas-microsoft-com:office:word" xmlns:w="http://schemas.openxmlformats.org/wordprocessingml/2006/main" xmlns:w14="http://schemas.microsoft.com/office/word/2010/wordml" xmlns:w15="http://schemas.microsoft.com/office/word/2012/wordml" xmlns:w16cex="http://schemas.microsoft.com/office/word/2018/wordml/cex" xmlns:w16cid="http://schemas.microsoft.com/office/word/2016/wordml/cid" xmlns:w16="http://schemas.microsoft.com/office/word/2018/wordml" xmlns:w16sdtdh="http://schemas.microsoft.com/office/word/2020/wordml/sdtdatahash" xmlns:w16se="http://schemas.microsoft.com/office/word/2015/wordml/symex" xmlns:wpg="http://schemas.microsoft.com/office/word/2010/wordprocessingGroup" xmlns:wpi="http://schemas.microsoft.com/office/word/2010/wordprocessingInk" xmlns:wne="http://schemas.microsoft.com/office/word/2006/wordml" xmlns:wps="http://schemas.microsoft.com/office/word/2010/wordprocessingShape" mc:Ignorable="w14 w15 w16se w16cid w16 w16cex w16sdtdh wp14">
   <w:comment w:id="1" w:author="Author" w:initials="A">
     <w:p>
       <w:pPr>
@@ -4157,21 +4079,7 @@
         <w:rPr>
           <w:rFonts w:hint="eastAsia"/>
         </w:rPr>
-        <w:t xml:space="preserve">This document will be read by readers after an accepted manuscript is published </w:t>
-      </w:r>
-      <w:proofErr w:type="gramStart"/>
-      <w:r>
-        <w:rPr>
-          <w:rFonts w:hint="eastAsia"/>
-        </w:rPr>
-        <w:t>so</w:t>
-      </w:r>
-      <w:proofErr w:type="gramEnd"/>
-      <w:r>
-        <w:rPr>
-          <w:rFonts w:hint="eastAsia"/>
-        </w:rPr>
-        <w:t xml:space="preserve"> please phrase your responses for future readers. </w:t>
+        <w:t xml:space="preserve">This document will be read by readers after an accepted manuscript is published so please phrase your responses for future readers. </w:t>
       </w:r>
       <w:r>
         <w:t xml:space="preserve">Please see </w:t>
@@ -4343,15 +4251,7 @@
         </w:numPr>
       </w:pPr>
       <w:r>
-        <w:t xml:space="preserve"> what synthetic data are provided, </w:t>
-      </w:r>
-      <w:proofErr w:type="gramStart"/>
-      <w:r>
-        <w:t>and</w:t>
-      </w:r>
-      <w:proofErr w:type="gramEnd"/>
-      <w:r>
-        <w:t xml:space="preserve"> </w:t>
+        <w:t xml:space="preserve"> what synthetic data are provided, and </w:t>
       </w:r>
     </w:p>
     <w:p>
@@ -4459,11 +4359,8 @@
       </w:r>
     </w:p>
   </w:comment>
-  <w:comment w:id="21" w:author="Author" w:date="2020-04-25T15:22:00Z" w:initials="CP">
-    <w:p>
-      <w:pPr>
-        <w:pStyle w:val="CommentText"/>
-      </w:pPr>
+  <w:comment w:id="21" w:author="Author" w:date="2023-10-11T18:31:00Z" w:initials="A">
+    <w:p>
       <w:r>
         <w:rPr>
           <w:rStyle w:val="CommentReference"/>
@@ -4471,33 +4368,19 @@
         <w:annotationRef/>
       </w:r>
       <w:r>
-        <w:t>For example, R version 3.6.2.</w:t>
-      </w:r>
-    </w:p>
-  </w:comment>
-  <w:comment w:id="22" w:author="Author" w:date="2020-04-25T15:23:00Z" w:initials="CP">
-    <w:p>
-      <w:pPr>
-        <w:pStyle w:val="CommentText"/>
-      </w:pPr>
-      <w:r>
-        <w:rPr>
-          <w:rStyle w:val="CommentReference"/>
-        </w:rPr>
-        <w:annotationRef/>
-      </w:r>
-      <w:r>
-        <w:t>Include version numbers (e.g., version numbers for any R or Python packages used)</w:t>
-      </w:r>
-    </w:p>
-  </w:comment>
-  <w:comment w:id="23" w:author="Author" w:initials="A">
-    <w:p>
-      <w:pPr>
-        <w:rPr>
+        <w:rPr>
+          <w:color w:val="000000"/>
           <w:sz w:val="20"/>
           <w:szCs w:val="20"/>
         </w:rPr>
+        <w:t>Please cite all software packages in the References Section in similar fashion to paper citations, citing packages that are foundational to the research outcome (including packages that implement methods to which you compare your methods). You may elect to not cite packages used for supporting purposes. For R packages, note that running `citation(‘name_of_package’)` often shows how the package authors wish to be cited.</w:t>
+      </w:r>
+    </w:p>
+  </w:comment>
+  <w:comment w:id="22" w:author="Author" w:date="2020-04-25T15:22:00Z" w:initials="CP">
+    <w:p>
+      <w:pPr>
+        <w:pStyle w:val="CommentText"/>
       </w:pPr>
       <w:r>
         <w:rPr>
@@ -4506,29 +4389,64 @@
         <w:annotationRef/>
       </w:r>
       <w:r>
+        <w:t>For example, R version 3.6.2.</w:t>
+      </w:r>
+    </w:p>
+  </w:comment>
+  <w:comment w:id="23" w:author="Author" w:date="2020-04-25T15:23:00Z" w:initials="CP">
+    <w:p>
+      <w:pPr>
+        <w:pStyle w:val="CommentText"/>
+      </w:pPr>
+      <w:r>
+        <w:rPr>
+          <w:rStyle w:val="CommentReference"/>
+        </w:rPr>
+        <w:annotationRef/>
+      </w:r>
+      <w:r>
+        <w:t>Include version numbers (e.g., version numbers for any R or Python packages used)</w:t>
+      </w:r>
+    </w:p>
+  </w:comment>
+  <w:comment w:id="24" w:author="Author" w:initials="A">
+    <w:p>
+      <w:pPr>
         <w:rPr>
           <w:sz w:val="20"/>
           <w:szCs w:val="20"/>
         </w:rPr>
-        <w:t>System/h</w:t>
+      </w:pPr>
+      <w:r>
+        <w:rPr>
+          <w:rStyle w:val="CommentReference"/>
+        </w:rPr>
+        <w:annotationRef/>
       </w:r>
       <w:r>
         <w:rPr>
           <w:sz w:val="20"/>
           <w:szCs w:val="20"/>
         </w:rPr>
-        <w:t>ardware requirements including operating system with version number</w:t>
+        <w:t>System/h</w:t>
       </w:r>
       <w:r>
         <w:rPr>
           <w:sz w:val="20"/>
           <w:szCs w:val="20"/>
         </w:rPr>
+        <w:t>ardware requirements including operating system with version number</w:t>
+      </w:r>
+      <w:r>
+        <w:rPr>
+          <w:sz w:val="20"/>
+          <w:szCs w:val="20"/>
+        </w:rPr>
         <w:t>, access to cluster, GPUs, etc.</w:t>
       </w:r>
     </w:p>
   </w:comment>
-  <w:comment w:id="26" w:author="Author" w:date="2020-04-25T15:24:00Z" w:initials="CP">
+  <w:comment w:id="27" w:author="Author" w:date="2020-04-25T15:24:00Z" w:initials="CP">
     <w:p>
       <w:pPr>
         <w:pStyle w:val="CommentText"/>
@@ -4555,13 +4473,8 @@
         <w:t>repository</w:t>
       </w:r>
       <w:r>
-        <w:t xml:space="preserve">, such as GitHub, GitLab, or </w:t>
-      </w:r>
-      <w:proofErr w:type="spellStart"/>
-      <w:r>
-        <w:t>BitBucket</w:t>
-      </w:r>
-      <w:proofErr w:type="spellEnd"/>
+        <w:t>, such as GitHub, GitLab, or BitBucket</w:t>
+      </w:r>
       <w:r>
         <w:t>. If relevant, please provide unique identifier/DOI/version information</w:t>
       </w:r>
@@ -4576,7 +4489,7 @@
       </w:r>
     </w:p>
   </w:comment>
-  <w:comment w:id="27" w:author="Author" w:date="2020-04-25T15:26:00Z" w:initials="CP">
+  <w:comment w:id="28" w:author="Author" w:date="2020-04-25T15:26:00Z" w:initials="CP">
     <w:p>
       <w:pPr>
         <w:pStyle w:val="CommentText"/>
@@ -4589,54 +4502,6 @@
       </w:r>
       <w:r>
         <w:t>The materials provided should provide a straightforward way for reviewers and readers to reproduce analyses with as few steps as possible.</w:t>
-      </w:r>
-    </w:p>
-  </w:comment>
-  <w:comment w:id="30" w:author="Author" w:date="2020-04-25T15:26:00Z" w:initials="CP">
-    <w:p>
-      <w:pPr>
-        <w:pStyle w:val="CommentText"/>
-      </w:pPr>
-      <w:r>
-        <w:rPr>
-          <w:rStyle w:val="CommentReference"/>
-        </w:rPr>
-        <w:annotationRef/>
-      </w:r>
-      <w:r>
-        <w:t>Check all that apply</w:t>
-      </w:r>
-      <w:r>
-        <w:t>, and in the case of a Git repository include unique identifier, such as specific commit ID, branch, release, or tag.</w:t>
-      </w:r>
-    </w:p>
-    <w:p>
-      <w:pPr>
-        <w:pStyle w:val="CommentText"/>
-      </w:pPr>
-    </w:p>
-    <w:p>
-      <w:pPr>
-        <w:pStyle w:val="CommentText"/>
-      </w:pPr>
-      <w:r>
-        <w:t xml:space="preserve">Indicate where the materials (generally including the code, unless in a separate location and indicated in the previous section) are available. We strongly encourage authors to place their materials (but not large datasets) in a Git repository hosted on a site such as GitHub, GitLab, or </w:t>
-      </w:r>
-      <w:proofErr w:type="spellStart"/>
-      <w:r>
-        <w:t>BitBucket</w:t>
-      </w:r>
-      <w:proofErr w:type="spellEnd"/>
-      <w:r>
-        <w:t xml:space="preserve">. If the repository is private during the review process, please indicate the location where it will be available publicly upon publication, </w:t>
-      </w:r>
-      <w:proofErr w:type="gramStart"/>
-      <w:r>
-        <w:t>and also</w:t>
-      </w:r>
-      <w:proofErr w:type="gramEnd"/>
-      <w:r>
-        <w:t xml:space="preserve"> include the materials as a zip file (e.g., obtained directly from the Git hosting site) as supplementary materials.</w:t>
       </w:r>
     </w:p>
   </w:comment>
@@ -4652,32 +4517,36 @@
         <w:annotationRef/>
       </w:r>
       <w:r>
+        <w:t>Check all that apply, and in the case of a Git repository include unique identifier, such as specific commit ID, branch, release, or tag.</w:t>
+      </w:r>
+    </w:p>
+    <w:p>
+      <w:pPr>
+        <w:pStyle w:val="CommentText"/>
+      </w:pPr>
+    </w:p>
+    <w:p>
+      <w:pPr>
+        <w:pStyle w:val="CommentText"/>
+      </w:pPr>
+      <w:r>
+        <w:t>Indicate where the materials (generally including the code, unless in a separate location and indicated in the previous section) are available. We strongly encourage authors to place their materials (but not large datasets) in a Git repository hosted on a site such as GitHub, GitLab, or BitBucket. If the repository is private during the review process, please indicate the location where it will be available publicly upon publication, and also include the materials as a zip file (e.g., obtained directly from the Git hosting site) as supplementary materials.</w:t>
+      </w:r>
+    </w:p>
+  </w:comment>
+  <w:comment w:id="32" w:author="Author" w:date="2020-04-25T15:26:00Z" w:initials="CP">
+    <w:p>
+      <w:pPr>
+        <w:pStyle w:val="CommentText"/>
+      </w:pPr>
+      <w:r>
+        <w:rPr>
+          <w:rStyle w:val="CommentReference"/>
+        </w:rPr>
+        <w:annotationRef/>
+      </w:r>
+      <w:r>
         <w:t>Check all that apply</w:t>
-      </w:r>
-    </w:p>
-  </w:comment>
-  <w:comment w:id="33" w:author="Author" w:initials="A">
-    <w:p>
-      <w:pPr>
-        <w:pStyle w:val="CommentText"/>
-      </w:pPr>
-      <w:r>
-        <w:rPr>
-          <w:rStyle w:val="CommentReference"/>
-        </w:rPr>
-        <w:annotationRef/>
-      </w:r>
-      <w:r>
-        <w:t>Describe how to use the materials provided to reproduce analyses in the manuscript</w:t>
-      </w:r>
-      <w:r>
-        <w:t>.</w:t>
-      </w:r>
-      <w:r>
-        <w:t xml:space="preserve"> Additional details can be provided in file(s) accompanying the reproducibility materials.</w:t>
-      </w:r>
-      <w:r>
-        <w:t xml:space="preserve"> If no workflow is provided, please state this and say why (e.g., if the paper contains no computational work).</w:t>
       </w:r>
     </w:p>
   </w:comment>
@@ -4693,6 +4562,31 @@
         <w:annotationRef/>
       </w:r>
       <w:r>
+        <w:t>Describe how to use the materials provided to reproduce analyses in the manuscript</w:t>
+      </w:r>
+      <w:r>
+        <w:t>.</w:t>
+      </w:r>
+      <w:r>
+        <w:t xml:space="preserve"> Additional details can be provided in file(s) accompanying the reproducibility materials.</w:t>
+      </w:r>
+      <w:r>
+        <w:t xml:space="preserve"> If no workflow is provided, please state this and say why (e.g., if the paper contains no computational work).</w:t>
+      </w:r>
+    </w:p>
+  </w:comment>
+  <w:comment w:id="35" w:author="Author" w:initials="A">
+    <w:p>
+      <w:pPr>
+        <w:pStyle w:val="CommentText"/>
+      </w:pPr>
+      <w:r>
+        <w:rPr>
+          <w:rStyle w:val="CommentReference"/>
+        </w:rPr>
+        <w:annotationRef/>
+      </w:r>
+      <w:r>
         <w:t>Additional documentation provided (e.g., R package vignettes, demos or other examples) that show how to use the provided code/software in other settings</w:t>
       </w:r>
       <w:r>
@@ -4700,7 +4594,7 @@
       </w:r>
     </w:p>
   </w:comment>
-  <w:comment w:id="36" w:author="Author" w:initials="A">
+  <w:comment w:id="37" w:author="Author" w:initials="A">
     <w:p>
       <w:pPr>
         <w:pStyle w:val="CommentText"/>
@@ -4726,7 +4620,7 @@
 </file>
 
 <file path=word/commentsExtended.xml><?xml version="1.0" encoding="utf-8"?>
-<w15:commentsEx xmlns:wpc="http://schemas.microsoft.com/office/word/2010/wordprocessingCanvas" xmlns:cx="http://schemas.microsoft.com/office/drawing/2014/chartex" xmlns:cx1="http://schemas.microsoft.com/office/drawing/2015/9/8/chartex" xmlns:cx2="http://schemas.microsoft.com/office/drawing/2015/10/21/chartex" xmlns:cx3="http://schemas.microsoft.com/office/drawing/2016/5/9/chartex" xmlns:cx4="http://schemas.microsoft.com/office/drawing/2016/5/10/chartex" xmlns:cx5="http://schemas.microsoft.com/office/drawing/2016/5/11/chartex" xmlns:cx6="http://schemas.microsoft.com/office/drawing/2016/5/12/chartex" xmlns:cx7="http://schemas.microsoft.com/office/drawing/2016/5/13/chartex" xmlns:cx8="http://schemas.microsoft.com/office/drawing/2016/5/14/chartex" xmlns:mc="http://schemas.openxmlformats.org/markup-compatibility/2006" xmlns:aink="http://schemas.microsoft.com/office/drawing/2016/ink" xmlns:am3d="http://schemas.microsoft.com/office/drawing/2017/model3d" xmlns:o="urn:schemas-microsoft-com:office:office" xmlns:r="http://schemas.openxmlformats.org/officeDocument/2006/relationships" xmlns:m="http://schemas.openxmlformats.org/officeDocument/2006/math" xmlns:v="urn:schemas-microsoft-com:vml" xmlns:wp14="http://schemas.microsoft.com/office/word/2010/wordprocessingDrawing" xmlns:wp="http://schemas.openxmlformats.org/drawingml/2006/wordprocessingDrawing" xmlns:w10="urn:schemas-microsoft-com:office:word" xmlns:w="http://schemas.openxmlformats.org/wordprocessingml/2006/main" xmlns:w14="http://schemas.microsoft.com/office/word/2010/wordml" xmlns:w15="http://schemas.microsoft.com/office/word/2012/wordml" xmlns:w16cex="http://schemas.microsoft.com/office/word/2018/wordml/cex" xmlns:w16cid="http://schemas.microsoft.com/office/word/2016/wordml/cid" xmlns:w16="http://schemas.microsoft.com/office/word/2018/wordml" xmlns:w16sdtdh="http://schemas.microsoft.com/office/word/2020/wordml/sdtdatahash" xmlns:w16se="http://schemas.microsoft.com/office/word/2015/wordml/symex" xmlns:wpg="http://schemas.microsoft.com/office/word/2010/wordprocessingGroup" xmlns:wpi="http://schemas.microsoft.com/office/word/2010/wordprocessingInk" xmlns:wne="http://schemas.microsoft.com/office/word/2006/wordml" xmlns:wps="http://schemas.microsoft.com/office/word/2010/wordprocessingShape" mc:Ignorable="w14 w15 w16se w16cid w16 w16cex w16sdtdh wp14">
+<w15:commentsEx xmlns:wpc="http://schemas.microsoft.com/office/word/2010/wordprocessingCanvas" xmlns:cx="http://schemas.microsoft.com/office/drawing/2014/chartex" xmlns:cx1="http://schemas.microsoft.com/office/drawing/2015/9/8/chartex" xmlns:cx2="http://schemas.microsoft.com/office/drawing/2015/10/21/chartex" xmlns:cx3="http://schemas.microsoft.com/office/drawing/2016/5/9/chartex" xmlns:cx4="http://schemas.microsoft.com/office/drawing/2016/5/10/chartex" xmlns:cx5="http://schemas.microsoft.com/office/drawing/2016/5/11/chartex" xmlns:cx6="http://schemas.microsoft.com/office/drawing/2016/5/12/chartex" xmlns:cx7="http://schemas.microsoft.com/office/drawing/2016/5/13/chartex" xmlns:cx8="http://schemas.microsoft.com/office/drawing/2016/5/14/chartex" xmlns:mc="http://schemas.openxmlformats.org/markup-compatibility/2006" xmlns:aink="http://schemas.microsoft.com/office/drawing/2016/ink" xmlns:am3d="http://schemas.microsoft.com/office/drawing/2017/model3d" xmlns:o="urn:schemas-microsoft-com:office:office" xmlns:oel="http://schemas.microsoft.com/office/2019/extlst" xmlns:r="http://schemas.openxmlformats.org/officeDocument/2006/relationships" xmlns:m="http://schemas.openxmlformats.org/officeDocument/2006/math" xmlns:v="urn:schemas-microsoft-com:vml" xmlns:wp14="http://schemas.microsoft.com/office/word/2010/wordprocessingDrawing" xmlns:wp="http://schemas.openxmlformats.org/drawingml/2006/wordprocessingDrawing" xmlns:w10="urn:schemas-microsoft-com:office:word" xmlns:w="http://schemas.openxmlformats.org/wordprocessingml/2006/main" xmlns:w14="http://schemas.microsoft.com/office/word/2010/wordml" xmlns:w15="http://schemas.microsoft.com/office/word/2012/wordml" xmlns:w16cex="http://schemas.microsoft.com/office/word/2018/wordml/cex" xmlns:w16cid="http://schemas.microsoft.com/office/word/2016/wordml/cid" xmlns:w16="http://schemas.microsoft.com/office/word/2018/wordml" xmlns:w16sdtdh="http://schemas.microsoft.com/office/word/2020/wordml/sdtdatahash" xmlns:w16se="http://schemas.microsoft.com/office/word/2015/wordml/symex" xmlns:wpg="http://schemas.microsoft.com/office/word/2010/wordprocessingGroup" xmlns:wpi="http://schemas.microsoft.com/office/word/2010/wordprocessingInk" xmlns:wne="http://schemas.microsoft.com/office/word/2006/wordml" xmlns:wps="http://schemas.microsoft.com/office/word/2010/wordprocessingShape" mc:Ignorable="w14 w15 w16se w16cid w16 w16cex w16sdtdh wp14">
   <w15:commentEx w15:paraId="3C843FD7" w15:done="0"/>
   <w15:commentEx w15:paraId="0444695B" w15:done="0"/>
   <w15:commentEx w15:paraId="4F8A765D" w15:done="0"/>
@@ -4738,6 +4632,7 @@
   <w15:commentEx w15:paraId="096EC5CE" w15:done="0"/>
   <w15:commentEx w15:paraId="5CB50FFF" w15:done="0"/>
   <w15:commentEx w15:paraId="2FF089D9" w15:done="0"/>
+  <w15:commentEx w15:paraId="58020918" w15:done="0"/>
   <w15:commentEx w15:paraId="0BE0B11C" w15:done="0"/>
   <w15:commentEx w15:paraId="26A43973" w15:done="0"/>
   <w15:commentEx w15:paraId="3E9EE990" w15:done="0"/>
@@ -4752,12 +4647,13 @@
 </file>
 
 <file path=word/commentsExtensible.xml><?xml version="1.0" encoding="utf-8"?>
-<w16cex:commentsExtensible xmlns:wpc="http://schemas.microsoft.com/office/word/2010/wordprocessingCanvas" xmlns:cx="http://schemas.microsoft.com/office/drawing/2014/chartex" xmlns:cx1="http://schemas.microsoft.com/office/drawing/2015/9/8/chartex" xmlns:cx2="http://schemas.microsoft.com/office/drawing/2015/10/21/chartex" xmlns:cx3="http://schemas.microsoft.com/office/drawing/2016/5/9/chartex" xmlns:cx4="http://schemas.microsoft.com/office/drawing/2016/5/10/chartex" xmlns:cx5="http://schemas.microsoft.com/office/drawing/2016/5/11/chartex" xmlns:cx6="http://schemas.microsoft.com/office/drawing/2016/5/12/chartex" xmlns:cx7="http://schemas.microsoft.com/office/drawing/2016/5/13/chartex" xmlns:cx8="http://schemas.microsoft.com/office/drawing/2016/5/14/chartex" xmlns:mc="http://schemas.openxmlformats.org/markup-compatibility/2006" xmlns:aink="http://schemas.microsoft.com/office/drawing/2016/ink" xmlns:am3d="http://schemas.microsoft.com/office/drawing/2017/model3d" xmlns:o="urn:schemas-microsoft-com:office:office" xmlns:r="http://schemas.openxmlformats.org/officeDocument/2006/relationships" xmlns:m="http://schemas.openxmlformats.org/officeDocument/2006/math" xmlns:v="urn:schemas-microsoft-com:vml" xmlns:wp14="http://schemas.microsoft.com/office/word/2010/wordprocessingDrawing" xmlns:wp="http://schemas.openxmlformats.org/drawingml/2006/wordprocessingDrawing" xmlns:w10="urn:schemas-microsoft-com:office:word" xmlns:w="http://schemas.openxmlformats.org/wordprocessingml/2006/main" xmlns:w14="http://schemas.microsoft.com/office/word/2010/wordml" xmlns:w15="http://schemas.microsoft.com/office/word/2012/wordml" xmlns:w16cex="http://schemas.microsoft.com/office/word/2018/wordml/cex" xmlns:w16cid="http://schemas.microsoft.com/office/word/2016/wordml/cid" xmlns:w16="http://schemas.microsoft.com/office/word/2018/wordml" xmlns:w16sdtdh="http://schemas.microsoft.com/office/word/2020/wordml/sdtdatahash" xmlns:w16se="http://schemas.microsoft.com/office/word/2015/wordml/symex" xmlns:wpg="http://schemas.microsoft.com/office/word/2010/wordprocessingGroup" xmlns:wpi="http://schemas.microsoft.com/office/word/2010/wordprocessingInk" xmlns:wne="http://schemas.microsoft.com/office/word/2006/wordml" xmlns:wps="http://schemas.microsoft.com/office/word/2010/wordprocessingShape" mc:Ignorable="w14 w15 w16se w16cid w16 w16cex w16sdtdh wp14">
+<w16cex:commentsExtensible xmlns:wpc="http://schemas.microsoft.com/office/word/2010/wordprocessingCanvas" xmlns:cx="http://schemas.microsoft.com/office/drawing/2014/chartex" xmlns:cx1="http://schemas.microsoft.com/office/drawing/2015/9/8/chartex" xmlns:cx2="http://schemas.microsoft.com/office/drawing/2015/10/21/chartex" xmlns:cx3="http://schemas.microsoft.com/office/drawing/2016/5/9/chartex" xmlns:cx4="http://schemas.microsoft.com/office/drawing/2016/5/10/chartex" xmlns:cx5="http://schemas.microsoft.com/office/drawing/2016/5/11/chartex" xmlns:cx6="http://schemas.microsoft.com/office/drawing/2016/5/12/chartex" xmlns:cx7="http://schemas.microsoft.com/office/drawing/2016/5/13/chartex" xmlns:cx8="http://schemas.microsoft.com/office/drawing/2016/5/14/chartex" xmlns:mc="http://schemas.openxmlformats.org/markup-compatibility/2006" xmlns:aink="http://schemas.microsoft.com/office/drawing/2016/ink" xmlns:am3d="http://schemas.microsoft.com/office/drawing/2017/model3d" xmlns:o="urn:schemas-microsoft-com:office:office" xmlns:oel="http://schemas.microsoft.com/office/2019/extlst" xmlns:r="http://schemas.openxmlformats.org/officeDocument/2006/relationships" xmlns:m="http://schemas.openxmlformats.org/officeDocument/2006/math" xmlns:v="urn:schemas-microsoft-com:vml" xmlns:wp14="http://schemas.microsoft.com/office/word/2010/wordprocessingDrawing" xmlns:wp="http://schemas.openxmlformats.org/drawingml/2006/wordprocessingDrawing" xmlns:w10="urn:schemas-microsoft-com:office:word" xmlns:w="http://schemas.openxmlformats.org/wordprocessingml/2006/main" xmlns:w14="http://schemas.microsoft.com/office/word/2010/wordml" xmlns:w15="http://schemas.microsoft.com/office/word/2012/wordml" xmlns:w16cex="http://schemas.microsoft.com/office/word/2018/wordml/cex" xmlns:w16cid="http://schemas.microsoft.com/office/word/2016/wordml/cid" xmlns:w16="http://schemas.microsoft.com/office/word/2018/wordml" xmlns:w16sdtdh="http://schemas.microsoft.com/office/word/2020/wordml/sdtdatahash" xmlns:w16se="http://schemas.microsoft.com/office/word/2015/wordml/symex" xmlns:wpg="http://schemas.microsoft.com/office/word/2010/wordprocessingGroup" xmlns:wpi="http://schemas.microsoft.com/office/word/2010/wordprocessingInk" xmlns:wne="http://schemas.microsoft.com/office/word/2006/wordml" xmlns:wps="http://schemas.microsoft.com/office/word/2010/wordprocessingShape" mc:Ignorable="w14 w15 w16se w16cid w16 w16cex w16sdtdh wp14">
   <w16cex:commentExtensible w16cex:durableId="2250745D" w16cex:dateUtc="2020-04-27T03:58:00Z"/>
   <w16cex:commentExtensible w16cex:durableId="224ED420" w16cex:dateUtc="2020-04-25T22:22:00Z"/>
   <w16cex:commentExtensible w16cex:durableId="224ED3CA" w16cex:dateUtc="2020-04-25T22:20:00Z"/>
   <w16cex:commentExtensible w16cex:durableId="224ED765" w16cex:dateUtc="2020-04-25T22:36:00Z"/>
   <w16cex:commentExtensible w16cex:durableId="224ED43A" w16cex:dateUtc="2020-04-25T22:22:00Z"/>
+  <w16cex:commentExtensible w16cex:durableId="7A07F634" w16cex:dateUtc="2023-10-12T01:31:00Z"/>
   <w16cex:commentExtensible w16cex:durableId="224ED44C" w16cex:dateUtc="2020-04-25T22:22:00Z"/>
   <w16cex:commentExtensible w16cex:durableId="224ED45E" w16cex:dateUtc="2020-04-25T22:23:00Z"/>
   <w16cex:commentExtensible w16cex:durableId="224ED4BE" w16cex:dateUtc="2020-04-25T22:24:00Z"/>
@@ -4768,7 +4664,7 @@
 </file>
 
 <file path=word/commentsIds.xml><?xml version="1.0" encoding="utf-8"?>
-<w16cid:commentsIds xmlns:wpc="http://schemas.microsoft.com/office/word/2010/wordprocessingCanvas" xmlns:cx="http://schemas.microsoft.com/office/drawing/2014/chartex" xmlns:cx1="http://schemas.microsoft.com/office/drawing/2015/9/8/chartex" xmlns:cx2="http://schemas.microsoft.com/office/drawing/2015/10/21/chartex" xmlns:cx3="http://schemas.microsoft.com/office/drawing/2016/5/9/chartex" xmlns:cx4="http://schemas.microsoft.com/office/drawing/2016/5/10/chartex" xmlns:cx5="http://schemas.microsoft.com/office/drawing/2016/5/11/chartex" xmlns:cx6="http://schemas.microsoft.com/office/drawing/2016/5/12/chartex" xmlns:cx7="http://schemas.microsoft.com/office/drawing/2016/5/13/chartex" xmlns:cx8="http://schemas.microsoft.com/office/drawing/2016/5/14/chartex" xmlns:mc="http://schemas.openxmlformats.org/markup-compatibility/2006" xmlns:aink="http://schemas.microsoft.com/office/drawing/2016/ink" xmlns:am3d="http://schemas.microsoft.com/office/drawing/2017/model3d" xmlns:o="urn:schemas-microsoft-com:office:office" xmlns:r="http://schemas.openxmlformats.org/officeDocument/2006/relationships" xmlns:m="http://schemas.openxmlformats.org/officeDocument/2006/math" xmlns:v="urn:schemas-microsoft-com:vml" xmlns:wp14="http://schemas.microsoft.com/office/word/2010/wordprocessingDrawing" xmlns:wp="http://schemas.openxmlformats.org/drawingml/2006/wordprocessingDrawing" xmlns:w10="urn:schemas-microsoft-com:office:word" xmlns:w="http://schemas.openxmlformats.org/wordprocessingml/2006/main" xmlns:w14="http://schemas.microsoft.com/office/word/2010/wordml" xmlns:w15="http://schemas.microsoft.com/office/word/2012/wordml" xmlns:w16cex="http://schemas.microsoft.com/office/word/2018/wordml/cex" xmlns:w16cid="http://schemas.microsoft.com/office/word/2016/wordml/cid" xmlns:w16="http://schemas.microsoft.com/office/word/2018/wordml" xmlns:w16sdtdh="http://schemas.microsoft.com/office/word/2020/wordml/sdtdatahash" xmlns:w16se="http://schemas.microsoft.com/office/word/2015/wordml/symex" xmlns:wpg="http://schemas.microsoft.com/office/word/2010/wordprocessingGroup" xmlns:wpi="http://schemas.microsoft.com/office/word/2010/wordprocessingInk" xmlns:wne="http://schemas.microsoft.com/office/word/2006/wordml" xmlns:wps="http://schemas.microsoft.com/office/word/2010/wordprocessingShape" mc:Ignorable="w14 w15 w16se w16cid w16 w16cex w16sdtdh wp14">
+<w16cid:commentsIds xmlns:wpc="http://schemas.microsoft.com/office/word/2010/wordprocessingCanvas" xmlns:cx="http://schemas.microsoft.com/office/drawing/2014/chartex" xmlns:cx1="http://schemas.microsoft.com/office/drawing/2015/9/8/chartex" xmlns:cx2="http://schemas.microsoft.com/office/drawing/2015/10/21/chartex" xmlns:cx3="http://schemas.microsoft.com/office/drawing/2016/5/9/chartex" xmlns:cx4="http://schemas.microsoft.com/office/drawing/2016/5/10/chartex" xmlns:cx5="http://schemas.microsoft.com/office/drawing/2016/5/11/chartex" xmlns:cx6="http://schemas.microsoft.com/office/drawing/2016/5/12/chartex" xmlns:cx7="http://schemas.microsoft.com/office/drawing/2016/5/13/chartex" xmlns:cx8="http://schemas.microsoft.com/office/drawing/2016/5/14/chartex" xmlns:mc="http://schemas.openxmlformats.org/markup-compatibility/2006" xmlns:aink="http://schemas.microsoft.com/office/drawing/2016/ink" xmlns:am3d="http://schemas.microsoft.com/office/drawing/2017/model3d" xmlns:o="urn:schemas-microsoft-com:office:office" xmlns:oel="http://schemas.microsoft.com/office/2019/extlst" xmlns:r="http://schemas.openxmlformats.org/officeDocument/2006/relationships" xmlns:m="http://schemas.openxmlformats.org/officeDocument/2006/math" xmlns:v="urn:schemas-microsoft-com:vml" xmlns:wp14="http://schemas.microsoft.com/office/word/2010/wordprocessingDrawing" xmlns:wp="http://schemas.openxmlformats.org/drawingml/2006/wordprocessingDrawing" xmlns:w10="urn:schemas-microsoft-com:office:word" xmlns:w="http://schemas.openxmlformats.org/wordprocessingml/2006/main" xmlns:w14="http://schemas.microsoft.com/office/word/2010/wordml" xmlns:w15="http://schemas.microsoft.com/office/word/2012/wordml" xmlns:w16cex="http://schemas.microsoft.com/office/word/2018/wordml/cex" xmlns:w16cid="http://schemas.microsoft.com/office/word/2016/wordml/cid" xmlns:w16="http://schemas.microsoft.com/office/word/2018/wordml" xmlns:w16sdtdh="http://schemas.microsoft.com/office/word/2020/wordml/sdtdatahash" xmlns:w16se="http://schemas.microsoft.com/office/word/2015/wordml/symex" xmlns:wpg="http://schemas.microsoft.com/office/word/2010/wordprocessingGroup" xmlns:wpi="http://schemas.microsoft.com/office/word/2010/wordprocessingInk" xmlns:wne="http://schemas.microsoft.com/office/word/2006/wordml" xmlns:wps="http://schemas.microsoft.com/office/word/2010/wordprocessingShape" mc:Ignorable="w14 w15 w16se w16cid w16 w16cex w16sdtdh wp14">
   <w16cid:commentId w16cid:paraId="3C843FD7" w16cid:durableId="224EB8A1"/>
   <w16cid:commentId w16cid:paraId="0444695B" w16cid:durableId="224EB8A2"/>
   <w16cid:commentId w16cid:paraId="4F8A765D" w16cid:durableId="224EB8A3"/>
@@ -4780,6 +4676,7 @@
   <w16cid:commentId w16cid:paraId="096EC5CE" w16cid:durableId="224ED765"/>
   <w16cid:commentId w16cid:paraId="5CB50FFF" w16cid:durableId="224ED045"/>
   <w16cid:commentId w16cid:paraId="2FF089D9" w16cid:durableId="224ED43A"/>
+  <w16cid:commentId w16cid:paraId="58020918" w16cid:durableId="7A07F634"/>
   <w16cid:commentId w16cid:paraId="0BE0B11C" w16cid:durableId="224ED44C"/>
   <w16cid:commentId w16cid:paraId="26A43973" w16cid:durableId="224ED45E"/>
   <w16cid:commentId w16cid:paraId="3E9EE990" w16cid:durableId="224EB8A8"/>
@@ -4794,7 +4691,7 @@
 </file>
 
 <file path=word/endnotes.xml><?xml version="1.0" encoding="utf-8"?>
-<w:endnotes xmlns:wpc="http://schemas.microsoft.com/office/word/2010/wordprocessingCanvas" xmlns:cx="http://schemas.microsoft.com/office/drawing/2014/chartex" xmlns:cx1="http://schemas.microsoft.com/office/drawing/2015/9/8/chartex" xmlns:cx2="http://schemas.microsoft.com/office/drawing/2015/10/21/chartex" xmlns:cx3="http://schemas.microsoft.com/office/drawing/2016/5/9/chartex" xmlns:cx4="http://schemas.microsoft.com/office/drawing/2016/5/10/chartex" xmlns:cx5="http://schemas.microsoft.com/office/drawing/2016/5/11/chartex" xmlns:cx6="http://schemas.microsoft.com/office/drawing/2016/5/12/chartex" xmlns:cx7="http://schemas.microsoft.com/office/drawing/2016/5/13/chartex" xmlns:cx8="http://schemas.microsoft.com/office/drawing/2016/5/14/chartex" xmlns:mc="http://schemas.openxmlformats.org/markup-compatibility/2006" xmlns:aink="http://schemas.microsoft.com/office/drawing/2016/ink" xmlns:am3d="http://schemas.microsoft.com/office/drawing/2017/model3d" xmlns:o="urn:schemas-microsoft-com:office:office" xmlns:r="http://schemas.openxmlformats.org/officeDocument/2006/relationships" xmlns:m="http://schemas.openxmlformats.org/officeDocument/2006/math" xmlns:v="urn:schemas-microsoft-com:vml" xmlns:wp14="http://schemas.microsoft.com/office/word/2010/wordprocessingDrawing" xmlns:wp="http://schemas.openxmlformats.org/drawingml/2006/wordprocessingDrawing" xmlns:w10="urn:schemas-microsoft-com:office:word" xmlns:w="http://schemas.openxmlformats.org/wordprocessingml/2006/main" xmlns:w14="http://schemas.microsoft.com/office/word/2010/wordml" xmlns:w15="http://schemas.microsoft.com/office/word/2012/wordml" xmlns:w16cex="http://schemas.microsoft.com/office/word/2018/wordml/cex" xmlns:w16cid="http://schemas.microsoft.com/office/word/2016/wordml/cid" xmlns:w16="http://schemas.microsoft.com/office/word/2018/wordml" xmlns:w16sdtdh="http://schemas.microsoft.com/office/word/2020/wordml/sdtdatahash" xmlns:w16se="http://schemas.microsoft.com/office/word/2015/wordml/symex" xmlns:wpg="http://schemas.microsoft.com/office/word/2010/wordprocessingGroup" xmlns:wpi="http://schemas.microsoft.com/office/word/2010/wordprocessingInk" xmlns:wne="http://schemas.microsoft.com/office/word/2006/wordml" xmlns:wps="http://schemas.microsoft.com/office/word/2010/wordprocessingShape" mc:Ignorable="w14 w15 w16se w16cid w16 w16cex w16sdtdh wp14">
+<w:endnotes xmlns:wpc="http://schemas.microsoft.com/office/word/2010/wordprocessingCanvas" xmlns:cx="http://schemas.microsoft.com/office/drawing/2014/chartex" xmlns:cx1="http://schemas.microsoft.com/office/drawing/2015/9/8/chartex" xmlns:cx2="http://schemas.microsoft.com/office/drawing/2015/10/21/chartex" xmlns:cx3="http://schemas.microsoft.com/office/drawing/2016/5/9/chartex" xmlns:cx4="http://schemas.microsoft.com/office/drawing/2016/5/10/chartex" xmlns:cx5="http://schemas.microsoft.com/office/drawing/2016/5/11/chartex" xmlns:cx6="http://schemas.microsoft.com/office/drawing/2016/5/12/chartex" xmlns:cx7="http://schemas.microsoft.com/office/drawing/2016/5/13/chartex" xmlns:cx8="http://schemas.microsoft.com/office/drawing/2016/5/14/chartex" xmlns:mc="http://schemas.openxmlformats.org/markup-compatibility/2006" xmlns:aink="http://schemas.microsoft.com/office/drawing/2016/ink" xmlns:am3d="http://schemas.microsoft.com/office/drawing/2017/model3d" xmlns:o="urn:schemas-microsoft-com:office:office" xmlns:oel="http://schemas.microsoft.com/office/2019/extlst" xmlns:r="http://schemas.openxmlformats.org/officeDocument/2006/relationships" xmlns:m="http://schemas.openxmlformats.org/officeDocument/2006/math" xmlns:v="urn:schemas-microsoft-com:vml" xmlns:wp14="http://schemas.microsoft.com/office/word/2010/wordprocessingDrawing" xmlns:wp="http://schemas.openxmlformats.org/drawingml/2006/wordprocessingDrawing" xmlns:w10="urn:schemas-microsoft-com:office:word" xmlns:w="http://schemas.openxmlformats.org/wordprocessingml/2006/main" xmlns:w14="http://schemas.microsoft.com/office/word/2010/wordml" xmlns:w15="http://schemas.microsoft.com/office/word/2012/wordml" xmlns:w16cex="http://schemas.microsoft.com/office/word/2018/wordml/cex" xmlns:w16cid="http://schemas.microsoft.com/office/word/2016/wordml/cid" xmlns:w16="http://schemas.microsoft.com/office/word/2018/wordml" xmlns:w16sdtdh="http://schemas.microsoft.com/office/word/2020/wordml/sdtdatahash" xmlns:w16se="http://schemas.microsoft.com/office/word/2015/wordml/symex" xmlns:wpg="http://schemas.microsoft.com/office/word/2010/wordprocessingGroup" xmlns:wpi="http://schemas.microsoft.com/office/word/2010/wordprocessingInk" xmlns:wne="http://schemas.microsoft.com/office/word/2006/wordml" xmlns:wps="http://schemas.microsoft.com/office/word/2010/wordprocessingShape" mc:Ignorable="w14 w15 w16se w16cid w16 w16cex w16sdtdh wp14">
   <w:endnote w:type="separator" w:id="-1">
     <w:p>
       <w:pPr>
@@ -4819,7 +4716,17 @@
 </file>
 
 <file path=word/footer1.xml><?xml version="1.0" encoding="utf-8"?>
-<w:ftr xmlns:wpc="http://schemas.microsoft.com/office/word/2010/wordprocessingCanvas" xmlns:cx="http://schemas.microsoft.com/office/drawing/2014/chartex" xmlns:cx1="http://schemas.microsoft.com/office/drawing/2015/9/8/chartex" xmlns:cx2="http://schemas.microsoft.com/office/drawing/2015/10/21/chartex" xmlns:cx3="http://schemas.microsoft.com/office/drawing/2016/5/9/chartex" xmlns:cx4="http://schemas.microsoft.com/office/drawing/2016/5/10/chartex" xmlns:cx5="http://schemas.microsoft.com/office/drawing/2016/5/11/chartex" xmlns:cx6="http://schemas.microsoft.com/office/drawing/2016/5/12/chartex" xmlns:cx7="http://schemas.microsoft.com/office/drawing/2016/5/13/chartex" xmlns:cx8="http://schemas.microsoft.com/office/drawing/2016/5/14/chartex" xmlns:mc="http://schemas.openxmlformats.org/markup-compatibility/2006" xmlns:aink="http://schemas.microsoft.com/office/drawing/2016/ink" xmlns:am3d="http://schemas.microsoft.com/office/drawing/2017/model3d" xmlns:o="urn:schemas-microsoft-com:office:office" xmlns:r="http://schemas.openxmlformats.org/officeDocument/2006/relationships" xmlns:m="http://schemas.openxmlformats.org/officeDocument/2006/math" xmlns:v="urn:schemas-microsoft-com:vml" xmlns:wp14="http://schemas.microsoft.com/office/word/2010/wordprocessingDrawing" xmlns:wp="http://schemas.openxmlformats.org/drawingml/2006/wordprocessingDrawing" xmlns:w10="urn:schemas-microsoft-com:office:word" xmlns:w="http://schemas.openxmlformats.org/wordprocessingml/2006/main" xmlns:w14="http://schemas.microsoft.com/office/word/2010/wordml" xmlns:w15="http://schemas.microsoft.com/office/word/2012/wordml" xmlns:w16cex="http://schemas.microsoft.com/office/word/2018/wordml/cex" xmlns:w16cid="http://schemas.microsoft.com/office/word/2016/wordml/cid" xmlns:w16="http://schemas.microsoft.com/office/word/2018/wordml" xmlns:w16sdtdh="http://schemas.microsoft.com/office/word/2020/wordml/sdtdatahash" xmlns:w16se="http://schemas.microsoft.com/office/word/2015/wordml/symex" xmlns:wpg="http://schemas.microsoft.com/office/word/2010/wordprocessingGroup" xmlns:wpi="http://schemas.microsoft.com/office/word/2010/wordprocessingInk" xmlns:wne="http://schemas.microsoft.com/office/word/2006/wordml" xmlns:wps="http://schemas.microsoft.com/office/word/2010/wordprocessingShape" mc:Ignorable="w14 w15 w16se w16cid w16 w16cex w16sdtdh wp14">
+<w:ftr xmlns:wpc="http://schemas.microsoft.com/office/word/2010/wordprocessingCanvas" xmlns:cx="http://schemas.microsoft.com/office/drawing/2014/chartex" xmlns:cx1="http://schemas.microsoft.com/office/drawing/2015/9/8/chartex" xmlns:cx2="http://schemas.microsoft.com/office/drawing/2015/10/21/chartex" xmlns:cx3="http://schemas.microsoft.com/office/drawing/2016/5/9/chartex" xmlns:cx4="http://schemas.microsoft.com/office/drawing/2016/5/10/chartex" xmlns:cx5="http://schemas.microsoft.com/office/drawing/2016/5/11/chartex" xmlns:cx6="http://schemas.microsoft.com/office/drawing/2016/5/12/chartex" xmlns:cx7="http://schemas.microsoft.com/office/drawing/2016/5/13/chartex" xmlns:cx8="http://schemas.microsoft.com/office/drawing/2016/5/14/chartex" xmlns:mc="http://schemas.openxmlformats.org/markup-compatibility/2006" xmlns:aink="http://schemas.microsoft.com/office/drawing/2016/ink" xmlns:am3d="http://schemas.microsoft.com/office/drawing/2017/model3d" xmlns:o="urn:schemas-microsoft-com:office:office" xmlns:oel="http://schemas.microsoft.com/office/2019/extlst" xmlns:r="http://schemas.openxmlformats.org/officeDocument/2006/relationships" xmlns:m="http://schemas.openxmlformats.org/officeDocument/2006/math" xmlns:v="urn:schemas-microsoft-com:vml" xmlns:wp14="http://schemas.microsoft.com/office/word/2010/wordprocessingDrawing" xmlns:wp="http://schemas.openxmlformats.org/drawingml/2006/wordprocessingDrawing" xmlns:w10="urn:schemas-microsoft-com:office:word" xmlns:w="http://schemas.openxmlformats.org/wordprocessingml/2006/main" xmlns:w14="http://schemas.microsoft.com/office/word/2010/wordml" xmlns:w15="http://schemas.microsoft.com/office/word/2012/wordml" xmlns:w16cex="http://schemas.microsoft.com/office/word/2018/wordml/cex" xmlns:w16cid="http://schemas.microsoft.com/office/word/2016/wordml/cid" xmlns:w16="http://schemas.microsoft.com/office/word/2018/wordml" xmlns:w16sdtdh="http://schemas.microsoft.com/office/word/2020/wordml/sdtdatahash" xmlns:w16se="http://schemas.microsoft.com/office/word/2015/wordml/symex" xmlns:wpg="http://schemas.microsoft.com/office/word/2010/wordprocessingGroup" xmlns:wpi="http://schemas.microsoft.com/office/word/2010/wordprocessingInk" xmlns:wne="http://schemas.microsoft.com/office/word/2006/wordml" xmlns:wps="http://schemas.microsoft.com/office/word/2010/wordprocessingShape" mc:Ignorable="w14 w15 w16se w16cid w16 w16cex w16sdtdh wp14">
+  <w:p>
+    <w:pPr>
+      <w:pStyle w:val="Footer"/>
+    </w:pPr>
+  </w:p>
+</w:ftr>
+</file>
+
+<file path=word/footer2.xml><?xml version="1.0" encoding="utf-8"?>
+<w:ftr xmlns:wpc="http://schemas.microsoft.com/office/word/2010/wordprocessingCanvas" xmlns:cx="http://schemas.microsoft.com/office/drawing/2014/chartex" xmlns:cx1="http://schemas.microsoft.com/office/drawing/2015/9/8/chartex" xmlns:cx2="http://schemas.microsoft.com/office/drawing/2015/10/21/chartex" xmlns:cx3="http://schemas.microsoft.com/office/drawing/2016/5/9/chartex" xmlns:cx4="http://schemas.microsoft.com/office/drawing/2016/5/10/chartex" xmlns:cx5="http://schemas.microsoft.com/office/drawing/2016/5/11/chartex" xmlns:cx6="http://schemas.microsoft.com/office/drawing/2016/5/12/chartex" xmlns:cx7="http://schemas.microsoft.com/office/drawing/2016/5/13/chartex" xmlns:cx8="http://schemas.microsoft.com/office/drawing/2016/5/14/chartex" xmlns:mc="http://schemas.openxmlformats.org/markup-compatibility/2006" xmlns:aink="http://schemas.microsoft.com/office/drawing/2016/ink" xmlns:am3d="http://schemas.microsoft.com/office/drawing/2017/model3d" xmlns:o="urn:schemas-microsoft-com:office:office" xmlns:oel="http://schemas.microsoft.com/office/2019/extlst" xmlns:r="http://schemas.openxmlformats.org/officeDocument/2006/relationships" xmlns:m="http://schemas.openxmlformats.org/officeDocument/2006/math" xmlns:v="urn:schemas-microsoft-com:vml" xmlns:wp14="http://schemas.microsoft.com/office/word/2010/wordprocessingDrawing" xmlns:wp="http://schemas.openxmlformats.org/drawingml/2006/wordprocessingDrawing" xmlns:w10="urn:schemas-microsoft-com:office:word" xmlns:w="http://schemas.openxmlformats.org/wordprocessingml/2006/main" xmlns:w14="http://schemas.microsoft.com/office/word/2010/wordml" xmlns:w15="http://schemas.microsoft.com/office/word/2012/wordml" xmlns:w16cex="http://schemas.microsoft.com/office/word/2018/wordml/cex" xmlns:w16cid="http://schemas.microsoft.com/office/word/2016/wordml/cid" xmlns:w16="http://schemas.microsoft.com/office/word/2018/wordml" xmlns:w16sdtdh="http://schemas.microsoft.com/office/word/2020/wordml/sdtdatahash" xmlns:w16se="http://schemas.microsoft.com/office/word/2015/wordml/symex" xmlns:wpg="http://schemas.microsoft.com/office/word/2010/wordprocessingGroup" xmlns:wpi="http://schemas.microsoft.com/office/word/2010/wordprocessingInk" xmlns:wne="http://schemas.microsoft.com/office/word/2006/wordml" xmlns:wps="http://schemas.microsoft.com/office/word/2010/wordprocessingShape" mc:Ignorable="w14 w15 w16se w16cid w16 w16cex w16sdtdh wp14">
   <w:p>
     <w:pPr>
       <w:pStyle w:val="Footer"/>
@@ -4834,7 +4741,7 @@
       <w:t>Version: 202</w:t>
     </w:r>
     <w:r>
-      <w:t>1</w:t>
+      <w:t>3</w:t>
     </w:r>
     <w:r>
       <w:t>-</w:t>
@@ -4846,17 +4753,24 @@
       <w:t>-</w:t>
     </w:r>
     <w:r>
-      <w:t>3</w:t>
-    </w:r>
-    <w:r>
-      <w:t>0</w:t>
+      <w:t>11</w:t>
     </w:r>
   </w:p>
 </w:ftr>
 </file>
 
+<file path=word/footer3.xml><?xml version="1.0" encoding="utf-8"?>
+<w:ftr xmlns:wpc="http://schemas.microsoft.com/office/word/2010/wordprocessingCanvas" xmlns:cx="http://schemas.microsoft.com/office/drawing/2014/chartex" xmlns:cx1="http://schemas.microsoft.com/office/drawing/2015/9/8/chartex" xmlns:cx2="http://schemas.microsoft.com/office/drawing/2015/10/21/chartex" xmlns:cx3="http://schemas.microsoft.com/office/drawing/2016/5/9/chartex" xmlns:cx4="http://schemas.microsoft.com/office/drawing/2016/5/10/chartex" xmlns:cx5="http://schemas.microsoft.com/office/drawing/2016/5/11/chartex" xmlns:cx6="http://schemas.microsoft.com/office/drawing/2016/5/12/chartex" xmlns:cx7="http://schemas.microsoft.com/office/drawing/2016/5/13/chartex" xmlns:cx8="http://schemas.microsoft.com/office/drawing/2016/5/14/chartex" xmlns:mc="http://schemas.openxmlformats.org/markup-compatibility/2006" xmlns:aink="http://schemas.microsoft.com/office/drawing/2016/ink" xmlns:am3d="http://schemas.microsoft.com/office/drawing/2017/model3d" xmlns:o="urn:schemas-microsoft-com:office:office" xmlns:oel="http://schemas.microsoft.com/office/2019/extlst" xmlns:r="http://schemas.openxmlformats.org/officeDocument/2006/relationships" xmlns:m="http://schemas.openxmlformats.org/officeDocument/2006/math" xmlns:v="urn:schemas-microsoft-com:vml" xmlns:wp14="http://schemas.microsoft.com/office/word/2010/wordprocessingDrawing" xmlns:wp="http://schemas.openxmlformats.org/drawingml/2006/wordprocessingDrawing" xmlns:w10="urn:schemas-microsoft-com:office:word" xmlns:w="http://schemas.openxmlformats.org/wordprocessingml/2006/main" xmlns:w14="http://schemas.microsoft.com/office/word/2010/wordml" xmlns:w15="http://schemas.microsoft.com/office/word/2012/wordml" xmlns:w16cex="http://schemas.microsoft.com/office/word/2018/wordml/cex" xmlns:w16cid="http://schemas.microsoft.com/office/word/2016/wordml/cid" xmlns:w16="http://schemas.microsoft.com/office/word/2018/wordml" xmlns:w16sdtdh="http://schemas.microsoft.com/office/word/2020/wordml/sdtdatahash" xmlns:w16se="http://schemas.microsoft.com/office/word/2015/wordml/symex" xmlns:wpg="http://schemas.microsoft.com/office/word/2010/wordprocessingGroup" xmlns:wpi="http://schemas.microsoft.com/office/word/2010/wordprocessingInk" xmlns:wne="http://schemas.microsoft.com/office/word/2006/wordml" xmlns:wps="http://schemas.microsoft.com/office/word/2010/wordprocessingShape" mc:Ignorable="w14 w15 w16se w16cid w16 w16cex w16sdtdh wp14">
+  <w:p>
+    <w:pPr>
+      <w:pStyle w:val="Footer"/>
+    </w:pPr>
+  </w:p>
+</w:ftr>
+</file>
+
 <file path=word/footnotes.xml><?xml version="1.0" encoding="utf-8"?>
-<w:footnotes xmlns:wpc="http://schemas.microsoft.com/office/word/2010/wordprocessingCanvas" xmlns:cx="http://schemas.microsoft.com/office/drawing/2014/chartex" xmlns:cx1="http://schemas.microsoft.com/office/drawing/2015/9/8/chartex" xmlns:cx2="http://schemas.microsoft.com/office/drawing/2015/10/21/chartex" xmlns:cx3="http://schemas.microsoft.com/office/drawing/2016/5/9/chartex" xmlns:cx4="http://schemas.microsoft.com/office/drawing/2016/5/10/chartex" xmlns:cx5="http://schemas.microsoft.com/office/drawing/2016/5/11/chartex" xmlns:cx6="http://schemas.microsoft.com/office/drawing/2016/5/12/chartex" xmlns:cx7="http://schemas.microsoft.com/office/drawing/2016/5/13/chartex" xmlns:cx8="http://schemas.microsoft.com/office/drawing/2016/5/14/chartex" xmlns:mc="http://schemas.openxmlformats.org/markup-compatibility/2006" xmlns:aink="http://schemas.microsoft.com/office/drawing/2016/ink" xmlns:am3d="http://schemas.microsoft.com/office/drawing/2017/model3d" xmlns:o="urn:schemas-microsoft-com:office:office" xmlns:r="http://schemas.openxmlformats.org/officeDocument/2006/relationships" xmlns:m="http://schemas.openxmlformats.org/officeDocument/2006/math" xmlns:v="urn:schemas-microsoft-com:vml" xmlns:wp14="http://schemas.microsoft.com/office/word/2010/wordprocessingDrawing" xmlns:wp="http://schemas.openxmlformats.org/drawingml/2006/wordprocessingDrawing" xmlns:w10="urn:schemas-microsoft-com:office:word" xmlns:w="http://schemas.openxmlformats.org/wordprocessingml/2006/main" xmlns:w14="http://schemas.microsoft.com/office/word/2010/wordml" xmlns:w15="http://schemas.microsoft.com/office/word/2012/wordml" xmlns:w16cex="http://schemas.microsoft.com/office/word/2018/wordml/cex" xmlns:w16cid="http://schemas.microsoft.com/office/word/2016/wordml/cid" xmlns:w16="http://schemas.microsoft.com/office/word/2018/wordml" xmlns:w16sdtdh="http://schemas.microsoft.com/office/word/2020/wordml/sdtdatahash" xmlns:w16se="http://schemas.microsoft.com/office/word/2015/wordml/symex" xmlns:wpg="http://schemas.microsoft.com/office/word/2010/wordprocessingGroup" xmlns:wpi="http://schemas.microsoft.com/office/word/2010/wordprocessingInk" xmlns:wne="http://schemas.microsoft.com/office/word/2006/wordml" xmlns:wps="http://schemas.microsoft.com/office/word/2010/wordprocessingShape" mc:Ignorable="w14 w15 w16se w16cid w16 w16cex w16sdtdh wp14">
+<w:footnotes xmlns:wpc="http://schemas.microsoft.com/office/word/2010/wordprocessingCanvas" xmlns:cx="http://schemas.microsoft.com/office/drawing/2014/chartex" xmlns:cx1="http://schemas.microsoft.com/office/drawing/2015/9/8/chartex" xmlns:cx2="http://schemas.microsoft.com/office/drawing/2015/10/21/chartex" xmlns:cx3="http://schemas.microsoft.com/office/drawing/2016/5/9/chartex" xmlns:cx4="http://schemas.microsoft.com/office/drawing/2016/5/10/chartex" xmlns:cx5="http://schemas.microsoft.com/office/drawing/2016/5/11/chartex" xmlns:cx6="http://schemas.microsoft.com/office/drawing/2016/5/12/chartex" xmlns:cx7="http://schemas.microsoft.com/office/drawing/2016/5/13/chartex" xmlns:cx8="http://schemas.microsoft.com/office/drawing/2016/5/14/chartex" xmlns:mc="http://schemas.openxmlformats.org/markup-compatibility/2006" xmlns:aink="http://schemas.microsoft.com/office/drawing/2016/ink" xmlns:am3d="http://schemas.microsoft.com/office/drawing/2017/model3d" xmlns:o="urn:schemas-microsoft-com:office:office" xmlns:oel="http://schemas.microsoft.com/office/2019/extlst" xmlns:r="http://schemas.openxmlformats.org/officeDocument/2006/relationships" xmlns:m="http://schemas.openxmlformats.org/officeDocument/2006/math" xmlns:v="urn:schemas-microsoft-com:vml" xmlns:wp14="http://schemas.microsoft.com/office/word/2010/wordprocessingDrawing" xmlns:wp="http://schemas.openxmlformats.org/drawingml/2006/wordprocessingDrawing" xmlns:w10="urn:schemas-microsoft-com:office:word" xmlns:w="http://schemas.openxmlformats.org/wordprocessingml/2006/main" xmlns:w14="http://schemas.microsoft.com/office/word/2010/wordml" xmlns:w15="http://schemas.microsoft.com/office/word/2012/wordml" xmlns:w16cex="http://schemas.microsoft.com/office/word/2018/wordml/cex" xmlns:w16cid="http://schemas.microsoft.com/office/word/2016/wordml/cid" xmlns:w16="http://schemas.microsoft.com/office/word/2018/wordml" xmlns:w16sdtdh="http://schemas.microsoft.com/office/word/2020/wordml/sdtdatahash" xmlns:w16se="http://schemas.microsoft.com/office/word/2015/wordml/symex" xmlns:wpg="http://schemas.microsoft.com/office/word/2010/wordprocessingGroup" xmlns:wpi="http://schemas.microsoft.com/office/word/2010/wordprocessingInk" xmlns:wne="http://schemas.microsoft.com/office/word/2006/wordml" xmlns:wps="http://schemas.microsoft.com/office/word/2010/wordprocessingShape" mc:Ignorable="w14 w15 w16se w16cid w16 w16cex w16sdtdh wp14">
   <w:footnote w:type="separator" w:id="-1">
     <w:p>
       <w:pPr>
@@ -4881,7 +4795,17 @@
 </file>
 
 <file path=word/header1.xml><?xml version="1.0" encoding="utf-8"?>
-<w:hdr xmlns:wpc="http://schemas.microsoft.com/office/word/2010/wordprocessingCanvas" xmlns:cx="http://schemas.microsoft.com/office/drawing/2014/chartex" xmlns:cx1="http://schemas.microsoft.com/office/drawing/2015/9/8/chartex" xmlns:cx2="http://schemas.microsoft.com/office/drawing/2015/10/21/chartex" xmlns:cx3="http://schemas.microsoft.com/office/drawing/2016/5/9/chartex" xmlns:cx4="http://schemas.microsoft.com/office/drawing/2016/5/10/chartex" xmlns:cx5="http://schemas.microsoft.com/office/drawing/2016/5/11/chartex" xmlns:cx6="http://schemas.microsoft.com/office/drawing/2016/5/12/chartex" xmlns:cx7="http://schemas.microsoft.com/office/drawing/2016/5/13/chartex" xmlns:cx8="http://schemas.microsoft.com/office/drawing/2016/5/14/chartex" xmlns:mc="http://schemas.openxmlformats.org/markup-compatibility/2006" xmlns:aink="http://schemas.microsoft.com/office/drawing/2016/ink" xmlns:am3d="http://schemas.microsoft.com/office/drawing/2017/model3d" xmlns:o="urn:schemas-microsoft-com:office:office" xmlns:r="http://schemas.openxmlformats.org/officeDocument/2006/relationships" xmlns:m="http://schemas.openxmlformats.org/officeDocument/2006/math" xmlns:v="urn:schemas-microsoft-com:vml" xmlns:wp14="http://schemas.microsoft.com/office/word/2010/wordprocessingDrawing" xmlns:wp="http://schemas.openxmlformats.org/drawingml/2006/wordprocessingDrawing" xmlns:w10="urn:schemas-microsoft-com:office:word" xmlns:w="http://schemas.openxmlformats.org/wordprocessingml/2006/main" xmlns:w14="http://schemas.microsoft.com/office/word/2010/wordml" xmlns:w15="http://schemas.microsoft.com/office/word/2012/wordml" xmlns:w16cex="http://schemas.microsoft.com/office/word/2018/wordml/cex" xmlns:w16cid="http://schemas.microsoft.com/office/word/2016/wordml/cid" xmlns:w16="http://schemas.microsoft.com/office/word/2018/wordml" xmlns:w16sdtdh="http://schemas.microsoft.com/office/word/2020/wordml/sdtdatahash" xmlns:w16se="http://schemas.microsoft.com/office/word/2015/wordml/symex" xmlns:wpg="http://schemas.microsoft.com/office/word/2010/wordprocessingGroup" xmlns:wpi="http://schemas.microsoft.com/office/word/2010/wordprocessingInk" xmlns:wne="http://schemas.microsoft.com/office/word/2006/wordml" xmlns:wps="http://schemas.microsoft.com/office/word/2010/wordprocessingShape" mc:Ignorable="w14 w15 w16se w16cid w16 w16cex w16sdtdh wp14">
+<w:hdr xmlns:wpc="http://schemas.microsoft.com/office/word/2010/wordprocessingCanvas" xmlns:cx="http://schemas.microsoft.com/office/drawing/2014/chartex" xmlns:cx1="http://schemas.microsoft.com/office/drawing/2015/9/8/chartex" xmlns:cx2="http://schemas.microsoft.com/office/drawing/2015/10/21/chartex" xmlns:cx3="http://schemas.microsoft.com/office/drawing/2016/5/9/chartex" xmlns:cx4="http://schemas.microsoft.com/office/drawing/2016/5/10/chartex" xmlns:cx5="http://schemas.microsoft.com/office/drawing/2016/5/11/chartex" xmlns:cx6="http://schemas.microsoft.com/office/drawing/2016/5/12/chartex" xmlns:cx7="http://schemas.microsoft.com/office/drawing/2016/5/13/chartex" xmlns:cx8="http://schemas.microsoft.com/office/drawing/2016/5/14/chartex" xmlns:mc="http://schemas.openxmlformats.org/markup-compatibility/2006" xmlns:aink="http://schemas.microsoft.com/office/drawing/2016/ink" xmlns:am3d="http://schemas.microsoft.com/office/drawing/2017/model3d" xmlns:o="urn:schemas-microsoft-com:office:office" xmlns:oel="http://schemas.microsoft.com/office/2019/extlst" xmlns:r="http://schemas.openxmlformats.org/officeDocument/2006/relationships" xmlns:m="http://schemas.openxmlformats.org/officeDocument/2006/math" xmlns:v="urn:schemas-microsoft-com:vml" xmlns:wp14="http://schemas.microsoft.com/office/word/2010/wordprocessingDrawing" xmlns:wp="http://schemas.openxmlformats.org/drawingml/2006/wordprocessingDrawing" xmlns:w10="urn:schemas-microsoft-com:office:word" xmlns:w="http://schemas.openxmlformats.org/wordprocessingml/2006/main" xmlns:w14="http://schemas.microsoft.com/office/word/2010/wordml" xmlns:w15="http://schemas.microsoft.com/office/word/2012/wordml" xmlns:w16cex="http://schemas.microsoft.com/office/word/2018/wordml/cex" xmlns:w16cid="http://schemas.microsoft.com/office/word/2016/wordml/cid" xmlns:w16="http://schemas.microsoft.com/office/word/2018/wordml" xmlns:w16sdtdh="http://schemas.microsoft.com/office/word/2020/wordml/sdtdatahash" xmlns:w16se="http://schemas.microsoft.com/office/word/2015/wordml/symex" xmlns:wpg="http://schemas.microsoft.com/office/word/2010/wordprocessingGroup" xmlns:wpi="http://schemas.microsoft.com/office/word/2010/wordprocessingInk" xmlns:wne="http://schemas.microsoft.com/office/word/2006/wordml" xmlns:wps="http://schemas.microsoft.com/office/word/2010/wordprocessingShape" mc:Ignorable="w14 w15 w16se w16cid w16 w16cex w16sdtdh wp14">
+  <w:p>
+    <w:pPr>
+      <w:pStyle w:val="Header"/>
+    </w:pPr>
+  </w:p>
+</w:hdr>
+</file>
+
+<file path=word/header2.xml><?xml version="1.0" encoding="utf-8"?>
+<w:hdr xmlns:wpc="http://schemas.microsoft.com/office/word/2010/wordprocessingCanvas" xmlns:cx="http://schemas.microsoft.com/office/drawing/2014/chartex" xmlns:cx1="http://schemas.microsoft.com/office/drawing/2015/9/8/chartex" xmlns:cx2="http://schemas.microsoft.com/office/drawing/2015/10/21/chartex" xmlns:cx3="http://schemas.microsoft.com/office/drawing/2016/5/9/chartex" xmlns:cx4="http://schemas.microsoft.com/office/drawing/2016/5/10/chartex" xmlns:cx5="http://schemas.microsoft.com/office/drawing/2016/5/11/chartex" xmlns:cx6="http://schemas.microsoft.com/office/drawing/2016/5/12/chartex" xmlns:cx7="http://schemas.microsoft.com/office/drawing/2016/5/13/chartex" xmlns:cx8="http://schemas.microsoft.com/office/drawing/2016/5/14/chartex" xmlns:mc="http://schemas.openxmlformats.org/markup-compatibility/2006" xmlns:aink="http://schemas.microsoft.com/office/drawing/2016/ink" xmlns:am3d="http://schemas.microsoft.com/office/drawing/2017/model3d" xmlns:o="urn:schemas-microsoft-com:office:office" xmlns:oel="http://schemas.microsoft.com/office/2019/extlst" xmlns:r="http://schemas.openxmlformats.org/officeDocument/2006/relationships" xmlns:m="http://schemas.openxmlformats.org/officeDocument/2006/math" xmlns:v="urn:schemas-microsoft-com:vml" xmlns:wp14="http://schemas.microsoft.com/office/word/2010/wordprocessingDrawing" xmlns:wp="http://schemas.openxmlformats.org/drawingml/2006/wordprocessingDrawing" xmlns:w10="urn:schemas-microsoft-com:office:word" xmlns:w="http://schemas.openxmlformats.org/wordprocessingml/2006/main" xmlns:w14="http://schemas.microsoft.com/office/word/2010/wordml" xmlns:w15="http://schemas.microsoft.com/office/word/2012/wordml" xmlns:w16cex="http://schemas.microsoft.com/office/word/2018/wordml/cex" xmlns:w16cid="http://schemas.microsoft.com/office/word/2016/wordml/cid" xmlns:w16="http://schemas.microsoft.com/office/word/2018/wordml" xmlns:w16sdtdh="http://schemas.microsoft.com/office/word/2020/wordml/sdtdatahash" xmlns:w16se="http://schemas.microsoft.com/office/word/2015/wordml/symex" xmlns:wpg="http://schemas.microsoft.com/office/word/2010/wordprocessingGroup" xmlns:wpi="http://schemas.microsoft.com/office/word/2010/wordprocessingInk" xmlns:wne="http://schemas.microsoft.com/office/word/2006/wordml" xmlns:wps="http://schemas.microsoft.com/office/word/2010/wordprocessingShape" mc:Ignorable="w14 w15 w16se w16cid w16 w16cex w16sdtdh wp14">
   <w:p>
     <w:pPr>
       <w:pStyle w:val="Header"/>
@@ -4919,8 +4843,18 @@
 </w:hdr>
 </file>
 
+<file path=word/header3.xml><?xml version="1.0" encoding="utf-8"?>
+<w:hdr xmlns:wpc="http://schemas.microsoft.com/office/word/2010/wordprocessingCanvas" xmlns:cx="http://schemas.microsoft.com/office/drawing/2014/chartex" xmlns:cx1="http://schemas.microsoft.com/office/drawing/2015/9/8/chartex" xmlns:cx2="http://schemas.microsoft.com/office/drawing/2015/10/21/chartex" xmlns:cx3="http://schemas.microsoft.com/office/drawing/2016/5/9/chartex" xmlns:cx4="http://schemas.microsoft.com/office/drawing/2016/5/10/chartex" xmlns:cx5="http://schemas.microsoft.com/office/drawing/2016/5/11/chartex" xmlns:cx6="http://schemas.microsoft.com/office/drawing/2016/5/12/chartex" xmlns:cx7="http://schemas.microsoft.com/office/drawing/2016/5/13/chartex" xmlns:cx8="http://schemas.microsoft.com/office/drawing/2016/5/14/chartex" xmlns:mc="http://schemas.openxmlformats.org/markup-compatibility/2006" xmlns:aink="http://schemas.microsoft.com/office/drawing/2016/ink" xmlns:am3d="http://schemas.microsoft.com/office/drawing/2017/model3d" xmlns:o="urn:schemas-microsoft-com:office:office" xmlns:oel="http://schemas.microsoft.com/office/2019/extlst" xmlns:r="http://schemas.openxmlformats.org/officeDocument/2006/relationships" xmlns:m="http://schemas.openxmlformats.org/officeDocument/2006/math" xmlns:v="urn:schemas-microsoft-com:vml" xmlns:wp14="http://schemas.microsoft.com/office/word/2010/wordprocessingDrawing" xmlns:wp="http://schemas.openxmlformats.org/drawingml/2006/wordprocessingDrawing" xmlns:w10="urn:schemas-microsoft-com:office:word" xmlns:w="http://schemas.openxmlformats.org/wordprocessingml/2006/main" xmlns:w14="http://schemas.microsoft.com/office/word/2010/wordml" xmlns:w15="http://schemas.microsoft.com/office/word/2012/wordml" xmlns:w16cex="http://schemas.microsoft.com/office/word/2018/wordml/cex" xmlns:w16cid="http://schemas.microsoft.com/office/word/2016/wordml/cid" xmlns:w16="http://schemas.microsoft.com/office/word/2018/wordml" xmlns:w16sdtdh="http://schemas.microsoft.com/office/word/2020/wordml/sdtdatahash" xmlns:w16se="http://schemas.microsoft.com/office/word/2015/wordml/symex" xmlns:wpg="http://schemas.microsoft.com/office/word/2010/wordprocessingGroup" xmlns:wpi="http://schemas.microsoft.com/office/word/2010/wordprocessingInk" xmlns:wne="http://schemas.microsoft.com/office/word/2006/wordml" xmlns:wps="http://schemas.microsoft.com/office/word/2010/wordprocessingShape" mc:Ignorable="w14 w15 w16se w16cid w16 w16cex w16sdtdh wp14">
+  <w:p>
+    <w:pPr>
+      <w:pStyle w:val="Header"/>
+    </w:pPr>
+  </w:p>
+</w:hdr>
+</file>
+
 <file path=word/numbering.xml><?xml version="1.0" encoding="utf-8"?>
-<w:numbering xmlns:wpc="http://schemas.microsoft.com/office/word/2010/wordprocessingCanvas" xmlns:cx="http://schemas.microsoft.com/office/drawing/2014/chartex" xmlns:cx1="http://schemas.microsoft.com/office/drawing/2015/9/8/chartex" xmlns:cx2="http://schemas.microsoft.com/office/drawing/2015/10/21/chartex" xmlns:cx3="http://schemas.microsoft.com/office/drawing/2016/5/9/chartex" xmlns:cx4="http://schemas.microsoft.com/office/drawing/2016/5/10/chartex" xmlns:cx5="http://schemas.microsoft.com/office/drawing/2016/5/11/chartex" xmlns:cx6="http://schemas.microsoft.com/office/drawing/2016/5/12/chartex" xmlns:cx7="http://schemas.microsoft.com/office/drawing/2016/5/13/chartex" xmlns:cx8="http://schemas.microsoft.com/office/drawing/2016/5/14/chartex" xmlns:mc="http://schemas.openxmlformats.org/markup-compatibility/2006" xmlns:aink="http://schemas.microsoft.com/office/drawing/2016/ink" xmlns:am3d="http://schemas.microsoft.com/office/drawing/2017/model3d" xmlns:o="urn:schemas-microsoft-com:office:office" xmlns:r="http://schemas.openxmlformats.org/officeDocument/2006/relationships" xmlns:m="http://schemas.openxmlformats.org/officeDocument/2006/math" xmlns:v="urn:schemas-microsoft-com:vml" xmlns:wp14="http://schemas.microsoft.com/office/word/2010/wordprocessingDrawing" xmlns:wp="http://schemas.openxmlformats.org/drawingml/2006/wordprocessingDrawing" xmlns:w10="urn:schemas-microsoft-com:office:word" xmlns:w="http://schemas.openxmlformats.org/wordprocessingml/2006/main" xmlns:w14="http://schemas.microsoft.com/office/word/2010/wordml" xmlns:w15="http://schemas.microsoft.com/office/word/2012/wordml" xmlns:w16cex="http://schemas.microsoft.com/office/word/2018/wordml/cex" xmlns:w16cid="http://schemas.microsoft.com/office/word/2016/wordml/cid" xmlns:w16="http://schemas.microsoft.com/office/word/2018/wordml" xmlns:w16sdtdh="http://schemas.microsoft.com/office/word/2020/wordml/sdtdatahash" xmlns:w16se="http://schemas.microsoft.com/office/word/2015/wordml/symex" xmlns:wpg="http://schemas.microsoft.com/office/word/2010/wordprocessingGroup" xmlns:wpi="http://schemas.microsoft.com/office/word/2010/wordprocessingInk" xmlns:wne="http://schemas.microsoft.com/office/word/2006/wordml" xmlns:wps="http://schemas.microsoft.com/office/word/2010/wordprocessingShape" mc:Ignorable="w14 w15 w16se w16cid w16 w16cex w16sdtdh wp14">
+<w:numbering xmlns:wpc="http://schemas.microsoft.com/office/word/2010/wordprocessingCanvas" xmlns:cx="http://schemas.microsoft.com/office/drawing/2014/chartex" xmlns:cx1="http://schemas.microsoft.com/office/drawing/2015/9/8/chartex" xmlns:cx2="http://schemas.microsoft.com/office/drawing/2015/10/21/chartex" xmlns:cx3="http://schemas.microsoft.com/office/drawing/2016/5/9/chartex" xmlns:cx4="http://schemas.microsoft.com/office/drawing/2016/5/10/chartex" xmlns:cx5="http://schemas.microsoft.com/office/drawing/2016/5/11/chartex" xmlns:cx6="http://schemas.microsoft.com/office/drawing/2016/5/12/chartex" xmlns:cx7="http://schemas.microsoft.com/office/drawing/2016/5/13/chartex" xmlns:cx8="http://schemas.microsoft.com/office/drawing/2016/5/14/chartex" xmlns:mc="http://schemas.openxmlformats.org/markup-compatibility/2006" xmlns:aink="http://schemas.microsoft.com/office/drawing/2016/ink" xmlns:am3d="http://schemas.microsoft.com/office/drawing/2017/model3d" xmlns:o="urn:schemas-microsoft-com:office:office" xmlns:oel="http://schemas.microsoft.com/office/2019/extlst" xmlns:r="http://schemas.openxmlformats.org/officeDocument/2006/relationships" xmlns:m="http://schemas.openxmlformats.org/officeDocument/2006/math" xmlns:v="urn:schemas-microsoft-com:vml" xmlns:wp14="http://schemas.microsoft.com/office/word/2010/wordprocessingDrawing" xmlns:wp="http://schemas.openxmlformats.org/drawingml/2006/wordprocessingDrawing" xmlns:w10="urn:schemas-microsoft-com:office:word" xmlns:w="http://schemas.openxmlformats.org/wordprocessingml/2006/main" xmlns:w14="http://schemas.microsoft.com/office/word/2010/wordml" xmlns:w15="http://schemas.microsoft.com/office/word/2012/wordml" xmlns:w16cex="http://schemas.microsoft.com/office/word/2018/wordml/cex" xmlns:w16cid="http://schemas.microsoft.com/office/word/2016/wordml/cid" xmlns:w16="http://schemas.microsoft.com/office/word/2018/wordml" xmlns:w16sdtdh="http://schemas.microsoft.com/office/word/2020/wordml/sdtdatahash" xmlns:w16se="http://schemas.microsoft.com/office/word/2015/wordml/symex" xmlns:wpg="http://schemas.microsoft.com/office/word/2010/wordprocessingGroup" xmlns:wpi="http://schemas.microsoft.com/office/word/2010/wordprocessingInk" xmlns:wne="http://schemas.microsoft.com/office/word/2006/wordml" xmlns:wps="http://schemas.microsoft.com/office/word/2010/wordprocessingShape" mc:Ignorable="w14 w15 w16se w16cid w16 w16cex w16sdtdh wp14">
   <w:abstractNum w:abstractNumId="0" w15:restartNumberingAfterBreak="0">
     <w:nsid w:val="2FD94E89"/>
     <w:multiLevelType w:val="hybridMultilevel"/>
@@ -5034,10 +4968,18 @@
       </w:rPr>
     </w:lvl>
   </w:abstractNum>
-  <w:num w:numId="1">
+  <w:num w:numId="1" w16cid:durableId="2106346171">
     <w:abstractNumId w:val="0"/>
   </w:num>
 </w:numbering>
+</file>
+
+<file path=word/people.xml><?xml version="1.0" encoding="utf-8"?>
+<w15:people xmlns:wpc="http://schemas.microsoft.com/office/word/2010/wordprocessingCanvas" xmlns:cx="http://schemas.microsoft.com/office/drawing/2014/chartex" xmlns:cx1="http://schemas.microsoft.com/office/drawing/2015/9/8/chartex" xmlns:cx2="http://schemas.microsoft.com/office/drawing/2015/10/21/chartex" xmlns:cx3="http://schemas.microsoft.com/office/drawing/2016/5/9/chartex" xmlns:cx4="http://schemas.microsoft.com/office/drawing/2016/5/10/chartex" xmlns:cx5="http://schemas.microsoft.com/office/drawing/2016/5/11/chartex" xmlns:cx6="http://schemas.microsoft.com/office/drawing/2016/5/12/chartex" xmlns:cx7="http://schemas.microsoft.com/office/drawing/2016/5/13/chartex" xmlns:cx8="http://schemas.microsoft.com/office/drawing/2016/5/14/chartex" xmlns:mc="http://schemas.openxmlformats.org/markup-compatibility/2006" xmlns:aink="http://schemas.microsoft.com/office/drawing/2016/ink" xmlns:am3d="http://schemas.microsoft.com/office/drawing/2017/model3d" xmlns:o="urn:schemas-microsoft-com:office:office" xmlns:oel="http://schemas.microsoft.com/office/2019/extlst" xmlns:r="http://schemas.openxmlformats.org/officeDocument/2006/relationships" xmlns:m="http://schemas.openxmlformats.org/officeDocument/2006/math" xmlns:v="urn:schemas-microsoft-com:vml" xmlns:wp14="http://schemas.microsoft.com/office/word/2010/wordprocessingDrawing" xmlns:wp="http://schemas.openxmlformats.org/drawingml/2006/wordprocessingDrawing" xmlns:w10="urn:schemas-microsoft-com:office:word" xmlns:w="http://schemas.openxmlformats.org/wordprocessingml/2006/main" xmlns:w14="http://schemas.microsoft.com/office/word/2010/wordml" xmlns:w15="http://schemas.microsoft.com/office/word/2012/wordml" xmlns:w16cex="http://schemas.microsoft.com/office/word/2018/wordml/cex" xmlns:w16cid="http://schemas.microsoft.com/office/word/2016/wordml/cid" xmlns:w16="http://schemas.microsoft.com/office/word/2018/wordml" xmlns:w16sdtdh="http://schemas.microsoft.com/office/word/2020/wordml/sdtdatahash" xmlns:w16se="http://schemas.microsoft.com/office/word/2015/wordml/symex" xmlns:wpg="http://schemas.microsoft.com/office/word/2010/wordprocessingGroup" xmlns:wpi="http://schemas.microsoft.com/office/word/2010/wordprocessingInk" xmlns:wne="http://schemas.microsoft.com/office/word/2006/wordml" xmlns:wps="http://schemas.microsoft.com/office/word/2010/wordprocessingShape" mc:Ignorable="w14 w15 w16se w16cid w16 w16cex w16sdtdh wp14">
+  <w15:person w15:author="Author">
+    <w15:presenceInfo w15:providerId="None" w15:userId="Author"/>
+  </w15:person>
+</w15:people>
 </file>
 
 <file path=word/styles.xml><?xml version="1.0" encoding="utf-8"?>
@@ -5785,7 +5727,7 @@
 </file>
 
 <file path=word/glossary/document.xml><?xml version="1.0" encoding="utf-8"?>
-<w:glossaryDocument xmlns:wpc="http://schemas.microsoft.com/office/word/2010/wordprocessingCanvas" xmlns:cx="http://schemas.microsoft.com/office/drawing/2014/chartex" xmlns:cx1="http://schemas.microsoft.com/office/drawing/2015/9/8/chartex" xmlns:cx2="http://schemas.microsoft.com/office/drawing/2015/10/21/chartex" xmlns:cx3="http://schemas.microsoft.com/office/drawing/2016/5/9/chartex" xmlns:cx4="http://schemas.microsoft.com/office/drawing/2016/5/10/chartex" xmlns:cx5="http://schemas.microsoft.com/office/drawing/2016/5/11/chartex" xmlns:cx6="http://schemas.microsoft.com/office/drawing/2016/5/12/chartex" xmlns:cx7="http://schemas.microsoft.com/office/drawing/2016/5/13/chartex" xmlns:cx8="http://schemas.microsoft.com/office/drawing/2016/5/14/chartex" xmlns:mc="http://schemas.openxmlformats.org/markup-compatibility/2006" xmlns:aink="http://schemas.microsoft.com/office/drawing/2016/ink" xmlns:am3d="http://schemas.microsoft.com/office/drawing/2017/model3d" xmlns:o="urn:schemas-microsoft-com:office:office" xmlns:r="http://schemas.openxmlformats.org/officeDocument/2006/relationships" xmlns:m="http://schemas.openxmlformats.org/officeDocument/2006/math" xmlns:v="urn:schemas-microsoft-com:vml" xmlns:wp14="http://schemas.microsoft.com/office/word/2010/wordprocessingDrawing" xmlns:wp="http://schemas.openxmlformats.org/drawingml/2006/wordprocessingDrawing" xmlns:w10="urn:schemas-microsoft-com:office:word" xmlns:w="http://schemas.openxmlformats.org/wordprocessingml/2006/main" xmlns:w14="http://schemas.microsoft.com/office/word/2010/wordml" xmlns:w15="http://schemas.microsoft.com/office/word/2012/wordml" xmlns:w16cex="http://schemas.microsoft.com/office/word/2018/wordml/cex" xmlns:w16cid="http://schemas.microsoft.com/office/word/2016/wordml/cid" xmlns:w16="http://schemas.microsoft.com/office/word/2018/wordml" xmlns:w16sdtdh="http://schemas.microsoft.com/office/word/2020/wordml/sdtdatahash" xmlns:w16se="http://schemas.microsoft.com/office/word/2015/wordml/symex" xmlns:wpg="http://schemas.microsoft.com/office/word/2010/wordprocessingGroup" xmlns:wpi="http://schemas.microsoft.com/office/word/2010/wordprocessingInk" xmlns:wne="http://schemas.microsoft.com/office/word/2006/wordml" xmlns:wps="http://schemas.microsoft.com/office/word/2010/wordprocessingShape" mc:Ignorable="w14 w15 w16se w16cid w16 w16cex w16sdtdh wp14">
+<w:glossaryDocument xmlns:wpc="http://schemas.microsoft.com/office/word/2010/wordprocessingCanvas" xmlns:cx="http://schemas.microsoft.com/office/drawing/2014/chartex" xmlns:cx1="http://schemas.microsoft.com/office/drawing/2015/9/8/chartex" xmlns:cx2="http://schemas.microsoft.com/office/drawing/2015/10/21/chartex" xmlns:cx3="http://schemas.microsoft.com/office/drawing/2016/5/9/chartex" xmlns:cx4="http://schemas.microsoft.com/office/drawing/2016/5/10/chartex" xmlns:cx5="http://schemas.microsoft.com/office/drawing/2016/5/11/chartex" xmlns:cx6="http://schemas.microsoft.com/office/drawing/2016/5/12/chartex" xmlns:cx7="http://schemas.microsoft.com/office/drawing/2016/5/13/chartex" xmlns:cx8="http://schemas.microsoft.com/office/drawing/2016/5/14/chartex" xmlns:mc="http://schemas.openxmlformats.org/markup-compatibility/2006" xmlns:aink="http://schemas.microsoft.com/office/drawing/2016/ink" xmlns:am3d="http://schemas.microsoft.com/office/drawing/2017/model3d" xmlns:o="urn:schemas-microsoft-com:office:office" xmlns:oel="http://schemas.microsoft.com/office/2019/extlst" xmlns:r="http://schemas.openxmlformats.org/officeDocument/2006/relationships" xmlns:m="http://schemas.openxmlformats.org/officeDocument/2006/math" xmlns:v="urn:schemas-microsoft-com:vml" xmlns:wp14="http://schemas.microsoft.com/office/word/2010/wordprocessingDrawing" xmlns:wp="http://schemas.openxmlformats.org/drawingml/2006/wordprocessingDrawing" xmlns:w10="urn:schemas-microsoft-com:office:word" xmlns:w="http://schemas.openxmlformats.org/wordprocessingml/2006/main" xmlns:w14="http://schemas.microsoft.com/office/word/2010/wordml" xmlns:w15="http://schemas.microsoft.com/office/word/2012/wordml" xmlns:w16cex="http://schemas.microsoft.com/office/word/2018/wordml/cex" xmlns:w16cid="http://schemas.microsoft.com/office/word/2016/wordml/cid" xmlns:w16="http://schemas.microsoft.com/office/word/2018/wordml" xmlns:w16sdtdh="http://schemas.microsoft.com/office/word/2020/wordml/sdtdatahash" xmlns:w16se="http://schemas.microsoft.com/office/word/2015/wordml/symex" xmlns:wpg="http://schemas.microsoft.com/office/word/2010/wordprocessingGroup" xmlns:wpi="http://schemas.microsoft.com/office/word/2010/wordprocessingInk" xmlns:wne="http://schemas.microsoft.com/office/word/2006/wordml" xmlns:wps="http://schemas.microsoft.com/office/word/2010/wordprocessingShape" mc:Ignorable="w14 w15 w16se w16cid w16 w16cex w16sdtdh wp14">
   <w:docParts>
     <w:docPart>
       <w:docPartPr>
@@ -6462,11 +6404,13 @@
     <w:rsid w:val="000C7A64"/>
     <w:rsid w:val="000F7E2C"/>
     <w:rsid w:val="00100076"/>
+    <w:rsid w:val="0012519A"/>
     <w:rsid w:val="00272790"/>
     <w:rsid w:val="00306F82"/>
     <w:rsid w:val="00347F5C"/>
     <w:rsid w:val="004B7D5F"/>
     <w:rsid w:val="004D37D2"/>
+    <w:rsid w:val="004D6BF7"/>
     <w:rsid w:val="00560CB6"/>
     <w:rsid w:val="005F712F"/>
     <w:rsid w:val="006A264A"/>
@@ -6481,6 +6425,7 @@
     <w:rsid w:val="00BB2866"/>
     <w:rsid w:val="00BF58BB"/>
     <w:rsid w:val="00C36457"/>
+    <w:rsid w:val="00C42E36"/>
     <w:rsid w:val="00C64D42"/>
     <w:rsid w:val="00CA3A19"/>
     <w:rsid w:val="00CF0C2B"/>

</xml_diff>